<commit_message>
create test route api
</commit_message>
<xml_diff>
--- a/steps follow.docx
+++ b/steps follow.docx
@@ -1086,6 +1086,85 @@
     </w:p>
     <w:p>
       <w:pPr>
+        <w:rPr>
+          <w:sz w:val="32"/>
+          <w:szCs w:val="32"/>
+        </w:rPr>
+      </w:pPr>
+      <w:r>
+        <w:rPr>
+          <w:sz w:val="32"/>
+          <w:szCs w:val="32"/>
+        </w:rPr>
+        <w:t xml:space="preserve">We need to create test </w:t>
+      </w:r>
+      <w:proofErr w:type="spellStart"/>
+      <w:r>
+        <w:rPr>
+          <w:sz w:val="32"/>
+          <w:szCs w:val="32"/>
+        </w:rPr>
+        <w:t>api</w:t>
+      </w:r>
+      <w:proofErr w:type="spellEnd"/>
+      <w:r>
+        <w:rPr>
+          <w:sz w:val="32"/>
+          <w:szCs w:val="32"/>
+        </w:rPr>
+        <w:t xml:space="preserve"> route in backend by creating folders of router, controller and add </w:t>
+      </w:r>
+      <w:proofErr w:type="spellStart"/>
+      <w:r>
+        <w:rPr>
+          <w:sz w:val="32"/>
+          <w:szCs w:val="32"/>
+        </w:rPr>
+        <w:t>json</w:t>
+      </w:r>
+      <w:proofErr w:type="spellEnd"/>
+      <w:r>
+        <w:rPr>
+          <w:sz w:val="32"/>
+          <w:szCs w:val="32"/>
+        </w:rPr>
+        <w:t xml:space="preserve"> file in controller whether it is working or not. Check as we are using </w:t>
+      </w:r>
+      <w:r>
+        <w:rPr>
+          <w:color w:val="00B050"/>
+          <w:sz w:val="32"/>
+          <w:szCs w:val="32"/>
+          <w:highlight w:val="yellow"/>
+        </w:rPr>
+        <w:t>ES module, we need to import</w:t>
+      </w:r>
+    </w:p>
+    <w:p>
+      <w:pPr>
+        <w:rPr>
+          <w:color w:val="FF0000"/>
+          <w:sz w:val="32"/>
+          <w:szCs w:val="32"/>
+          <w:lang w:val="en-US"/>
+        </w:rPr>
+      </w:pPr>
+      <w:r>
+        <w:rPr>
+          <w:color w:val="FF0000"/>
+          <w:sz w:val="32"/>
+          <w:szCs w:val="32"/>
+          <w:highlight w:val="yellow"/>
+          <w:lang w:val="en-US"/>
+        </w:rPr>
+        <w:t>DO GIT COMMIT</w:t>
+      </w:r>
+    </w:p>
+    <w:p>
+      <w:pPr>
+        <w:tabs>
+          <w:tab w:val="left" w:pos="1126"/>
+        </w:tabs>
         <w:rPr>
           <w:sz w:val="32"/>
           <w:szCs w:val="32"/>
@@ -1705,6 +1784,7 @@
   <w:style w:type="character" w:default="1" w:styleId="DefaultParagraphFont">
     <w:name w:val="Default Paragraph Font"/>
     <w:uiPriority w:val="1"/>
+    <w:semiHidden/>
     <w:unhideWhenUsed/>
   </w:style>
   <w:style w:type="table" w:default="1" w:styleId="TableNormal">

</xml_diff>

<commit_message>
create signup api route
</commit_message>
<xml_diff>
--- a/steps follow.docx
+++ b/steps follow.docx
@@ -1159,6 +1159,456 @@
         </w:rPr>
         <w:t>DO GIT COMMIT</w:t>
       </w:r>
+    </w:p>
+    <w:p>
+      <w:pPr>
+        <w:tabs>
+          <w:tab w:val="left" w:pos="1126"/>
+        </w:tabs>
+        <w:rPr>
+          <w:sz w:val="32"/>
+          <w:szCs w:val="32"/>
+        </w:rPr>
+      </w:pPr>
+      <w:r>
+        <w:rPr>
+          <w:sz w:val="32"/>
+          <w:szCs w:val="32"/>
+        </w:rPr>
+        <w:lastRenderedPageBreak/>
+        <w:t>When create auth router check all slashes,</w:t>
+      </w:r>
+    </w:p>
+    <w:p>
+      <w:pPr>
+        <w:tabs>
+          <w:tab w:val="left" w:pos="1126"/>
+        </w:tabs>
+        <w:rPr>
+          <w:sz w:val="32"/>
+          <w:szCs w:val="32"/>
+        </w:rPr>
+      </w:pPr>
+      <w:r>
+        <w:rPr>
+          <w:sz w:val="32"/>
+          <w:szCs w:val="32"/>
+        </w:rPr>
+        <w:t xml:space="preserve">While </w:t>
+      </w:r>
+      <w:proofErr w:type="spellStart"/>
+      <w:proofErr w:type="gramStart"/>
+      <w:r>
+        <w:rPr>
+          <w:sz w:val="32"/>
+          <w:szCs w:val="32"/>
+          <w:highlight w:val="yellow"/>
+        </w:rPr>
+        <w:t>req.body</w:t>
+      </w:r>
+      <w:proofErr w:type="spellEnd"/>
+      <w:proofErr w:type="gramEnd"/>
+      <w:r>
+        <w:rPr>
+          <w:sz w:val="32"/>
+          <w:szCs w:val="32"/>
+        </w:rPr>
+        <w:t xml:space="preserve"> from controller we need to make sure to use</w:t>
+      </w:r>
+    </w:p>
+    <w:p>
+      <w:pPr>
+        <w:tabs>
+          <w:tab w:val="left" w:pos="1126"/>
+        </w:tabs>
+        <w:rPr>
+          <w:color w:val="00B050"/>
+          <w:sz w:val="32"/>
+          <w:szCs w:val="32"/>
+        </w:rPr>
+      </w:pPr>
+      <w:proofErr w:type="spellStart"/>
+      <w:r>
+        <w:rPr>
+          <w:sz w:val="32"/>
+          <w:szCs w:val="32"/>
+          <w:highlight w:val="yellow"/>
+        </w:rPr>
+        <w:t>app.use</w:t>
+      </w:r>
+      <w:proofErr w:type="spellEnd"/>
+      <w:r>
+        <w:rPr>
+          <w:sz w:val="32"/>
+          <w:szCs w:val="32"/>
+          <w:highlight w:val="yellow"/>
+        </w:rPr>
+        <w:t>(</w:t>
+      </w:r>
+      <w:proofErr w:type="spellStart"/>
+      <w:proofErr w:type="gramStart"/>
+      <w:r>
+        <w:rPr>
+          <w:sz w:val="32"/>
+          <w:szCs w:val="32"/>
+          <w:highlight w:val="yellow"/>
+        </w:rPr>
+        <w:t>express.json</w:t>
+      </w:r>
+      <w:proofErr w:type="spellEnd"/>
+      <w:proofErr w:type="gramEnd"/>
+      <w:r>
+        <w:rPr>
+          <w:sz w:val="32"/>
+          <w:szCs w:val="32"/>
+          <w:highlight w:val="yellow"/>
+        </w:rPr>
+        <w:t>());</w:t>
+      </w:r>
+      <w:r>
+        <w:rPr>
+          <w:sz w:val="32"/>
+          <w:szCs w:val="32"/>
+        </w:rPr>
+        <w:t xml:space="preserve"> add in server.js</w:t>
+      </w:r>
+    </w:p>
+    <w:p>
+      <w:pPr>
+        <w:tabs>
+          <w:tab w:val="left" w:pos="1126"/>
+        </w:tabs>
+        <w:rPr>
+          <w:sz w:val="32"/>
+          <w:szCs w:val="32"/>
+        </w:rPr>
+      </w:pPr>
+    </w:p>
+    <w:p>
+      <w:pPr>
+        <w:tabs>
+          <w:tab w:val="left" w:pos="1126"/>
+        </w:tabs>
+        <w:rPr>
+          <w:sz w:val="32"/>
+          <w:szCs w:val="32"/>
+        </w:rPr>
+      </w:pPr>
+      <w:r>
+        <w:rPr>
+          <w:sz w:val="32"/>
+          <w:szCs w:val="32"/>
+        </w:rPr>
+        <w:t xml:space="preserve">we need to save data in </w:t>
+      </w:r>
+      <w:proofErr w:type="spellStart"/>
+      <w:r>
+        <w:rPr>
+          <w:sz w:val="32"/>
+          <w:szCs w:val="32"/>
+        </w:rPr>
+        <w:t>db</w:t>
+      </w:r>
+      <w:proofErr w:type="spellEnd"/>
+      <w:r>
+        <w:rPr>
+          <w:sz w:val="32"/>
+          <w:szCs w:val="32"/>
+        </w:rPr>
+        <w:t xml:space="preserve"> so we deconstruction the body (postman) and save in user schema which we have created then we need to use “</w:t>
+      </w:r>
+      <w:proofErr w:type="spellStart"/>
+      <w:proofErr w:type="gramStart"/>
+      <w:r>
+        <w:rPr>
+          <w:sz w:val="32"/>
+          <w:szCs w:val="32"/>
+        </w:rPr>
+        <w:t>user.save</w:t>
+      </w:r>
+      <w:proofErr w:type="spellEnd"/>
+      <w:proofErr w:type="gramEnd"/>
+      <w:r>
+        <w:rPr>
+          <w:sz w:val="32"/>
+          <w:szCs w:val="32"/>
+        </w:rPr>
+        <w:t xml:space="preserve">()”,  as </w:t>
+      </w:r>
+      <w:r>
+        <w:rPr>
+          <w:sz w:val="32"/>
+          <w:szCs w:val="32"/>
+          <w:highlight w:val="yellow"/>
+        </w:rPr>
+        <w:t>we know for every computer there will be change of time in delay to save in database, so we use await then async</w:t>
+      </w:r>
+    </w:p>
+    <w:p>
+      <w:pPr>
+        <w:tabs>
+          <w:tab w:val="left" w:pos="1126"/>
+        </w:tabs>
+        <w:rPr>
+          <w:sz w:val="32"/>
+          <w:szCs w:val="32"/>
+        </w:rPr>
+      </w:pPr>
+      <w:proofErr w:type="gramStart"/>
+      <w:r>
+        <w:rPr>
+          <w:sz w:val="32"/>
+          <w:szCs w:val="32"/>
+        </w:rPr>
+        <w:t>Next</w:t>
+      </w:r>
+      <w:proofErr w:type="gramEnd"/>
+      <w:r>
+        <w:rPr>
+          <w:sz w:val="32"/>
+          <w:szCs w:val="32"/>
+        </w:rPr>
+        <w:t xml:space="preserve"> we need to check for password as we save directly in database we need to encrypt it using </w:t>
+      </w:r>
+      <w:proofErr w:type="spellStart"/>
+      <w:r>
+        <w:rPr>
+          <w:sz w:val="32"/>
+          <w:szCs w:val="32"/>
+          <w:highlight w:val="yellow"/>
+        </w:rPr>
+        <w:t>bcryptsjs</w:t>
+      </w:r>
+      <w:proofErr w:type="spellEnd"/>
+      <w:r>
+        <w:rPr>
+          <w:sz w:val="32"/>
+          <w:szCs w:val="32"/>
+        </w:rPr>
+        <w:t xml:space="preserve"> and add</w:t>
+      </w:r>
+    </w:p>
+    <w:p>
+      <w:pPr>
+        <w:tabs>
+          <w:tab w:val="left" w:pos="1126"/>
+        </w:tabs>
+        <w:rPr>
+          <w:sz w:val="32"/>
+          <w:szCs w:val="32"/>
+        </w:rPr>
+      </w:pPr>
+      <w:proofErr w:type="spellStart"/>
+      <w:r>
+        <w:rPr>
+          <w:sz w:val="32"/>
+          <w:szCs w:val="32"/>
+          <w:highlight w:val="yellow"/>
+        </w:rPr>
+        <w:t>const</w:t>
+      </w:r>
+      <w:proofErr w:type="spellEnd"/>
+      <w:r>
+        <w:rPr>
+          <w:sz w:val="32"/>
+          <w:szCs w:val="32"/>
+          <w:highlight w:val="yellow"/>
+        </w:rPr>
+        <w:t xml:space="preserve"> </w:t>
+      </w:r>
+      <w:proofErr w:type="spellStart"/>
+      <w:r>
+        <w:rPr>
+          <w:sz w:val="32"/>
+          <w:szCs w:val="32"/>
+          <w:highlight w:val="yellow"/>
+        </w:rPr>
+        <w:t>hashedPassword</w:t>
+      </w:r>
+      <w:proofErr w:type="spellEnd"/>
+      <w:r>
+        <w:rPr>
+          <w:sz w:val="32"/>
+          <w:szCs w:val="32"/>
+          <w:highlight w:val="yellow"/>
+        </w:rPr>
+        <w:t xml:space="preserve"> = </w:t>
+      </w:r>
+      <w:proofErr w:type="spellStart"/>
+      <w:proofErr w:type="gramStart"/>
+      <w:r>
+        <w:rPr>
+          <w:sz w:val="32"/>
+          <w:szCs w:val="32"/>
+          <w:highlight w:val="yellow"/>
+        </w:rPr>
+        <w:t>bcrypt.hashSync</w:t>
+      </w:r>
+      <w:proofErr w:type="spellEnd"/>
+      <w:proofErr w:type="gramEnd"/>
+      <w:r>
+        <w:rPr>
+          <w:sz w:val="32"/>
+          <w:szCs w:val="32"/>
+          <w:highlight w:val="yellow"/>
+        </w:rPr>
+        <w:t>(password, 8);</w:t>
+      </w:r>
+      <w:r>
+        <w:rPr>
+          <w:sz w:val="32"/>
+          <w:szCs w:val="32"/>
+        </w:rPr>
+        <w:t xml:space="preserve"> after deconstruction</w:t>
+      </w:r>
+    </w:p>
+    <w:p>
+      <w:pPr>
+        <w:tabs>
+          <w:tab w:val="left" w:pos="1126"/>
+        </w:tabs>
+        <w:rPr>
+          <w:sz w:val="32"/>
+          <w:szCs w:val="32"/>
+        </w:rPr>
+      </w:pPr>
+      <w:r>
+        <w:rPr>
+          <w:sz w:val="32"/>
+          <w:szCs w:val="32"/>
+        </w:rPr>
+        <w:t xml:space="preserve">to get error visible in postman we use </w:t>
+      </w:r>
+      <w:r>
+        <w:rPr>
+          <w:sz w:val="32"/>
+          <w:szCs w:val="32"/>
+          <w:highlight w:val="yellow"/>
+        </w:rPr>
+        <w:t>try and catch method</w:t>
+      </w:r>
+    </w:p>
+    <w:p>
+      <w:pPr>
+        <w:tabs>
+          <w:tab w:val="left" w:pos="1126"/>
+        </w:tabs>
+        <w:rPr>
+          <w:sz w:val="32"/>
+          <w:szCs w:val="32"/>
+        </w:rPr>
+      </w:pPr>
+      <w:proofErr w:type="spellStart"/>
+      <w:proofErr w:type="gramStart"/>
+      <w:r>
+        <w:rPr>
+          <w:sz w:val="32"/>
+          <w:szCs w:val="32"/>
+        </w:rPr>
+        <w:t>res.status</w:t>
+      </w:r>
+      <w:proofErr w:type="spellEnd"/>
+      <w:proofErr w:type="gramEnd"/>
+      <w:r>
+        <w:rPr>
+          <w:sz w:val="32"/>
+          <w:szCs w:val="32"/>
+        </w:rPr>
+        <w:t>(500).</w:t>
+      </w:r>
+      <w:proofErr w:type="spellStart"/>
+      <w:r>
+        <w:rPr>
+          <w:sz w:val="32"/>
+          <w:szCs w:val="32"/>
+        </w:rPr>
+        <w:t>json</w:t>
+      </w:r>
+      <w:proofErr w:type="spellEnd"/>
+      <w:r>
+        <w:rPr>
+          <w:sz w:val="32"/>
+          <w:szCs w:val="32"/>
+        </w:rPr>
+        <w:t>(</w:t>
+      </w:r>
+      <w:proofErr w:type="spellStart"/>
+      <w:r>
+        <w:rPr>
+          <w:sz w:val="32"/>
+          <w:szCs w:val="32"/>
+        </w:rPr>
+        <w:t>error.message</w:t>
+      </w:r>
+      <w:proofErr w:type="spellEnd"/>
+      <w:r>
+        <w:rPr>
+          <w:sz w:val="32"/>
+          <w:szCs w:val="32"/>
+        </w:rPr>
+        <w:t>)</w:t>
+      </w:r>
+    </w:p>
+    <w:p>
+      <w:pPr>
+        <w:tabs>
+          <w:tab w:val="left" w:pos="1126"/>
+        </w:tabs>
+        <w:rPr>
+          <w:sz w:val="32"/>
+          <w:szCs w:val="32"/>
+        </w:rPr>
+      </w:pPr>
+      <w:r>
+        <w:rPr>
+          <w:sz w:val="32"/>
+          <w:szCs w:val="32"/>
+        </w:rPr>
+        <w:br/>
+        <w:t>but above error message is correct but the way of keeping is different so we will next commit</w:t>
+      </w:r>
+    </w:p>
+    <w:p>
+      <w:pPr>
+        <w:tabs>
+          <w:tab w:val="left" w:pos="1126"/>
+        </w:tabs>
+        <w:rPr>
+          <w:sz w:val="32"/>
+          <w:szCs w:val="32"/>
+        </w:rPr>
+      </w:pPr>
+    </w:p>
+    <w:p>
+      <w:pPr>
+        <w:rPr>
+          <w:color w:val="FF0000"/>
+          <w:sz w:val="32"/>
+          <w:szCs w:val="32"/>
+          <w:lang w:val="en-US"/>
+        </w:rPr>
+      </w:pPr>
+      <w:r>
+        <w:rPr>
+          <w:color w:val="FF0000"/>
+          <w:sz w:val="32"/>
+          <w:szCs w:val="32"/>
+          <w:highlight w:val="yellow"/>
+          <w:lang w:val="en-US"/>
+        </w:rPr>
+        <w:t>DO GIT COMMIT</w:t>
+      </w:r>
+    </w:p>
+    <w:p>
+      <w:pPr>
+        <w:tabs>
+          <w:tab w:val="left" w:pos="1126"/>
+        </w:tabs>
+        <w:rPr>
+          <w:sz w:val="32"/>
+          <w:szCs w:val="32"/>
+        </w:rPr>
+      </w:pPr>
     </w:p>
     <w:p>
       <w:pPr>
@@ -1784,7 +2234,6 @@
   <w:style w:type="character" w:default="1" w:styleId="DefaultParagraphFont">
     <w:name w:val="Default Paragraph Font"/>
     <w:uiPriority w:val="1"/>
-    <w:semiHidden/>
     <w:unhideWhenUsed/>
   </w:style>
   <w:style w:type="table" w:default="1" w:styleId="TableNormal">

</xml_diff>

<commit_message>
create a middleware and function to handle possible errors
</commit_message>
<xml_diff>
--- a/steps follow.docx
+++ b/steps follow.docx
@@ -16,36 +16,8 @@
           <w:szCs w:val="32"/>
           <w:lang w:val="en-US"/>
         </w:rPr>
-        <w:t xml:space="preserve">Started web application using react, node.js, </w:t>
-      </w:r>
-      <w:proofErr w:type="spellStart"/>
-      <w:r>
-        <w:rPr>
-          <w:sz w:val="32"/>
-          <w:szCs w:val="32"/>
-          <w:lang w:val="en-US"/>
-        </w:rPr>
-        <w:t>mongodb</w:t>
-      </w:r>
-      <w:proofErr w:type="spellEnd"/>
-      <w:r>
-        <w:rPr>
-          <w:sz w:val="32"/>
-          <w:szCs w:val="32"/>
-          <w:lang w:val="en-US"/>
-        </w:rPr>
-        <w:t xml:space="preserve">, express, </w:t>
-      </w:r>
-      <w:proofErr w:type="spellStart"/>
-      <w:r>
-        <w:rPr>
-          <w:sz w:val="32"/>
-          <w:szCs w:val="32"/>
-          <w:lang w:val="en-US"/>
-        </w:rPr>
-        <w:t>tailwindcss</w:t>
-      </w:r>
-      <w:proofErr w:type="spellEnd"/>
+        <w:t>Started web application using react, node.js, mongodb, express, tailwindcss</w:t>
+      </w:r>
       <w:r>
         <w:rPr>
           <w:sz w:val="32"/>
@@ -61,42 +33,7 @@
           <w:lang w:val="en-US"/>
         </w:rPr>
         <w:br/>
-      </w:r>
-      <w:proofErr w:type="spellStart"/>
-      <w:r>
-        <w:rPr>
-          <w:sz w:val="32"/>
-          <w:szCs w:val="32"/>
-          <w:lang w:val="en-US"/>
-        </w:rPr>
-        <w:t>npm</w:t>
-      </w:r>
-      <w:proofErr w:type="spellEnd"/>
-      <w:r>
-        <w:rPr>
-          <w:sz w:val="32"/>
-          <w:szCs w:val="32"/>
-          <w:lang w:val="en-US"/>
-        </w:rPr>
-        <w:t xml:space="preserve"> create </w:t>
-      </w:r>
-      <w:proofErr w:type="spellStart"/>
-      <w:r>
-        <w:rPr>
-          <w:sz w:val="32"/>
-          <w:szCs w:val="32"/>
-          <w:lang w:val="en-US"/>
-        </w:rPr>
-        <w:t>vite@latest</w:t>
-      </w:r>
-      <w:proofErr w:type="spellEnd"/>
-      <w:r>
-        <w:rPr>
-          <w:sz w:val="32"/>
-          <w:szCs w:val="32"/>
-          <w:lang w:val="en-US"/>
-        </w:rPr>
-        <w:t xml:space="preserve"> client</w:t>
+        <w:t>npm create vite@latest client</w:t>
       </w:r>
     </w:p>
     <w:p>
@@ -147,70 +84,24 @@
           <w:szCs w:val="32"/>
           <w:lang w:val="en-US"/>
         </w:rPr>
-        <w:t xml:space="preserve">Here we will have all dependencies: </w:t>
-      </w:r>
-      <w:proofErr w:type="spellStart"/>
-      <w:r>
-        <w:rPr>
-          <w:sz w:val="32"/>
-          <w:szCs w:val="32"/>
-          <w:lang w:val="en-US"/>
-        </w:rPr>
-        <w:t>npm</w:t>
-      </w:r>
-      <w:proofErr w:type="spellEnd"/>
-      <w:r>
-        <w:rPr>
-          <w:sz w:val="32"/>
-          <w:szCs w:val="32"/>
-          <w:lang w:val="en-US"/>
-        </w:rPr>
-        <w:t xml:space="preserve"> </w:t>
-      </w:r>
-      <w:proofErr w:type="spellStart"/>
-      <w:r>
-        <w:rPr>
-          <w:sz w:val="32"/>
-          <w:szCs w:val="32"/>
-          <w:lang w:val="en-US"/>
-        </w:rPr>
-        <w:t>i</w:t>
-      </w:r>
-      <w:proofErr w:type="spellEnd"/>
-    </w:p>
-    <w:p>
-      <w:pPr>
-        <w:rPr>
-          <w:sz w:val="32"/>
-          <w:szCs w:val="32"/>
-          <w:lang w:val="en-US"/>
-        </w:rPr>
-      </w:pPr>
-      <w:r>
-        <w:rPr>
-          <w:sz w:val="32"/>
-          <w:szCs w:val="32"/>
-          <w:lang w:val="en-US"/>
-        </w:rPr>
-        <w:t xml:space="preserve">Search for tailwind </w:t>
-      </w:r>
-      <w:proofErr w:type="spellStart"/>
-      <w:r>
-        <w:rPr>
-          <w:sz w:val="32"/>
-          <w:szCs w:val="32"/>
-          <w:lang w:val="en-US"/>
-        </w:rPr>
-        <w:t>vite</w:t>
-      </w:r>
-      <w:proofErr w:type="spellEnd"/>
-      <w:r>
-        <w:rPr>
-          <w:sz w:val="32"/>
-          <w:szCs w:val="32"/>
-          <w:lang w:val="en-US"/>
-        </w:rPr>
-        <w:t xml:space="preserve"> and start following steps from documentation</w:t>
+        <w:t>Here we will have all dependencies: npm i</w:t>
+      </w:r>
+    </w:p>
+    <w:p>
+      <w:pPr>
+        <w:rPr>
+          <w:sz w:val="32"/>
+          <w:szCs w:val="32"/>
+          <w:lang w:val="en-US"/>
+        </w:rPr>
+      </w:pPr>
+      <w:r>
+        <w:rPr>
+          <w:sz w:val="32"/>
+          <w:szCs w:val="32"/>
+          <w:lang w:val="en-US"/>
+        </w:rPr>
+        <w:t>Search for tailwind vite and start following steps from documentation</w:t>
       </w:r>
     </w:p>
     <w:p>
@@ -267,98 +158,30 @@
           <w:lang w:val="en-US"/>
         </w:rPr>
       </w:pPr>
-      <w:proofErr w:type="spellStart"/>
-      <w:proofErr w:type="gramStart"/>
-      <w:r>
-        <w:rPr>
-          <w:sz w:val="32"/>
-          <w:szCs w:val="32"/>
-          <w:lang w:val="en-US"/>
-        </w:rPr>
-        <w:t>Npm</w:t>
-      </w:r>
-      <w:proofErr w:type="spellEnd"/>
-      <w:proofErr w:type="gramEnd"/>
-      <w:r>
-        <w:rPr>
-          <w:sz w:val="32"/>
-          <w:szCs w:val="32"/>
-          <w:lang w:val="en-US"/>
-        </w:rPr>
-        <w:t xml:space="preserve"> I react-router-</w:t>
-      </w:r>
-      <w:proofErr w:type="spellStart"/>
-      <w:r>
-        <w:rPr>
-          <w:sz w:val="32"/>
-          <w:szCs w:val="32"/>
-          <w:lang w:val="en-US"/>
-        </w:rPr>
-        <w:t>dom</w:t>
-      </w:r>
-      <w:proofErr w:type="spellEnd"/>
-    </w:p>
-    <w:p>
-      <w:pPr>
-        <w:rPr>
-          <w:sz w:val="32"/>
-          <w:szCs w:val="32"/>
-          <w:lang w:val="en-US"/>
-        </w:rPr>
-      </w:pPr>
-      <w:r>
-        <w:rPr>
-          <w:sz w:val="32"/>
-          <w:szCs w:val="32"/>
-          <w:lang w:val="en-US"/>
-        </w:rPr>
-        <w:t xml:space="preserve">Check how many pages are need while creating website, here we need </w:t>
-      </w:r>
-      <w:proofErr w:type="spellStart"/>
-      <w:proofErr w:type="gramStart"/>
-      <w:r>
-        <w:rPr>
-          <w:sz w:val="32"/>
-          <w:szCs w:val="32"/>
-          <w:lang w:val="en-US"/>
-        </w:rPr>
-        <w:t>home,about</w:t>
-      </w:r>
-      <w:proofErr w:type="gramEnd"/>
-      <w:r>
-        <w:rPr>
-          <w:sz w:val="32"/>
-          <w:szCs w:val="32"/>
-          <w:lang w:val="en-US"/>
-        </w:rPr>
-        <w:t>,sign</w:t>
-      </w:r>
-      <w:proofErr w:type="spellEnd"/>
-      <w:r>
-        <w:rPr>
-          <w:sz w:val="32"/>
-          <w:szCs w:val="32"/>
-          <w:lang w:val="en-US"/>
-        </w:rPr>
-        <w:t>-</w:t>
-      </w:r>
-      <w:proofErr w:type="spellStart"/>
-      <w:r>
-        <w:rPr>
-          <w:sz w:val="32"/>
-          <w:szCs w:val="32"/>
-          <w:lang w:val="en-US"/>
-        </w:rPr>
-        <w:t>in,sign</w:t>
-      </w:r>
-      <w:proofErr w:type="spellEnd"/>
-      <w:r>
-        <w:rPr>
-          <w:sz w:val="32"/>
-          <w:szCs w:val="32"/>
-          <w:lang w:val="en-US"/>
-        </w:rPr>
-        <w:t>-up, then create router with these pages</w:t>
+      <w:r>
+        <w:rPr>
+          <w:sz w:val="32"/>
+          <w:szCs w:val="32"/>
+          <w:lang w:val="en-US"/>
+        </w:rPr>
+        <w:t>Npm I react-router-dom</w:t>
+      </w:r>
+    </w:p>
+    <w:p>
+      <w:pPr>
+        <w:rPr>
+          <w:sz w:val="32"/>
+          <w:szCs w:val="32"/>
+          <w:lang w:val="en-US"/>
+        </w:rPr>
+      </w:pPr>
+      <w:r>
+        <w:rPr>
+          <w:sz w:val="32"/>
+          <w:szCs w:val="32"/>
+          <w:lang w:val="en-US"/>
+        </w:rPr>
+        <w:t>Check how many pages are need while creating website, here we need home,about,sign-in,sign-up, then create router with these pages</w:t>
       </w:r>
     </w:p>
     <w:p>
@@ -421,70 +244,24 @@
           <w:szCs w:val="32"/>
           <w:lang w:val="en-US"/>
         </w:rPr>
-        <w:t xml:space="preserve">Next is to create component folder as we checked in original website we have header for every </w:t>
-      </w:r>
-      <w:proofErr w:type="gramStart"/>
-      <w:r>
-        <w:rPr>
-          <w:sz w:val="32"/>
-          <w:szCs w:val="32"/>
-          <w:lang w:val="en-US"/>
-        </w:rPr>
-        <w:t>pages</w:t>
-      </w:r>
-      <w:proofErr w:type="gramEnd"/>
-      <w:r>
-        <w:rPr>
-          <w:sz w:val="32"/>
-          <w:szCs w:val="32"/>
-          <w:lang w:val="en-US"/>
-        </w:rPr>
-        <w:t xml:space="preserve">, so we create header component </w:t>
-      </w:r>
-    </w:p>
-    <w:p>
-      <w:pPr>
-        <w:rPr>
-          <w:sz w:val="32"/>
-          <w:szCs w:val="32"/>
-          <w:lang w:val="en-US"/>
-        </w:rPr>
-      </w:pPr>
-      <w:proofErr w:type="gramStart"/>
-      <w:r>
-        <w:rPr>
-          <w:sz w:val="32"/>
-          <w:szCs w:val="32"/>
-          <w:lang w:val="en-US"/>
-        </w:rPr>
-        <w:t>So</w:t>
-      </w:r>
-      <w:proofErr w:type="gramEnd"/>
-      <w:r>
-        <w:rPr>
-          <w:sz w:val="32"/>
-          <w:szCs w:val="32"/>
-          <w:lang w:val="en-US"/>
-        </w:rPr>
-        <w:t xml:space="preserve"> we add them in </w:t>
-      </w:r>
-      <w:proofErr w:type="spellStart"/>
-      <w:r>
-        <w:rPr>
-          <w:sz w:val="32"/>
-          <w:szCs w:val="32"/>
-          <w:lang w:val="en-US"/>
-        </w:rPr>
-        <w:t>APP.jsx</w:t>
-      </w:r>
-      <w:proofErr w:type="spellEnd"/>
-      <w:r>
-        <w:rPr>
-          <w:sz w:val="32"/>
-          <w:szCs w:val="32"/>
-          <w:lang w:val="en-US"/>
-        </w:rPr>
-        <w:t xml:space="preserve"> </w:t>
+        <w:t xml:space="preserve">Next is to create component folder as we checked in original website we have header for every pages, so we create header component </w:t>
+      </w:r>
+    </w:p>
+    <w:p>
+      <w:pPr>
+        <w:rPr>
+          <w:sz w:val="32"/>
+          <w:szCs w:val="32"/>
+          <w:lang w:val="en-US"/>
+        </w:rPr>
+      </w:pPr>
+      <w:r>
+        <w:rPr>
+          <w:sz w:val="32"/>
+          <w:szCs w:val="32"/>
+          <w:lang w:val="en-US"/>
+        </w:rPr>
+        <w:t xml:space="preserve">So we add them in APP.jsx </w:t>
       </w:r>
       <w:r>
         <w:rPr>
@@ -500,52 +277,24 @@
           <w:szCs w:val="32"/>
           <w:lang w:val="en-US"/>
         </w:rPr>
-        <w:t xml:space="preserve"> </w:t>
-      </w:r>
-      <w:proofErr w:type="spellStart"/>
-      <w:r>
-        <w:rPr>
-          <w:sz w:val="32"/>
-          <w:szCs w:val="32"/>
-          <w:lang w:val="en-US"/>
-        </w:rPr>
-        <w:t>browserroute</w:t>
-      </w:r>
-      <w:proofErr w:type="spellEnd"/>
-    </w:p>
-    <w:p>
-      <w:pPr>
-        <w:rPr>
-          <w:sz w:val="32"/>
-          <w:szCs w:val="32"/>
-          <w:lang w:val="en-US"/>
-        </w:rPr>
-      </w:pPr>
-      <w:r>
-        <w:rPr>
-          <w:sz w:val="32"/>
-          <w:szCs w:val="32"/>
-          <w:lang w:val="en-US"/>
-        </w:rPr>
-        <w:t xml:space="preserve">When added tailwind, if there is not happening </w:t>
-      </w:r>
-      <w:proofErr w:type="spellStart"/>
-      <w:r>
-        <w:rPr>
-          <w:sz w:val="32"/>
-          <w:szCs w:val="32"/>
-          <w:lang w:val="en-US"/>
-        </w:rPr>
-        <w:t>css</w:t>
-      </w:r>
-      <w:proofErr w:type="spellEnd"/>
-      <w:r>
-        <w:rPr>
-          <w:sz w:val="32"/>
-          <w:szCs w:val="32"/>
-          <w:lang w:val="en-US"/>
-        </w:rPr>
-        <w:t xml:space="preserve"> in browser responsive, you can check in google developer tool (responsive browser)</w:t>
+        <w:t xml:space="preserve"> browserroute</w:t>
+      </w:r>
+    </w:p>
+    <w:p>
+      <w:pPr>
+        <w:rPr>
+          <w:sz w:val="32"/>
+          <w:szCs w:val="32"/>
+          <w:lang w:val="en-US"/>
+        </w:rPr>
+      </w:pPr>
+      <w:r>
+        <w:rPr>
+          <w:sz w:val="32"/>
+          <w:szCs w:val="32"/>
+          <w:lang w:val="en-US"/>
+        </w:rPr>
+        <w:t>When added tailwind, if there is not happening css in browser responsive, you can check in google developer tool (responsive browser)</w:t>
       </w:r>
     </w:p>
     <w:p>
@@ -589,118 +338,52 @@
           <w:szCs w:val="32"/>
         </w:rPr>
         <w:lastRenderedPageBreak/>
-        <w:t>Create backend folder name as “</w:t>
-      </w:r>
-      <w:proofErr w:type="spellStart"/>
-      <w:r>
-        <w:rPr>
-          <w:sz w:val="32"/>
-          <w:szCs w:val="32"/>
-        </w:rPr>
-        <w:t>api</w:t>
-      </w:r>
-      <w:proofErr w:type="spellEnd"/>
-      <w:r>
-        <w:rPr>
-          <w:sz w:val="32"/>
-          <w:szCs w:val="32"/>
-        </w:rPr>
-        <w:t>”</w:t>
-      </w:r>
-    </w:p>
-    <w:p>
-      <w:pPr>
-        <w:rPr>
-          <w:sz w:val="32"/>
-          <w:szCs w:val="32"/>
-        </w:rPr>
-      </w:pPr>
-      <w:r>
-        <w:rPr>
-          <w:sz w:val="32"/>
-          <w:szCs w:val="32"/>
-        </w:rPr>
-        <w:t xml:space="preserve">Install express, </w:t>
-      </w:r>
-      <w:proofErr w:type="spellStart"/>
-      <w:r>
-        <w:rPr>
-          <w:sz w:val="32"/>
-          <w:szCs w:val="32"/>
-        </w:rPr>
-        <w:t>nodemon</w:t>
-      </w:r>
-      <w:proofErr w:type="spellEnd"/>
-    </w:p>
-    <w:p>
-      <w:pPr>
-        <w:rPr>
-          <w:sz w:val="32"/>
-          <w:szCs w:val="32"/>
-        </w:rPr>
-      </w:pPr>
-      <w:r>
-        <w:rPr>
-          <w:sz w:val="32"/>
-          <w:szCs w:val="32"/>
-        </w:rPr>
-        <w:t xml:space="preserve">Add </w:t>
-      </w:r>
-      <w:proofErr w:type="spellStart"/>
-      <w:r>
-        <w:rPr>
-          <w:sz w:val="32"/>
-          <w:szCs w:val="32"/>
-        </w:rPr>
-        <w:t>type</w:t>
-      </w:r>
-      <w:proofErr w:type="gramStart"/>
-      <w:r>
-        <w:rPr>
-          <w:sz w:val="32"/>
-          <w:szCs w:val="32"/>
-        </w:rPr>
-        <w:t>:”module</w:t>
-      </w:r>
-      <w:proofErr w:type="spellEnd"/>
-      <w:proofErr w:type="gramEnd"/>
-      <w:r>
-        <w:rPr>
-          <w:sz w:val="32"/>
-          <w:szCs w:val="32"/>
-        </w:rPr>
-        <w:t>” as it is ES6 module we need to add while using import express from “express”-----</w:t>
-      </w:r>
-    </w:p>
-    <w:p>
-      <w:pPr>
-        <w:rPr>
-          <w:sz w:val="32"/>
-          <w:szCs w:val="32"/>
-        </w:rPr>
-      </w:pPr>
-      <w:r>
-        <w:rPr>
-          <w:sz w:val="32"/>
-          <w:szCs w:val="32"/>
-        </w:rPr>
-        <w:t>  "name": "</w:t>
-      </w:r>
-      <w:proofErr w:type="spellStart"/>
-      <w:r>
-        <w:rPr>
-          <w:sz w:val="32"/>
-          <w:szCs w:val="32"/>
-        </w:rPr>
-        <w:t>api</w:t>
-      </w:r>
-      <w:proofErr w:type="spellEnd"/>
-      <w:r>
-        <w:rPr>
-          <w:sz w:val="32"/>
-          <w:szCs w:val="32"/>
-        </w:rPr>
-        <w:t>",</w:t>
+        <w:t>Create backend folder name as “api”</w:t>
+      </w:r>
+    </w:p>
+    <w:p>
+      <w:pPr>
+        <w:rPr>
+          <w:sz w:val="32"/>
+          <w:szCs w:val="32"/>
+        </w:rPr>
+      </w:pPr>
+      <w:r>
+        <w:rPr>
+          <w:sz w:val="32"/>
+          <w:szCs w:val="32"/>
+        </w:rPr>
+        <w:t>Install express, nodemon</w:t>
+      </w:r>
+    </w:p>
+    <w:p>
+      <w:pPr>
+        <w:rPr>
+          <w:sz w:val="32"/>
+          <w:szCs w:val="32"/>
+        </w:rPr>
+      </w:pPr>
+      <w:r>
+        <w:rPr>
+          <w:sz w:val="32"/>
+          <w:szCs w:val="32"/>
+        </w:rPr>
+        <w:t>Add type:”module” as it is ES6 module we need to add while using import express from “express”-----</w:t>
+      </w:r>
+    </w:p>
+    <w:p>
+      <w:pPr>
+        <w:rPr>
+          <w:sz w:val="32"/>
+          <w:szCs w:val="32"/>
+        </w:rPr>
+      </w:pPr>
+      <w:r>
+        <w:rPr>
+          <w:sz w:val="32"/>
+          <w:szCs w:val="32"/>
+        </w:rPr>
+        <w:t>  "name": "api",</w:t>
       </w:r>
     </w:p>
     <w:p>
@@ -760,71 +443,37 @@
           <w:sz w:val="32"/>
           <w:szCs w:val="32"/>
         </w:rPr>
-        <w:t>  "</w:t>
-      </w:r>
-      <w:proofErr w:type="spellStart"/>
-      <w:r>
-        <w:rPr>
-          <w:sz w:val="32"/>
-          <w:szCs w:val="32"/>
-        </w:rPr>
-        <w:t>type":"m</w:t>
-      </w:r>
-      <w:r>
-        <w:rPr>
-          <w:sz w:val="32"/>
-          <w:szCs w:val="32"/>
-        </w:rPr>
-        <w:t>odule</w:t>
-      </w:r>
-      <w:proofErr w:type="spellEnd"/>
-      <w:r>
-        <w:rPr>
-          <w:sz w:val="32"/>
-          <w:szCs w:val="32"/>
-        </w:rPr>
-        <w:t>”</w:t>
-      </w:r>
-    </w:p>
-    <w:p>
-      <w:pPr>
-        <w:rPr>
-          <w:sz w:val="32"/>
-          <w:szCs w:val="32"/>
-        </w:rPr>
-      </w:pPr>
-    </w:p>
-    <w:p>
-      <w:pPr>
-        <w:rPr>
-          <w:sz w:val="32"/>
-          <w:szCs w:val="32"/>
-        </w:rPr>
-      </w:pPr>
-      <w:r>
-        <w:rPr>
-          <w:sz w:val="32"/>
-          <w:szCs w:val="32"/>
-        </w:rPr>
-        <w:t xml:space="preserve">Delete test text in scripts in </w:t>
-      </w:r>
-      <w:proofErr w:type="spellStart"/>
-      <w:proofErr w:type="gramStart"/>
-      <w:r>
-        <w:rPr>
-          <w:sz w:val="32"/>
-          <w:szCs w:val="32"/>
-        </w:rPr>
-        <w:t>package.json</w:t>
-      </w:r>
-      <w:proofErr w:type="spellEnd"/>
-      <w:proofErr w:type="gramEnd"/>
-      <w:r>
-        <w:rPr>
-          <w:sz w:val="32"/>
-          <w:szCs w:val="32"/>
-        </w:rPr>
-        <w:t xml:space="preserve"> and add </w:t>
+        <w:t>  "type":"m</w:t>
+      </w:r>
+      <w:r>
+        <w:rPr>
+          <w:sz w:val="32"/>
+          <w:szCs w:val="32"/>
+        </w:rPr>
+        <w:t>odule”</w:t>
+      </w:r>
+    </w:p>
+    <w:p>
+      <w:pPr>
+        <w:rPr>
+          <w:sz w:val="32"/>
+          <w:szCs w:val="32"/>
+        </w:rPr>
+      </w:pPr>
+    </w:p>
+    <w:p>
+      <w:pPr>
+        <w:rPr>
+          <w:sz w:val="32"/>
+          <w:szCs w:val="32"/>
+        </w:rPr>
+      </w:pPr>
+      <w:r>
+        <w:rPr>
+          <w:sz w:val="32"/>
+          <w:szCs w:val="32"/>
+        </w:rPr>
+        <w:t xml:space="preserve">Delete test text in scripts in package.json and add </w:t>
       </w:r>
       <w:r>
         <w:rPr>
@@ -853,23 +502,7 @@
           <w:szCs w:val="32"/>
         </w:rPr>
         <w:br/>
-        <w:t xml:space="preserve">then only we add </w:t>
-      </w:r>
-      <w:proofErr w:type="spellStart"/>
-      <w:r>
-        <w:rPr>
-          <w:sz w:val="32"/>
-          <w:szCs w:val="32"/>
-        </w:rPr>
-        <w:t>npm</w:t>
-      </w:r>
-      <w:proofErr w:type="spellEnd"/>
-      <w:r>
-        <w:rPr>
-          <w:sz w:val="32"/>
-          <w:szCs w:val="32"/>
-        </w:rPr>
-        <w:t xml:space="preserve"> run dev</w:t>
+        <w:t>then only we add npm run dev</w:t>
       </w:r>
     </w:p>
     <w:p>
@@ -920,49 +553,16 @@
           <w:sz w:val="32"/>
           <w:szCs w:val="32"/>
         </w:rPr>
-        <w:t xml:space="preserve">As we created git in </w:t>
-      </w:r>
-      <w:proofErr w:type="gramStart"/>
-      <w:r>
-        <w:rPr>
-          <w:sz w:val="32"/>
-          <w:szCs w:val="32"/>
-        </w:rPr>
-        <w:t>client</w:t>
-      </w:r>
-      <w:proofErr w:type="gramEnd"/>
-      <w:r>
-        <w:rPr>
-          <w:sz w:val="32"/>
-          <w:szCs w:val="32"/>
-        </w:rPr>
-        <w:t xml:space="preserve"> we need to move to </w:t>
-      </w:r>
-      <w:proofErr w:type="spellStart"/>
-      <w:r>
-        <w:rPr>
-          <w:sz w:val="32"/>
-          <w:szCs w:val="32"/>
-        </w:rPr>
-        <w:t>api</w:t>
-      </w:r>
-      <w:proofErr w:type="spellEnd"/>
-      <w:r>
-        <w:rPr>
-          <w:sz w:val="32"/>
-          <w:szCs w:val="32"/>
-        </w:rPr>
-        <w:t xml:space="preserve"> also </w:t>
-      </w:r>
-    </w:p>
-    <w:p>
-      <w:pPr>
-        <w:rPr>
-          <w:sz w:val="32"/>
-          <w:szCs w:val="32"/>
-        </w:rPr>
-      </w:pPr>
-      <w:proofErr w:type="gramStart"/>
+        <w:t xml:space="preserve">As we created git in client we need to move to api also </w:t>
+      </w:r>
+    </w:p>
+    <w:p>
+      <w:pPr>
+        <w:rPr>
+          <w:sz w:val="32"/>
+          <w:szCs w:val="32"/>
+        </w:rPr>
+      </w:pPr>
       <w:r>
         <w:rPr>
           <w:sz w:val="32"/>
@@ -975,93 +575,37 @@
           <w:sz w:val="32"/>
           <w:szCs w:val="32"/>
         </w:rPr>
-        <w:t>v .git</w:t>
-      </w:r>
-      <w:proofErr w:type="gramEnd"/>
-      <w:r>
-        <w:rPr>
-          <w:sz w:val="32"/>
-          <w:szCs w:val="32"/>
-        </w:rPr>
-        <w:t xml:space="preserve"> ../</w:t>
-      </w:r>
-    </w:p>
-    <w:p>
-      <w:pPr>
-        <w:rPr>
-          <w:sz w:val="32"/>
-          <w:szCs w:val="32"/>
-        </w:rPr>
-      </w:pPr>
-      <w:r>
-        <w:rPr>
-          <w:sz w:val="32"/>
-          <w:szCs w:val="32"/>
-        </w:rPr>
-        <w:t xml:space="preserve">created </w:t>
-      </w:r>
-      <w:proofErr w:type="spellStart"/>
-      <w:r>
-        <w:rPr>
-          <w:sz w:val="32"/>
-          <w:szCs w:val="32"/>
-        </w:rPr>
-        <w:t>mongodb</w:t>
-      </w:r>
-      <w:proofErr w:type="spellEnd"/>
-      <w:r>
-        <w:rPr>
-          <w:sz w:val="32"/>
-          <w:szCs w:val="32"/>
-        </w:rPr>
-        <w:t xml:space="preserve"> database -project and cluster, added in env (</w:t>
-      </w:r>
-      <w:proofErr w:type="spellStart"/>
-      <w:r>
-        <w:rPr>
-          <w:sz w:val="32"/>
-          <w:szCs w:val="32"/>
-        </w:rPr>
-        <w:t>mongourl</w:t>
-      </w:r>
-      <w:proofErr w:type="spellEnd"/>
-      <w:r>
-        <w:rPr>
-          <w:sz w:val="32"/>
-          <w:szCs w:val="32"/>
-        </w:rPr>
-        <w:t>)</w:t>
-      </w:r>
-    </w:p>
-    <w:p>
-      <w:pPr>
-        <w:rPr>
-          <w:sz w:val="32"/>
-          <w:szCs w:val="32"/>
-        </w:rPr>
-      </w:pPr>
-      <w:r>
-        <w:rPr>
-          <w:sz w:val="32"/>
-          <w:szCs w:val="32"/>
-        </w:rPr>
-        <w:t xml:space="preserve">installed </w:t>
-      </w:r>
-      <w:proofErr w:type="spellStart"/>
-      <w:r>
-        <w:rPr>
-          <w:sz w:val="32"/>
-          <w:szCs w:val="32"/>
-        </w:rPr>
-        <w:t>dotenv</w:t>
-      </w:r>
-      <w:proofErr w:type="spellEnd"/>
-      <w:r>
-        <w:rPr>
-          <w:sz w:val="32"/>
-          <w:szCs w:val="32"/>
-        </w:rPr>
-        <w:t xml:space="preserve"> and mongoose</w:t>
+        <w:t>v .git ../</w:t>
+      </w:r>
+    </w:p>
+    <w:p>
+      <w:pPr>
+        <w:rPr>
+          <w:sz w:val="32"/>
+          <w:szCs w:val="32"/>
+        </w:rPr>
+      </w:pPr>
+      <w:r>
+        <w:rPr>
+          <w:sz w:val="32"/>
+          <w:szCs w:val="32"/>
+        </w:rPr>
+        <w:t>created mongodb database -project and cluster, added in env (mongourl)</w:t>
+      </w:r>
+    </w:p>
+    <w:p>
+      <w:pPr>
+        <w:rPr>
+          <w:sz w:val="32"/>
+          <w:szCs w:val="32"/>
+        </w:rPr>
+      </w:pPr>
+      <w:r>
+        <w:rPr>
+          <w:sz w:val="32"/>
+          <w:szCs w:val="32"/>
+        </w:rPr>
+        <w:t>installed dotenv and mongoose</w:t>
       </w:r>
     </w:p>
     <w:p>
@@ -1096,39 +640,7 @@
           <w:sz w:val="32"/>
           <w:szCs w:val="32"/>
         </w:rPr>
-        <w:t xml:space="preserve">We need to create test </w:t>
-      </w:r>
-      <w:proofErr w:type="spellStart"/>
-      <w:r>
-        <w:rPr>
-          <w:sz w:val="32"/>
-          <w:szCs w:val="32"/>
-        </w:rPr>
-        <w:t>api</w:t>
-      </w:r>
-      <w:proofErr w:type="spellEnd"/>
-      <w:r>
-        <w:rPr>
-          <w:sz w:val="32"/>
-          <w:szCs w:val="32"/>
-        </w:rPr>
-        <w:t xml:space="preserve"> route in backend by creating folders of router, controller and add </w:t>
-      </w:r>
-      <w:proofErr w:type="spellStart"/>
-      <w:r>
-        <w:rPr>
-          <w:sz w:val="32"/>
-          <w:szCs w:val="32"/>
-        </w:rPr>
-        <w:t>json</w:t>
-      </w:r>
-      <w:proofErr w:type="spellEnd"/>
-      <w:r>
-        <w:rPr>
-          <w:sz w:val="32"/>
-          <w:szCs w:val="32"/>
-        </w:rPr>
-        <w:t xml:space="preserve"> file in controller whether it is working or not. Check as we are using </w:t>
+        <w:t xml:space="preserve">We need to create test api route in backend by creating folders of router, controller and add json file in controller whether it is working or not. Check as we are using </w:t>
       </w:r>
       <w:r>
         <w:rPr>
@@ -1196,8 +708,6 @@
         </w:rPr>
         <w:t xml:space="preserve">While </w:t>
       </w:r>
-      <w:proofErr w:type="spellStart"/>
-      <w:proofErr w:type="gramStart"/>
       <w:r>
         <w:rPr>
           <w:sz w:val="32"/>
@@ -1206,8 +716,6 @@
         </w:rPr>
         <w:t>req.body</w:t>
       </w:r>
-      <w:proofErr w:type="spellEnd"/>
-      <w:proofErr w:type="gramEnd"/>
       <w:r>
         <w:rPr>
           <w:sz w:val="32"/>
@@ -1227,113 +735,134 @@
           <w:szCs w:val="32"/>
         </w:rPr>
       </w:pPr>
-      <w:proofErr w:type="spellStart"/>
       <w:r>
         <w:rPr>
           <w:sz w:val="32"/>
           <w:szCs w:val="32"/>
           <w:highlight w:val="yellow"/>
         </w:rPr>
-        <w:t>app.use</w:t>
-      </w:r>
-      <w:proofErr w:type="spellEnd"/>
+        <w:t>app.use(express.json());</w:t>
+      </w:r>
+      <w:r>
+        <w:rPr>
+          <w:sz w:val="32"/>
+          <w:szCs w:val="32"/>
+        </w:rPr>
+        <w:t xml:space="preserve"> add in server.js</w:t>
+      </w:r>
+    </w:p>
+    <w:p>
+      <w:pPr>
+        <w:tabs>
+          <w:tab w:val="left" w:pos="1126"/>
+        </w:tabs>
+        <w:rPr>
+          <w:sz w:val="32"/>
+          <w:szCs w:val="32"/>
+        </w:rPr>
+      </w:pPr>
+    </w:p>
+    <w:p>
+      <w:pPr>
+        <w:tabs>
+          <w:tab w:val="left" w:pos="1126"/>
+        </w:tabs>
+        <w:rPr>
+          <w:sz w:val="32"/>
+          <w:szCs w:val="32"/>
+        </w:rPr>
+      </w:pPr>
+      <w:r>
+        <w:rPr>
+          <w:sz w:val="32"/>
+          <w:szCs w:val="32"/>
+        </w:rPr>
+        <w:t xml:space="preserve">we need to save data in db so we deconstruction the body (postman) and save in user schema which we have created then we need to use “user.save()”,  as </w:t>
+      </w:r>
       <w:r>
         <w:rPr>
           <w:sz w:val="32"/>
           <w:szCs w:val="32"/>
           <w:highlight w:val="yellow"/>
         </w:rPr>
-        <w:t>(</w:t>
-      </w:r>
-      <w:proofErr w:type="spellStart"/>
-      <w:proofErr w:type="gramStart"/>
+        <w:t>we know for every computer there will be change of time in delay to save in database, so we use await then async</w:t>
+      </w:r>
+    </w:p>
+    <w:p>
+      <w:pPr>
+        <w:tabs>
+          <w:tab w:val="left" w:pos="1126"/>
+        </w:tabs>
+        <w:rPr>
+          <w:sz w:val="32"/>
+          <w:szCs w:val="32"/>
+        </w:rPr>
+      </w:pPr>
+      <w:r>
+        <w:rPr>
+          <w:sz w:val="32"/>
+          <w:szCs w:val="32"/>
+        </w:rPr>
+        <w:t xml:space="preserve">Next we need to check for password as we save directly in database we need to encrypt it using </w:t>
+      </w:r>
       <w:r>
         <w:rPr>
           <w:sz w:val="32"/>
           <w:szCs w:val="32"/>
           <w:highlight w:val="yellow"/>
         </w:rPr>
-        <w:t>express.json</w:t>
-      </w:r>
-      <w:proofErr w:type="spellEnd"/>
-      <w:proofErr w:type="gramEnd"/>
+        <w:t>bcryptsjs</w:t>
+      </w:r>
+      <w:r>
+        <w:rPr>
+          <w:sz w:val="32"/>
+          <w:szCs w:val="32"/>
+        </w:rPr>
+        <w:t xml:space="preserve"> and add</w:t>
+      </w:r>
+    </w:p>
+    <w:p>
+      <w:pPr>
+        <w:tabs>
+          <w:tab w:val="left" w:pos="1126"/>
+        </w:tabs>
+        <w:rPr>
+          <w:sz w:val="32"/>
+          <w:szCs w:val="32"/>
+        </w:rPr>
+      </w:pPr>
       <w:r>
         <w:rPr>
           <w:sz w:val="32"/>
           <w:szCs w:val="32"/>
           <w:highlight w:val="yellow"/>
         </w:rPr>
-        <w:t>());</w:t>
-      </w:r>
-      <w:r>
-        <w:rPr>
-          <w:sz w:val="32"/>
-          <w:szCs w:val="32"/>
-        </w:rPr>
-        <w:t xml:space="preserve"> add in server.js</w:t>
-      </w:r>
-    </w:p>
-    <w:p>
-      <w:pPr>
-        <w:tabs>
-          <w:tab w:val="left" w:pos="1126"/>
-        </w:tabs>
-        <w:rPr>
-          <w:sz w:val="32"/>
-          <w:szCs w:val="32"/>
-        </w:rPr>
-      </w:pPr>
-    </w:p>
-    <w:p>
-      <w:pPr>
-        <w:tabs>
-          <w:tab w:val="left" w:pos="1126"/>
-        </w:tabs>
-        <w:rPr>
-          <w:sz w:val="32"/>
-          <w:szCs w:val="32"/>
-        </w:rPr>
-      </w:pPr>
-      <w:r>
-        <w:rPr>
-          <w:sz w:val="32"/>
-          <w:szCs w:val="32"/>
-        </w:rPr>
-        <w:t xml:space="preserve">we need to save data in </w:t>
-      </w:r>
-      <w:proofErr w:type="spellStart"/>
-      <w:r>
-        <w:rPr>
-          <w:sz w:val="32"/>
-          <w:szCs w:val="32"/>
-        </w:rPr>
-        <w:t>db</w:t>
-      </w:r>
-      <w:proofErr w:type="spellEnd"/>
-      <w:r>
-        <w:rPr>
-          <w:sz w:val="32"/>
-          <w:szCs w:val="32"/>
-        </w:rPr>
-        <w:t xml:space="preserve"> so we deconstruction the body (postman) and save in user schema which we have created then we need to use “</w:t>
-      </w:r>
-      <w:proofErr w:type="spellStart"/>
-      <w:proofErr w:type="gramStart"/>
-      <w:r>
-        <w:rPr>
-          <w:sz w:val="32"/>
-          <w:szCs w:val="32"/>
-        </w:rPr>
-        <w:t>user.save</w:t>
-      </w:r>
-      <w:proofErr w:type="spellEnd"/>
-      <w:proofErr w:type="gramEnd"/>
-      <w:r>
-        <w:rPr>
-          <w:sz w:val="32"/>
-          <w:szCs w:val="32"/>
-        </w:rPr>
-        <w:t xml:space="preserve">()”,  as </w:t>
+        <w:t>const hashedPassword = bcrypt.hashSync(password, 8);</w:t>
+      </w:r>
+      <w:r>
+        <w:rPr>
+          <w:sz w:val="32"/>
+          <w:szCs w:val="32"/>
+        </w:rPr>
+        <w:t xml:space="preserve"> after deconstruction</w:t>
+      </w:r>
+    </w:p>
+    <w:p>
+      <w:pPr>
+        <w:tabs>
+          <w:tab w:val="left" w:pos="1126"/>
+        </w:tabs>
+        <w:rPr>
+          <w:sz w:val="32"/>
+          <w:szCs w:val="32"/>
+        </w:rPr>
+      </w:pPr>
+      <w:r>
+        <w:rPr>
+          <w:sz w:val="32"/>
+          <w:szCs w:val="32"/>
+        </w:rPr>
+        <w:t xml:space="preserve">to get error visible in postman we use </w:t>
       </w:r>
       <w:r>
         <w:rPr>
@@ -1341,150 +870,6 @@
           <w:szCs w:val="32"/>
           <w:highlight w:val="yellow"/>
         </w:rPr>
-        <w:t>we know for every computer there will be change of time in delay to save in database, so we use await then async</w:t>
-      </w:r>
-    </w:p>
-    <w:p>
-      <w:pPr>
-        <w:tabs>
-          <w:tab w:val="left" w:pos="1126"/>
-        </w:tabs>
-        <w:rPr>
-          <w:sz w:val="32"/>
-          <w:szCs w:val="32"/>
-        </w:rPr>
-      </w:pPr>
-      <w:proofErr w:type="gramStart"/>
-      <w:r>
-        <w:rPr>
-          <w:sz w:val="32"/>
-          <w:szCs w:val="32"/>
-        </w:rPr>
-        <w:t>Next</w:t>
-      </w:r>
-      <w:proofErr w:type="gramEnd"/>
-      <w:r>
-        <w:rPr>
-          <w:sz w:val="32"/>
-          <w:szCs w:val="32"/>
-        </w:rPr>
-        <w:t xml:space="preserve"> we need to check for password as we save directly in database we need to encrypt it using </w:t>
-      </w:r>
-      <w:proofErr w:type="spellStart"/>
-      <w:r>
-        <w:rPr>
-          <w:sz w:val="32"/>
-          <w:szCs w:val="32"/>
-          <w:highlight w:val="yellow"/>
-        </w:rPr>
-        <w:t>bcryptsjs</w:t>
-      </w:r>
-      <w:proofErr w:type="spellEnd"/>
-      <w:r>
-        <w:rPr>
-          <w:sz w:val="32"/>
-          <w:szCs w:val="32"/>
-        </w:rPr>
-        <w:t xml:space="preserve"> and add</w:t>
-      </w:r>
-    </w:p>
-    <w:p>
-      <w:pPr>
-        <w:tabs>
-          <w:tab w:val="left" w:pos="1126"/>
-        </w:tabs>
-        <w:rPr>
-          <w:sz w:val="32"/>
-          <w:szCs w:val="32"/>
-        </w:rPr>
-      </w:pPr>
-      <w:proofErr w:type="spellStart"/>
-      <w:r>
-        <w:rPr>
-          <w:sz w:val="32"/>
-          <w:szCs w:val="32"/>
-          <w:highlight w:val="yellow"/>
-        </w:rPr>
-        <w:t>const</w:t>
-      </w:r>
-      <w:proofErr w:type="spellEnd"/>
-      <w:r>
-        <w:rPr>
-          <w:sz w:val="32"/>
-          <w:szCs w:val="32"/>
-          <w:highlight w:val="yellow"/>
-        </w:rPr>
-        <w:t xml:space="preserve"> </w:t>
-      </w:r>
-      <w:proofErr w:type="spellStart"/>
-      <w:r>
-        <w:rPr>
-          <w:sz w:val="32"/>
-          <w:szCs w:val="32"/>
-          <w:highlight w:val="yellow"/>
-        </w:rPr>
-        <w:t>hashedPassword</w:t>
-      </w:r>
-      <w:proofErr w:type="spellEnd"/>
-      <w:r>
-        <w:rPr>
-          <w:sz w:val="32"/>
-          <w:szCs w:val="32"/>
-          <w:highlight w:val="yellow"/>
-        </w:rPr>
-        <w:t xml:space="preserve"> = </w:t>
-      </w:r>
-      <w:proofErr w:type="spellStart"/>
-      <w:proofErr w:type="gramStart"/>
-      <w:r>
-        <w:rPr>
-          <w:sz w:val="32"/>
-          <w:szCs w:val="32"/>
-          <w:highlight w:val="yellow"/>
-        </w:rPr>
-        <w:t>bcrypt.hashSync</w:t>
-      </w:r>
-      <w:proofErr w:type="spellEnd"/>
-      <w:proofErr w:type="gramEnd"/>
-      <w:r>
-        <w:rPr>
-          <w:sz w:val="32"/>
-          <w:szCs w:val="32"/>
-          <w:highlight w:val="yellow"/>
-        </w:rPr>
-        <w:t>(password, 8);</w:t>
-      </w:r>
-      <w:r>
-        <w:rPr>
-          <w:sz w:val="32"/>
-          <w:szCs w:val="32"/>
-        </w:rPr>
-        <w:t xml:space="preserve"> after deconstruction</w:t>
-      </w:r>
-    </w:p>
-    <w:p>
-      <w:pPr>
-        <w:tabs>
-          <w:tab w:val="left" w:pos="1126"/>
-        </w:tabs>
-        <w:rPr>
-          <w:sz w:val="32"/>
-          <w:szCs w:val="32"/>
-        </w:rPr>
-      </w:pPr>
-      <w:r>
-        <w:rPr>
-          <w:sz w:val="32"/>
-          <w:szCs w:val="32"/>
-        </w:rPr>
-        <w:t xml:space="preserve">to get error visible in postman we use </w:t>
-      </w:r>
-      <w:r>
-        <w:rPr>
-          <w:sz w:val="32"/>
-          <w:szCs w:val="32"/>
-          <w:highlight w:val="yellow"/>
-        </w:rPr>
         <w:t>try and catch method</w:t>
       </w:r>
     </w:p>
@@ -1498,55 +883,12 @@
           <w:szCs w:val="32"/>
         </w:rPr>
       </w:pPr>
-      <w:proofErr w:type="spellStart"/>
-      <w:proofErr w:type="gramStart"/>
-      <w:r>
-        <w:rPr>
-          <w:sz w:val="32"/>
-          <w:szCs w:val="32"/>
-        </w:rPr>
-        <w:t>res.status</w:t>
-      </w:r>
-      <w:proofErr w:type="spellEnd"/>
-      <w:proofErr w:type="gramEnd"/>
-      <w:r>
-        <w:rPr>
-          <w:sz w:val="32"/>
-          <w:szCs w:val="32"/>
-        </w:rPr>
-        <w:t>(500).</w:t>
-      </w:r>
-      <w:proofErr w:type="spellStart"/>
-      <w:r>
-        <w:rPr>
-          <w:sz w:val="32"/>
-          <w:szCs w:val="32"/>
-        </w:rPr>
-        <w:t>json</w:t>
-      </w:r>
-      <w:proofErr w:type="spellEnd"/>
-      <w:r>
-        <w:rPr>
-          <w:sz w:val="32"/>
-          <w:szCs w:val="32"/>
-        </w:rPr>
-        <w:t>(</w:t>
-      </w:r>
-      <w:proofErr w:type="spellStart"/>
-      <w:r>
-        <w:rPr>
-          <w:sz w:val="32"/>
-          <w:szCs w:val="32"/>
-        </w:rPr>
-        <w:t>error.message</w:t>
-      </w:r>
-      <w:proofErr w:type="spellEnd"/>
-      <w:r>
-        <w:rPr>
-          <w:sz w:val="32"/>
-          <w:szCs w:val="32"/>
-        </w:rPr>
-        <w:t>)</w:t>
+      <w:r>
+        <w:rPr>
+          <w:sz w:val="32"/>
+          <w:szCs w:val="32"/>
+        </w:rPr>
+        <w:t>res.status(500).json(error.message)</w:t>
       </w:r>
     </w:p>
     <w:p>
@@ -1609,6 +951,317 @@
           <w:szCs w:val="32"/>
         </w:rPr>
       </w:pPr>
+    </w:p>
+    <w:p>
+      <w:pPr>
+        <w:tabs>
+          <w:tab w:val="left" w:pos="1126"/>
+        </w:tabs>
+        <w:rPr>
+          <w:sz w:val="32"/>
+          <w:szCs w:val="32"/>
+        </w:rPr>
+      </w:pPr>
+      <w:r>
+        <w:rPr>
+          <w:sz w:val="32"/>
+          <w:szCs w:val="32"/>
+        </w:rPr>
+        <w:t>We create middleware of file error.middleware.js</w:t>
+      </w:r>
+    </w:p>
+    <w:p>
+      <w:pPr>
+        <w:tabs>
+          <w:tab w:val="left" w:pos="1126"/>
+        </w:tabs>
+        <w:rPr>
+          <w:sz w:val="32"/>
+          <w:szCs w:val="32"/>
+        </w:rPr>
+      </w:pPr>
+      <w:r>
+        <w:rPr>
+          <w:sz w:val="32"/>
+          <w:szCs w:val="32"/>
+        </w:rPr>
+        <w:t>export const errhander = (err, req, res, next) =&gt; {</w:t>
+      </w:r>
+    </w:p>
+    <w:p>
+      <w:pPr>
+        <w:tabs>
+          <w:tab w:val="left" w:pos="1126"/>
+        </w:tabs>
+        <w:rPr>
+          <w:sz w:val="32"/>
+          <w:szCs w:val="32"/>
+        </w:rPr>
+      </w:pPr>
+      <w:r>
+        <w:rPr>
+          <w:sz w:val="32"/>
+          <w:szCs w:val="32"/>
+        </w:rPr>
+        <w:t>    const statusCode = err.statusCode || 500;</w:t>
+      </w:r>
+    </w:p>
+    <w:p>
+      <w:pPr>
+        <w:tabs>
+          <w:tab w:val="left" w:pos="1126"/>
+        </w:tabs>
+        <w:rPr>
+          <w:sz w:val="32"/>
+          <w:szCs w:val="32"/>
+        </w:rPr>
+      </w:pPr>
+      <w:r>
+        <w:rPr>
+          <w:sz w:val="32"/>
+          <w:szCs w:val="32"/>
+        </w:rPr>
+        <w:t>    const message = err.message || 'Internal Server Error';</w:t>
+      </w:r>
+    </w:p>
+    <w:p>
+      <w:pPr>
+        <w:tabs>
+          <w:tab w:val="left" w:pos="1126"/>
+        </w:tabs>
+        <w:rPr>
+          <w:sz w:val="32"/>
+          <w:szCs w:val="32"/>
+        </w:rPr>
+      </w:pPr>
+      <w:r>
+        <w:rPr>
+          <w:sz w:val="32"/>
+          <w:szCs w:val="32"/>
+        </w:rPr>
+        <w:t>    res.status(statusCode).json({</w:t>
+      </w:r>
+    </w:p>
+    <w:p>
+      <w:pPr>
+        <w:tabs>
+          <w:tab w:val="left" w:pos="1126"/>
+        </w:tabs>
+        <w:rPr>
+          <w:sz w:val="32"/>
+          <w:szCs w:val="32"/>
+        </w:rPr>
+      </w:pPr>
+      <w:r>
+        <w:rPr>
+          <w:sz w:val="32"/>
+          <w:szCs w:val="32"/>
+        </w:rPr>
+        <w:t>        status: 'error',</w:t>
+      </w:r>
+    </w:p>
+    <w:p>
+      <w:pPr>
+        <w:tabs>
+          <w:tab w:val="left" w:pos="1126"/>
+        </w:tabs>
+        <w:rPr>
+          <w:sz w:val="32"/>
+          <w:szCs w:val="32"/>
+        </w:rPr>
+      </w:pPr>
+      <w:r>
+        <w:rPr>
+          <w:sz w:val="32"/>
+          <w:szCs w:val="32"/>
+        </w:rPr>
+        <w:lastRenderedPageBreak/>
+        <w:t>        statusCode,</w:t>
+      </w:r>
+    </w:p>
+    <w:p>
+      <w:pPr>
+        <w:tabs>
+          <w:tab w:val="left" w:pos="1126"/>
+        </w:tabs>
+        <w:rPr>
+          <w:sz w:val="32"/>
+          <w:szCs w:val="32"/>
+        </w:rPr>
+      </w:pPr>
+      <w:r>
+        <w:rPr>
+          <w:sz w:val="32"/>
+          <w:szCs w:val="32"/>
+        </w:rPr>
+        <w:t>        message,</w:t>
+      </w:r>
+    </w:p>
+    <w:p>
+      <w:pPr>
+        <w:tabs>
+          <w:tab w:val="left" w:pos="1126"/>
+        </w:tabs>
+        <w:rPr>
+          <w:sz w:val="32"/>
+          <w:szCs w:val="32"/>
+        </w:rPr>
+      </w:pPr>
+      <w:r>
+        <w:rPr>
+          <w:sz w:val="32"/>
+          <w:szCs w:val="32"/>
+        </w:rPr>
+        <w:t>    });</w:t>
+      </w:r>
+    </w:p>
+    <w:p>
+      <w:pPr>
+        <w:tabs>
+          <w:tab w:val="left" w:pos="1126"/>
+        </w:tabs>
+        <w:rPr>
+          <w:sz w:val="32"/>
+          <w:szCs w:val="32"/>
+        </w:rPr>
+      </w:pPr>
+      <w:r>
+        <w:rPr>
+          <w:sz w:val="32"/>
+          <w:szCs w:val="32"/>
+        </w:rPr>
+        <w:t>}</w:t>
+      </w:r>
+    </w:p>
+    <w:p>
+      <w:pPr>
+        <w:tabs>
+          <w:tab w:val="left" w:pos="1126"/>
+        </w:tabs>
+        <w:rPr>
+          <w:sz w:val="32"/>
+          <w:szCs w:val="32"/>
+        </w:rPr>
+      </w:pPr>
+    </w:p>
+    <w:p>
+      <w:pPr>
+        <w:tabs>
+          <w:tab w:val="left" w:pos="1126"/>
+        </w:tabs>
+        <w:rPr>
+          <w:sz w:val="32"/>
+          <w:szCs w:val="32"/>
+        </w:rPr>
+      </w:pPr>
+      <w:r>
+        <w:rPr>
+          <w:sz w:val="32"/>
+          <w:szCs w:val="32"/>
+        </w:rPr>
+        <w:t xml:space="preserve">And add </w:t>
+      </w:r>
+      <w:r>
+        <w:rPr>
+          <w:sz w:val="32"/>
+          <w:szCs w:val="32"/>
+        </w:rPr>
+        <w:t>app.use(errhander)</w:t>
+      </w:r>
+      <w:r>
+        <w:rPr>
+          <w:sz w:val="32"/>
+          <w:szCs w:val="32"/>
+        </w:rPr>
+        <w:t xml:space="preserve"> in server.js</w:t>
+      </w:r>
+    </w:p>
+    <w:p>
+      <w:pPr>
+        <w:tabs>
+          <w:tab w:val="left" w:pos="1126"/>
+        </w:tabs>
+        <w:rPr>
+          <w:sz w:val="32"/>
+          <w:szCs w:val="32"/>
+        </w:rPr>
+      </w:pPr>
+    </w:p>
+    <w:p>
+      <w:pPr>
+        <w:tabs>
+          <w:tab w:val="left" w:pos="1126"/>
+        </w:tabs>
+        <w:rPr>
+          <w:sz w:val="32"/>
+          <w:szCs w:val="32"/>
+        </w:rPr>
+      </w:pPr>
+      <w:r>
+        <w:rPr>
+          <w:sz w:val="32"/>
+          <w:szCs w:val="32"/>
+        </w:rPr>
+        <w:t>Change the arrow funcntion controller by adding next and next(error) in catch method(try/catch)</w:t>
+      </w:r>
+    </w:p>
+    <w:p>
+      <w:pPr>
+        <w:tabs>
+          <w:tab w:val="left" w:pos="1126"/>
+        </w:tabs>
+        <w:rPr>
+          <w:sz w:val="32"/>
+          <w:szCs w:val="32"/>
+        </w:rPr>
+      </w:pPr>
+    </w:p>
+    <w:p>
+      <w:pPr>
+        <w:tabs>
+          <w:tab w:val="left" w:pos="1126"/>
+        </w:tabs>
+        <w:rPr>
+          <w:sz w:val="32"/>
+          <w:szCs w:val="32"/>
+        </w:rPr>
+      </w:pPr>
+      <w:r>
+        <w:rPr>
+          <w:sz w:val="32"/>
+          <w:szCs w:val="32"/>
+        </w:rPr>
+        <w:t>Here error is coming from json file ,</w:t>
+      </w:r>
+    </w:p>
+    <w:p>
+      <w:pPr>
+        <w:tabs>
+          <w:tab w:val="left" w:pos="1126"/>
+        </w:tabs>
+        <w:rPr>
+          <w:sz w:val="32"/>
+          <w:szCs w:val="32"/>
+        </w:rPr>
+      </w:pPr>
+    </w:p>
+    <w:p>
+      <w:pPr>
+        <w:tabs>
+          <w:tab w:val="left" w:pos="1126"/>
+        </w:tabs>
+        <w:rPr>
+          <w:sz w:val="32"/>
+          <w:szCs w:val="32"/>
+        </w:rPr>
+      </w:pPr>
+      <w:r>
+        <w:rPr>
+          <w:sz w:val="32"/>
+          <w:szCs w:val="32"/>
+        </w:rPr>
+        <w:t>We can create our own error code and message by using Utils folder</w:t>
+      </w:r>
     </w:p>
     <w:p>
       <w:pPr>

</xml_diff>

<commit_message>
create Sign Up page UI
</commit_message>
<xml_diff>
--- a/steps follow.docx
+++ b/steps follow.docx
@@ -16,8 +16,36 @@
           <w:szCs w:val="32"/>
           <w:lang w:val="en-US"/>
         </w:rPr>
-        <w:t>Started web application using react, node.js, mongodb, express, tailwindcss</w:t>
-      </w:r>
+        <w:t xml:space="preserve">Started web application using react, node.js, </w:t>
+      </w:r>
+      <w:proofErr w:type="spellStart"/>
+      <w:r>
+        <w:rPr>
+          <w:sz w:val="32"/>
+          <w:szCs w:val="32"/>
+          <w:lang w:val="en-US"/>
+        </w:rPr>
+        <w:t>mongodb</w:t>
+      </w:r>
+      <w:proofErr w:type="spellEnd"/>
+      <w:r>
+        <w:rPr>
+          <w:sz w:val="32"/>
+          <w:szCs w:val="32"/>
+          <w:lang w:val="en-US"/>
+        </w:rPr>
+        <w:t xml:space="preserve">, express, </w:t>
+      </w:r>
+      <w:proofErr w:type="spellStart"/>
+      <w:r>
+        <w:rPr>
+          <w:sz w:val="32"/>
+          <w:szCs w:val="32"/>
+          <w:lang w:val="en-US"/>
+        </w:rPr>
+        <w:t>tailwindcss</w:t>
+      </w:r>
+      <w:proofErr w:type="spellEnd"/>
       <w:r>
         <w:rPr>
           <w:sz w:val="32"/>
@@ -33,7 +61,42 @@
           <w:lang w:val="en-US"/>
         </w:rPr>
         <w:br/>
-        <w:t>npm create vite@latest client</w:t>
+      </w:r>
+      <w:proofErr w:type="spellStart"/>
+      <w:r>
+        <w:rPr>
+          <w:sz w:val="32"/>
+          <w:szCs w:val="32"/>
+          <w:lang w:val="en-US"/>
+        </w:rPr>
+        <w:t>npm</w:t>
+      </w:r>
+      <w:proofErr w:type="spellEnd"/>
+      <w:r>
+        <w:rPr>
+          <w:sz w:val="32"/>
+          <w:szCs w:val="32"/>
+          <w:lang w:val="en-US"/>
+        </w:rPr>
+        <w:t xml:space="preserve"> create </w:t>
+      </w:r>
+      <w:proofErr w:type="spellStart"/>
+      <w:r>
+        <w:rPr>
+          <w:sz w:val="32"/>
+          <w:szCs w:val="32"/>
+          <w:lang w:val="en-US"/>
+        </w:rPr>
+        <w:t>vite@latest</w:t>
+      </w:r>
+      <w:proofErr w:type="spellEnd"/>
+      <w:r>
+        <w:rPr>
+          <w:sz w:val="32"/>
+          <w:szCs w:val="32"/>
+          <w:lang w:val="en-US"/>
+        </w:rPr>
+        <w:t xml:space="preserve"> client</w:t>
       </w:r>
     </w:p>
     <w:p>
@@ -84,24 +147,70 @@
           <w:szCs w:val="32"/>
           <w:lang w:val="en-US"/>
         </w:rPr>
-        <w:t>Here we will have all dependencies: npm i</w:t>
-      </w:r>
-    </w:p>
-    <w:p>
-      <w:pPr>
-        <w:rPr>
-          <w:sz w:val="32"/>
-          <w:szCs w:val="32"/>
-          <w:lang w:val="en-US"/>
-        </w:rPr>
-      </w:pPr>
-      <w:r>
-        <w:rPr>
-          <w:sz w:val="32"/>
-          <w:szCs w:val="32"/>
-          <w:lang w:val="en-US"/>
-        </w:rPr>
-        <w:t>Search for tailwind vite and start following steps from documentation</w:t>
+        <w:t xml:space="preserve">Here we will have all dependencies: </w:t>
+      </w:r>
+      <w:proofErr w:type="spellStart"/>
+      <w:r>
+        <w:rPr>
+          <w:sz w:val="32"/>
+          <w:szCs w:val="32"/>
+          <w:lang w:val="en-US"/>
+        </w:rPr>
+        <w:t>npm</w:t>
+      </w:r>
+      <w:proofErr w:type="spellEnd"/>
+      <w:r>
+        <w:rPr>
+          <w:sz w:val="32"/>
+          <w:szCs w:val="32"/>
+          <w:lang w:val="en-US"/>
+        </w:rPr>
+        <w:t xml:space="preserve"> </w:t>
+      </w:r>
+      <w:proofErr w:type="spellStart"/>
+      <w:r>
+        <w:rPr>
+          <w:sz w:val="32"/>
+          <w:szCs w:val="32"/>
+          <w:lang w:val="en-US"/>
+        </w:rPr>
+        <w:t>i</w:t>
+      </w:r>
+      <w:proofErr w:type="spellEnd"/>
+    </w:p>
+    <w:p>
+      <w:pPr>
+        <w:rPr>
+          <w:sz w:val="32"/>
+          <w:szCs w:val="32"/>
+          <w:lang w:val="en-US"/>
+        </w:rPr>
+      </w:pPr>
+      <w:r>
+        <w:rPr>
+          <w:sz w:val="32"/>
+          <w:szCs w:val="32"/>
+          <w:lang w:val="en-US"/>
+        </w:rPr>
+        <w:t xml:space="preserve">Search for tailwind </w:t>
+      </w:r>
+      <w:proofErr w:type="spellStart"/>
+      <w:r>
+        <w:rPr>
+          <w:sz w:val="32"/>
+          <w:szCs w:val="32"/>
+          <w:lang w:val="en-US"/>
+        </w:rPr>
+        <w:t>vite</w:t>
+      </w:r>
+      <w:proofErr w:type="spellEnd"/>
+      <w:r>
+        <w:rPr>
+          <w:sz w:val="32"/>
+          <w:szCs w:val="32"/>
+          <w:lang w:val="en-US"/>
+        </w:rPr>
+        <w:t xml:space="preserve"> and start following steps from documentation</w:t>
       </w:r>
     </w:p>
     <w:p>
@@ -158,30 +267,86 @@
           <w:lang w:val="en-US"/>
         </w:rPr>
       </w:pPr>
-      <w:r>
-        <w:rPr>
-          <w:sz w:val="32"/>
-          <w:szCs w:val="32"/>
-          <w:lang w:val="en-US"/>
-        </w:rPr>
-        <w:t>Npm I react-router-dom</w:t>
-      </w:r>
-    </w:p>
-    <w:p>
-      <w:pPr>
-        <w:rPr>
-          <w:sz w:val="32"/>
-          <w:szCs w:val="32"/>
-          <w:lang w:val="en-US"/>
-        </w:rPr>
-      </w:pPr>
-      <w:r>
-        <w:rPr>
-          <w:sz w:val="32"/>
-          <w:szCs w:val="32"/>
-          <w:lang w:val="en-US"/>
-        </w:rPr>
-        <w:t>Check how many pages are need while creating website, here we need home,about,sign-in,sign-up, then create router with these pages</w:t>
+      <w:proofErr w:type="spellStart"/>
+      <w:r>
+        <w:rPr>
+          <w:sz w:val="32"/>
+          <w:szCs w:val="32"/>
+          <w:lang w:val="en-US"/>
+        </w:rPr>
+        <w:t>Npm</w:t>
+      </w:r>
+      <w:proofErr w:type="spellEnd"/>
+      <w:r>
+        <w:rPr>
+          <w:sz w:val="32"/>
+          <w:szCs w:val="32"/>
+          <w:lang w:val="en-US"/>
+        </w:rPr>
+        <w:t xml:space="preserve"> I react-router-</w:t>
+      </w:r>
+      <w:proofErr w:type="spellStart"/>
+      <w:r>
+        <w:rPr>
+          <w:sz w:val="32"/>
+          <w:szCs w:val="32"/>
+          <w:lang w:val="en-US"/>
+        </w:rPr>
+        <w:t>dom</w:t>
+      </w:r>
+      <w:proofErr w:type="spellEnd"/>
+    </w:p>
+    <w:p>
+      <w:pPr>
+        <w:rPr>
+          <w:sz w:val="32"/>
+          <w:szCs w:val="32"/>
+          <w:lang w:val="en-US"/>
+        </w:rPr>
+      </w:pPr>
+      <w:r>
+        <w:rPr>
+          <w:sz w:val="32"/>
+          <w:szCs w:val="32"/>
+          <w:lang w:val="en-US"/>
+        </w:rPr>
+        <w:t xml:space="preserve">Check how many pages are need while creating website, here we need </w:t>
+      </w:r>
+      <w:proofErr w:type="spellStart"/>
+      <w:r>
+        <w:rPr>
+          <w:sz w:val="32"/>
+          <w:szCs w:val="32"/>
+          <w:lang w:val="en-US"/>
+        </w:rPr>
+        <w:t>home,about,sign</w:t>
+      </w:r>
+      <w:proofErr w:type="spellEnd"/>
+      <w:r>
+        <w:rPr>
+          <w:sz w:val="32"/>
+          <w:szCs w:val="32"/>
+          <w:lang w:val="en-US"/>
+        </w:rPr>
+        <w:t>-</w:t>
+      </w:r>
+      <w:proofErr w:type="spellStart"/>
+      <w:r>
+        <w:rPr>
+          <w:sz w:val="32"/>
+          <w:szCs w:val="32"/>
+          <w:lang w:val="en-US"/>
+        </w:rPr>
+        <w:t>in,sign</w:t>
+      </w:r>
+      <w:proofErr w:type="spellEnd"/>
+      <w:r>
+        <w:rPr>
+          <w:sz w:val="32"/>
+          <w:szCs w:val="32"/>
+          <w:lang w:val="en-US"/>
+        </w:rPr>
+        <w:t>-up, then create router with these pages</w:t>
       </w:r>
     </w:p>
     <w:p>
@@ -261,7 +426,25 @@
           <w:szCs w:val="32"/>
           <w:lang w:val="en-US"/>
         </w:rPr>
-        <w:t xml:space="preserve">So we add them in APP.jsx </w:t>
+        <w:t xml:space="preserve">So we add them in </w:t>
+      </w:r>
+      <w:proofErr w:type="spellStart"/>
+      <w:r>
+        <w:rPr>
+          <w:sz w:val="32"/>
+          <w:szCs w:val="32"/>
+          <w:lang w:val="en-US"/>
+        </w:rPr>
+        <w:t>APP.jsx</w:t>
+      </w:r>
+      <w:proofErr w:type="spellEnd"/>
+      <w:r>
+        <w:rPr>
+          <w:sz w:val="32"/>
+          <w:szCs w:val="32"/>
+          <w:lang w:val="en-US"/>
+        </w:rPr>
+        <w:t xml:space="preserve"> </w:t>
       </w:r>
       <w:r>
         <w:rPr>
@@ -277,24 +460,52 @@
           <w:szCs w:val="32"/>
           <w:lang w:val="en-US"/>
         </w:rPr>
-        <w:t xml:space="preserve"> browserroute</w:t>
-      </w:r>
-    </w:p>
-    <w:p>
-      <w:pPr>
-        <w:rPr>
-          <w:sz w:val="32"/>
-          <w:szCs w:val="32"/>
-          <w:lang w:val="en-US"/>
-        </w:rPr>
-      </w:pPr>
-      <w:r>
-        <w:rPr>
-          <w:sz w:val="32"/>
-          <w:szCs w:val="32"/>
-          <w:lang w:val="en-US"/>
-        </w:rPr>
-        <w:t>When added tailwind, if there is not happening css in browser responsive, you can check in google developer tool (responsive browser)</w:t>
+        <w:t xml:space="preserve"> </w:t>
+      </w:r>
+      <w:proofErr w:type="spellStart"/>
+      <w:r>
+        <w:rPr>
+          <w:sz w:val="32"/>
+          <w:szCs w:val="32"/>
+          <w:lang w:val="en-US"/>
+        </w:rPr>
+        <w:t>browserroute</w:t>
+      </w:r>
+      <w:proofErr w:type="spellEnd"/>
+    </w:p>
+    <w:p>
+      <w:pPr>
+        <w:rPr>
+          <w:sz w:val="32"/>
+          <w:szCs w:val="32"/>
+          <w:lang w:val="en-US"/>
+        </w:rPr>
+      </w:pPr>
+      <w:r>
+        <w:rPr>
+          <w:sz w:val="32"/>
+          <w:szCs w:val="32"/>
+          <w:lang w:val="en-US"/>
+        </w:rPr>
+        <w:t xml:space="preserve">When added tailwind, if there is not happening </w:t>
+      </w:r>
+      <w:proofErr w:type="spellStart"/>
+      <w:r>
+        <w:rPr>
+          <w:sz w:val="32"/>
+          <w:szCs w:val="32"/>
+          <w:lang w:val="en-US"/>
+        </w:rPr>
+        <w:t>css</w:t>
+      </w:r>
+      <w:proofErr w:type="spellEnd"/>
+      <w:r>
+        <w:rPr>
+          <w:sz w:val="32"/>
+          <w:szCs w:val="32"/>
+          <w:lang w:val="en-US"/>
+        </w:rPr>
+        <w:t xml:space="preserve"> in browser responsive, you can check in google developer tool (responsive browser)</w:t>
       </w:r>
     </w:p>
     <w:p>
@@ -338,52 +549,109 @@
           <w:szCs w:val="32"/>
         </w:rPr>
         <w:lastRenderedPageBreak/>
-        <w:t>Create backend folder name as “api”</w:t>
-      </w:r>
-    </w:p>
-    <w:p>
-      <w:pPr>
-        <w:rPr>
-          <w:sz w:val="32"/>
-          <w:szCs w:val="32"/>
-        </w:rPr>
-      </w:pPr>
-      <w:r>
-        <w:rPr>
-          <w:sz w:val="32"/>
-          <w:szCs w:val="32"/>
-        </w:rPr>
-        <w:t>Install express, nodemon</w:t>
-      </w:r>
-    </w:p>
-    <w:p>
-      <w:pPr>
-        <w:rPr>
-          <w:sz w:val="32"/>
-          <w:szCs w:val="32"/>
-        </w:rPr>
-      </w:pPr>
-      <w:r>
-        <w:rPr>
-          <w:sz w:val="32"/>
-          <w:szCs w:val="32"/>
-        </w:rPr>
-        <w:t>Add type:”module” as it is ES6 module we need to add while using import express from “express”-----</w:t>
-      </w:r>
-    </w:p>
-    <w:p>
-      <w:pPr>
-        <w:rPr>
-          <w:sz w:val="32"/>
-          <w:szCs w:val="32"/>
-        </w:rPr>
-      </w:pPr>
-      <w:r>
-        <w:rPr>
-          <w:sz w:val="32"/>
-          <w:szCs w:val="32"/>
-        </w:rPr>
-        <w:t>  "name": "api",</w:t>
+        <w:t>Create backend folder name as “</w:t>
+      </w:r>
+      <w:proofErr w:type="spellStart"/>
+      <w:r>
+        <w:rPr>
+          <w:sz w:val="32"/>
+          <w:szCs w:val="32"/>
+        </w:rPr>
+        <w:t>api</w:t>
+      </w:r>
+      <w:proofErr w:type="spellEnd"/>
+      <w:r>
+        <w:rPr>
+          <w:sz w:val="32"/>
+          <w:szCs w:val="32"/>
+        </w:rPr>
+        <w:t>”</w:t>
+      </w:r>
+    </w:p>
+    <w:p>
+      <w:pPr>
+        <w:rPr>
+          <w:sz w:val="32"/>
+          <w:szCs w:val="32"/>
+        </w:rPr>
+      </w:pPr>
+      <w:r>
+        <w:rPr>
+          <w:sz w:val="32"/>
+          <w:szCs w:val="32"/>
+        </w:rPr>
+        <w:t xml:space="preserve">Install express, </w:t>
+      </w:r>
+      <w:proofErr w:type="spellStart"/>
+      <w:r>
+        <w:rPr>
+          <w:sz w:val="32"/>
+          <w:szCs w:val="32"/>
+        </w:rPr>
+        <w:t>nodemon</w:t>
+      </w:r>
+      <w:proofErr w:type="spellEnd"/>
+    </w:p>
+    <w:p>
+      <w:pPr>
+        <w:rPr>
+          <w:sz w:val="32"/>
+          <w:szCs w:val="32"/>
+        </w:rPr>
+      </w:pPr>
+      <w:r>
+        <w:rPr>
+          <w:sz w:val="32"/>
+          <w:szCs w:val="32"/>
+        </w:rPr>
+        <w:t xml:space="preserve">Add </w:t>
+      </w:r>
+      <w:proofErr w:type="spellStart"/>
+      <w:r>
+        <w:rPr>
+          <w:sz w:val="32"/>
+          <w:szCs w:val="32"/>
+        </w:rPr>
+        <w:t>type:”module</w:t>
+      </w:r>
+      <w:proofErr w:type="spellEnd"/>
+      <w:r>
+        <w:rPr>
+          <w:sz w:val="32"/>
+          <w:szCs w:val="32"/>
+        </w:rPr>
+        <w:t>” as it is ES6 module we need to add while using import express from “express”-----</w:t>
+      </w:r>
+    </w:p>
+    <w:p>
+      <w:pPr>
+        <w:rPr>
+          <w:sz w:val="32"/>
+          <w:szCs w:val="32"/>
+        </w:rPr>
+      </w:pPr>
+      <w:r>
+        <w:rPr>
+          <w:sz w:val="32"/>
+          <w:szCs w:val="32"/>
+        </w:rPr>
+        <w:t>  "name": "</w:t>
+      </w:r>
+      <w:proofErr w:type="spellStart"/>
+      <w:r>
+        <w:rPr>
+          <w:sz w:val="32"/>
+          <w:szCs w:val="32"/>
+        </w:rPr>
+        <w:t>api</w:t>
+      </w:r>
+      <w:proofErr w:type="spellEnd"/>
+      <w:r>
+        <w:rPr>
+          <w:sz w:val="32"/>
+          <w:szCs w:val="32"/>
+        </w:rPr>
+        <w:t>",</w:t>
       </w:r>
     </w:p>
     <w:p>
@@ -443,37 +711,69 @@
           <w:sz w:val="32"/>
           <w:szCs w:val="32"/>
         </w:rPr>
-        <w:t>  "type":"m</w:t>
-      </w:r>
-      <w:r>
-        <w:rPr>
-          <w:sz w:val="32"/>
-          <w:szCs w:val="32"/>
-        </w:rPr>
-        <w:t>odule”</w:t>
-      </w:r>
-    </w:p>
-    <w:p>
-      <w:pPr>
-        <w:rPr>
-          <w:sz w:val="32"/>
-          <w:szCs w:val="32"/>
-        </w:rPr>
-      </w:pPr>
-    </w:p>
-    <w:p>
-      <w:pPr>
-        <w:rPr>
-          <w:sz w:val="32"/>
-          <w:szCs w:val="32"/>
-        </w:rPr>
-      </w:pPr>
-      <w:r>
-        <w:rPr>
-          <w:sz w:val="32"/>
-          <w:szCs w:val="32"/>
-        </w:rPr>
-        <w:t xml:space="preserve">Delete test text in scripts in package.json and add </w:t>
+        <w:t>  "</w:t>
+      </w:r>
+      <w:proofErr w:type="spellStart"/>
+      <w:r>
+        <w:rPr>
+          <w:sz w:val="32"/>
+          <w:szCs w:val="32"/>
+        </w:rPr>
+        <w:t>type":"m</w:t>
+      </w:r>
+      <w:r>
+        <w:rPr>
+          <w:sz w:val="32"/>
+          <w:szCs w:val="32"/>
+        </w:rPr>
+        <w:t>odule</w:t>
+      </w:r>
+      <w:proofErr w:type="spellEnd"/>
+      <w:r>
+        <w:rPr>
+          <w:sz w:val="32"/>
+          <w:szCs w:val="32"/>
+        </w:rPr>
+        <w:t>”</w:t>
+      </w:r>
+    </w:p>
+    <w:p>
+      <w:pPr>
+        <w:rPr>
+          <w:sz w:val="32"/>
+          <w:szCs w:val="32"/>
+        </w:rPr>
+      </w:pPr>
+    </w:p>
+    <w:p>
+      <w:pPr>
+        <w:rPr>
+          <w:sz w:val="32"/>
+          <w:szCs w:val="32"/>
+        </w:rPr>
+      </w:pPr>
+      <w:r>
+        <w:rPr>
+          <w:sz w:val="32"/>
+          <w:szCs w:val="32"/>
+        </w:rPr>
+        <w:t xml:space="preserve">Delete test text in scripts in </w:t>
+      </w:r>
+      <w:proofErr w:type="spellStart"/>
+      <w:r>
+        <w:rPr>
+          <w:sz w:val="32"/>
+          <w:szCs w:val="32"/>
+        </w:rPr>
+        <w:t>package.json</w:t>
+      </w:r>
+      <w:proofErr w:type="spellEnd"/>
+      <w:r>
+        <w:rPr>
+          <w:sz w:val="32"/>
+          <w:szCs w:val="32"/>
+        </w:rPr>
+        <w:t xml:space="preserve"> and add </w:t>
       </w:r>
       <w:r>
         <w:rPr>
@@ -502,7 +802,23 @@
           <w:szCs w:val="32"/>
         </w:rPr>
         <w:br/>
-        <w:t>then only we add npm run dev</w:t>
+        <w:t xml:space="preserve">then only we add </w:t>
+      </w:r>
+      <w:proofErr w:type="spellStart"/>
+      <w:r>
+        <w:rPr>
+          <w:sz w:val="32"/>
+          <w:szCs w:val="32"/>
+        </w:rPr>
+        <w:t>npm</w:t>
+      </w:r>
+      <w:proofErr w:type="spellEnd"/>
+      <w:r>
+        <w:rPr>
+          <w:sz w:val="32"/>
+          <w:szCs w:val="32"/>
+        </w:rPr>
+        <w:t xml:space="preserve"> run dev</w:t>
       </w:r>
     </w:p>
     <w:p>
@@ -553,7 +869,23 @@
           <w:sz w:val="32"/>
           <w:szCs w:val="32"/>
         </w:rPr>
-        <w:t xml:space="preserve">As we created git in client we need to move to api also </w:t>
+        <w:t xml:space="preserve">As we created git in client we need to move to </w:t>
+      </w:r>
+      <w:proofErr w:type="spellStart"/>
+      <w:r>
+        <w:rPr>
+          <w:sz w:val="32"/>
+          <w:szCs w:val="32"/>
+        </w:rPr>
+        <w:t>api</w:t>
+      </w:r>
+      <w:proofErr w:type="spellEnd"/>
+      <w:r>
+        <w:rPr>
+          <w:sz w:val="32"/>
+          <w:szCs w:val="32"/>
+        </w:rPr>
+        <w:t xml:space="preserve"> also </w:t>
       </w:r>
     </w:p>
     <w:p>
@@ -590,22 +922,70 @@
           <w:sz w:val="32"/>
           <w:szCs w:val="32"/>
         </w:rPr>
-        <w:t>created mongodb database -project and cluster, added in env (mongourl)</w:t>
-      </w:r>
-    </w:p>
-    <w:p>
-      <w:pPr>
-        <w:rPr>
-          <w:sz w:val="32"/>
-          <w:szCs w:val="32"/>
-        </w:rPr>
-      </w:pPr>
-      <w:r>
-        <w:rPr>
-          <w:sz w:val="32"/>
-          <w:szCs w:val="32"/>
-        </w:rPr>
-        <w:t>installed dotenv and mongoose</w:t>
+        <w:t xml:space="preserve">created </w:t>
+      </w:r>
+      <w:proofErr w:type="spellStart"/>
+      <w:r>
+        <w:rPr>
+          <w:sz w:val="32"/>
+          <w:szCs w:val="32"/>
+        </w:rPr>
+        <w:t>mongodb</w:t>
+      </w:r>
+      <w:proofErr w:type="spellEnd"/>
+      <w:r>
+        <w:rPr>
+          <w:sz w:val="32"/>
+          <w:szCs w:val="32"/>
+        </w:rPr>
+        <w:t xml:space="preserve"> database -project and cluster, added in env (</w:t>
+      </w:r>
+      <w:proofErr w:type="spellStart"/>
+      <w:r>
+        <w:rPr>
+          <w:sz w:val="32"/>
+          <w:szCs w:val="32"/>
+        </w:rPr>
+        <w:t>mongourl</w:t>
+      </w:r>
+      <w:proofErr w:type="spellEnd"/>
+      <w:r>
+        <w:rPr>
+          <w:sz w:val="32"/>
+          <w:szCs w:val="32"/>
+        </w:rPr>
+        <w:t>)</w:t>
+      </w:r>
+    </w:p>
+    <w:p>
+      <w:pPr>
+        <w:rPr>
+          <w:sz w:val="32"/>
+          <w:szCs w:val="32"/>
+        </w:rPr>
+      </w:pPr>
+      <w:r>
+        <w:rPr>
+          <w:sz w:val="32"/>
+          <w:szCs w:val="32"/>
+        </w:rPr>
+        <w:t xml:space="preserve">installed </w:t>
+      </w:r>
+      <w:proofErr w:type="spellStart"/>
+      <w:r>
+        <w:rPr>
+          <w:sz w:val="32"/>
+          <w:szCs w:val="32"/>
+        </w:rPr>
+        <w:t>dotenv</w:t>
+      </w:r>
+      <w:proofErr w:type="spellEnd"/>
+      <w:r>
+        <w:rPr>
+          <w:sz w:val="32"/>
+          <w:szCs w:val="32"/>
+        </w:rPr>
+        <w:t xml:space="preserve"> and mongoose</w:t>
       </w:r>
     </w:p>
     <w:p>
@@ -640,7 +1020,39 @@
           <w:sz w:val="32"/>
           <w:szCs w:val="32"/>
         </w:rPr>
-        <w:t xml:space="preserve">We need to create test api route in backend by creating folders of router, controller and add json file in controller whether it is working or not. Check as we are using </w:t>
+        <w:t xml:space="preserve">We need to create test </w:t>
+      </w:r>
+      <w:proofErr w:type="spellStart"/>
+      <w:r>
+        <w:rPr>
+          <w:sz w:val="32"/>
+          <w:szCs w:val="32"/>
+        </w:rPr>
+        <w:t>api</w:t>
+      </w:r>
+      <w:proofErr w:type="spellEnd"/>
+      <w:r>
+        <w:rPr>
+          <w:sz w:val="32"/>
+          <w:szCs w:val="32"/>
+        </w:rPr>
+        <w:t xml:space="preserve"> route in backend by creating folders of router, controller and add </w:t>
+      </w:r>
+      <w:proofErr w:type="spellStart"/>
+      <w:r>
+        <w:rPr>
+          <w:sz w:val="32"/>
+          <w:szCs w:val="32"/>
+        </w:rPr>
+        <w:t>json</w:t>
+      </w:r>
+      <w:proofErr w:type="spellEnd"/>
+      <w:r>
+        <w:rPr>
+          <w:sz w:val="32"/>
+          <w:szCs w:val="32"/>
+        </w:rPr>
+        <w:t xml:space="preserve"> file in controller whether it is working or not. Check as we are using </w:t>
       </w:r>
       <w:r>
         <w:rPr>
@@ -708,6 +1120,7 @@
         </w:rPr>
         <w:t xml:space="preserve">While </w:t>
       </w:r>
+      <w:proofErr w:type="spellStart"/>
       <w:r>
         <w:rPr>
           <w:sz w:val="32"/>
@@ -716,6 +1129,7 @@
         </w:rPr>
         <w:t>req.body</w:t>
       </w:r>
+      <w:proofErr w:type="spellEnd"/>
       <w:r>
         <w:rPr>
           <w:sz w:val="32"/>
@@ -735,13 +1149,41 @@
           <w:szCs w:val="32"/>
         </w:rPr>
       </w:pPr>
+      <w:proofErr w:type="spellStart"/>
       <w:r>
         <w:rPr>
           <w:sz w:val="32"/>
           <w:szCs w:val="32"/>
           <w:highlight w:val="yellow"/>
         </w:rPr>
-        <w:t>app.use(express.json());</w:t>
+        <w:t>app.use</w:t>
+      </w:r>
+      <w:proofErr w:type="spellEnd"/>
+      <w:r>
+        <w:rPr>
+          <w:sz w:val="32"/>
+          <w:szCs w:val="32"/>
+          <w:highlight w:val="yellow"/>
+        </w:rPr>
+        <w:t>(</w:t>
+      </w:r>
+      <w:proofErr w:type="spellStart"/>
+      <w:r>
+        <w:rPr>
+          <w:sz w:val="32"/>
+          <w:szCs w:val="32"/>
+          <w:highlight w:val="yellow"/>
+        </w:rPr>
+        <w:t>express.json</w:t>
+      </w:r>
+      <w:proofErr w:type="spellEnd"/>
+      <w:r>
+        <w:rPr>
+          <w:sz w:val="32"/>
+          <w:szCs w:val="32"/>
+          <w:highlight w:val="yellow"/>
+        </w:rPr>
+        <w:t>());</w:t>
       </w:r>
       <w:r>
         <w:rPr>
@@ -777,7 +1219,39 @@
           <w:sz w:val="32"/>
           <w:szCs w:val="32"/>
         </w:rPr>
-        <w:t xml:space="preserve">we need to save data in db so we deconstruction the body (postman) and save in user schema which we have created then we need to use “user.save()”,  as </w:t>
+        <w:t xml:space="preserve">we need to save data in </w:t>
+      </w:r>
+      <w:proofErr w:type="spellStart"/>
+      <w:r>
+        <w:rPr>
+          <w:sz w:val="32"/>
+          <w:szCs w:val="32"/>
+        </w:rPr>
+        <w:t>db</w:t>
+      </w:r>
+      <w:proofErr w:type="spellEnd"/>
+      <w:r>
+        <w:rPr>
+          <w:sz w:val="32"/>
+          <w:szCs w:val="32"/>
+        </w:rPr>
+        <w:t xml:space="preserve"> so we deconstruction the body (postman) and save in user schema which we have created then we need to use “</w:t>
+      </w:r>
+      <w:proofErr w:type="spellStart"/>
+      <w:r>
+        <w:rPr>
+          <w:sz w:val="32"/>
+          <w:szCs w:val="32"/>
+        </w:rPr>
+        <w:t>user.save</w:t>
+      </w:r>
+      <w:proofErr w:type="spellEnd"/>
+      <w:r>
+        <w:rPr>
+          <w:sz w:val="32"/>
+          <w:szCs w:val="32"/>
+        </w:rPr>
+        <w:t xml:space="preserve">()”,  as </w:t>
       </w:r>
       <w:r>
         <w:rPr>
@@ -805,6 +1279,7 @@
         </w:rPr>
         <w:t xml:space="preserve">Next we need to check for password as we save directly in database we need to encrypt it using </w:t>
       </w:r>
+      <w:proofErr w:type="spellStart"/>
       <w:r>
         <w:rPr>
           <w:sz w:val="32"/>
@@ -813,6 +1288,7 @@
         </w:rPr>
         <w:t>bcryptsjs</w:t>
       </w:r>
+      <w:proofErr w:type="spellEnd"/>
       <w:r>
         <w:rPr>
           <w:sz w:val="32"/>
@@ -831,13 +1307,59 @@
           <w:szCs w:val="32"/>
         </w:rPr>
       </w:pPr>
+      <w:proofErr w:type="spellStart"/>
       <w:r>
         <w:rPr>
           <w:sz w:val="32"/>
           <w:szCs w:val="32"/>
           <w:highlight w:val="yellow"/>
         </w:rPr>
-        <w:t>const hashedPassword = bcrypt.hashSync(password, 8);</w:t>
+        <w:t>const</w:t>
+      </w:r>
+      <w:proofErr w:type="spellEnd"/>
+      <w:r>
+        <w:rPr>
+          <w:sz w:val="32"/>
+          <w:szCs w:val="32"/>
+          <w:highlight w:val="yellow"/>
+        </w:rPr>
+        <w:t xml:space="preserve"> </w:t>
+      </w:r>
+      <w:proofErr w:type="spellStart"/>
+      <w:r>
+        <w:rPr>
+          <w:sz w:val="32"/>
+          <w:szCs w:val="32"/>
+          <w:highlight w:val="yellow"/>
+        </w:rPr>
+        <w:t>hashedPassword</w:t>
+      </w:r>
+      <w:proofErr w:type="spellEnd"/>
+      <w:r>
+        <w:rPr>
+          <w:sz w:val="32"/>
+          <w:szCs w:val="32"/>
+          <w:highlight w:val="yellow"/>
+        </w:rPr>
+        <w:t xml:space="preserve"> = </w:t>
+      </w:r>
+      <w:proofErr w:type="spellStart"/>
+      <w:r>
+        <w:rPr>
+          <w:sz w:val="32"/>
+          <w:szCs w:val="32"/>
+          <w:highlight w:val="yellow"/>
+        </w:rPr>
+        <w:t>bcrypt.hashSync</w:t>
+      </w:r>
+      <w:proofErr w:type="spellEnd"/>
+      <w:r>
+        <w:rPr>
+          <w:sz w:val="32"/>
+          <w:szCs w:val="32"/>
+          <w:highlight w:val="yellow"/>
+        </w:rPr>
+        <w:t>(password, 8);</w:t>
       </w:r>
       <w:r>
         <w:rPr>
@@ -883,12 +1405,53 @@
           <w:szCs w:val="32"/>
         </w:rPr>
       </w:pPr>
-      <w:r>
-        <w:rPr>
-          <w:sz w:val="32"/>
-          <w:szCs w:val="32"/>
-        </w:rPr>
-        <w:t>res.status(500).json(error.message)</w:t>
+      <w:proofErr w:type="spellStart"/>
+      <w:r>
+        <w:rPr>
+          <w:sz w:val="32"/>
+          <w:szCs w:val="32"/>
+        </w:rPr>
+        <w:t>res.status</w:t>
+      </w:r>
+      <w:proofErr w:type="spellEnd"/>
+      <w:r>
+        <w:rPr>
+          <w:sz w:val="32"/>
+          <w:szCs w:val="32"/>
+        </w:rPr>
+        <w:t>(500).</w:t>
+      </w:r>
+      <w:proofErr w:type="spellStart"/>
+      <w:r>
+        <w:rPr>
+          <w:sz w:val="32"/>
+          <w:szCs w:val="32"/>
+        </w:rPr>
+        <w:t>json</w:t>
+      </w:r>
+      <w:proofErr w:type="spellEnd"/>
+      <w:r>
+        <w:rPr>
+          <w:sz w:val="32"/>
+          <w:szCs w:val="32"/>
+        </w:rPr>
+        <w:t>(</w:t>
+      </w:r>
+      <w:proofErr w:type="spellStart"/>
+      <w:r>
+        <w:rPr>
+          <w:sz w:val="32"/>
+          <w:szCs w:val="32"/>
+        </w:rPr>
+        <w:t>error.message</w:t>
+      </w:r>
+      <w:proofErr w:type="spellEnd"/>
+      <w:r>
+        <w:rPr>
+          <w:sz w:val="32"/>
+          <w:szCs w:val="32"/>
+        </w:rPr>
+        <w:t>)</w:t>
       </w:r>
     </w:p>
     <w:p>
@@ -985,61 +1548,237 @@
           <w:sz w:val="32"/>
           <w:szCs w:val="32"/>
         </w:rPr>
-        <w:t>export const errhander = (err, req, res, next) =&gt; {</w:t>
-      </w:r>
-    </w:p>
-    <w:p>
-      <w:pPr>
-        <w:tabs>
-          <w:tab w:val="left" w:pos="1126"/>
-        </w:tabs>
-        <w:rPr>
-          <w:sz w:val="32"/>
-          <w:szCs w:val="32"/>
-        </w:rPr>
-      </w:pPr>
-      <w:r>
-        <w:rPr>
-          <w:sz w:val="32"/>
-          <w:szCs w:val="32"/>
-        </w:rPr>
-        <w:t>    const statusCode = err.statusCode || 500;</w:t>
-      </w:r>
-    </w:p>
-    <w:p>
-      <w:pPr>
-        <w:tabs>
-          <w:tab w:val="left" w:pos="1126"/>
-        </w:tabs>
-        <w:rPr>
-          <w:sz w:val="32"/>
-          <w:szCs w:val="32"/>
-        </w:rPr>
-      </w:pPr>
-      <w:r>
-        <w:rPr>
-          <w:sz w:val="32"/>
-          <w:szCs w:val="32"/>
-        </w:rPr>
-        <w:t>    const message = err.message || 'Internal Server Error';</w:t>
-      </w:r>
-    </w:p>
-    <w:p>
-      <w:pPr>
-        <w:tabs>
-          <w:tab w:val="left" w:pos="1126"/>
-        </w:tabs>
-        <w:rPr>
-          <w:sz w:val="32"/>
-          <w:szCs w:val="32"/>
-        </w:rPr>
-      </w:pPr>
-      <w:r>
-        <w:rPr>
-          <w:sz w:val="32"/>
-          <w:szCs w:val="32"/>
-        </w:rPr>
-        <w:t>    res.status(statusCode).json({</w:t>
+        <w:t xml:space="preserve">export </w:t>
+      </w:r>
+      <w:proofErr w:type="spellStart"/>
+      <w:r>
+        <w:rPr>
+          <w:sz w:val="32"/>
+          <w:szCs w:val="32"/>
+        </w:rPr>
+        <w:t>const</w:t>
+      </w:r>
+      <w:proofErr w:type="spellEnd"/>
+      <w:r>
+        <w:rPr>
+          <w:sz w:val="32"/>
+          <w:szCs w:val="32"/>
+        </w:rPr>
+        <w:t xml:space="preserve"> </w:t>
+      </w:r>
+      <w:proofErr w:type="spellStart"/>
+      <w:r>
+        <w:rPr>
+          <w:sz w:val="32"/>
+          <w:szCs w:val="32"/>
+        </w:rPr>
+        <w:t>errhander</w:t>
+      </w:r>
+      <w:proofErr w:type="spellEnd"/>
+      <w:r>
+        <w:rPr>
+          <w:sz w:val="32"/>
+          <w:szCs w:val="32"/>
+        </w:rPr>
+        <w:t xml:space="preserve"> = (err, </w:t>
+      </w:r>
+      <w:proofErr w:type="spellStart"/>
+      <w:r>
+        <w:rPr>
+          <w:sz w:val="32"/>
+          <w:szCs w:val="32"/>
+        </w:rPr>
+        <w:t>req</w:t>
+      </w:r>
+      <w:proofErr w:type="spellEnd"/>
+      <w:r>
+        <w:rPr>
+          <w:sz w:val="32"/>
+          <w:szCs w:val="32"/>
+        </w:rPr>
+        <w:t>, res, next) =&gt; {</w:t>
+      </w:r>
+    </w:p>
+    <w:p>
+      <w:pPr>
+        <w:tabs>
+          <w:tab w:val="left" w:pos="1126"/>
+        </w:tabs>
+        <w:rPr>
+          <w:sz w:val="32"/>
+          <w:szCs w:val="32"/>
+        </w:rPr>
+      </w:pPr>
+      <w:r>
+        <w:rPr>
+          <w:sz w:val="32"/>
+          <w:szCs w:val="32"/>
+        </w:rPr>
+        <w:t xml:space="preserve">    </w:t>
+      </w:r>
+      <w:proofErr w:type="spellStart"/>
+      <w:r>
+        <w:rPr>
+          <w:sz w:val="32"/>
+          <w:szCs w:val="32"/>
+        </w:rPr>
+        <w:t>const</w:t>
+      </w:r>
+      <w:proofErr w:type="spellEnd"/>
+      <w:r>
+        <w:rPr>
+          <w:sz w:val="32"/>
+          <w:szCs w:val="32"/>
+        </w:rPr>
+        <w:t xml:space="preserve"> </w:t>
+      </w:r>
+      <w:proofErr w:type="spellStart"/>
+      <w:r>
+        <w:rPr>
+          <w:sz w:val="32"/>
+          <w:szCs w:val="32"/>
+        </w:rPr>
+        <w:t>statusCode</w:t>
+      </w:r>
+      <w:proofErr w:type="spellEnd"/>
+      <w:r>
+        <w:rPr>
+          <w:sz w:val="32"/>
+          <w:szCs w:val="32"/>
+        </w:rPr>
+        <w:t xml:space="preserve"> = </w:t>
+      </w:r>
+      <w:proofErr w:type="spellStart"/>
+      <w:r>
+        <w:rPr>
+          <w:sz w:val="32"/>
+          <w:szCs w:val="32"/>
+        </w:rPr>
+        <w:t>err.statusCode</w:t>
+      </w:r>
+      <w:proofErr w:type="spellEnd"/>
+      <w:r>
+        <w:rPr>
+          <w:sz w:val="32"/>
+          <w:szCs w:val="32"/>
+        </w:rPr>
+        <w:t xml:space="preserve"> || 500;</w:t>
+      </w:r>
+    </w:p>
+    <w:p>
+      <w:pPr>
+        <w:tabs>
+          <w:tab w:val="left" w:pos="1126"/>
+        </w:tabs>
+        <w:rPr>
+          <w:sz w:val="32"/>
+          <w:szCs w:val="32"/>
+        </w:rPr>
+      </w:pPr>
+      <w:r>
+        <w:rPr>
+          <w:sz w:val="32"/>
+          <w:szCs w:val="32"/>
+        </w:rPr>
+        <w:t xml:space="preserve">    </w:t>
+      </w:r>
+      <w:proofErr w:type="spellStart"/>
+      <w:r>
+        <w:rPr>
+          <w:sz w:val="32"/>
+          <w:szCs w:val="32"/>
+        </w:rPr>
+        <w:t>const</w:t>
+      </w:r>
+      <w:proofErr w:type="spellEnd"/>
+      <w:r>
+        <w:rPr>
+          <w:sz w:val="32"/>
+          <w:szCs w:val="32"/>
+        </w:rPr>
+        <w:t xml:space="preserve"> message = </w:t>
+      </w:r>
+      <w:proofErr w:type="spellStart"/>
+      <w:r>
+        <w:rPr>
+          <w:sz w:val="32"/>
+          <w:szCs w:val="32"/>
+        </w:rPr>
+        <w:t>err.message</w:t>
+      </w:r>
+      <w:proofErr w:type="spellEnd"/>
+      <w:r>
+        <w:rPr>
+          <w:sz w:val="32"/>
+          <w:szCs w:val="32"/>
+        </w:rPr>
+        <w:t xml:space="preserve"> || 'Internal Server Error';</w:t>
+      </w:r>
+    </w:p>
+    <w:p>
+      <w:pPr>
+        <w:tabs>
+          <w:tab w:val="left" w:pos="1126"/>
+        </w:tabs>
+        <w:rPr>
+          <w:sz w:val="32"/>
+          <w:szCs w:val="32"/>
+        </w:rPr>
+      </w:pPr>
+      <w:r>
+        <w:rPr>
+          <w:sz w:val="32"/>
+          <w:szCs w:val="32"/>
+        </w:rPr>
+        <w:t xml:space="preserve">    </w:t>
+      </w:r>
+      <w:proofErr w:type="spellStart"/>
+      <w:r>
+        <w:rPr>
+          <w:sz w:val="32"/>
+          <w:szCs w:val="32"/>
+        </w:rPr>
+        <w:t>res.status</w:t>
+      </w:r>
+      <w:proofErr w:type="spellEnd"/>
+      <w:r>
+        <w:rPr>
+          <w:sz w:val="32"/>
+          <w:szCs w:val="32"/>
+        </w:rPr>
+        <w:t>(</w:t>
+      </w:r>
+      <w:proofErr w:type="spellStart"/>
+      <w:r>
+        <w:rPr>
+          <w:sz w:val="32"/>
+          <w:szCs w:val="32"/>
+        </w:rPr>
+        <w:t>statusCode</w:t>
+      </w:r>
+      <w:proofErr w:type="spellEnd"/>
+      <w:r>
+        <w:rPr>
+          <w:sz w:val="32"/>
+          <w:szCs w:val="32"/>
+        </w:rPr>
+        <w:t>).</w:t>
+      </w:r>
+      <w:proofErr w:type="spellStart"/>
+      <w:r>
+        <w:rPr>
+          <w:sz w:val="32"/>
+          <w:szCs w:val="32"/>
+        </w:rPr>
+        <w:t>json</w:t>
+      </w:r>
+      <w:proofErr w:type="spellEnd"/>
+      <w:r>
+        <w:rPr>
+          <w:sz w:val="32"/>
+          <w:szCs w:val="32"/>
+        </w:rPr>
+        <w:t>({</w:t>
       </w:r>
     </w:p>
     <w:p>
@@ -1076,7 +1815,23 @@
           <w:szCs w:val="32"/>
         </w:rPr>
         <w:lastRenderedPageBreak/>
-        <w:t>        statusCode,</w:t>
+        <w:t xml:space="preserve">        </w:t>
+      </w:r>
+      <w:proofErr w:type="spellStart"/>
+      <w:r>
+        <w:rPr>
+          <w:sz w:val="32"/>
+          <w:szCs w:val="32"/>
+        </w:rPr>
+        <w:t>statusCode</w:t>
+      </w:r>
+      <w:proofErr w:type="spellEnd"/>
+      <w:r>
+        <w:rPr>
+          <w:sz w:val="32"/>
+          <w:szCs w:val="32"/>
+        </w:rPr>
+        <w:t>,</w:t>
       </w:r>
     </w:p>
     <w:p>
@@ -1161,12 +1916,37 @@
         </w:rPr>
         <w:t xml:space="preserve">And add </w:t>
       </w:r>
-      <w:r>
-        <w:rPr>
-          <w:sz w:val="32"/>
-          <w:szCs w:val="32"/>
-        </w:rPr>
-        <w:t>app.use(errhander)</w:t>
+      <w:proofErr w:type="spellStart"/>
+      <w:r>
+        <w:rPr>
+          <w:sz w:val="32"/>
+          <w:szCs w:val="32"/>
+        </w:rPr>
+        <w:t>app.use</w:t>
+      </w:r>
+      <w:proofErr w:type="spellEnd"/>
+      <w:r>
+        <w:rPr>
+          <w:sz w:val="32"/>
+          <w:szCs w:val="32"/>
+        </w:rPr>
+        <w:t>(</w:t>
+      </w:r>
+      <w:proofErr w:type="spellStart"/>
+      <w:r>
+        <w:rPr>
+          <w:sz w:val="32"/>
+          <w:szCs w:val="32"/>
+        </w:rPr>
+        <w:t>errhander</w:t>
+      </w:r>
+      <w:proofErr w:type="spellEnd"/>
+      <w:r>
+        <w:rPr>
+          <w:sz w:val="32"/>
+          <w:szCs w:val="32"/>
+        </w:rPr>
+        <w:t>)</w:t>
       </w:r>
       <w:r>
         <w:rPr>
@@ -1202,36 +1982,68 @@
           <w:sz w:val="32"/>
           <w:szCs w:val="32"/>
         </w:rPr>
-        <w:t>Change the arrow funcntion controller by adding next and next(error) in catch method(try/catch)</w:t>
-      </w:r>
-    </w:p>
-    <w:p>
-      <w:pPr>
-        <w:tabs>
-          <w:tab w:val="left" w:pos="1126"/>
-        </w:tabs>
-        <w:rPr>
-          <w:sz w:val="32"/>
-          <w:szCs w:val="32"/>
-        </w:rPr>
-      </w:pPr>
-    </w:p>
-    <w:p>
-      <w:pPr>
-        <w:tabs>
-          <w:tab w:val="left" w:pos="1126"/>
-        </w:tabs>
-        <w:rPr>
-          <w:sz w:val="32"/>
-          <w:szCs w:val="32"/>
-        </w:rPr>
-      </w:pPr>
-      <w:r>
-        <w:rPr>
-          <w:sz w:val="32"/>
-          <w:szCs w:val="32"/>
-        </w:rPr>
-        <w:t>Here error is coming from json file ,</w:t>
+        <w:t xml:space="preserve">Change the arrow </w:t>
+      </w:r>
+      <w:proofErr w:type="spellStart"/>
+      <w:r>
+        <w:rPr>
+          <w:sz w:val="32"/>
+          <w:szCs w:val="32"/>
+        </w:rPr>
+        <w:t>funcntion</w:t>
+      </w:r>
+      <w:proofErr w:type="spellEnd"/>
+      <w:r>
+        <w:rPr>
+          <w:sz w:val="32"/>
+          <w:szCs w:val="32"/>
+        </w:rPr>
+        <w:t xml:space="preserve"> controller by adding next and next(error) in catch method(try/catch)</w:t>
+      </w:r>
+    </w:p>
+    <w:p>
+      <w:pPr>
+        <w:tabs>
+          <w:tab w:val="left" w:pos="1126"/>
+        </w:tabs>
+        <w:rPr>
+          <w:sz w:val="32"/>
+          <w:szCs w:val="32"/>
+        </w:rPr>
+      </w:pPr>
+    </w:p>
+    <w:p>
+      <w:pPr>
+        <w:tabs>
+          <w:tab w:val="left" w:pos="1126"/>
+        </w:tabs>
+        <w:rPr>
+          <w:sz w:val="32"/>
+          <w:szCs w:val="32"/>
+        </w:rPr>
+      </w:pPr>
+      <w:r>
+        <w:rPr>
+          <w:sz w:val="32"/>
+          <w:szCs w:val="32"/>
+        </w:rPr>
+        <w:t xml:space="preserve">Here error is coming from </w:t>
+      </w:r>
+      <w:proofErr w:type="spellStart"/>
+      <w:r>
+        <w:rPr>
+          <w:sz w:val="32"/>
+          <w:szCs w:val="32"/>
+        </w:rPr>
+        <w:t>json</w:t>
+      </w:r>
+      <w:proofErr w:type="spellEnd"/>
+      <w:r>
+        <w:rPr>
+          <w:sz w:val="32"/>
+          <w:szCs w:val="32"/>
+        </w:rPr>
+        <w:t xml:space="preserve"> file ,</w:t>
       </w:r>
     </w:p>
     <w:p>
@@ -1262,6 +2074,2303 @@
         </w:rPr>
         <w:t>We can create our own error code and message by using Utils folder</w:t>
       </w:r>
+    </w:p>
+    <w:p>
+      <w:pPr>
+        <w:tabs>
+          <w:tab w:val="left" w:pos="1126"/>
+        </w:tabs>
+        <w:rPr>
+          <w:sz w:val="32"/>
+          <w:szCs w:val="32"/>
+        </w:rPr>
+      </w:pPr>
+    </w:p>
+    <w:p>
+      <w:pPr>
+        <w:tabs>
+          <w:tab w:val="left" w:pos="1126"/>
+        </w:tabs>
+        <w:rPr>
+          <w:sz w:val="32"/>
+          <w:szCs w:val="32"/>
+        </w:rPr>
+      </w:pPr>
+      <w:r>
+        <w:rPr>
+          <w:sz w:val="32"/>
+          <w:szCs w:val="32"/>
+        </w:rPr>
+        <w:t xml:space="preserve">export </w:t>
+      </w:r>
+      <w:proofErr w:type="spellStart"/>
+      <w:r>
+        <w:rPr>
+          <w:sz w:val="32"/>
+          <w:szCs w:val="32"/>
+        </w:rPr>
+        <w:t>const</w:t>
+      </w:r>
+      <w:proofErr w:type="spellEnd"/>
+      <w:r>
+        <w:rPr>
+          <w:sz w:val="32"/>
+          <w:szCs w:val="32"/>
+        </w:rPr>
+        <w:t xml:space="preserve"> </w:t>
+      </w:r>
+      <w:proofErr w:type="spellStart"/>
+      <w:r>
+        <w:rPr>
+          <w:sz w:val="32"/>
+          <w:szCs w:val="32"/>
+        </w:rPr>
+        <w:t>errorHandler</w:t>
+      </w:r>
+      <w:proofErr w:type="spellEnd"/>
+      <w:r>
+        <w:rPr>
+          <w:sz w:val="32"/>
+          <w:szCs w:val="32"/>
+        </w:rPr>
+        <w:t xml:space="preserve"> = (</w:t>
+      </w:r>
+      <w:proofErr w:type="spellStart"/>
+      <w:r>
+        <w:rPr>
+          <w:sz w:val="32"/>
+          <w:szCs w:val="32"/>
+        </w:rPr>
+        <w:t>statusCode</w:t>
+      </w:r>
+      <w:proofErr w:type="spellEnd"/>
+      <w:r>
+        <w:rPr>
+          <w:sz w:val="32"/>
+          <w:szCs w:val="32"/>
+        </w:rPr>
+        <w:t>, message) =&gt; {</w:t>
+      </w:r>
+    </w:p>
+    <w:p>
+      <w:pPr>
+        <w:tabs>
+          <w:tab w:val="left" w:pos="1126"/>
+        </w:tabs>
+        <w:rPr>
+          <w:sz w:val="32"/>
+          <w:szCs w:val="32"/>
+        </w:rPr>
+      </w:pPr>
+      <w:r>
+        <w:rPr>
+          <w:sz w:val="32"/>
+          <w:szCs w:val="32"/>
+        </w:rPr>
+        <w:t xml:space="preserve">    </w:t>
+      </w:r>
+      <w:proofErr w:type="spellStart"/>
+      <w:r>
+        <w:rPr>
+          <w:sz w:val="32"/>
+          <w:szCs w:val="32"/>
+        </w:rPr>
+        <w:t>const</w:t>
+      </w:r>
+      <w:proofErr w:type="spellEnd"/>
+      <w:r>
+        <w:rPr>
+          <w:sz w:val="32"/>
+          <w:szCs w:val="32"/>
+        </w:rPr>
+        <w:t xml:space="preserve"> error = new Error();</w:t>
+      </w:r>
+    </w:p>
+    <w:p>
+      <w:pPr>
+        <w:tabs>
+          <w:tab w:val="left" w:pos="1126"/>
+        </w:tabs>
+        <w:rPr>
+          <w:sz w:val="32"/>
+          <w:szCs w:val="32"/>
+        </w:rPr>
+      </w:pPr>
+      <w:r>
+        <w:rPr>
+          <w:sz w:val="32"/>
+          <w:szCs w:val="32"/>
+        </w:rPr>
+        <w:t xml:space="preserve">    </w:t>
+      </w:r>
+      <w:proofErr w:type="spellStart"/>
+      <w:r>
+        <w:rPr>
+          <w:sz w:val="32"/>
+          <w:szCs w:val="32"/>
+        </w:rPr>
+        <w:t>error.statusCode</w:t>
+      </w:r>
+      <w:proofErr w:type="spellEnd"/>
+      <w:r>
+        <w:rPr>
+          <w:sz w:val="32"/>
+          <w:szCs w:val="32"/>
+        </w:rPr>
+        <w:t xml:space="preserve"> = </w:t>
+      </w:r>
+      <w:proofErr w:type="spellStart"/>
+      <w:r>
+        <w:rPr>
+          <w:sz w:val="32"/>
+          <w:szCs w:val="32"/>
+        </w:rPr>
+        <w:t>statusCode</w:t>
+      </w:r>
+      <w:proofErr w:type="spellEnd"/>
+      <w:r>
+        <w:rPr>
+          <w:sz w:val="32"/>
+          <w:szCs w:val="32"/>
+        </w:rPr>
+        <w:t>;</w:t>
+      </w:r>
+    </w:p>
+    <w:p>
+      <w:pPr>
+        <w:tabs>
+          <w:tab w:val="left" w:pos="1126"/>
+        </w:tabs>
+        <w:rPr>
+          <w:sz w:val="32"/>
+          <w:szCs w:val="32"/>
+        </w:rPr>
+      </w:pPr>
+      <w:r>
+        <w:rPr>
+          <w:sz w:val="32"/>
+          <w:szCs w:val="32"/>
+        </w:rPr>
+        <w:t xml:space="preserve">    </w:t>
+      </w:r>
+      <w:proofErr w:type="spellStart"/>
+      <w:r>
+        <w:rPr>
+          <w:sz w:val="32"/>
+          <w:szCs w:val="32"/>
+        </w:rPr>
+        <w:t>error.message</w:t>
+      </w:r>
+      <w:proofErr w:type="spellEnd"/>
+      <w:r>
+        <w:rPr>
+          <w:sz w:val="32"/>
+          <w:szCs w:val="32"/>
+        </w:rPr>
+        <w:t xml:space="preserve"> = message;</w:t>
+      </w:r>
+    </w:p>
+    <w:p>
+      <w:pPr>
+        <w:tabs>
+          <w:tab w:val="left" w:pos="1126"/>
+        </w:tabs>
+        <w:rPr>
+          <w:sz w:val="32"/>
+          <w:szCs w:val="32"/>
+        </w:rPr>
+      </w:pPr>
+      <w:r>
+        <w:rPr>
+          <w:sz w:val="32"/>
+          <w:szCs w:val="32"/>
+        </w:rPr>
+        <w:t>    return error;</w:t>
+      </w:r>
+    </w:p>
+    <w:p>
+      <w:pPr>
+        <w:tabs>
+          <w:tab w:val="left" w:pos="1126"/>
+        </w:tabs>
+        <w:rPr>
+          <w:sz w:val="32"/>
+          <w:szCs w:val="32"/>
+        </w:rPr>
+      </w:pPr>
+      <w:r>
+        <w:rPr>
+          <w:sz w:val="32"/>
+          <w:szCs w:val="32"/>
+        </w:rPr>
+        <w:t>}</w:t>
+      </w:r>
+    </w:p>
+    <w:p>
+      <w:pPr>
+        <w:tabs>
+          <w:tab w:val="left" w:pos="1126"/>
+        </w:tabs>
+        <w:rPr>
+          <w:sz w:val="32"/>
+          <w:szCs w:val="32"/>
+        </w:rPr>
+      </w:pPr>
+    </w:p>
+    <w:p>
+      <w:pPr>
+        <w:tabs>
+          <w:tab w:val="left" w:pos="1126"/>
+        </w:tabs>
+        <w:rPr>
+          <w:sz w:val="32"/>
+          <w:szCs w:val="32"/>
+        </w:rPr>
+      </w:pPr>
+    </w:p>
+    <w:p>
+      <w:pPr>
+        <w:tabs>
+          <w:tab w:val="left" w:pos="1126"/>
+        </w:tabs>
+        <w:rPr>
+          <w:sz w:val="32"/>
+          <w:szCs w:val="32"/>
+        </w:rPr>
+      </w:pPr>
+      <w:r>
+        <w:rPr>
+          <w:sz w:val="32"/>
+          <w:szCs w:val="32"/>
+        </w:rPr>
+        <w:t xml:space="preserve">Then in controller we can we give our </w:t>
+      </w:r>
+      <w:proofErr w:type="spellStart"/>
+      <w:r>
+        <w:rPr>
+          <w:sz w:val="32"/>
+          <w:szCs w:val="32"/>
+        </w:rPr>
+        <w:t>statuscode</w:t>
+      </w:r>
+      <w:proofErr w:type="spellEnd"/>
+      <w:r>
+        <w:rPr>
+          <w:sz w:val="32"/>
+          <w:szCs w:val="32"/>
+        </w:rPr>
+        <w:t xml:space="preserve"> and message</w:t>
+      </w:r>
+    </w:p>
+    <w:p>
+      <w:pPr>
+        <w:tabs>
+          <w:tab w:val="left" w:pos="1126"/>
+        </w:tabs>
+        <w:rPr>
+          <w:sz w:val="32"/>
+          <w:szCs w:val="32"/>
+        </w:rPr>
+      </w:pPr>
+      <w:r>
+        <w:rPr>
+          <w:sz w:val="32"/>
+          <w:szCs w:val="32"/>
+          <w:highlight w:val="yellow"/>
+        </w:rPr>
+        <w:t>next(</w:t>
+      </w:r>
+      <w:proofErr w:type="spellStart"/>
+      <w:r>
+        <w:rPr>
+          <w:sz w:val="32"/>
+          <w:szCs w:val="32"/>
+          <w:highlight w:val="yellow"/>
+        </w:rPr>
+        <w:t>errorHandler</w:t>
+      </w:r>
+      <w:proofErr w:type="spellEnd"/>
+      <w:r>
+        <w:rPr>
+          <w:sz w:val="32"/>
+          <w:szCs w:val="32"/>
+          <w:highlight w:val="yellow"/>
+        </w:rPr>
+        <w:t>(550, "User signup failed"));</w:t>
+      </w:r>
+    </w:p>
+    <w:p>
+      <w:pPr>
+        <w:tabs>
+          <w:tab w:val="left" w:pos="1126"/>
+        </w:tabs>
+        <w:rPr>
+          <w:sz w:val="32"/>
+          <w:szCs w:val="32"/>
+        </w:rPr>
+      </w:pPr>
+      <w:r>
+        <w:rPr>
+          <w:sz w:val="32"/>
+          <w:szCs w:val="32"/>
+        </w:rPr>
+        <w:lastRenderedPageBreak/>
+        <w:pict w14:anchorId="2B666F13">
+          <v:rect id="_x0000_i1025" style="width:0;height:1.5pt" o:hralign="center" o:hrstd="t" o:hr="t" fillcolor="#a0a0a0" stroked="f"/>
+        </w:pict>
+      </w:r>
+    </w:p>
+    <w:p>
+      <w:pPr>
+        <w:tabs>
+          <w:tab w:val="left" w:pos="1126"/>
+        </w:tabs>
+        <w:rPr>
+          <w:b/>
+          <w:bCs/>
+          <w:sz w:val="32"/>
+          <w:szCs w:val="32"/>
+        </w:rPr>
+      </w:pPr>
+      <w:r>
+        <w:rPr>
+          <w:rFonts w:ascii="Segoe UI Emoji" w:hAnsi="Segoe UI Emoji" w:cs="Segoe UI Emoji"/>
+          <w:b/>
+          <w:bCs/>
+          <w:sz w:val="32"/>
+          <w:szCs w:val="32"/>
+        </w:rPr>
+        <w:t>✅</w:t>
+      </w:r>
+      <w:r>
+        <w:rPr>
+          <w:b/>
+          <w:bCs/>
+          <w:sz w:val="32"/>
+          <w:szCs w:val="32"/>
+        </w:rPr>
+        <w:t xml:space="preserve"> What You Did in utils/error.js:</w:t>
+      </w:r>
+    </w:p>
+    <w:p>
+      <w:pPr>
+        <w:tabs>
+          <w:tab w:val="left" w:pos="1126"/>
+        </w:tabs>
+        <w:rPr>
+          <w:sz w:val="32"/>
+          <w:szCs w:val="32"/>
+        </w:rPr>
+      </w:pPr>
+      <w:r>
+        <w:rPr>
+          <w:sz w:val="32"/>
+          <w:szCs w:val="32"/>
+        </w:rPr>
+        <w:t>// utils/error.js</w:t>
+      </w:r>
+    </w:p>
+    <w:p>
+      <w:pPr>
+        <w:tabs>
+          <w:tab w:val="left" w:pos="1126"/>
+        </w:tabs>
+        <w:rPr>
+          <w:sz w:val="32"/>
+          <w:szCs w:val="32"/>
+        </w:rPr>
+      </w:pPr>
+      <w:r>
+        <w:rPr>
+          <w:sz w:val="32"/>
+          <w:szCs w:val="32"/>
+        </w:rPr>
+        <w:t xml:space="preserve">export </w:t>
+      </w:r>
+      <w:proofErr w:type="spellStart"/>
+      <w:r>
+        <w:rPr>
+          <w:sz w:val="32"/>
+          <w:szCs w:val="32"/>
+        </w:rPr>
+        <w:t>const</w:t>
+      </w:r>
+      <w:proofErr w:type="spellEnd"/>
+      <w:r>
+        <w:rPr>
+          <w:sz w:val="32"/>
+          <w:szCs w:val="32"/>
+        </w:rPr>
+        <w:t xml:space="preserve"> </w:t>
+      </w:r>
+      <w:proofErr w:type="spellStart"/>
+      <w:r>
+        <w:rPr>
+          <w:sz w:val="32"/>
+          <w:szCs w:val="32"/>
+        </w:rPr>
+        <w:t>errorHandler</w:t>
+      </w:r>
+      <w:proofErr w:type="spellEnd"/>
+      <w:r>
+        <w:rPr>
+          <w:sz w:val="32"/>
+          <w:szCs w:val="32"/>
+        </w:rPr>
+        <w:t xml:space="preserve"> = (</w:t>
+      </w:r>
+      <w:proofErr w:type="spellStart"/>
+      <w:r>
+        <w:rPr>
+          <w:sz w:val="32"/>
+          <w:szCs w:val="32"/>
+        </w:rPr>
+        <w:t>statusCode</w:t>
+      </w:r>
+      <w:proofErr w:type="spellEnd"/>
+      <w:r>
+        <w:rPr>
+          <w:sz w:val="32"/>
+          <w:szCs w:val="32"/>
+        </w:rPr>
+        <w:t>, message) =&gt; {</w:t>
+      </w:r>
+    </w:p>
+    <w:p>
+      <w:pPr>
+        <w:tabs>
+          <w:tab w:val="left" w:pos="1126"/>
+        </w:tabs>
+        <w:rPr>
+          <w:sz w:val="32"/>
+          <w:szCs w:val="32"/>
+        </w:rPr>
+      </w:pPr>
+      <w:r>
+        <w:rPr>
+          <w:sz w:val="32"/>
+          <w:szCs w:val="32"/>
+        </w:rPr>
+        <w:t xml:space="preserve">    </w:t>
+      </w:r>
+      <w:proofErr w:type="spellStart"/>
+      <w:r>
+        <w:rPr>
+          <w:sz w:val="32"/>
+          <w:szCs w:val="32"/>
+        </w:rPr>
+        <w:t>const</w:t>
+      </w:r>
+      <w:proofErr w:type="spellEnd"/>
+      <w:r>
+        <w:rPr>
+          <w:sz w:val="32"/>
+          <w:szCs w:val="32"/>
+        </w:rPr>
+        <w:t xml:space="preserve"> error = new Error();</w:t>
+      </w:r>
+    </w:p>
+    <w:p>
+      <w:pPr>
+        <w:tabs>
+          <w:tab w:val="left" w:pos="1126"/>
+        </w:tabs>
+        <w:rPr>
+          <w:sz w:val="32"/>
+          <w:szCs w:val="32"/>
+        </w:rPr>
+      </w:pPr>
+      <w:r>
+        <w:rPr>
+          <w:sz w:val="32"/>
+          <w:szCs w:val="32"/>
+        </w:rPr>
+        <w:t xml:space="preserve">    </w:t>
+      </w:r>
+      <w:proofErr w:type="spellStart"/>
+      <w:r>
+        <w:rPr>
+          <w:sz w:val="32"/>
+          <w:szCs w:val="32"/>
+        </w:rPr>
+        <w:t>error.statusCode</w:t>
+      </w:r>
+      <w:proofErr w:type="spellEnd"/>
+      <w:r>
+        <w:rPr>
+          <w:sz w:val="32"/>
+          <w:szCs w:val="32"/>
+        </w:rPr>
+        <w:t xml:space="preserve"> = </w:t>
+      </w:r>
+      <w:proofErr w:type="spellStart"/>
+      <w:r>
+        <w:rPr>
+          <w:sz w:val="32"/>
+          <w:szCs w:val="32"/>
+        </w:rPr>
+        <w:t>statusCode</w:t>
+      </w:r>
+      <w:proofErr w:type="spellEnd"/>
+      <w:r>
+        <w:rPr>
+          <w:sz w:val="32"/>
+          <w:szCs w:val="32"/>
+        </w:rPr>
+        <w:t>;</w:t>
+      </w:r>
+    </w:p>
+    <w:p>
+      <w:pPr>
+        <w:tabs>
+          <w:tab w:val="left" w:pos="1126"/>
+        </w:tabs>
+        <w:rPr>
+          <w:sz w:val="32"/>
+          <w:szCs w:val="32"/>
+        </w:rPr>
+      </w:pPr>
+      <w:r>
+        <w:rPr>
+          <w:sz w:val="32"/>
+          <w:szCs w:val="32"/>
+        </w:rPr>
+        <w:t xml:space="preserve">    </w:t>
+      </w:r>
+      <w:proofErr w:type="spellStart"/>
+      <w:r>
+        <w:rPr>
+          <w:sz w:val="32"/>
+          <w:szCs w:val="32"/>
+        </w:rPr>
+        <w:t>error.message</w:t>
+      </w:r>
+      <w:proofErr w:type="spellEnd"/>
+      <w:r>
+        <w:rPr>
+          <w:sz w:val="32"/>
+          <w:szCs w:val="32"/>
+        </w:rPr>
+        <w:t xml:space="preserve"> = message;</w:t>
+      </w:r>
+    </w:p>
+    <w:p>
+      <w:pPr>
+        <w:tabs>
+          <w:tab w:val="left" w:pos="1126"/>
+        </w:tabs>
+        <w:rPr>
+          <w:sz w:val="32"/>
+          <w:szCs w:val="32"/>
+        </w:rPr>
+      </w:pPr>
+      <w:r>
+        <w:rPr>
+          <w:sz w:val="32"/>
+          <w:szCs w:val="32"/>
+        </w:rPr>
+        <w:t xml:space="preserve">    return error;</w:t>
+      </w:r>
+    </w:p>
+    <w:p>
+      <w:pPr>
+        <w:tabs>
+          <w:tab w:val="left" w:pos="1126"/>
+        </w:tabs>
+        <w:rPr>
+          <w:sz w:val="32"/>
+          <w:szCs w:val="32"/>
+        </w:rPr>
+      </w:pPr>
+      <w:r>
+        <w:rPr>
+          <w:sz w:val="32"/>
+          <w:szCs w:val="32"/>
+        </w:rPr>
+        <w:t>};</w:t>
+      </w:r>
+    </w:p>
+    <w:p>
+      <w:pPr>
+        <w:tabs>
+          <w:tab w:val="left" w:pos="1126"/>
+        </w:tabs>
+        <w:rPr>
+          <w:sz w:val="32"/>
+          <w:szCs w:val="32"/>
+        </w:rPr>
+      </w:pPr>
+      <w:r>
+        <w:rPr>
+          <w:sz w:val="32"/>
+          <w:szCs w:val="32"/>
+        </w:rPr>
+        <w:t xml:space="preserve">This is </w:t>
+      </w:r>
+      <w:r>
+        <w:rPr>
+          <w:b/>
+          <w:bCs/>
+          <w:sz w:val="32"/>
+          <w:szCs w:val="32"/>
+        </w:rPr>
+        <w:t>not</w:t>
+      </w:r>
+      <w:r>
+        <w:rPr>
+          <w:sz w:val="32"/>
+          <w:szCs w:val="32"/>
+        </w:rPr>
+        <w:t xml:space="preserve"> the error-handling middleware itself — this is just a </w:t>
+      </w:r>
+      <w:r>
+        <w:rPr>
+          <w:b/>
+          <w:bCs/>
+          <w:sz w:val="32"/>
+          <w:szCs w:val="32"/>
+        </w:rPr>
+        <w:t>utility</w:t>
+      </w:r>
+      <w:r>
+        <w:rPr>
+          <w:sz w:val="32"/>
+          <w:szCs w:val="32"/>
+        </w:rPr>
+        <w:t xml:space="preserve"> to create consistent error objects you can throw or pass into next().</w:t>
+      </w:r>
+    </w:p>
+    <w:p>
+      <w:pPr>
+        <w:tabs>
+          <w:tab w:val="left" w:pos="1126"/>
+        </w:tabs>
+        <w:rPr>
+          <w:sz w:val="32"/>
+          <w:szCs w:val="32"/>
+        </w:rPr>
+      </w:pPr>
+      <w:r>
+        <w:rPr>
+          <w:sz w:val="32"/>
+          <w:szCs w:val="32"/>
+        </w:rPr>
+        <w:pict w14:anchorId="13BFF7CF">
+          <v:rect id="_x0000_i1026" style="width:0;height:1.5pt" o:hralign="center" o:hrstd="t" o:hr="t" fillcolor="#a0a0a0" stroked="f"/>
+        </w:pict>
+      </w:r>
+    </w:p>
+    <w:p>
+      <w:pPr>
+        <w:tabs>
+          <w:tab w:val="left" w:pos="1126"/>
+        </w:tabs>
+        <w:rPr>
+          <w:b/>
+          <w:bCs/>
+          <w:sz w:val="32"/>
+          <w:szCs w:val="32"/>
+        </w:rPr>
+      </w:pPr>
+      <w:r>
+        <w:rPr>
+          <w:rFonts w:ascii="Segoe UI Emoji" w:hAnsi="Segoe UI Emoji" w:cs="Segoe UI Emoji"/>
+          <w:b/>
+          <w:bCs/>
+          <w:sz w:val="32"/>
+          <w:szCs w:val="32"/>
+        </w:rPr>
+        <w:t>✅</w:t>
+      </w:r>
+      <w:r>
+        <w:rPr>
+          <w:b/>
+          <w:bCs/>
+          <w:sz w:val="32"/>
+          <w:szCs w:val="32"/>
+        </w:rPr>
+        <w:t xml:space="preserve"> Using It in Your Controller:</w:t>
+      </w:r>
+    </w:p>
+    <w:p>
+      <w:pPr>
+        <w:tabs>
+          <w:tab w:val="left" w:pos="1126"/>
+        </w:tabs>
+        <w:rPr>
+          <w:sz w:val="32"/>
+          <w:szCs w:val="32"/>
+        </w:rPr>
+      </w:pPr>
+      <w:r>
+        <w:rPr>
+          <w:sz w:val="32"/>
+          <w:szCs w:val="32"/>
+        </w:rPr>
+        <w:t xml:space="preserve">import { </w:t>
+      </w:r>
+      <w:proofErr w:type="spellStart"/>
+      <w:r>
+        <w:rPr>
+          <w:sz w:val="32"/>
+          <w:szCs w:val="32"/>
+        </w:rPr>
+        <w:t>errorHandler</w:t>
+      </w:r>
+      <w:proofErr w:type="spellEnd"/>
+      <w:r>
+        <w:rPr>
+          <w:sz w:val="32"/>
+          <w:szCs w:val="32"/>
+        </w:rPr>
+        <w:t xml:space="preserve"> } from '../utils/error.js';</w:t>
+      </w:r>
+    </w:p>
+    <w:p>
+      <w:pPr>
+        <w:tabs>
+          <w:tab w:val="left" w:pos="1126"/>
+        </w:tabs>
+        <w:rPr>
+          <w:sz w:val="32"/>
+          <w:szCs w:val="32"/>
+        </w:rPr>
+      </w:pPr>
+    </w:p>
+    <w:p>
+      <w:pPr>
+        <w:tabs>
+          <w:tab w:val="left" w:pos="1126"/>
+        </w:tabs>
+        <w:rPr>
+          <w:sz w:val="32"/>
+          <w:szCs w:val="32"/>
+        </w:rPr>
+      </w:pPr>
+      <w:r>
+        <w:rPr>
+          <w:sz w:val="32"/>
+          <w:szCs w:val="32"/>
+        </w:rPr>
+        <w:t xml:space="preserve">export </w:t>
+      </w:r>
+      <w:proofErr w:type="spellStart"/>
+      <w:r>
+        <w:rPr>
+          <w:sz w:val="32"/>
+          <w:szCs w:val="32"/>
+        </w:rPr>
+        <w:t>const</w:t>
+      </w:r>
+      <w:proofErr w:type="spellEnd"/>
+      <w:r>
+        <w:rPr>
+          <w:sz w:val="32"/>
+          <w:szCs w:val="32"/>
+        </w:rPr>
+        <w:t xml:space="preserve"> </w:t>
+      </w:r>
+      <w:proofErr w:type="spellStart"/>
+      <w:r>
+        <w:rPr>
+          <w:sz w:val="32"/>
+          <w:szCs w:val="32"/>
+        </w:rPr>
+        <w:t>signupController</w:t>
+      </w:r>
+      <w:proofErr w:type="spellEnd"/>
+      <w:r>
+        <w:rPr>
+          <w:sz w:val="32"/>
+          <w:szCs w:val="32"/>
+        </w:rPr>
+        <w:t xml:space="preserve"> = (</w:t>
+      </w:r>
+      <w:proofErr w:type="spellStart"/>
+      <w:r>
+        <w:rPr>
+          <w:sz w:val="32"/>
+          <w:szCs w:val="32"/>
+        </w:rPr>
+        <w:t>req</w:t>
+      </w:r>
+      <w:proofErr w:type="spellEnd"/>
+      <w:r>
+        <w:rPr>
+          <w:sz w:val="32"/>
+          <w:szCs w:val="32"/>
+        </w:rPr>
+        <w:t>, res, next) =&gt; {</w:t>
+      </w:r>
+    </w:p>
+    <w:p>
+      <w:pPr>
+        <w:tabs>
+          <w:tab w:val="left" w:pos="1126"/>
+        </w:tabs>
+        <w:rPr>
+          <w:sz w:val="32"/>
+          <w:szCs w:val="32"/>
+        </w:rPr>
+      </w:pPr>
+      <w:r>
+        <w:rPr>
+          <w:sz w:val="32"/>
+          <w:szCs w:val="32"/>
+        </w:rPr>
+        <w:t xml:space="preserve">    try {</w:t>
+      </w:r>
+    </w:p>
+    <w:p>
+      <w:pPr>
+        <w:tabs>
+          <w:tab w:val="left" w:pos="1126"/>
+        </w:tabs>
+        <w:rPr>
+          <w:sz w:val="32"/>
+          <w:szCs w:val="32"/>
+        </w:rPr>
+      </w:pPr>
+      <w:r>
+        <w:rPr>
+          <w:sz w:val="32"/>
+          <w:szCs w:val="32"/>
+        </w:rPr>
+        <w:t xml:space="preserve">        </w:t>
+      </w:r>
+      <w:proofErr w:type="spellStart"/>
+      <w:r>
+        <w:rPr>
+          <w:sz w:val="32"/>
+          <w:szCs w:val="32"/>
+        </w:rPr>
+        <w:t>const</w:t>
+      </w:r>
+      <w:proofErr w:type="spellEnd"/>
+      <w:r>
+        <w:rPr>
+          <w:sz w:val="32"/>
+          <w:szCs w:val="32"/>
+        </w:rPr>
+        <w:t xml:space="preserve"> { username, email, password } = </w:t>
+      </w:r>
+      <w:proofErr w:type="spellStart"/>
+      <w:r>
+        <w:rPr>
+          <w:sz w:val="32"/>
+          <w:szCs w:val="32"/>
+        </w:rPr>
+        <w:t>req.body</w:t>
+      </w:r>
+      <w:proofErr w:type="spellEnd"/>
+      <w:r>
+        <w:rPr>
+          <w:sz w:val="32"/>
+          <w:szCs w:val="32"/>
+        </w:rPr>
+        <w:t>;</w:t>
+      </w:r>
+    </w:p>
+    <w:p>
+      <w:pPr>
+        <w:tabs>
+          <w:tab w:val="left" w:pos="1126"/>
+        </w:tabs>
+        <w:rPr>
+          <w:sz w:val="32"/>
+          <w:szCs w:val="32"/>
+        </w:rPr>
+      </w:pPr>
+    </w:p>
+    <w:p>
+      <w:pPr>
+        <w:tabs>
+          <w:tab w:val="left" w:pos="1126"/>
+        </w:tabs>
+        <w:rPr>
+          <w:sz w:val="32"/>
+          <w:szCs w:val="32"/>
+        </w:rPr>
+      </w:pPr>
+      <w:r>
+        <w:rPr>
+          <w:sz w:val="32"/>
+          <w:szCs w:val="32"/>
+        </w:rPr>
+        <w:t xml:space="preserve">        if (!username || !email || !password) {</w:t>
+      </w:r>
+    </w:p>
+    <w:p>
+      <w:pPr>
+        <w:tabs>
+          <w:tab w:val="left" w:pos="1126"/>
+        </w:tabs>
+        <w:rPr>
+          <w:sz w:val="32"/>
+          <w:szCs w:val="32"/>
+        </w:rPr>
+      </w:pPr>
+      <w:r>
+        <w:rPr>
+          <w:sz w:val="32"/>
+          <w:szCs w:val="32"/>
+        </w:rPr>
+        <w:t xml:space="preserve">            return next(</w:t>
+      </w:r>
+      <w:proofErr w:type="spellStart"/>
+      <w:r>
+        <w:rPr>
+          <w:sz w:val="32"/>
+          <w:szCs w:val="32"/>
+        </w:rPr>
+        <w:t>errorHandler</w:t>
+      </w:r>
+      <w:proofErr w:type="spellEnd"/>
+      <w:r>
+        <w:rPr>
+          <w:sz w:val="32"/>
+          <w:szCs w:val="32"/>
+        </w:rPr>
+        <w:t>(400, "All fields are required"));</w:t>
+      </w:r>
+    </w:p>
+    <w:p>
+      <w:pPr>
+        <w:tabs>
+          <w:tab w:val="left" w:pos="1126"/>
+        </w:tabs>
+        <w:rPr>
+          <w:sz w:val="32"/>
+          <w:szCs w:val="32"/>
+        </w:rPr>
+      </w:pPr>
+      <w:r>
+        <w:rPr>
+          <w:sz w:val="32"/>
+          <w:szCs w:val="32"/>
+        </w:rPr>
+        <w:t xml:space="preserve">        }</w:t>
+      </w:r>
+    </w:p>
+    <w:p>
+      <w:pPr>
+        <w:tabs>
+          <w:tab w:val="left" w:pos="1126"/>
+        </w:tabs>
+        <w:rPr>
+          <w:sz w:val="32"/>
+          <w:szCs w:val="32"/>
+        </w:rPr>
+      </w:pPr>
+    </w:p>
+    <w:p>
+      <w:pPr>
+        <w:tabs>
+          <w:tab w:val="left" w:pos="1126"/>
+        </w:tabs>
+        <w:rPr>
+          <w:sz w:val="32"/>
+          <w:szCs w:val="32"/>
+        </w:rPr>
+      </w:pPr>
+      <w:r>
+        <w:rPr>
+          <w:sz w:val="32"/>
+          <w:szCs w:val="32"/>
+        </w:rPr>
+        <w:t xml:space="preserve">        // rest of logic...</w:t>
+      </w:r>
+    </w:p>
+    <w:p>
+      <w:pPr>
+        <w:tabs>
+          <w:tab w:val="left" w:pos="1126"/>
+        </w:tabs>
+        <w:rPr>
+          <w:sz w:val="32"/>
+          <w:szCs w:val="32"/>
+        </w:rPr>
+      </w:pPr>
+      <w:r>
+        <w:rPr>
+          <w:sz w:val="32"/>
+          <w:szCs w:val="32"/>
+        </w:rPr>
+        <w:lastRenderedPageBreak/>
+        <w:t xml:space="preserve">        </w:t>
+      </w:r>
+      <w:proofErr w:type="spellStart"/>
+      <w:r>
+        <w:rPr>
+          <w:sz w:val="32"/>
+          <w:szCs w:val="32"/>
+        </w:rPr>
+        <w:t>res.status</w:t>
+      </w:r>
+      <w:proofErr w:type="spellEnd"/>
+      <w:r>
+        <w:rPr>
+          <w:sz w:val="32"/>
+          <w:szCs w:val="32"/>
+        </w:rPr>
+        <w:t>(201).</w:t>
+      </w:r>
+      <w:proofErr w:type="spellStart"/>
+      <w:r>
+        <w:rPr>
+          <w:sz w:val="32"/>
+          <w:szCs w:val="32"/>
+        </w:rPr>
+        <w:t>json</w:t>
+      </w:r>
+      <w:proofErr w:type="spellEnd"/>
+      <w:r>
+        <w:rPr>
+          <w:sz w:val="32"/>
+          <w:szCs w:val="32"/>
+        </w:rPr>
+        <w:t>({ message: "Signed up!", user: { username, email } });</w:t>
+      </w:r>
+    </w:p>
+    <w:p>
+      <w:pPr>
+        <w:tabs>
+          <w:tab w:val="left" w:pos="1126"/>
+        </w:tabs>
+        <w:rPr>
+          <w:sz w:val="32"/>
+          <w:szCs w:val="32"/>
+        </w:rPr>
+      </w:pPr>
+      <w:r>
+        <w:rPr>
+          <w:sz w:val="32"/>
+          <w:szCs w:val="32"/>
+        </w:rPr>
+        <w:t xml:space="preserve">    } catch (err) {</w:t>
+      </w:r>
+    </w:p>
+    <w:p>
+      <w:pPr>
+        <w:tabs>
+          <w:tab w:val="left" w:pos="1126"/>
+        </w:tabs>
+        <w:rPr>
+          <w:sz w:val="32"/>
+          <w:szCs w:val="32"/>
+        </w:rPr>
+      </w:pPr>
+      <w:r>
+        <w:rPr>
+          <w:sz w:val="32"/>
+          <w:szCs w:val="32"/>
+        </w:rPr>
+        <w:t xml:space="preserve">        next(err);</w:t>
+      </w:r>
+    </w:p>
+    <w:p>
+      <w:pPr>
+        <w:tabs>
+          <w:tab w:val="left" w:pos="1126"/>
+        </w:tabs>
+        <w:rPr>
+          <w:sz w:val="32"/>
+          <w:szCs w:val="32"/>
+        </w:rPr>
+      </w:pPr>
+      <w:r>
+        <w:rPr>
+          <w:sz w:val="32"/>
+          <w:szCs w:val="32"/>
+        </w:rPr>
+        <w:t xml:space="preserve">    }</w:t>
+      </w:r>
+    </w:p>
+    <w:p>
+      <w:pPr>
+        <w:tabs>
+          <w:tab w:val="left" w:pos="1126"/>
+        </w:tabs>
+        <w:rPr>
+          <w:sz w:val="32"/>
+          <w:szCs w:val="32"/>
+        </w:rPr>
+      </w:pPr>
+      <w:r>
+        <w:rPr>
+          <w:sz w:val="32"/>
+          <w:szCs w:val="32"/>
+        </w:rPr>
+        <w:t>};</w:t>
+      </w:r>
+    </w:p>
+    <w:p>
+      <w:pPr>
+        <w:tabs>
+          <w:tab w:val="left" w:pos="1126"/>
+        </w:tabs>
+        <w:rPr>
+          <w:sz w:val="32"/>
+          <w:szCs w:val="32"/>
+        </w:rPr>
+      </w:pPr>
+      <w:r>
+        <w:rPr>
+          <w:sz w:val="32"/>
+          <w:szCs w:val="32"/>
+        </w:rPr>
+        <w:t xml:space="preserve">This creates a clean, centralized way to throw custom errors. </w:t>
+      </w:r>
+      <w:r>
+        <w:rPr>
+          <w:rFonts w:ascii="Segoe UI Emoji" w:hAnsi="Segoe UI Emoji" w:cs="Segoe UI Emoji"/>
+          <w:sz w:val="32"/>
+          <w:szCs w:val="32"/>
+        </w:rPr>
+        <w:t>💯</w:t>
+      </w:r>
+    </w:p>
+    <w:p>
+      <w:pPr>
+        <w:tabs>
+          <w:tab w:val="left" w:pos="1126"/>
+        </w:tabs>
+        <w:rPr>
+          <w:sz w:val="32"/>
+          <w:szCs w:val="32"/>
+        </w:rPr>
+      </w:pPr>
+      <w:r>
+        <w:rPr>
+          <w:sz w:val="32"/>
+          <w:szCs w:val="32"/>
+        </w:rPr>
+        <w:pict w14:anchorId="469273C0">
+          <v:rect id="_x0000_i1027" style="width:0;height:1.5pt" o:hralign="center" o:hrstd="t" o:hr="t" fillcolor="#a0a0a0" stroked="f"/>
+        </w:pict>
+      </w:r>
+    </w:p>
+    <w:p>
+      <w:pPr>
+        <w:tabs>
+          <w:tab w:val="left" w:pos="1126"/>
+        </w:tabs>
+        <w:rPr>
+          <w:b/>
+          <w:bCs/>
+          <w:sz w:val="32"/>
+          <w:szCs w:val="32"/>
+        </w:rPr>
+      </w:pPr>
+      <w:r>
+        <w:rPr>
+          <w:rFonts w:ascii="Segoe UI Emoji" w:hAnsi="Segoe UI Emoji" w:cs="Segoe UI Emoji"/>
+          <w:b/>
+          <w:bCs/>
+          <w:sz w:val="32"/>
+          <w:szCs w:val="32"/>
+        </w:rPr>
+        <w:t>✅</w:t>
+      </w:r>
+      <w:r>
+        <w:rPr>
+          <w:b/>
+          <w:bCs/>
+          <w:sz w:val="32"/>
+          <w:szCs w:val="32"/>
+        </w:rPr>
+        <w:t xml:space="preserve"> Then Combine With Your Middleware:</w:t>
+      </w:r>
+    </w:p>
+    <w:p>
+      <w:pPr>
+        <w:tabs>
+          <w:tab w:val="left" w:pos="1126"/>
+        </w:tabs>
+        <w:rPr>
+          <w:sz w:val="32"/>
+          <w:szCs w:val="32"/>
+        </w:rPr>
+      </w:pPr>
+      <w:r>
+        <w:rPr>
+          <w:sz w:val="32"/>
+          <w:szCs w:val="32"/>
+        </w:rPr>
+        <w:t>// middleware/error.middleware.js</w:t>
+      </w:r>
+    </w:p>
+    <w:p>
+      <w:pPr>
+        <w:tabs>
+          <w:tab w:val="left" w:pos="1126"/>
+        </w:tabs>
+        <w:rPr>
+          <w:sz w:val="32"/>
+          <w:szCs w:val="32"/>
+        </w:rPr>
+      </w:pPr>
+      <w:r>
+        <w:rPr>
+          <w:sz w:val="32"/>
+          <w:szCs w:val="32"/>
+        </w:rPr>
+        <w:t xml:space="preserve">export </w:t>
+      </w:r>
+      <w:proofErr w:type="spellStart"/>
+      <w:r>
+        <w:rPr>
+          <w:sz w:val="32"/>
+          <w:szCs w:val="32"/>
+        </w:rPr>
+        <w:t>const</w:t>
+      </w:r>
+      <w:proofErr w:type="spellEnd"/>
+      <w:r>
+        <w:rPr>
+          <w:sz w:val="32"/>
+          <w:szCs w:val="32"/>
+        </w:rPr>
+        <w:t xml:space="preserve"> </w:t>
+      </w:r>
+      <w:proofErr w:type="spellStart"/>
+      <w:r>
+        <w:rPr>
+          <w:sz w:val="32"/>
+          <w:szCs w:val="32"/>
+        </w:rPr>
+        <w:t>globalErrorHandler</w:t>
+      </w:r>
+      <w:proofErr w:type="spellEnd"/>
+      <w:r>
+        <w:rPr>
+          <w:sz w:val="32"/>
+          <w:szCs w:val="32"/>
+        </w:rPr>
+        <w:t xml:space="preserve"> = (err, </w:t>
+      </w:r>
+      <w:proofErr w:type="spellStart"/>
+      <w:r>
+        <w:rPr>
+          <w:sz w:val="32"/>
+          <w:szCs w:val="32"/>
+        </w:rPr>
+        <w:t>req</w:t>
+      </w:r>
+      <w:proofErr w:type="spellEnd"/>
+      <w:r>
+        <w:rPr>
+          <w:sz w:val="32"/>
+          <w:szCs w:val="32"/>
+        </w:rPr>
+        <w:t>, res, next) =&gt; {</w:t>
+      </w:r>
+    </w:p>
+    <w:p>
+      <w:pPr>
+        <w:tabs>
+          <w:tab w:val="left" w:pos="1126"/>
+        </w:tabs>
+        <w:rPr>
+          <w:sz w:val="32"/>
+          <w:szCs w:val="32"/>
+        </w:rPr>
+      </w:pPr>
+      <w:r>
+        <w:rPr>
+          <w:sz w:val="32"/>
+          <w:szCs w:val="32"/>
+        </w:rPr>
+        <w:t xml:space="preserve">    </w:t>
+      </w:r>
+      <w:proofErr w:type="spellStart"/>
+      <w:r>
+        <w:rPr>
+          <w:sz w:val="32"/>
+          <w:szCs w:val="32"/>
+        </w:rPr>
+        <w:t>const</w:t>
+      </w:r>
+      <w:proofErr w:type="spellEnd"/>
+      <w:r>
+        <w:rPr>
+          <w:sz w:val="32"/>
+          <w:szCs w:val="32"/>
+        </w:rPr>
+        <w:t xml:space="preserve"> status = </w:t>
+      </w:r>
+      <w:proofErr w:type="spellStart"/>
+      <w:r>
+        <w:rPr>
+          <w:sz w:val="32"/>
+          <w:szCs w:val="32"/>
+        </w:rPr>
+        <w:t>err.statusCode</w:t>
+      </w:r>
+      <w:proofErr w:type="spellEnd"/>
+      <w:r>
+        <w:rPr>
+          <w:sz w:val="32"/>
+          <w:szCs w:val="32"/>
+        </w:rPr>
+        <w:t xml:space="preserve"> || 500;</w:t>
+      </w:r>
+    </w:p>
+    <w:p>
+      <w:pPr>
+        <w:tabs>
+          <w:tab w:val="left" w:pos="1126"/>
+        </w:tabs>
+        <w:rPr>
+          <w:sz w:val="32"/>
+          <w:szCs w:val="32"/>
+        </w:rPr>
+      </w:pPr>
+      <w:r>
+        <w:rPr>
+          <w:sz w:val="32"/>
+          <w:szCs w:val="32"/>
+        </w:rPr>
+        <w:t xml:space="preserve">    </w:t>
+      </w:r>
+      <w:proofErr w:type="spellStart"/>
+      <w:r>
+        <w:rPr>
+          <w:sz w:val="32"/>
+          <w:szCs w:val="32"/>
+        </w:rPr>
+        <w:t>const</w:t>
+      </w:r>
+      <w:proofErr w:type="spellEnd"/>
+      <w:r>
+        <w:rPr>
+          <w:sz w:val="32"/>
+          <w:szCs w:val="32"/>
+        </w:rPr>
+        <w:t xml:space="preserve"> message = </w:t>
+      </w:r>
+      <w:proofErr w:type="spellStart"/>
+      <w:r>
+        <w:rPr>
+          <w:sz w:val="32"/>
+          <w:szCs w:val="32"/>
+        </w:rPr>
+        <w:t>err.message</w:t>
+      </w:r>
+      <w:proofErr w:type="spellEnd"/>
+      <w:r>
+        <w:rPr>
+          <w:sz w:val="32"/>
+          <w:szCs w:val="32"/>
+        </w:rPr>
+        <w:t xml:space="preserve"> || "Something went wrong";</w:t>
+      </w:r>
+    </w:p>
+    <w:p>
+      <w:pPr>
+        <w:tabs>
+          <w:tab w:val="left" w:pos="1126"/>
+        </w:tabs>
+        <w:rPr>
+          <w:sz w:val="32"/>
+          <w:szCs w:val="32"/>
+        </w:rPr>
+      </w:pPr>
+    </w:p>
+    <w:p>
+      <w:pPr>
+        <w:tabs>
+          <w:tab w:val="left" w:pos="1126"/>
+        </w:tabs>
+        <w:rPr>
+          <w:sz w:val="32"/>
+          <w:szCs w:val="32"/>
+        </w:rPr>
+      </w:pPr>
+      <w:r>
+        <w:rPr>
+          <w:sz w:val="32"/>
+          <w:szCs w:val="32"/>
+        </w:rPr>
+        <w:t xml:space="preserve">    </w:t>
+      </w:r>
+      <w:proofErr w:type="spellStart"/>
+      <w:r>
+        <w:rPr>
+          <w:sz w:val="32"/>
+          <w:szCs w:val="32"/>
+        </w:rPr>
+        <w:t>res.status</w:t>
+      </w:r>
+      <w:proofErr w:type="spellEnd"/>
+      <w:r>
+        <w:rPr>
+          <w:sz w:val="32"/>
+          <w:szCs w:val="32"/>
+        </w:rPr>
+        <w:t>(status).</w:t>
+      </w:r>
+      <w:proofErr w:type="spellStart"/>
+      <w:r>
+        <w:rPr>
+          <w:sz w:val="32"/>
+          <w:szCs w:val="32"/>
+        </w:rPr>
+        <w:t>json</w:t>
+      </w:r>
+      <w:proofErr w:type="spellEnd"/>
+      <w:r>
+        <w:rPr>
+          <w:sz w:val="32"/>
+          <w:szCs w:val="32"/>
+        </w:rPr>
+        <w:t>({</w:t>
+      </w:r>
+    </w:p>
+    <w:p>
+      <w:pPr>
+        <w:tabs>
+          <w:tab w:val="left" w:pos="1126"/>
+        </w:tabs>
+        <w:rPr>
+          <w:sz w:val="32"/>
+          <w:szCs w:val="32"/>
+        </w:rPr>
+      </w:pPr>
+      <w:r>
+        <w:rPr>
+          <w:sz w:val="32"/>
+          <w:szCs w:val="32"/>
+        </w:rPr>
+        <w:t xml:space="preserve">        success: false,</w:t>
+      </w:r>
+    </w:p>
+    <w:p>
+      <w:pPr>
+        <w:tabs>
+          <w:tab w:val="left" w:pos="1126"/>
+        </w:tabs>
+        <w:rPr>
+          <w:sz w:val="32"/>
+          <w:szCs w:val="32"/>
+        </w:rPr>
+      </w:pPr>
+      <w:r>
+        <w:rPr>
+          <w:sz w:val="32"/>
+          <w:szCs w:val="32"/>
+        </w:rPr>
+        <w:t xml:space="preserve">        message,</w:t>
+      </w:r>
+    </w:p>
+    <w:p>
+      <w:pPr>
+        <w:tabs>
+          <w:tab w:val="left" w:pos="1126"/>
+        </w:tabs>
+        <w:rPr>
+          <w:sz w:val="32"/>
+          <w:szCs w:val="32"/>
+        </w:rPr>
+      </w:pPr>
+      <w:r>
+        <w:rPr>
+          <w:sz w:val="32"/>
+          <w:szCs w:val="32"/>
+        </w:rPr>
+        <w:t xml:space="preserve">    });</w:t>
+      </w:r>
+    </w:p>
+    <w:p>
+      <w:pPr>
+        <w:tabs>
+          <w:tab w:val="left" w:pos="1126"/>
+        </w:tabs>
+        <w:rPr>
+          <w:sz w:val="32"/>
+          <w:szCs w:val="32"/>
+        </w:rPr>
+      </w:pPr>
+      <w:r>
+        <w:rPr>
+          <w:sz w:val="32"/>
+          <w:szCs w:val="32"/>
+        </w:rPr>
+        <w:t>};</w:t>
+      </w:r>
+    </w:p>
+    <w:p>
+      <w:pPr>
+        <w:tabs>
+          <w:tab w:val="left" w:pos="1126"/>
+        </w:tabs>
+        <w:rPr>
+          <w:sz w:val="32"/>
+          <w:szCs w:val="32"/>
+        </w:rPr>
+      </w:pPr>
+      <w:r>
+        <w:rPr>
+          <w:sz w:val="32"/>
+          <w:szCs w:val="32"/>
+        </w:rPr>
+        <w:t>And use in server.js:</w:t>
+      </w:r>
+    </w:p>
+    <w:p>
+      <w:pPr>
+        <w:tabs>
+          <w:tab w:val="left" w:pos="1126"/>
+        </w:tabs>
+        <w:rPr>
+          <w:sz w:val="32"/>
+          <w:szCs w:val="32"/>
+        </w:rPr>
+      </w:pPr>
+      <w:r>
+        <w:rPr>
+          <w:sz w:val="32"/>
+          <w:szCs w:val="32"/>
+        </w:rPr>
+        <w:t xml:space="preserve">import { </w:t>
+      </w:r>
+      <w:proofErr w:type="spellStart"/>
+      <w:r>
+        <w:rPr>
+          <w:sz w:val="32"/>
+          <w:szCs w:val="32"/>
+        </w:rPr>
+        <w:t>globalErrorHandler</w:t>
+      </w:r>
+      <w:proofErr w:type="spellEnd"/>
+      <w:r>
+        <w:rPr>
+          <w:sz w:val="32"/>
+          <w:szCs w:val="32"/>
+        </w:rPr>
+        <w:t xml:space="preserve"> } from './middleware/error.middleware.js';</w:t>
+      </w:r>
+    </w:p>
+    <w:p>
+      <w:pPr>
+        <w:tabs>
+          <w:tab w:val="left" w:pos="1126"/>
+        </w:tabs>
+        <w:rPr>
+          <w:sz w:val="32"/>
+          <w:szCs w:val="32"/>
+        </w:rPr>
+      </w:pPr>
+    </w:p>
+    <w:p>
+      <w:pPr>
+        <w:tabs>
+          <w:tab w:val="left" w:pos="1126"/>
+        </w:tabs>
+        <w:rPr>
+          <w:sz w:val="32"/>
+          <w:szCs w:val="32"/>
+        </w:rPr>
+      </w:pPr>
+      <w:proofErr w:type="spellStart"/>
+      <w:r>
+        <w:rPr>
+          <w:sz w:val="32"/>
+          <w:szCs w:val="32"/>
+        </w:rPr>
+        <w:t>app.use</w:t>
+      </w:r>
+      <w:proofErr w:type="spellEnd"/>
+      <w:r>
+        <w:rPr>
+          <w:sz w:val="32"/>
+          <w:szCs w:val="32"/>
+        </w:rPr>
+        <w:t>(</w:t>
+      </w:r>
+      <w:proofErr w:type="spellStart"/>
+      <w:r>
+        <w:rPr>
+          <w:sz w:val="32"/>
+          <w:szCs w:val="32"/>
+        </w:rPr>
+        <w:t>globalErrorHandler</w:t>
+      </w:r>
+      <w:proofErr w:type="spellEnd"/>
+      <w:r>
+        <w:rPr>
+          <w:sz w:val="32"/>
+          <w:szCs w:val="32"/>
+        </w:rPr>
+        <w:t>);</w:t>
+      </w:r>
+    </w:p>
+    <w:p>
+      <w:pPr>
+        <w:tabs>
+          <w:tab w:val="left" w:pos="1126"/>
+        </w:tabs>
+        <w:rPr>
+          <w:sz w:val="32"/>
+          <w:szCs w:val="32"/>
+        </w:rPr>
+      </w:pPr>
+      <w:r>
+        <w:rPr>
+          <w:sz w:val="32"/>
+          <w:szCs w:val="32"/>
+        </w:rPr>
+        <w:lastRenderedPageBreak/>
+        <w:pict w14:anchorId="7B6F6563">
+          <v:rect id="_x0000_i1028" style="width:0;height:1.5pt" o:hralign="center" o:hrstd="t" o:hr="t" fillcolor="#a0a0a0" stroked="f"/>
+        </w:pict>
+      </w:r>
+    </w:p>
+    <w:p>
+      <w:pPr>
+        <w:tabs>
+          <w:tab w:val="left" w:pos="1126"/>
+        </w:tabs>
+        <w:rPr>
+          <w:b/>
+          <w:bCs/>
+          <w:sz w:val="32"/>
+          <w:szCs w:val="32"/>
+        </w:rPr>
+      </w:pPr>
+      <w:r>
+        <w:rPr>
+          <w:rFonts w:ascii="Segoe UI Emoji" w:hAnsi="Segoe UI Emoji" w:cs="Segoe UI Emoji"/>
+          <w:b/>
+          <w:bCs/>
+          <w:sz w:val="32"/>
+          <w:szCs w:val="32"/>
+        </w:rPr>
+        <w:t>🧠</w:t>
+      </w:r>
+      <w:r>
+        <w:rPr>
+          <w:b/>
+          <w:bCs/>
+          <w:sz w:val="32"/>
+          <w:szCs w:val="32"/>
+        </w:rPr>
+        <w:t xml:space="preserve"> Summary: You're Combining 2 Things</w:t>
+      </w:r>
+    </w:p>
+    <w:tbl>
+      <w:tblPr>
+        <w:tblW w:w="0" w:type="auto"/>
+        <w:tblCellSpacing w:w="15" w:type="dxa"/>
+        <w:tblCellMar>
+          <w:top w:w="15" w:type="dxa"/>
+          <w:left w:w="15" w:type="dxa"/>
+          <w:bottom w:w="15" w:type="dxa"/>
+          <w:right w:w="15" w:type="dxa"/>
+        </w:tblCellMar>
+        <w:tblLook w:val="04A0" w:firstRow="1" w:lastRow="0" w:firstColumn="1" w:lastColumn="0" w:noHBand="0" w:noVBand="1"/>
+      </w:tblPr>
+      <w:tblGrid>
+        <w:gridCol w:w="4166"/>
+        <w:gridCol w:w="1179"/>
+        <w:gridCol w:w="3681"/>
+      </w:tblGrid>
+      <w:tr>
+        <w:trPr>
+          <w:tblHeader/>
+          <w:tblCellSpacing w:w="15" w:type="dxa"/>
+        </w:trPr>
+        <w:tc>
+          <w:tcPr>
+            <w:tcW w:w="0" w:type="auto"/>
+            <w:vAlign w:val="center"/>
+            <w:hideMark/>
+          </w:tcPr>
+          <w:p>
+            <w:pPr>
+              <w:tabs>
+                <w:tab w:val="left" w:pos="1126"/>
+              </w:tabs>
+              <w:rPr>
+                <w:b/>
+                <w:bCs/>
+                <w:sz w:val="32"/>
+                <w:szCs w:val="32"/>
+              </w:rPr>
+            </w:pPr>
+            <w:r>
+              <w:rPr>
+                <w:b/>
+                <w:bCs/>
+                <w:sz w:val="32"/>
+                <w:szCs w:val="32"/>
+              </w:rPr>
+              <w:t>File</w:t>
+            </w:r>
+          </w:p>
+        </w:tc>
+        <w:tc>
+          <w:tcPr>
+            <w:tcW w:w="0" w:type="auto"/>
+            <w:vAlign w:val="center"/>
+            <w:hideMark/>
+          </w:tcPr>
+          <w:p>
+            <w:pPr>
+              <w:tabs>
+                <w:tab w:val="left" w:pos="1126"/>
+              </w:tabs>
+              <w:rPr>
+                <w:b/>
+                <w:bCs/>
+                <w:sz w:val="32"/>
+                <w:szCs w:val="32"/>
+              </w:rPr>
+            </w:pPr>
+            <w:r>
+              <w:rPr>
+                <w:b/>
+                <w:bCs/>
+                <w:sz w:val="32"/>
+                <w:szCs w:val="32"/>
+              </w:rPr>
+              <w:t>Purpose</w:t>
+            </w:r>
+          </w:p>
+        </w:tc>
+        <w:tc>
+          <w:tcPr>
+            <w:tcW w:w="0" w:type="auto"/>
+            <w:vAlign w:val="center"/>
+            <w:hideMark/>
+          </w:tcPr>
+          <w:p>
+            <w:pPr>
+              <w:tabs>
+                <w:tab w:val="left" w:pos="1126"/>
+              </w:tabs>
+              <w:rPr>
+                <w:b/>
+                <w:bCs/>
+                <w:sz w:val="32"/>
+                <w:szCs w:val="32"/>
+              </w:rPr>
+            </w:pPr>
+            <w:r>
+              <w:rPr>
+                <w:b/>
+                <w:bCs/>
+                <w:sz w:val="32"/>
+                <w:szCs w:val="32"/>
+              </w:rPr>
+              <w:t>Example</w:t>
+            </w:r>
+          </w:p>
+        </w:tc>
+      </w:tr>
+      <w:tr>
+        <w:trPr>
+          <w:tblCellSpacing w:w="15" w:type="dxa"/>
+        </w:trPr>
+        <w:tc>
+          <w:tcPr>
+            <w:tcW w:w="0" w:type="auto"/>
+            <w:vAlign w:val="center"/>
+            <w:hideMark/>
+          </w:tcPr>
+          <w:p>
+            <w:pPr>
+              <w:tabs>
+                <w:tab w:val="left" w:pos="1126"/>
+              </w:tabs>
+              <w:rPr>
+                <w:sz w:val="32"/>
+                <w:szCs w:val="32"/>
+              </w:rPr>
+            </w:pPr>
+            <w:r>
+              <w:rPr>
+                <w:sz w:val="32"/>
+                <w:szCs w:val="32"/>
+              </w:rPr>
+              <w:t>utils/error.js</w:t>
+            </w:r>
+          </w:p>
+        </w:tc>
+        <w:tc>
+          <w:tcPr>
+            <w:tcW w:w="0" w:type="auto"/>
+            <w:vAlign w:val="center"/>
+            <w:hideMark/>
+          </w:tcPr>
+          <w:p>
+            <w:pPr>
+              <w:tabs>
+                <w:tab w:val="left" w:pos="1126"/>
+              </w:tabs>
+              <w:rPr>
+                <w:sz w:val="32"/>
+                <w:szCs w:val="32"/>
+              </w:rPr>
+            </w:pPr>
+            <w:r>
+              <w:rPr>
+                <w:sz w:val="32"/>
+                <w:szCs w:val="32"/>
+              </w:rPr>
+              <w:t>Creates a custom error object</w:t>
+            </w:r>
+          </w:p>
+        </w:tc>
+        <w:tc>
+          <w:tcPr>
+            <w:tcW w:w="0" w:type="auto"/>
+            <w:vAlign w:val="center"/>
+            <w:hideMark/>
+          </w:tcPr>
+          <w:p>
+            <w:pPr>
+              <w:tabs>
+                <w:tab w:val="left" w:pos="1126"/>
+              </w:tabs>
+              <w:rPr>
+                <w:sz w:val="32"/>
+                <w:szCs w:val="32"/>
+              </w:rPr>
+            </w:pPr>
+            <w:r>
+              <w:rPr>
+                <w:sz w:val="32"/>
+                <w:szCs w:val="32"/>
+              </w:rPr>
+              <w:t>next(</w:t>
+            </w:r>
+            <w:proofErr w:type="spellStart"/>
+            <w:r>
+              <w:rPr>
+                <w:sz w:val="32"/>
+                <w:szCs w:val="32"/>
+              </w:rPr>
+              <w:t>errorHandler</w:t>
+            </w:r>
+            <w:proofErr w:type="spellEnd"/>
+            <w:r>
+              <w:rPr>
+                <w:sz w:val="32"/>
+                <w:szCs w:val="32"/>
+              </w:rPr>
+              <w:t>(400, "Bad input"))</w:t>
+            </w:r>
+          </w:p>
+        </w:tc>
+      </w:tr>
+      <w:tr>
+        <w:trPr>
+          <w:tblCellSpacing w:w="15" w:type="dxa"/>
+        </w:trPr>
+        <w:tc>
+          <w:tcPr>
+            <w:tcW w:w="0" w:type="auto"/>
+            <w:vAlign w:val="center"/>
+            <w:hideMark/>
+          </w:tcPr>
+          <w:p>
+            <w:pPr>
+              <w:tabs>
+                <w:tab w:val="left" w:pos="1126"/>
+              </w:tabs>
+              <w:rPr>
+                <w:sz w:val="32"/>
+                <w:szCs w:val="32"/>
+              </w:rPr>
+            </w:pPr>
+            <w:r>
+              <w:rPr>
+                <w:sz w:val="32"/>
+                <w:szCs w:val="32"/>
+              </w:rPr>
+              <w:t>middleware/error.middleware.js</w:t>
+            </w:r>
+          </w:p>
+        </w:tc>
+        <w:tc>
+          <w:tcPr>
+            <w:tcW w:w="0" w:type="auto"/>
+            <w:vAlign w:val="center"/>
+            <w:hideMark/>
+          </w:tcPr>
+          <w:p>
+            <w:pPr>
+              <w:tabs>
+                <w:tab w:val="left" w:pos="1126"/>
+              </w:tabs>
+              <w:rPr>
+                <w:sz w:val="32"/>
+                <w:szCs w:val="32"/>
+              </w:rPr>
+            </w:pPr>
+            <w:r>
+              <w:rPr>
+                <w:sz w:val="32"/>
+                <w:szCs w:val="32"/>
+              </w:rPr>
+              <w:t>Handles any error thrown or passed with next(err)</w:t>
+            </w:r>
+          </w:p>
+        </w:tc>
+        <w:tc>
+          <w:tcPr>
+            <w:tcW w:w="0" w:type="auto"/>
+            <w:vAlign w:val="center"/>
+            <w:hideMark/>
+          </w:tcPr>
+          <w:p>
+            <w:pPr>
+              <w:tabs>
+                <w:tab w:val="left" w:pos="1126"/>
+              </w:tabs>
+              <w:rPr>
+                <w:sz w:val="32"/>
+                <w:szCs w:val="32"/>
+              </w:rPr>
+            </w:pPr>
+            <w:proofErr w:type="spellStart"/>
+            <w:r>
+              <w:rPr>
+                <w:sz w:val="32"/>
+                <w:szCs w:val="32"/>
+              </w:rPr>
+              <w:t>app.use</w:t>
+            </w:r>
+            <w:proofErr w:type="spellEnd"/>
+            <w:r>
+              <w:rPr>
+                <w:sz w:val="32"/>
+                <w:szCs w:val="32"/>
+              </w:rPr>
+              <w:t>(</w:t>
+            </w:r>
+            <w:proofErr w:type="spellStart"/>
+            <w:r>
+              <w:rPr>
+                <w:sz w:val="32"/>
+                <w:szCs w:val="32"/>
+              </w:rPr>
+              <w:t>globalErrorHandler</w:t>
+            </w:r>
+            <w:proofErr w:type="spellEnd"/>
+            <w:r>
+              <w:rPr>
+                <w:sz w:val="32"/>
+                <w:szCs w:val="32"/>
+              </w:rPr>
+              <w:t>)</w:t>
+            </w:r>
+          </w:p>
+        </w:tc>
+      </w:tr>
+    </w:tbl>
+    <w:p>
+      <w:pPr>
+        <w:tabs>
+          <w:tab w:val="left" w:pos="1126"/>
+        </w:tabs>
+        <w:rPr>
+          <w:sz w:val="32"/>
+          <w:szCs w:val="32"/>
+        </w:rPr>
+      </w:pPr>
+      <w:r>
+        <w:rPr>
+          <w:sz w:val="32"/>
+          <w:szCs w:val="32"/>
+        </w:rPr>
+        <w:t xml:space="preserve">This is </w:t>
+      </w:r>
+      <w:r>
+        <w:rPr>
+          <w:b/>
+          <w:bCs/>
+          <w:sz w:val="32"/>
+          <w:szCs w:val="32"/>
+        </w:rPr>
+        <w:t>best practice</w:t>
+      </w:r>
+      <w:r>
+        <w:rPr>
+          <w:sz w:val="32"/>
+          <w:szCs w:val="32"/>
+        </w:rPr>
+        <w:t xml:space="preserve">. You’re doing it right. </w:t>
+      </w:r>
+      <w:r>
+        <w:rPr>
+          <w:rFonts w:ascii="Segoe UI Emoji" w:hAnsi="Segoe UI Emoji" w:cs="Segoe UI Emoji"/>
+          <w:sz w:val="32"/>
+          <w:szCs w:val="32"/>
+        </w:rPr>
+        <w:t>✅</w:t>
+      </w:r>
+    </w:p>
+    <w:p>
+      <w:pPr>
+        <w:rPr>
+          <w:color w:val="FF0000"/>
+          <w:sz w:val="32"/>
+          <w:szCs w:val="32"/>
+          <w:lang w:val="en-US"/>
+        </w:rPr>
+      </w:pPr>
+      <w:r>
+        <w:rPr>
+          <w:color w:val="FF0000"/>
+          <w:sz w:val="32"/>
+          <w:szCs w:val="32"/>
+          <w:highlight w:val="yellow"/>
+          <w:lang w:val="en-US"/>
+        </w:rPr>
+        <w:t>DO GIT COMMIT</w:t>
+      </w:r>
+    </w:p>
+    <w:p>
+      <w:pPr>
+        <w:tabs>
+          <w:tab w:val="left" w:pos="1126"/>
+        </w:tabs>
+        <w:rPr>
+          <w:sz w:val="32"/>
+          <w:szCs w:val="32"/>
+        </w:rPr>
+      </w:pPr>
+    </w:p>
+    <w:p>
+      <w:pPr>
+        <w:tabs>
+          <w:tab w:val="left" w:pos="1126"/>
+        </w:tabs>
+        <w:rPr>
+          <w:sz w:val="32"/>
+          <w:szCs w:val="32"/>
+        </w:rPr>
+      </w:pPr>
+      <w:r>
+        <w:rPr>
+          <w:sz w:val="32"/>
+          <w:szCs w:val="32"/>
+        </w:rPr>
+        <w:t xml:space="preserve">We have added </w:t>
+      </w:r>
+      <w:proofErr w:type="spellStart"/>
+      <w:r>
+        <w:rPr>
+          <w:sz w:val="32"/>
+          <w:szCs w:val="32"/>
+        </w:rPr>
+        <w:t>bg-color</w:t>
+      </w:r>
+      <w:proofErr w:type="spellEnd"/>
+      <w:r>
+        <w:rPr>
+          <w:sz w:val="32"/>
+          <w:szCs w:val="32"/>
+        </w:rPr>
+        <w:t xml:space="preserve"> in index.css as </w:t>
+      </w:r>
+      <w:proofErr w:type="spellStart"/>
+      <w:r>
+        <w:rPr>
+          <w:sz w:val="32"/>
+          <w:szCs w:val="32"/>
+        </w:rPr>
+        <w:t>color</w:t>
+      </w:r>
+      <w:proofErr w:type="spellEnd"/>
+      <w:r>
+        <w:rPr>
+          <w:sz w:val="32"/>
+          <w:szCs w:val="32"/>
+        </w:rPr>
+        <w:t xml:space="preserve"> of body are same for all pages</w:t>
+      </w:r>
+    </w:p>
+    <w:p>
+      <w:pPr>
+        <w:tabs>
+          <w:tab w:val="left" w:pos="1126"/>
+        </w:tabs>
+        <w:rPr>
+          <w:sz w:val="32"/>
+          <w:szCs w:val="32"/>
+        </w:rPr>
+      </w:pPr>
+    </w:p>
+    <w:p>
+      <w:pPr>
+        <w:tabs>
+          <w:tab w:val="left" w:pos="1126"/>
+        </w:tabs>
+        <w:rPr>
+          <w:sz w:val="32"/>
+          <w:szCs w:val="32"/>
+        </w:rPr>
+      </w:pPr>
+      <w:r>
+        <w:rPr>
+          <w:sz w:val="32"/>
+          <w:szCs w:val="32"/>
+        </w:rPr>
+        <w:t>Here margin mean “m” and padding means “p”</w:t>
+      </w:r>
+    </w:p>
+    <w:p>
+      <w:pPr>
+        <w:tabs>
+          <w:tab w:val="left" w:pos="1126"/>
+        </w:tabs>
+        <w:rPr>
+          <w:sz w:val="32"/>
+          <w:szCs w:val="32"/>
+        </w:rPr>
+      </w:pPr>
+      <w:r>
+        <w:rPr>
+          <w:sz w:val="32"/>
+          <w:szCs w:val="32"/>
+        </w:rPr>
+        <w:t xml:space="preserve">My means margin of y-axis and </w:t>
+      </w:r>
+      <w:proofErr w:type="spellStart"/>
+      <w:r>
+        <w:rPr>
+          <w:sz w:val="32"/>
+          <w:szCs w:val="32"/>
+        </w:rPr>
+        <w:t>mt</w:t>
+      </w:r>
+      <w:proofErr w:type="spellEnd"/>
+      <w:r>
+        <w:rPr>
+          <w:sz w:val="32"/>
+          <w:szCs w:val="32"/>
+        </w:rPr>
+        <w:t xml:space="preserve"> means margin at top</w:t>
+      </w:r>
+    </w:p>
+    <w:p>
+      <w:pPr>
+        <w:tabs>
+          <w:tab w:val="left" w:pos="1126"/>
+        </w:tabs>
+        <w:rPr>
+          <w:sz w:val="32"/>
+          <w:szCs w:val="32"/>
+        </w:rPr>
+      </w:pPr>
+      <w:r>
+        <w:rPr>
+          <w:sz w:val="32"/>
+          <w:szCs w:val="32"/>
+        </w:rPr>
+        <w:t xml:space="preserve">For </w:t>
+      </w:r>
+      <w:proofErr w:type="spellStart"/>
+      <w:r>
+        <w:rPr>
+          <w:sz w:val="32"/>
+          <w:szCs w:val="32"/>
+        </w:rPr>
+        <w:t>username,email</w:t>
+      </w:r>
+      <w:proofErr w:type="spellEnd"/>
+      <w:r>
+        <w:rPr>
+          <w:sz w:val="32"/>
+          <w:szCs w:val="32"/>
+        </w:rPr>
+        <w:t xml:space="preserve"> and password we need to change type for </w:t>
+      </w:r>
+      <w:proofErr w:type="spellStart"/>
+      <w:r>
+        <w:rPr>
+          <w:sz w:val="32"/>
+          <w:szCs w:val="32"/>
+        </w:rPr>
+        <w:t>similarily</w:t>
+      </w:r>
+      <w:proofErr w:type="spellEnd"/>
+      <w:r>
+        <w:rPr>
+          <w:sz w:val="32"/>
+          <w:szCs w:val="32"/>
+        </w:rPr>
+        <w:t xml:space="preserve">. We need to consider disabled option also </w:t>
+      </w:r>
+    </w:p>
+    <w:p>
+      <w:pPr>
+        <w:tabs>
+          <w:tab w:val="left" w:pos="1126"/>
+        </w:tabs>
+        <w:rPr>
+          <w:sz w:val="32"/>
+          <w:szCs w:val="32"/>
+        </w:rPr>
+      </w:pPr>
+      <w:r>
+        <w:rPr>
+          <w:sz w:val="32"/>
+          <w:szCs w:val="32"/>
+        </w:rPr>
+        <w:lastRenderedPageBreak/>
+        <w:t xml:space="preserve">Create Link option where we click it navigates to </w:t>
+      </w:r>
+      <w:proofErr w:type="spellStart"/>
+      <w:r>
+        <w:rPr>
+          <w:sz w:val="32"/>
+          <w:szCs w:val="32"/>
+        </w:rPr>
+        <w:t>signin</w:t>
+      </w:r>
+      <w:proofErr w:type="spellEnd"/>
+      <w:r>
+        <w:rPr>
+          <w:sz w:val="32"/>
+          <w:szCs w:val="32"/>
+        </w:rPr>
+        <w:t xml:space="preserve"> page</w:t>
+      </w:r>
+    </w:p>
+    <w:p>
+      <w:pPr>
+        <w:rPr>
+          <w:color w:val="FF0000"/>
+          <w:sz w:val="32"/>
+          <w:szCs w:val="32"/>
+          <w:lang w:val="en-US"/>
+        </w:rPr>
+      </w:pPr>
+      <w:r>
+        <w:rPr>
+          <w:color w:val="FF0000"/>
+          <w:sz w:val="32"/>
+          <w:szCs w:val="32"/>
+          <w:highlight w:val="yellow"/>
+          <w:lang w:val="en-US"/>
+        </w:rPr>
+        <w:t>DO GIT COMMIT</w:t>
+      </w:r>
+    </w:p>
+    <w:p>
+      <w:pPr>
+        <w:tabs>
+          <w:tab w:val="left" w:pos="1126"/>
+        </w:tabs>
+        <w:rPr>
+          <w:sz w:val="32"/>
+          <w:szCs w:val="32"/>
+        </w:rPr>
+      </w:pPr>
     </w:p>
     <w:p>
       <w:pPr>
@@ -1887,6 +4996,7 @@
   <w:style w:type="character" w:default="1" w:styleId="DefaultParagraphFont">
     <w:name w:val="Default Paragraph Font"/>
     <w:uiPriority w:val="1"/>
+    <w:semiHidden/>
     <w:unhideWhenUsed/>
   </w:style>
   <w:style w:type="table" w:default="1" w:styleId="TableNormal">

</xml_diff>

<commit_message>
create signin api route
</commit_message>
<xml_diff>
--- a/steps follow.docx
+++ b/steps follow.docx
@@ -8532,6 +8532,750 @@
         <w:lastRenderedPageBreak/>
         <w:t>DO GIT COMMIT</w:t>
       </w:r>
+    </w:p>
+    <w:p>
+      <w:pPr>
+        <w:tabs>
+          <w:tab w:val="left" w:pos="1126"/>
+        </w:tabs>
+        <w:rPr>
+          <w:sz w:val="32"/>
+          <w:szCs w:val="32"/>
+        </w:rPr>
+      </w:pPr>
+    </w:p>
+    <w:p>
+      <w:pPr>
+        <w:tabs>
+          <w:tab w:val="left" w:pos="1126"/>
+        </w:tabs>
+        <w:rPr>
+          <w:sz w:val="32"/>
+          <w:szCs w:val="32"/>
+        </w:rPr>
+      </w:pPr>
+      <w:r>
+        <w:rPr>
+          <w:sz w:val="32"/>
+          <w:szCs w:val="32"/>
+        </w:rPr>
+        <w:t xml:space="preserve">We installed </w:t>
+      </w:r>
+      <w:proofErr w:type="spellStart"/>
+      <w:r>
+        <w:rPr>
+          <w:sz w:val="32"/>
+          <w:szCs w:val="32"/>
+        </w:rPr>
+        <w:t>jasonwebtoken</w:t>
+      </w:r>
+      <w:proofErr w:type="spellEnd"/>
+      <w:r>
+        <w:rPr>
+          <w:sz w:val="32"/>
+          <w:szCs w:val="32"/>
+        </w:rPr>
+        <w:t xml:space="preserve"> as it generates token</w:t>
+      </w:r>
+    </w:p>
+    <w:p>
+      <w:pPr>
+        <w:tabs>
+          <w:tab w:val="left" w:pos="1126"/>
+        </w:tabs>
+        <w:rPr>
+          <w:sz w:val="32"/>
+          <w:szCs w:val="32"/>
+        </w:rPr>
+      </w:pPr>
+      <w:r>
+        <w:rPr>
+          <w:sz w:val="32"/>
+          <w:szCs w:val="32"/>
+        </w:rPr>
+        <w:t xml:space="preserve">We </w:t>
+      </w:r>
+      <w:proofErr w:type="spellStart"/>
+      <w:proofErr w:type="gramStart"/>
+      <w:r>
+        <w:rPr>
+          <w:sz w:val="32"/>
+          <w:szCs w:val="32"/>
+        </w:rPr>
+        <w:t>res.cookie</w:t>
+      </w:r>
+      <w:proofErr w:type="spellEnd"/>
+      <w:proofErr w:type="gramEnd"/>
+      <w:r>
+        <w:rPr>
+          <w:sz w:val="32"/>
+          <w:szCs w:val="32"/>
+        </w:rPr>
+        <w:t xml:space="preserve"> where we create cookie inside response of cookie then send to </w:t>
+      </w:r>
+      <w:proofErr w:type="spellStart"/>
+      <w:r>
+        <w:rPr>
+          <w:sz w:val="32"/>
+          <w:szCs w:val="32"/>
+        </w:rPr>
+        <w:t>json</w:t>
+      </w:r>
+      <w:proofErr w:type="spellEnd"/>
+    </w:p>
+    <w:p>
+      <w:pPr>
+        <w:tabs>
+          <w:tab w:val="left" w:pos="1126"/>
+        </w:tabs>
+        <w:rPr>
+          <w:sz w:val="32"/>
+          <w:szCs w:val="32"/>
+        </w:rPr>
+      </w:pPr>
+      <w:r>
+        <w:rPr>
+          <w:sz w:val="32"/>
+          <w:szCs w:val="32"/>
+        </w:rPr>
+        <w:t xml:space="preserve">Checked </w:t>
+      </w:r>
+      <w:proofErr w:type="spellStart"/>
+      <w:r>
+        <w:rPr>
+          <w:sz w:val="32"/>
+          <w:szCs w:val="32"/>
+        </w:rPr>
+        <w:t>validuser</w:t>
+      </w:r>
+      <w:proofErr w:type="spellEnd"/>
+      <w:r>
+        <w:rPr>
+          <w:sz w:val="32"/>
+          <w:szCs w:val="32"/>
+        </w:rPr>
+        <w:t xml:space="preserve"> from await </w:t>
+      </w:r>
+      <w:proofErr w:type="spellStart"/>
+      <w:r>
+        <w:rPr>
+          <w:sz w:val="32"/>
+          <w:szCs w:val="32"/>
+          <w:highlight w:val="yellow"/>
+        </w:rPr>
+        <w:t>User.findOne</w:t>
+      </w:r>
+      <w:proofErr w:type="spellEnd"/>
+      <w:r>
+        <w:rPr>
+          <w:sz w:val="32"/>
+          <w:szCs w:val="32"/>
+          <w:highlight w:val="yellow"/>
+        </w:rPr>
+        <w:t>({email})</w:t>
+      </w:r>
+    </w:p>
+    <w:p>
+      <w:pPr>
+        <w:tabs>
+          <w:tab w:val="left" w:pos="1126"/>
+        </w:tabs>
+        <w:rPr>
+          <w:sz w:val="32"/>
+          <w:szCs w:val="32"/>
+        </w:rPr>
+      </w:pPr>
+      <w:r>
+        <w:rPr>
+          <w:sz w:val="32"/>
+          <w:szCs w:val="32"/>
+        </w:rPr>
+        <w:t xml:space="preserve">Then using error handler from </w:t>
+      </w:r>
+      <w:proofErr w:type="spellStart"/>
+      <w:r>
+        <w:rPr>
+          <w:sz w:val="32"/>
+          <w:szCs w:val="32"/>
+        </w:rPr>
+        <w:t>utlis</w:t>
+      </w:r>
+      <w:proofErr w:type="spellEnd"/>
+      <w:r>
+        <w:rPr>
+          <w:sz w:val="32"/>
+          <w:szCs w:val="32"/>
+        </w:rPr>
+        <w:t xml:space="preserve"> we check </w:t>
+      </w:r>
+      <w:proofErr w:type="spellStart"/>
+      <w:r>
+        <w:rPr>
+          <w:sz w:val="32"/>
+          <w:szCs w:val="32"/>
+        </w:rPr>
+        <w:t>validuser</w:t>
+      </w:r>
+      <w:proofErr w:type="spellEnd"/>
+      <w:r>
+        <w:rPr>
+          <w:sz w:val="32"/>
+          <w:szCs w:val="32"/>
+        </w:rPr>
+        <w:t xml:space="preserve"> and valid password</w:t>
+      </w:r>
+    </w:p>
+    <w:p>
+      <w:pPr>
+        <w:tabs>
+          <w:tab w:val="left" w:pos="1126"/>
+        </w:tabs>
+        <w:rPr>
+          <w:sz w:val="32"/>
+          <w:szCs w:val="32"/>
+        </w:rPr>
+      </w:pPr>
+      <w:r>
+        <w:rPr>
+          <w:sz w:val="32"/>
+          <w:szCs w:val="32"/>
+        </w:rPr>
+        <w:t>Token generation</w:t>
+      </w:r>
+    </w:p>
+    <w:p>
+      <w:pPr>
+        <w:tabs>
+          <w:tab w:val="left" w:pos="1126"/>
+        </w:tabs>
+        <w:rPr>
+          <w:sz w:val="32"/>
+          <w:szCs w:val="32"/>
+        </w:rPr>
+      </w:pPr>
+      <w:proofErr w:type="spellStart"/>
+      <w:r>
+        <w:rPr>
+          <w:sz w:val="32"/>
+          <w:szCs w:val="32"/>
+          <w:highlight w:val="yellow"/>
+        </w:rPr>
+        <w:t>const</w:t>
+      </w:r>
+      <w:proofErr w:type="spellEnd"/>
+      <w:r>
+        <w:rPr>
+          <w:sz w:val="32"/>
+          <w:szCs w:val="32"/>
+          <w:highlight w:val="yellow"/>
+        </w:rPr>
+        <w:t xml:space="preserve"> token = </w:t>
+      </w:r>
+      <w:proofErr w:type="spellStart"/>
+      <w:r>
+        <w:rPr>
+          <w:sz w:val="32"/>
+          <w:szCs w:val="32"/>
+          <w:highlight w:val="yellow"/>
+        </w:rPr>
+        <w:t>jwt.sign</w:t>
+      </w:r>
+      <w:proofErr w:type="spellEnd"/>
+      <w:r>
+        <w:rPr>
+          <w:sz w:val="32"/>
+          <w:szCs w:val="32"/>
+          <w:highlight w:val="yellow"/>
+        </w:rPr>
+        <w:t>({</w:t>
+      </w:r>
+      <w:proofErr w:type="spellStart"/>
+      <w:r>
+        <w:rPr>
+          <w:sz w:val="32"/>
+          <w:szCs w:val="32"/>
+          <w:highlight w:val="yellow"/>
+        </w:rPr>
+        <w:t>id:validUser</w:t>
+      </w:r>
+      <w:proofErr w:type="spellEnd"/>
+      <w:r>
+        <w:rPr>
+          <w:sz w:val="32"/>
+          <w:szCs w:val="32"/>
+          <w:highlight w:val="yellow"/>
+        </w:rPr>
+        <w:t>._id,</w:t>
+      </w:r>
+      <w:proofErr w:type="gramStart"/>
+      <w:r>
+        <w:rPr>
+          <w:sz w:val="32"/>
+          <w:szCs w:val="32"/>
+          <w:highlight w:val="yellow"/>
+        </w:rPr>
+        <w:t>},</w:t>
+      </w:r>
+      <w:proofErr w:type="spellStart"/>
+      <w:r>
+        <w:rPr>
+          <w:sz w:val="32"/>
+          <w:szCs w:val="32"/>
+          <w:highlight w:val="yellow"/>
+        </w:rPr>
+        <w:t>process.env.JWT</w:t>
+      </w:r>
+      <w:proofErr w:type="gramEnd"/>
+      <w:r>
+        <w:rPr>
+          <w:sz w:val="32"/>
+          <w:szCs w:val="32"/>
+          <w:highlight w:val="yellow"/>
+        </w:rPr>
+        <w:t>_secret</w:t>
+      </w:r>
+      <w:proofErr w:type="spellEnd"/>
+      <w:r>
+        <w:rPr>
+          <w:sz w:val="32"/>
+          <w:szCs w:val="32"/>
+          <w:highlight w:val="yellow"/>
+        </w:rPr>
+        <w:t>)</w:t>
+      </w:r>
+    </w:p>
+    <w:p>
+      <w:pPr>
+        <w:tabs>
+          <w:tab w:val="left" w:pos="1126"/>
+        </w:tabs>
+        <w:rPr>
+          <w:sz w:val="32"/>
+          <w:szCs w:val="32"/>
+        </w:rPr>
+      </w:pPr>
+      <w:r>
+        <w:rPr>
+          <w:sz w:val="32"/>
+          <w:szCs w:val="32"/>
+        </w:rPr>
+        <w:t xml:space="preserve">as </w:t>
+      </w:r>
+      <w:proofErr w:type="spellStart"/>
+      <w:r>
+        <w:rPr>
+          <w:sz w:val="32"/>
+          <w:szCs w:val="32"/>
+        </w:rPr>
+        <w:t>passoword</w:t>
+      </w:r>
+      <w:proofErr w:type="spellEnd"/>
+      <w:r>
+        <w:rPr>
+          <w:sz w:val="32"/>
+          <w:szCs w:val="32"/>
+        </w:rPr>
+        <w:t xml:space="preserve"> showing in postman is risk so we used deconstructing</w:t>
+      </w:r>
+    </w:p>
+    <w:p>
+      <w:pPr>
+        <w:tabs>
+          <w:tab w:val="left" w:pos="1126"/>
+        </w:tabs>
+        <w:rPr>
+          <w:sz w:val="32"/>
+          <w:szCs w:val="32"/>
+        </w:rPr>
+      </w:pPr>
+      <w:r>
+        <w:rPr>
+          <w:sz w:val="32"/>
+          <w:szCs w:val="32"/>
+        </w:rPr>
+        <w:t> </w:t>
+      </w:r>
+      <w:proofErr w:type="spellStart"/>
+      <w:r>
+        <w:rPr>
+          <w:sz w:val="32"/>
+          <w:szCs w:val="32"/>
+        </w:rPr>
+        <w:t>const</w:t>
+      </w:r>
+      <w:proofErr w:type="spellEnd"/>
+      <w:r>
+        <w:rPr>
+          <w:sz w:val="32"/>
+          <w:szCs w:val="32"/>
+        </w:rPr>
+        <w:t xml:space="preserve"> {</w:t>
+      </w:r>
+      <w:proofErr w:type="spellStart"/>
+      <w:proofErr w:type="gramStart"/>
+      <w:r>
+        <w:rPr>
+          <w:sz w:val="32"/>
+          <w:szCs w:val="32"/>
+        </w:rPr>
+        <w:t>password:pass</w:t>
+      </w:r>
+      <w:proofErr w:type="spellEnd"/>
+      <w:proofErr w:type="gramEnd"/>
+      <w:r>
+        <w:rPr>
+          <w:sz w:val="32"/>
+          <w:szCs w:val="32"/>
+        </w:rPr>
+        <w:t xml:space="preserve">, ...rest} = </w:t>
+      </w:r>
+      <w:proofErr w:type="spellStart"/>
+      <w:proofErr w:type="gramStart"/>
+      <w:r>
+        <w:rPr>
+          <w:sz w:val="32"/>
+          <w:szCs w:val="32"/>
+          <w:highlight w:val="yellow"/>
+        </w:rPr>
+        <w:t>validUser</w:t>
+      </w:r>
+      <w:proofErr w:type="spellEnd"/>
+      <w:r>
+        <w:rPr>
+          <w:sz w:val="32"/>
+          <w:szCs w:val="32"/>
+          <w:highlight w:val="yellow"/>
+        </w:rPr>
+        <w:t>._</w:t>
+      </w:r>
+      <w:proofErr w:type="gramEnd"/>
+      <w:r>
+        <w:rPr>
+          <w:sz w:val="32"/>
+          <w:szCs w:val="32"/>
+          <w:highlight w:val="yellow"/>
+        </w:rPr>
+        <w:t>doc</w:t>
+      </w:r>
+    </w:p>
+    <w:p>
+      <w:pPr>
+        <w:tabs>
+          <w:tab w:val="left" w:pos="1126"/>
+        </w:tabs>
+        <w:rPr>
+          <w:sz w:val="32"/>
+          <w:szCs w:val="32"/>
+        </w:rPr>
+      </w:pPr>
+      <w:r>
+        <w:rPr>
+          <w:sz w:val="32"/>
+          <w:szCs w:val="32"/>
+        </w:rPr>
+        <w:t xml:space="preserve">where </w:t>
+      </w:r>
+      <w:proofErr w:type="gramStart"/>
+      <w:r>
+        <w:rPr>
+          <w:sz w:val="32"/>
+          <w:szCs w:val="32"/>
+        </w:rPr>
+        <w:t>“._</w:t>
+      </w:r>
+      <w:proofErr w:type="gramEnd"/>
+      <w:r>
+        <w:rPr>
+          <w:sz w:val="32"/>
+          <w:szCs w:val="32"/>
+        </w:rPr>
+        <w:t>doc” is created already from database (refer to documents from cluster)</w:t>
+      </w:r>
+    </w:p>
+    <w:p>
+      <w:pPr>
+        <w:tabs>
+          <w:tab w:val="left" w:pos="1126"/>
+        </w:tabs>
+        <w:rPr>
+          <w:sz w:val="32"/>
+          <w:szCs w:val="32"/>
+          <w:highlight w:val="yellow"/>
+        </w:rPr>
+      </w:pPr>
+      <w:proofErr w:type="spellStart"/>
+      <w:proofErr w:type="gramStart"/>
+      <w:r>
+        <w:rPr>
+          <w:sz w:val="32"/>
+          <w:szCs w:val="32"/>
+          <w:highlight w:val="yellow"/>
+        </w:rPr>
+        <w:t>res.cookie</w:t>
+      </w:r>
+      <w:proofErr w:type="spellEnd"/>
+      <w:proofErr w:type="gramEnd"/>
+      <w:r>
+        <w:rPr>
+          <w:sz w:val="32"/>
+          <w:szCs w:val="32"/>
+          <w:highlight w:val="yellow"/>
+        </w:rPr>
+        <w:t>(</w:t>
+      </w:r>
+    </w:p>
+    <w:p>
+      <w:pPr>
+        <w:tabs>
+          <w:tab w:val="left" w:pos="1126"/>
+        </w:tabs>
+        <w:rPr>
+          <w:sz w:val="32"/>
+          <w:szCs w:val="32"/>
+          <w:highlight w:val="yellow"/>
+        </w:rPr>
+      </w:pPr>
+      <w:r>
+        <w:rPr>
+          <w:sz w:val="32"/>
+          <w:szCs w:val="32"/>
+          <w:highlight w:val="yellow"/>
+        </w:rPr>
+        <w:t>            '</w:t>
+      </w:r>
+      <w:proofErr w:type="spellStart"/>
+      <w:proofErr w:type="gramStart"/>
+      <w:r>
+        <w:rPr>
+          <w:sz w:val="32"/>
+          <w:szCs w:val="32"/>
+          <w:highlight w:val="yellow"/>
+        </w:rPr>
+        <w:t>access</w:t>
+      </w:r>
+      <w:proofErr w:type="gramEnd"/>
+      <w:r>
+        <w:rPr>
+          <w:sz w:val="32"/>
+          <w:szCs w:val="32"/>
+          <w:highlight w:val="yellow"/>
+        </w:rPr>
+        <w:t>_token</w:t>
+      </w:r>
+      <w:proofErr w:type="spellEnd"/>
+      <w:r>
+        <w:rPr>
+          <w:sz w:val="32"/>
+          <w:szCs w:val="32"/>
+          <w:highlight w:val="yellow"/>
+        </w:rPr>
+        <w:t>',</w:t>
+      </w:r>
+    </w:p>
+    <w:p>
+      <w:pPr>
+        <w:tabs>
+          <w:tab w:val="left" w:pos="1126"/>
+        </w:tabs>
+        <w:rPr>
+          <w:sz w:val="32"/>
+          <w:szCs w:val="32"/>
+          <w:highlight w:val="yellow"/>
+        </w:rPr>
+      </w:pPr>
+      <w:r>
+        <w:rPr>
+          <w:sz w:val="32"/>
+          <w:szCs w:val="32"/>
+          <w:highlight w:val="yellow"/>
+        </w:rPr>
+        <w:t>            token,</w:t>
+      </w:r>
+    </w:p>
+    <w:p>
+      <w:pPr>
+        <w:tabs>
+          <w:tab w:val="left" w:pos="1126"/>
+        </w:tabs>
+        <w:rPr>
+          <w:sz w:val="32"/>
+          <w:szCs w:val="32"/>
+          <w:highlight w:val="yellow"/>
+        </w:rPr>
+      </w:pPr>
+      <w:r>
+        <w:rPr>
+          <w:sz w:val="32"/>
+          <w:szCs w:val="32"/>
+          <w:highlight w:val="yellow"/>
+        </w:rPr>
+        <w:t>            {</w:t>
+      </w:r>
+      <w:proofErr w:type="spellStart"/>
+      <w:proofErr w:type="gramStart"/>
+      <w:r>
+        <w:rPr>
+          <w:sz w:val="32"/>
+          <w:szCs w:val="32"/>
+          <w:highlight w:val="yellow"/>
+        </w:rPr>
+        <w:t>httpOnly:true</w:t>
+      </w:r>
+      <w:proofErr w:type="spellEnd"/>
+      <w:proofErr w:type="gramEnd"/>
+      <w:r>
+        <w:rPr>
+          <w:sz w:val="32"/>
+          <w:szCs w:val="32"/>
+          <w:highlight w:val="yellow"/>
+        </w:rPr>
+        <w:t>},</w:t>
+      </w:r>
+    </w:p>
+    <w:p>
+      <w:pPr>
+        <w:tabs>
+          <w:tab w:val="left" w:pos="1126"/>
+        </w:tabs>
+        <w:rPr>
+          <w:sz w:val="32"/>
+          <w:szCs w:val="32"/>
+          <w:highlight w:val="yellow"/>
+        </w:rPr>
+      </w:pPr>
+      <w:r>
+        <w:rPr>
+          <w:sz w:val="32"/>
+          <w:szCs w:val="32"/>
+          <w:highlight w:val="yellow"/>
+        </w:rPr>
+        <w:t>            {</w:t>
+      </w:r>
+      <w:proofErr w:type="spellStart"/>
+      <w:r>
+        <w:rPr>
+          <w:sz w:val="32"/>
+          <w:szCs w:val="32"/>
+          <w:highlight w:val="yellow"/>
+        </w:rPr>
+        <w:t>expiresIn</w:t>
+      </w:r>
+      <w:proofErr w:type="spellEnd"/>
+      <w:r>
+        <w:rPr>
+          <w:sz w:val="32"/>
+          <w:szCs w:val="32"/>
+          <w:highlight w:val="yellow"/>
+        </w:rPr>
+        <w:t>: 3600}</w:t>
+      </w:r>
+    </w:p>
+    <w:p>
+      <w:pPr>
+        <w:tabs>
+          <w:tab w:val="left" w:pos="1126"/>
+        </w:tabs>
+        <w:rPr>
+          <w:sz w:val="32"/>
+          <w:szCs w:val="32"/>
+        </w:rPr>
+      </w:pPr>
+      <w:r>
+        <w:rPr>
+          <w:sz w:val="32"/>
+          <w:szCs w:val="32"/>
+          <w:highlight w:val="yellow"/>
+        </w:rPr>
+        <w:t xml:space="preserve">        </w:t>
+      </w:r>
+      <w:proofErr w:type="gramStart"/>
+      <w:r>
+        <w:rPr>
+          <w:sz w:val="32"/>
+          <w:szCs w:val="32"/>
+          <w:highlight w:val="yellow"/>
+        </w:rPr>
+        <w:t>).status</w:t>
+      </w:r>
+      <w:proofErr w:type="gramEnd"/>
+      <w:r>
+        <w:rPr>
+          <w:sz w:val="32"/>
+          <w:szCs w:val="32"/>
+          <w:highlight w:val="yellow"/>
+        </w:rPr>
+        <w:t>(200</w:t>
+      </w:r>
+      <w:proofErr w:type="gramStart"/>
+      <w:r>
+        <w:rPr>
+          <w:sz w:val="32"/>
+          <w:szCs w:val="32"/>
+          <w:highlight w:val="yellow"/>
+        </w:rPr>
+        <w:t>).</w:t>
+      </w:r>
+      <w:proofErr w:type="spellStart"/>
+      <w:r>
+        <w:rPr>
+          <w:sz w:val="32"/>
+          <w:szCs w:val="32"/>
+          <w:highlight w:val="yellow"/>
+        </w:rPr>
+        <w:t>json</w:t>
+      </w:r>
+      <w:proofErr w:type="spellEnd"/>
+      <w:proofErr w:type="gramEnd"/>
+      <w:r>
+        <w:rPr>
+          <w:sz w:val="32"/>
+          <w:szCs w:val="32"/>
+          <w:highlight w:val="yellow"/>
+        </w:rPr>
+        <w:t>(rest)</w:t>
+      </w:r>
+    </w:p>
+    <w:p>
+      <w:pPr>
+        <w:tabs>
+          <w:tab w:val="left" w:pos="1126"/>
+        </w:tabs>
+        <w:rPr>
+          <w:sz w:val="32"/>
+          <w:szCs w:val="32"/>
+        </w:rPr>
+      </w:pPr>
+    </w:p>
+    <w:p>
+      <w:pPr>
+        <w:rPr>
+          <w:color w:val="FF0000"/>
+          <w:sz w:val="32"/>
+          <w:szCs w:val="32"/>
+          <w:lang w:val="en-US"/>
+        </w:rPr>
+      </w:pPr>
+      <w:r>
+        <w:rPr>
+          <w:color w:val="FF0000"/>
+          <w:sz w:val="32"/>
+          <w:szCs w:val="32"/>
+          <w:highlight w:val="yellow"/>
+          <w:lang w:val="en-US"/>
+        </w:rPr>
+        <w:t>DO GIT COMMIT</w:t>
+      </w:r>
+    </w:p>
+    <w:p>
+      <w:pPr>
+        <w:tabs>
+          <w:tab w:val="left" w:pos="1126"/>
+        </w:tabs>
+        <w:rPr>
+          <w:sz w:val="32"/>
+          <w:szCs w:val="32"/>
+        </w:rPr>
+      </w:pPr>
     </w:p>
     <w:p>
       <w:pPr>

</xml_diff>

<commit_message>
complete signin page functionality
</commit_message>
<xml_diff>
--- a/steps follow.docx
+++ b/steps follow.docx
@@ -9287,6 +9287,129 @@
           <w:szCs w:val="32"/>
         </w:rPr>
       </w:pPr>
+      <w:r>
+        <w:rPr>
+          <w:sz w:val="32"/>
+          <w:szCs w:val="32"/>
+        </w:rPr>
+        <w:t>&lt;p&gt;</w:t>
+      </w:r>
+      <w:proofErr w:type="spellStart"/>
+      <w:r>
+        <w:rPr>
+          <w:sz w:val="32"/>
+          <w:szCs w:val="32"/>
+        </w:rPr>
+        <w:t>Dont</w:t>
+      </w:r>
+      <w:proofErr w:type="spellEnd"/>
+      <w:r>
+        <w:rPr>
+          <w:sz w:val="32"/>
+          <w:szCs w:val="32"/>
+        </w:rPr>
+        <w:t xml:space="preserve"> have an account&lt;/p&gt;</w:t>
+      </w:r>
+    </w:p>
+    <w:p>
+      <w:pPr>
+        <w:tabs>
+          <w:tab w:val="left" w:pos="1126"/>
+        </w:tabs>
+        <w:rPr>
+          <w:sz w:val="32"/>
+          <w:szCs w:val="32"/>
+        </w:rPr>
+      </w:pPr>
+      <w:r>
+        <w:rPr>
+          <w:sz w:val="32"/>
+          <w:szCs w:val="32"/>
+        </w:rPr>
+        <w:t xml:space="preserve">Keep in mind as we should not “’” like </w:t>
+      </w:r>
+      <w:proofErr w:type="gramStart"/>
+      <w:r>
+        <w:rPr>
+          <w:sz w:val="32"/>
+          <w:szCs w:val="32"/>
+        </w:rPr>
+        <w:t>Don’t ,</w:t>
+      </w:r>
+      <w:proofErr w:type="gramEnd"/>
+      <w:r>
+        <w:rPr>
+          <w:sz w:val="32"/>
+          <w:szCs w:val="32"/>
+        </w:rPr>
+        <w:t xml:space="preserve"> it may occur errors</w:t>
+      </w:r>
+    </w:p>
+    <w:p>
+      <w:pPr>
+        <w:tabs>
+          <w:tab w:val="left" w:pos="1126"/>
+        </w:tabs>
+        <w:rPr>
+          <w:sz w:val="32"/>
+          <w:szCs w:val="32"/>
+        </w:rPr>
+      </w:pPr>
+      <w:r>
+        <w:rPr>
+          <w:sz w:val="32"/>
+          <w:szCs w:val="32"/>
+        </w:rPr>
+        <w:lastRenderedPageBreak/>
+        <w:t xml:space="preserve">Here we copied whole page of signup and change </w:t>
+      </w:r>
+      <w:proofErr w:type="spellStart"/>
+      <w:r>
+        <w:rPr>
+          <w:sz w:val="32"/>
+          <w:szCs w:val="32"/>
+        </w:rPr>
+        <w:t>signin</w:t>
+      </w:r>
+      <w:proofErr w:type="spellEnd"/>
+      <w:r>
+        <w:rPr>
+          <w:sz w:val="32"/>
+          <w:szCs w:val="32"/>
+        </w:rPr>
+        <w:t xml:space="preserve"> accordingly.</w:t>
+      </w:r>
+    </w:p>
+    <w:p>
+      <w:pPr>
+        <w:tabs>
+          <w:tab w:val="left" w:pos="1126"/>
+        </w:tabs>
+        <w:rPr>
+          <w:sz w:val="32"/>
+          <w:szCs w:val="32"/>
+        </w:rPr>
+      </w:pPr>
+    </w:p>
+    <w:p>
+      <w:pPr>
+        <w:rPr>
+          <w:color w:val="FF0000"/>
+          <w:sz w:val="32"/>
+          <w:szCs w:val="32"/>
+          <w:lang w:val="en-US"/>
+        </w:rPr>
+      </w:pPr>
+      <w:r>
+        <w:rPr>
+          <w:color w:val="FF0000"/>
+          <w:sz w:val="32"/>
+          <w:szCs w:val="32"/>
+          <w:highlight w:val="yellow"/>
+          <w:lang w:val="en-US"/>
+        </w:rPr>
+        <w:t>DO GIT COMMIT</w:t>
+      </w:r>
     </w:p>
     <w:p>
       <w:pPr>

</xml_diff>

<commit_message>
Add Google OAuth functionality
</commit_message>
<xml_diff>
--- a/steps follow.docx
+++ b/steps follow.docx
@@ -15246,6 +15246,1813 @@
           <w:szCs w:val="32"/>
         </w:rPr>
       </w:pPr>
+    </w:p>
+    <w:p>
+      <w:pPr>
+        <w:tabs>
+          <w:tab w:val="left" w:pos="1126"/>
+        </w:tabs>
+        <w:rPr>
+          <w:sz w:val="32"/>
+          <w:szCs w:val="32"/>
+        </w:rPr>
+      </w:pPr>
+      <w:r>
+        <w:rPr>
+          <w:sz w:val="32"/>
+          <w:szCs w:val="32"/>
+        </w:rPr>
+        <w:t xml:space="preserve">For button in </w:t>
+      </w:r>
+      <w:proofErr w:type="gramStart"/>
+      <w:r>
+        <w:rPr>
+          <w:sz w:val="32"/>
+          <w:szCs w:val="32"/>
+        </w:rPr>
+        <w:t>react ,</w:t>
+      </w:r>
+      <w:proofErr w:type="gramEnd"/>
+      <w:r>
+        <w:rPr>
+          <w:sz w:val="32"/>
+          <w:szCs w:val="32"/>
+        </w:rPr>
+        <w:t xml:space="preserve"> type was ‘</w:t>
+      </w:r>
+      <w:proofErr w:type="gramStart"/>
+      <w:r>
+        <w:rPr>
+          <w:sz w:val="32"/>
+          <w:szCs w:val="32"/>
+        </w:rPr>
+        <w:t>submit</w:t>
+      </w:r>
+      <w:proofErr w:type="gramEnd"/>
+      <w:r>
+        <w:rPr>
+          <w:sz w:val="32"/>
+          <w:szCs w:val="32"/>
+        </w:rPr>
+        <w:t xml:space="preserve">’ in default and we don’t need like as we are doing google firebase </w:t>
+      </w:r>
+      <w:proofErr w:type="gramStart"/>
+      <w:r>
+        <w:rPr>
+          <w:sz w:val="32"/>
+          <w:szCs w:val="32"/>
+        </w:rPr>
+        <w:t>wo</w:t>
+      </w:r>
+      <w:proofErr w:type="gramEnd"/>
+      <w:r>
+        <w:rPr>
+          <w:sz w:val="32"/>
+          <w:szCs w:val="32"/>
+        </w:rPr>
+        <w:t xml:space="preserve"> we changed type as ‘button’</w:t>
+      </w:r>
+    </w:p>
+    <w:p>
+      <w:pPr>
+        <w:tabs>
+          <w:tab w:val="left" w:pos="1126"/>
+        </w:tabs>
+        <w:rPr>
+          <w:sz w:val="32"/>
+          <w:szCs w:val="32"/>
+        </w:rPr>
+      </w:pPr>
+    </w:p>
+    <w:p>
+      <w:pPr>
+        <w:tabs>
+          <w:tab w:val="left" w:pos="1126"/>
+        </w:tabs>
+        <w:rPr>
+          <w:sz w:val="32"/>
+          <w:szCs w:val="32"/>
+        </w:rPr>
+      </w:pPr>
+      <w:r>
+        <w:rPr>
+          <w:sz w:val="32"/>
+          <w:szCs w:val="32"/>
+        </w:rPr>
+        <w:t xml:space="preserve">After installation of firebase </w:t>
+      </w:r>
+    </w:p>
+    <w:p>
+      <w:pPr>
+        <w:tabs>
+          <w:tab w:val="left" w:pos="1126"/>
+        </w:tabs>
+        <w:rPr>
+          <w:sz w:val="32"/>
+          <w:szCs w:val="32"/>
+        </w:rPr>
+      </w:pPr>
+      <w:r>
+        <w:rPr>
+          <w:sz w:val="32"/>
+          <w:szCs w:val="32"/>
+        </w:rPr>
+        <w:t xml:space="preserve">We get </w:t>
+      </w:r>
+    </w:p>
+    <w:p>
+      <w:pPr>
+        <w:tabs>
+          <w:tab w:val="left" w:pos="1126"/>
+        </w:tabs>
+        <w:rPr>
+          <w:sz w:val="32"/>
+          <w:szCs w:val="32"/>
+        </w:rPr>
+      </w:pPr>
+      <w:proofErr w:type="spellStart"/>
+      <w:r>
+        <w:rPr>
+          <w:sz w:val="32"/>
+          <w:szCs w:val="32"/>
+          <w:highlight w:val="yellow"/>
+        </w:rPr>
+        <w:t>const</w:t>
+      </w:r>
+      <w:proofErr w:type="spellEnd"/>
+      <w:r>
+        <w:rPr>
+          <w:sz w:val="32"/>
+          <w:szCs w:val="32"/>
+          <w:highlight w:val="yellow"/>
+        </w:rPr>
+        <w:t xml:space="preserve"> app = </w:t>
+      </w:r>
+      <w:proofErr w:type="spellStart"/>
+      <w:r>
+        <w:rPr>
+          <w:sz w:val="32"/>
+          <w:szCs w:val="32"/>
+          <w:highlight w:val="yellow"/>
+        </w:rPr>
+        <w:t>initializeApp</w:t>
+      </w:r>
+      <w:proofErr w:type="spellEnd"/>
+      <w:r>
+        <w:rPr>
+          <w:sz w:val="32"/>
+          <w:szCs w:val="32"/>
+          <w:highlight w:val="yellow"/>
+        </w:rPr>
+        <w:t>(</w:t>
+      </w:r>
+      <w:proofErr w:type="spellStart"/>
+      <w:r>
+        <w:rPr>
+          <w:sz w:val="32"/>
+          <w:szCs w:val="32"/>
+          <w:highlight w:val="yellow"/>
+        </w:rPr>
+        <w:t>firebaseConfig</w:t>
+      </w:r>
+      <w:proofErr w:type="spellEnd"/>
+      <w:r>
+        <w:rPr>
+          <w:sz w:val="32"/>
+          <w:szCs w:val="32"/>
+          <w:highlight w:val="yellow"/>
+        </w:rPr>
+        <w:t>);</w:t>
+      </w:r>
+    </w:p>
+    <w:p>
+      <w:pPr>
+        <w:tabs>
+          <w:tab w:val="left" w:pos="1126"/>
+        </w:tabs>
+        <w:rPr>
+          <w:sz w:val="32"/>
+          <w:szCs w:val="32"/>
+        </w:rPr>
+      </w:pPr>
+      <w:r>
+        <w:rPr>
+          <w:sz w:val="32"/>
+          <w:szCs w:val="32"/>
+        </w:rPr>
+        <w:t xml:space="preserve">Add </w:t>
+      </w:r>
+      <w:r>
+        <w:rPr>
+          <w:sz w:val="32"/>
+          <w:szCs w:val="32"/>
+          <w:highlight w:val="yellow"/>
+        </w:rPr>
+        <w:t>export</w:t>
+      </w:r>
+      <w:r>
+        <w:rPr>
+          <w:sz w:val="32"/>
+          <w:szCs w:val="32"/>
+        </w:rPr>
+        <w:t xml:space="preserve"> before as we connect with all </w:t>
+      </w:r>
+      <w:proofErr w:type="spellStart"/>
+      <w:r>
+        <w:rPr>
+          <w:sz w:val="32"/>
+          <w:szCs w:val="32"/>
+        </w:rPr>
+        <w:t>componentns</w:t>
+      </w:r>
+      <w:proofErr w:type="spellEnd"/>
+      <w:r>
+        <w:rPr>
+          <w:sz w:val="32"/>
+          <w:szCs w:val="32"/>
+        </w:rPr>
+        <w:t xml:space="preserve"> and make sure to add </w:t>
+      </w:r>
+      <w:proofErr w:type="spellStart"/>
+      <w:r>
+        <w:rPr>
+          <w:sz w:val="32"/>
+          <w:szCs w:val="32"/>
+        </w:rPr>
+        <w:t>api</w:t>
+      </w:r>
+      <w:proofErr w:type="spellEnd"/>
+      <w:r>
+        <w:rPr>
+          <w:sz w:val="32"/>
+          <w:szCs w:val="32"/>
+        </w:rPr>
+        <w:t xml:space="preserve"> key </w:t>
+      </w:r>
+      <w:proofErr w:type="gramStart"/>
+      <w:r>
+        <w:rPr>
+          <w:sz w:val="32"/>
+          <w:szCs w:val="32"/>
+        </w:rPr>
+        <w:t>in .env</w:t>
+      </w:r>
+      <w:proofErr w:type="gramEnd"/>
+      <w:r>
+        <w:rPr>
+          <w:sz w:val="32"/>
+          <w:szCs w:val="32"/>
+        </w:rPr>
+        <w:t xml:space="preserve"> as we are using </w:t>
+      </w:r>
+      <w:proofErr w:type="spellStart"/>
+      <w:r>
+        <w:rPr>
+          <w:sz w:val="32"/>
+          <w:szCs w:val="32"/>
+        </w:rPr>
+        <w:t>vite</w:t>
+      </w:r>
+      <w:proofErr w:type="spellEnd"/>
+    </w:p>
+    <w:p>
+      <w:pPr>
+        <w:tabs>
+          <w:tab w:val="left" w:pos="1126"/>
+        </w:tabs>
+        <w:rPr>
+          <w:sz w:val="32"/>
+          <w:szCs w:val="32"/>
+        </w:rPr>
+      </w:pPr>
+      <w:r>
+        <w:rPr>
+          <w:sz w:val="32"/>
+          <w:szCs w:val="32"/>
+        </w:rPr>
+        <w:t xml:space="preserve">We use to get env from as </w:t>
+      </w:r>
+      <w:proofErr w:type="spellStart"/>
+      <w:proofErr w:type="gramStart"/>
+      <w:r>
+        <w:rPr>
+          <w:sz w:val="32"/>
+          <w:szCs w:val="32"/>
+        </w:rPr>
+        <w:t>import.meta.env.VITE</w:t>
+      </w:r>
+      <w:proofErr w:type="gramEnd"/>
+      <w:r>
+        <w:rPr>
+          <w:sz w:val="32"/>
+          <w:szCs w:val="32"/>
+        </w:rPr>
+        <w:t>_FIREBASE_API_KEY</w:t>
+      </w:r>
+      <w:proofErr w:type="spellEnd"/>
+    </w:p>
+    <w:p>
+      <w:pPr>
+        <w:tabs>
+          <w:tab w:val="left" w:pos="1126"/>
+        </w:tabs>
+        <w:rPr>
+          <w:sz w:val="32"/>
+          <w:szCs w:val="32"/>
+        </w:rPr>
+      </w:pPr>
+      <w:r>
+        <w:rPr>
+          <w:sz w:val="32"/>
+          <w:szCs w:val="32"/>
+        </w:rPr>
+        <w:t xml:space="preserve">After adding google auth in </w:t>
+      </w:r>
+      <w:proofErr w:type="spellStart"/>
+      <w:r>
+        <w:rPr>
+          <w:sz w:val="32"/>
+          <w:szCs w:val="32"/>
+        </w:rPr>
+        <w:t>oauth</w:t>
+      </w:r>
+      <w:proofErr w:type="spellEnd"/>
+    </w:p>
+    <w:p>
+      <w:pPr>
+        <w:tabs>
+          <w:tab w:val="left" w:pos="1126"/>
+        </w:tabs>
+        <w:rPr>
+          <w:sz w:val="32"/>
+          <w:szCs w:val="32"/>
+        </w:rPr>
+      </w:pPr>
+      <w:r>
+        <w:rPr>
+          <w:sz w:val="32"/>
+          <w:szCs w:val="32"/>
+        </w:rPr>
+        <w:t xml:space="preserve">export default function </w:t>
+      </w:r>
+      <w:proofErr w:type="gramStart"/>
+      <w:r>
+        <w:rPr>
+          <w:sz w:val="32"/>
+          <w:szCs w:val="32"/>
+        </w:rPr>
+        <w:t>OAuth(</w:t>
+      </w:r>
+      <w:proofErr w:type="gramEnd"/>
+      <w:r>
+        <w:rPr>
+          <w:sz w:val="32"/>
+          <w:szCs w:val="32"/>
+        </w:rPr>
+        <w:t>) {</w:t>
+      </w:r>
+    </w:p>
+    <w:p>
+      <w:pPr>
+        <w:tabs>
+          <w:tab w:val="left" w:pos="1126"/>
+        </w:tabs>
+        <w:rPr>
+          <w:sz w:val="32"/>
+          <w:szCs w:val="32"/>
+        </w:rPr>
+      </w:pPr>
+      <w:r>
+        <w:rPr>
+          <w:sz w:val="32"/>
+          <w:szCs w:val="32"/>
+        </w:rPr>
+        <w:t xml:space="preserve">    </w:t>
+      </w:r>
+      <w:proofErr w:type="spellStart"/>
+      <w:r>
+        <w:rPr>
+          <w:sz w:val="32"/>
+          <w:szCs w:val="32"/>
+        </w:rPr>
+        <w:t>const</w:t>
+      </w:r>
+      <w:proofErr w:type="spellEnd"/>
+      <w:r>
+        <w:rPr>
+          <w:sz w:val="32"/>
+          <w:szCs w:val="32"/>
+        </w:rPr>
+        <w:t xml:space="preserve"> </w:t>
+      </w:r>
+      <w:proofErr w:type="spellStart"/>
+      <w:r>
+        <w:rPr>
+          <w:sz w:val="32"/>
+          <w:szCs w:val="32"/>
+        </w:rPr>
+        <w:t>handleGoogleClick</w:t>
+      </w:r>
+      <w:proofErr w:type="spellEnd"/>
+      <w:r>
+        <w:rPr>
+          <w:sz w:val="32"/>
+          <w:szCs w:val="32"/>
+        </w:rPr>
+        <w:t xml:space="preserve"> = </w:t>
+      </w:r>
+      <w:proofErr w:type="gramStart"/>
+      <w:r>
+        <w:rPr>
+          <w:sz w:val="32"/>
+          <w:szCs w:val="32"/>
+        </w:rPr>
+        <w:t>async(</w:t>
+      </w:r>
+      <w:proofErr w:type="gramEnd"/>
+      <w:r>
+        <w:rPr>
+          <w:sz w:val="32"/>
+          <w:szCs w:val="32"/>
+        </w:rPr>
+        <w:t>) =&gt; {</w:t>
+      </w:r>
+    </w:p>
+    <w:p>
+      <w:pPr>
+        <w:tabs>
+          <w:tab w:val="left" w:pos="1126"/>
+        </w:tabs>
+        <w:rPr>
+          <w:sz w:val="32"/>
+          <w:szCs w:val="32"/>
+        </w:rPr>
+      </w:pPr>
+      <w:r>
+        <w:rPr>
+          <w:sz w:val="32"/>
+          <w:szCs w:val="32"/>
+        </w:rPr>
+        <w:t>        try {</w:t>
+      </w:r>
+    </w:p>
+    <w:p>
+      <w:pPr>
+        <w:tabs>
+          <w:tab w:val="left" w:pos="1126"/>
+        </w:tabs>
+        <w:rPr>
+          <w:sz w:val="32"/>
+          <w:szCs w:val="32"/>
+        </w:rPr>
+      </w:pPr>
+      <w:r>
+        <w:rPr>
+          <w:sz w:val="32"/>
+          <w:szCs w:val="32"/>
+        </w:rPr>
+        <w:t>           </w:t>
+      </w:r>
+      <w:proofErr w:type="spellStart"/>
+      <w:r>
+        <w:rPr>
+          <w:sz w:val="32"/>
+          <w:szCs w:val="32"/>
+        </w:rPr>
+        <w:t>const</w:t>
+      </w:r>
+      <w:proofErr w:type="spellEnd"/>
+      <w:r>
+        <w:rPr>
+          <w:sz w:val="32"/>
+          <w:szCs w:val="32"/>
+        </w:rPr>
+        <w:t xml:space="preserve"> provider =new </w:t>
+      </w:r>
+      <w:proofErr w:type="spellStart"/>
+      <w:proofErr w:type="gramStart"/>
+      <w:r>
+        <w:rPr>
+          <w:sz w:val="32"/>
+          <w:szCs w:val="32"/>
+        </w:rPr>
+        <w:t>GoogleAuthProvider</w:t>
+      </w:r>
+      <w:proofErr w:type="spellEnd"/>
+      <w:r>
+        <w:rPr>
+          <w:sz w:val="32"/>
+          <w:szCs w:val="32"/>
+        </w:rPr>
+        <w:t>(</w:t>
+      </w:r>
+      <w:proofErr w:type="gramEnd"/>
+      <w:r>
+        <w:rPr>
+          <w:sz w:val="32"/>
+          <w:szCs w:val="32"/>
+        </w:rPr>
+        <w:t xml:space="preserve">) </w:t>
+      </w:r>
+    </w:p>
+    <w:p>
+      <w:pPr>
+        <w:tabs>
+          <w:tab w:val="left" w:pos="1126"/>
+        </w:tabs>
+        <w:rPr>
+          <w:sz w:val="32"/>
+          <w:szCs w:val="32"/>
+        </w:rPr>
+      </w:pPr>
+      <w:r>
+        <w:rPr>
+          <w:sz w:val="32"/>
+          <w:szCs w:val="32"/>
+        </w:rPr>
+        <w:t>           </w:t>
+      </w:r>
+      <w:proofErr w:type="spellStart"/>
+      <w:r>
+        <w:rPr>
+          <w:sz w:val="32"/>
+          <w:szCs w:val="32"/>
+        </w:rPr>
+        <w:t>const</w:t>
+      </w:r>
+      <w:proofErr w:type="spellEnd"/>
+      <w:r>
+        <w:rPr>
+          <w:sz w:val="32"/>
+          <w:szCs w:val="32"/>
+        </w:rPr>
+        <w:t xml:space="preserve"> auth = </w:t>
+      </w:r>
+      <w:proofErr w:type="spellStart"/>
+      <w:r>
+        <w:rPr>
+          <w:sz w:val="32"/>
+          <w:szCs w:val="32"/>
+        </w:rPr>
+        <w:t>getAuth</w:t>
+      </w:r>
+      <w:proofErr w:type="spellEnd"/>
+      <w:r>
+        <w:rPr>
+          <w:sz w:val="32"/>
+          <w:szCs w:val="32"/>
+        </w:rPr>
+        <w:t>(app)</w:t>
+      </w:r>
+    </w:p>
+    <w:p>
+      <w:pPr>
+        <w:tabs>
+          <w:tab w:val="left" w:pos="1126"/>
+        </w:tabs>
+        <w:rPr>
+          <w:sz w:val="32"/>
+          <w:szCs w:val="32"/>
+        </w:rPr>
+      </w:pPr>
+    </w:p>
+    <w:p>
+      <w:pPr>
+        <w:tabs>
+          <w:tab w:val="left" w:pos="1126"/>
+        </w:tabs>
+        <w:rPr>
+          <w:sz w:val="32"/>
+          <w:szCs w:val="32"/>
+        </w:rPr>
+      </w:pPr>
+      <w:r>
+        <w:rPr>
+          <w:sz w:val="32"/>
+          <w:szCs w:val="32"/>
+        </w:rPr>
+        <w:t>           </w:t>
+      </w:r>
+      <w:proofErr w:type="spellStart"/>
+      <w:r>
+        <w:rPr>
+          <w:sz w:val="32"/>
+          <w:szCs w:val="32"/>
+        </w:rPr>
+        <w:t>const</w:t>
+      </w:r>
+      <w:proofErr w:type="spellEnd"/>
+      <w:r>
+        <w:rPr>
+          <w:sz w:val="32"/>
+          <w:szCs w:val="32"/>
+        </w:rPr>
+        <w:t xml:space="preserve"> res = await </w:t>
+      </w:r>
+      <w:proofErr w:type="spellStart"/>
+      <w:r>
+        <w:rPr>
+          <w:sz w:val="32"/>
+          <w:szCs w:val="32"/>
+        </w:rPr>
+        <w:t>signInWithPopup</w:t>
+      </w:r>
+      <w:proofErr w:type="spellEnd"/>
+      <w:r>
+        <w:rPr>
+          <w:sz w:val="32"/>
+          <w:szCs w:val="32"/>
+        </w:rPr>
+        <w:t>(</w:t>
+      </w:r>
+      <w:proofErr w:type="spellStart"/>
+      <w:proofErr w:type="gramStart"/>
+      <w:r>
+        <w:rPr>
+          <w:sz w:val="32"/>
+          <w:szCs w:val="32"/>
+        </w:rPr>
+        <w:t>auth,provider</w:t>
+      </w:r>
+      <w:proofErr w:type="spellEnd"/>
+      <w:proofErr w:type="gramEnd"/>
+      <w:r>
+        <w:rPr>
+          <w:sz w:val="32"/>
+          <w:szCs w:val="32"/>
+        </w:rPr>
+        <w:t>)</w:t>
+      </w:r>
+    </w:p>
+    <w:p>
+      <w:pPr>
+        <w:tabs>
+          <w:tab w:val="left" w:pos="1126"/>
+        </w:tabs>
+        <w:rPr>
+          <w:sz w:val="32"/>
+          <w:szCs w:val="32"/>
+        </w:rPr>
+      </w:pPr>
+      <w:r>
+        <w:rPr>
+          <w:sz w:val="32"/>
+          <w:szCs w:val="32"/>
+        </w:rPr>
+        <w:t>           console.log(res)</w:t>
+      </w:r>
+    </w:p>
+    <w:p>
+      <w:pPr>
+        <w:tabs>
+          <w:tab w:val="left" w:pos="1126"/>
+        </w:tabs>
+        <w:rPr>
+          <w:sz w:val="32"/>
+          <w:szCs w:val="32"/>
+        </w:rPr>
+      </w:pPr>
+      <w:r>
+        <w:rPr>
+          <w:sz w:val="32"/>
+          <w:szCs w:val="32"/>
+        </w:rPr>
+        <w:t>        } catch (error) {</w:t>
+      </w:r>
+    </w:p>
+    <w:p>
+      <w:pPr>
+        <w:tabs>
+          <w:tab w:val="left" w:pos="1126"/>
+        </w:tabs>
+        <w:rPr>
+          <w:sz w:val="32"/>
+          <w:szCs w:val="32"/>
+        </w:rPr>
+      </w:pPr>
+      <w:r>
+        <w:rPr>
+          <w:sz w:val="32"/>
+          <w:szCs w:val="32"/>
+        </w:rPr>
+        <w:t xml:space="preserve">            </w:t>
+      </w:r>
+      <w:proofErr w:type="gramStart"/>
+      <w:r>
+        <w:rPr>
+          <w:sz w:val="32"/>
+          <w:szCs w:val="32"/>
+        </w:rPr>
+        <w:t>console.log(</w:t>
+      </w:r>
+      <w:proofErr w:type="gramEnd"/>
+      <w:r>
+        <w:rPr>
+          <w:sz w:val="32"/>
+          <w:szCs w:val="32"/>
+        </w:rPr>
+        <w:t xml:space="preserve">"could not sign in with </w:t>
+      </w:r>
+      <w:proofErr w:type="spellStart"/>
+      <w:r>
+        <w:rPr>
+          <w:sz w:val="32"/>
+          <w:szCs w:val="32"/>
+        </w:rPr>
+        <w:t>google</w:t>
+      </w:r>
+      <w:proofErr w:type="gramStart"/>
+      <w:r>
+        <w:rPr>
+          <w:sz w:val="32"/>
+          <w:szCs w:val="32"/>
+        </w:rPr>
+        <w:t>",error</w:t>
+      </w:r>
+      <w:proofErr w:type="spellEnd"/>
+      <w:proofErr w:type="gramEnd"/>
+      <w:r>
+        <w:rPr>
+          <w:sz w:val="32"/>
+          <w:szCs w:val="32"/>
+        </w:rPr>
+        <w:t>)</w:t>
+      </w:r>
+    </w:p>
+    <w:p>
+      <w:pPr>
+        <w:tabs>
+          <w:tab w:val="left" w:pos="1126"/>
+        </w:tabs>
+        <w:rPr>
+          <w:sz w:val="32"/>
+          <w:szCs w:val="32"/>
+        </w:rPr>
+      </w:pPr>
+      <w:r>
+        <w:rPr>
+          <w:sz w:val="32"/>
+          <w:szCs w:val="32"/>
+        </w:rPr>
+        <w:t>        }</w:t>
+      </w:r>
+    </w:p>
+    <w:p>
+      <w:pPr>
+        <w:tabs>
+          <w:tab w:val="left" w:pos="1126"/>
+        </w:tabs>
+        <w:rPr>
+          <w:sz w:val="32"/>
+          <w:szCs w:val="32"/>
+        </w:rPr>
+      </w:pPr>
+      <w:r>
+        <w:rPr>
+          <w:sz w:val="32"/>
+          <w:szCs w:val="32"/>
+        </w:rPr>
+        <w:t>    }</w:t>
+      </w:r>
+    </w:p>
+    <w:p>
+      <w:pPr>
+        <w:tabs>
+          <w:tab w:val="left" w:pos="1126"/>
+        </w:tabs>
+        <w:rPr>
+          <w:sz w:val="32"/>
+          <w:szCs w:val="32"/>
+        </w:rPr>
+      </w:pPr>
+      <w:r>
+        <w:rPr>
+          <w:sz w:val="32"/>
+          <w:szCs w:val="32"/>
+        </w:rPr>
+        <w:t xml:space="preserve">We check in console by using google developer tool, where we can see </w:t>
+      </w:r>
+      <w:proofErr w:type="spellStart"/>
+      <w:proofErr w:type="gramStart"/>
+      <w:r>
+        <w:rPr>
+          <w:sz w:val="32"/>
+          <w:szCs w:val="32"/>
+        </w:rPr>
+        <w:t>displayname,email</w:t>
+      </w:r>
+      <w:proofErr w:type="spellEnd"/>
+      <w:proofErr w:type="gramEnd"/>
+      <w:r>
+        <w:rPr>
+          <w:sz w:val="32"/>
+          <w:szCs w:val="32"/>
+        </w:rPr>
+        <w:t xml:space="preserve"> and </w:t>
+      </w:r>
+      <w:proofErr w:type="spellStart"/>
+      <w:proofErr w:type="gramStart"/>
+      <w:r>
+        <w:rPr>
+          <w:sz w:val="32"/>
+          <w:szCs w:val="32"/>
+        </w:rPr>
+        <w:t>photourl</w:t>
+      </w:r>
+      <w:proofErr w:type="spellEnd"/>
+      <w:r>
+        <w:rPr>
+          <w:sz w:val="32"/>
+          <w:szCs w:val="32"/>
+        </w:rPr>
+        <w:t>(</w:t>
+      </w:r>
+      <w:proofErr w:type="gramEnd"/>
+      <w:r>
+        <w:rPr>
+          <w:sz w:val="32"/>
+          <w:szCs w:val="32"/>
+        </w:rPr>
+        <w:t xml:space="preserve">as we save our image in </w:t>
+      </w:r>
+      <w:proofErr w:type="spellStart"/>
+      <w:r>
+        <w:rPr>
+          <w:sz w:val="32"/>
+          <w:szCs w:val="32"/>
+        </w:rPr>
+        <w:t>gmail</w:t>
+      </w:r>
+      <w:proofErr w:type="spellEnd"/>
+      <w:r>
+        <w:rPr>
+          <w:sz w:val="32"/>
+          <w:szCs w:val="32"/>
+        </w:rPr>
+        <w:t xml:space="preserve">) </w:t>
+      </w:r>
+    </w:p>
+    <w:p>
+      <w:pPr>
+        <w:tabs>
+          <w:tab w:val="left" w:pos="1126"/>
+        </w:tabs>
+        <w:rPr>
+          <w:sz w:val="32"/>
+          <w:szCs w:val="32"/>
+        </w:rPr>
+      </w:pPr>
+      <w:r>
+        <w:rPr>
+          <w:sz w:val="32"/>
+          <w:szCs w:val="32"/>
+        </w:rPr>
+        <w:lastRenderedPageBreak/>
+        <w:drawing>
+          <wp:inline distT="0" distB="0" distL="0" distR="0" wp14:anchorId="6A277856" wp14:editId="07406BB7">
+            <wp:extent cx="5524979" cy="4473328"/>
+            <wp:effectExtent l="0" t="0" r="0" b="3810"/>
+            <wp:docPr id="1842845227" name="Picture 1"/>
+            <wp:cNvGraphicFramePr>
+              <a:graphicFrameLocks xmlns:a="http://schemas.openxmlformats.org/drawingml/2006/main" noChangeAspect="1"/>
+            </wp:cNvGraphicFramePr>
+            <a:graphic xmlns:a="http://schemas.openxmlformats.org/drawingml/2006/main">
+              <a:graphicData uri="http://schemas.openxmlformats.org/drawingml/2006/picture">
+                <pic:pic xmlns:pic="http://schemas.openxmlformats.org/drawingml/2006/picture">
+                  <pic:nvPicPr>
+                    <pic:cNvPr id="1842845227" name=""/>
+                    <pic:cNvPicPr/>
+                  </pic:nvPicPr>
+                  <pic:blipFill>
+                    <a:blip r:embed="rId5"/>
+                    <a:stretch>
+                      <a:fillRect/>
+                    </a:stretch>
+                  </pic:blipFill>
+                  <pic:spPr>
+                    <a:xfrm>
+                      <a:off x="0" y="0"/>
+                      <a:ext cx="5524979" cy="4473328"/>
+                    </a:xfrm>
+                    <a:prstGeom prst="rect">
+                      <a:avLst/>
+                    </a:prstGeom>
+                  </pic:spPr>
+                </pic:pic>
+              </a:graphicData>
+            </a:graphic>
+          </wp:inline>
+        </w:drawing>
+      </w:r>
+    </w:p>
+    <w:p>
+      <w:pPr>
+        <w:tabs>
+          <w:tab w:val="left" w:pos="1126"/>
+        </w:tabs>
+        <w:rPr>
+          <w:sz w:val="32"/>
+          <w:szCs w:val="32"/>
+        </w:rPr>
+      </w:pPr>
+    </w:p>
+    <w:p>
+      <w:pPr>
+        <w:tabs>
+          <w:tab w:val="left" w:pos="1126"/>
+        </w:tabs>
+        <w:rPr>
+          <w:sz w:val="32"/>
+          <w:szCs w:val="32"/>
+        </w:rPr>
+      </w:pPr>
+      <w:proofErr w:type="gramStart"/>
+      <w:r>
+        <w:rPr>
+          <w:sz w:val="32"/>
+          <w:szCs w:val="32"/>
+        </w:rPr>
+        <w:t>Next</w:t>
+      </w:r>
+      <w:proofErr w:type="gramEnd"/>
+      <w:r>
+        <w:rPr>
+          <w:sz w:val="32"/>
+          <w:szCs w:val="32"/>
+        </w:rPr>
+        <w:t xml:space="preserve"> we use that data and save in globally where we use redux </w:t>
+      </w:r>
+    </w:p>
+    <w:p>
+      <w:pPr>
+        <w:tabs>
+          <w:tab w:val="left" w:pos="1126"/>
+        </w:tabs>
+        <w:rPr>
+          <w:sz w:val="32"/>
+          <w:szCs w:val="32"/>
+        </w:rPr>
+      </w:pPr>
+      <w:r>
+        <w:rPr>
+          <w:sz w:val="32"/>
+          <w:szCs w:val="32"/>
+        </w:rPr>
+        <w:t xml:space="preserve">For this </w:t>
+      </w:r>
+      <w:proofErr w:type="gramStart"/>
+      <w:r>
+        <w:rPr>
+          <w:sz w:val="32"/>
+          <w:szCs w:val="32"/>
+        </w:rPr>
+        <w:t>reason</w:t>
+      </w:r>
+      <w:proofErr w:type="gramEnd"/>
+      <w:r>
+        <w:rPr>
+          <w:sz w:val="32"/>
+          <w:szCs w:val="32"/>
+        </w:rPr>
+        <w:t xml:space="preserve"> we need add backend /google</w:t>
+      </w:r>
+    </w:p>
+    <w:p>
+      <w:pPr>
+        <w:tabs>
+          <w:tab w:val="left" w:pos="1126"/>
+        </w:tabs>
+        <w:rPr>
+          <w:sz w:val="32"/>
+          <w:szCs w:val="32"/>
+        </w:rPr>
+      </w:pPr>
+      <w:r>
+        <w:rPr>
+          <w:sz w:val="32"/>
+          <w:szCs w:val="32"/>
+        </w:rPr>
+        <w:br/>
+      </w:r>
+      <w:proofErr w:type="spellStart"/>
+      <w:r>
+        <w:rPr>
+          <w:sz w:val="32"/>
+          <w:szCs w:val="32"/>
+        </w:rPr>
+        <w:t>const</w:t>
+      </w:r>
+      <w:proofErr w:type="spellEnd"/>
+      <w:r>
+        <w:rPr>
+          <w:sz w:val="32"/>
+          <w:szCs w:val="32"/>
+        </w:rPr>
+        <w:t xml:space="preserve"> res = await </w:t>
+      </w:r>
+      <w:proofErr w:type="gramStart"/>
+      <w:r>
+        <w:rPr>
+          <w:sz w:val="32"/>
+          <w:szCs w:val="32"/>
+        </w:rPr>
+        <w:t>fetch(</w:t>
+      </w:r>
+      <w:proofErr w:type="gramEnd"/>
+      <w:r>
+        <w:rPr>
+          <w:sz w:val="32"/>
+          <w:szCs w:val="32"/>
+        </w:rPr>
+        <w:t>'/</w:t>
+      </w:r>
+      <w:proofErr w:type="spellStart"/>
+      <w:r>
+        <w:rPr>
+          <w:sz w:val="32"/>
+          <w:szCs w:val="32"/>
+        </w:rPr>
+        <w:t>api</w:t>
+      </w:r>
+      <w:proofErr w:type="spellEnd"/>
+      <w:r>
+        <w:rPr>
+          <w:sz w:val="32"/>
+          <w:szCs w:val="32"/>
+        </w:rPr>
+        <w:t>/auth/google</w:t>
+      </w:r>
+      <w:proofErr w:type="gramStart"/>
+      <w:r>
+        <w:rPr>
+          <w:sz w:val="32"/>
+          <w:szCs w:val="32"/>
+        </w:rPr>
+        <w:t>',{</w:t>
+      </w:r>
+      <w:proofErr w:type="gramEnd"/>
+    </w:p>
+    <w:p>
+      <w:pPr>
+        <w:tabs>
+          <w:tab w:val="left" w:pos="1126"/>
+        </w:tabs>
+        <w:rPr>
+          <w:sz w:val="32"/>
+          <w:szCs w:val="32"/>
+        </w:rPr>
+      </w:pPr>
+      <w:r>
+        <w:rPr>
+          <w:sz w:val="32"/>
+          <w:szCs w:val="32"/>
+        </w:rPr>
+        <w:t>                method: 'POST',</w:t>
+      </w:r>
+    </w:p>
+    <w:p>
+      <w:pPr>
+        <w:tabs>
+          <w:tab w:val="left" w:pos="1126"/>
+        </w:tabs>
+        <w:rPr>
+          <w:sz w:val="32"/>
+          <w:szCs w:val="32"/>
+        </w:rPr>
+      </w:pPr>
+      <w:r>
+        <w:rPr>
+          <w:sz w:val="32"/>
+          <w:szCs w:val="32"/>
+        </w:rPr>
+        <w:t>                headers: {</w:t>
+      </w:r>
+    </w:p>
+    <w:p>
+      <w:pPr>
+        <w:tabs>
+          <w:tab w:val="left" w:pos="1126"/>
+        </w:tabs>
+        <w:rPr>
+          <w:sz w:val="32"/>
+          <w:szCs w:val="32"/>
+        </w:rPr>
+      </w:pPr>
+      <w:r>
+        <w:rPr>
+          <w:sz w:val="32"/>
+          <w:szCs w:val="32"/>
+        </w:rPr>
+        <w:t>                    'Content-Type': 'application/</w:t>
+      </w:r>
+      <w:proofErr w:type="spellStart"/>
+      <w:r>
+        <w:rPr>
+          <w:sz w:val="32"/>
+          <w:szCs w:val="32"/>
+        </w:rPr>
+        <w:t>json</w:t>
+      </w:r>
+      <w:proofErr w:type="spellEnd"/>
+      <w:r>
+        <w:rPr>
+          <w:sz w:val="32"/>
+          <w:szCs w:val="32"/>
+        </w:rPr>
+        <w:t>',</w:t>
+      </w:r>
+    </w:p>
+    <w:p>
+      <w:pPr>
+        <w:tabs>
+          <w:tab w:val="left" w:pos="1126"/>
+        </w:tabs>
+        <w:rPr>
+          <w:sz w:val="32"/>
+          <w:szCs w:val="32"/>
+        </w:rPr>
+      </w:pPr>
+    </w:p>
+    <w:p>
+      <w:pPr>
+        <w:tabs>
+          <w:tab w:val="left" w:pos="1126"/>
+        </w:tabs>
+        <w:rPr>
+          <w:sz w:val="32"/>
+          <w:szCs w:val="32"/>
+        </w:rPr>
+      </w:pPr>
+      <w:r>
+        <w:rPr>
+          <w:sz w:val="32"/>
+          <w:szCs w:val="32"/>
+        </w:rPr>
+        <w:t>                },</w:t>
+      </w:r>
+    </w:p>
+    <w:p>
+      <w:pPr>
+        <w:tabs>
+          <w:tab w:val="left" w:pos="1126"/>
+        </w:tabs>
+        <w:rPr>
+          <w:sz w:val="32"/>
+          <w:szCs w:val="32"/>
+        </w:rPr>
+      </w:pPr>
+      <w:r>
+        <w:rPr>
+          <w:sz w:val="32"/>
+          <w:szCs w:val="32"/>
+        </w:rPr>
+        <w:t xml:space="preserve">                body: </w:t>
+      </w:r>
+      <w:proofErr w:type="spellStart"/>
+      <w:r>
+        <w:rPr>
+          <w:sz w:val="32"/>
+          <w:szCs w:val="32"/>
+        </w:rPr>
+        <w:t>JSON.stringify</w:t>
+      </w:r>
+      <w:proofErr w:type="spellEnd"/>
+      <w:r>
+        <w:rPr>
+          <w:sz w:val="32"/>
+          <w:szCs w:val="32"/>
+        </w:rPr>
+        <w:t>({</w:t>
+      </w:r>
+    </w:p>
+    <w:p>
+      <w:pPr>
+        <w:tabs>
+          <w:tab w:val="left" w:pos="1126"/>
+        </w:tabs>
+        <w:rPr>
+          <w:sz w:val="32"/>
+          <w:szCs w:val="32"/>
+        </w:rPr>
+      </w:pPr>
+      <w:r>
+        <w:rPr>
+          <w:sz w:val="32"/>
+          <w:szCs w:val="32"/>
+        </w:rPr>
+        <w:t xml:space="preserve">                    </w:t>
+      </w:r>
+      <w:proofErr w:type="spellStart"/>
+      <w:proofErr w:type="gramStart"/>
+      <w:r>
+        <w:rPr>
+          <w:sz w:val="32"/>
+          <w:szCs w:val="32"/>
+        </w:rPr>
+        <w:t>name:result</w:t>
+      </w:r>
+      <w:proofErr w:type="gramEnd"/>
+      <w:r>
+        <w:rPr>
+          <w:sz w:val="32"/>
+          <w:szCs w:val="32"/>
+        </w:rPr>
+        <w:t>.</w:t>
+      </w:r>
+      <w:proofErr w:type="gramStart"/>
+      <w:r>
+        <w:rPr>
+          <w:sz w:val="32"/>
+          <w:szCs w:val="32"/>
+        </w:rPr>
+        <w:t>user.displayName</w:t>
+      </w:r>
+      <w:proofErr w:type="spellEnd"/>
+      <w:proofErr w:type="gramEnd"/>
+      <w:r>
+        <w:rPr>
+          <w:sz w:val="32"/>
+          <w:szCs w:val="32"/>
+        </w:rPr>
+        <w:t>,</w:t>
+      </w:r>
+    </w:p>
+    <w:p>
+      <w:pPr>
+        <w:tabs>
+          <w:tab w:val="left" w:pos="1126"/>
+        </w:tabs>
+        <w:rPr>
+          <w:sz w:val="32"/>
+          <w:szCs w:val="32"/>
+        </w:rPr>
+      </w:pPr>
+      <w:r>
+        <w:rPr>
+          <w:sz w:val="32"/>
+          <w:szCs w:val="32"/>
+        </w:rPr>
+        <w:lastRenderedPageBreak/>
+        <w:t xml:space="preserve">                    </w:t>
+      </w:r>
+      <w:proofErr w:type="spellStart"/>
+      <w:proofErr w:type="gramStart"/>
+      <w:r>
+        <w:rPr>
+          <w:sz w:val="32"/>
+          <w:szCs w:val="32"/>
+        </w:rPr>
+        <w:t>email:result</w:t>
+      </w:r>
+      <w:proofErr w:type="gramEnd"/>
+      <w:r>
+        <w:rPr>
+          <w:sz w:val="32"/>
+          <w:szCs w:val="32"/>
+        </w:rPr>
+        <w:t>.</w:t>
+      </w:r>
+      <w:proofErr w:type="gramStart"/>
+      <w:r>
+        <w:rPr>
+          <w:sz w:val="32"/>
+          <w:szCs w:val="32"/>
+        </w:rPr>
+        <w:t>user.email</w:t>
+      </w:r>
+      <w:proofErr w:type="spellEnd"/>
+      <w:proofErr w:type="gramEnd"/>
+      <w:r>
+        <w:rPr>
+          <w:sz w:val="32"/>
+          <w:szCs w:val="32"/>
+        </w:rPr>
+        <w:t>,</w:t>
+      </w:r>
+    </w:p>
+    <w:p>
+      <w:pPr>
+        <w:tabs>
+          <w:tab w:val="left" w:pos="1126"/>
+        </w:tabs>
+        <w:rPr>
+          <w:sz w:val="32"/>
+          <w:szCs w:val="32"/>
+        </w:rPr>
+      </w:pPr>
+      <w:r>
+        <w:rPr>
+          <w:sz w:val="32"/>
+          <w:szCs w:val="32"/>
+        </w:rPr>
+        <w:t xml:space="preserve">                    </w:t>
+      </w:r>
+      <w:proofErr w:type="spellStart"/>
+      <w:proofErr w:type="gramStart"/>
+      <w:r>
+        <w:rPr>
+          <w:sz w:val="32"/>
+          <w:szCs w:val="32"/>
+        </w:rPr>
+        <w:t>photo:result</w:t>
+      </w:r>
+      <w:proofErr w:type="gramEnd"/>
+      <w:r>
+        <w:rPr>
+          <w:sz w:val="32"/>
+          <w:szCs w:val="32"/>
+        </w:rPr>
+        <w:t>.</w:t>
+      </w:r>
+      <w:proofErr w:type="gramStart"/>
+      <w:r>
+        <w:rPr>
+          <w:sz w:val="32"/>
+          <w:szCs w:val="32"/>
+        </w:rPr>
+        <w:t>user.photoURL</w:t>
+      </w:r>
+      <w:proofErr w:type="spellEnd"/>
+      <w:proofErr w:type="gramEnd"/>
+      <w:r>
+        <w:rPr>
+          <w:sz w:val="32"/>
+          <w:szCs w:val="32"/>
+        </w:rPr>
+        <w:t>,</w:t>
+      </w:r>
+    </w:p>
+    <w:p>
+      <w:pPr>
+        <w:tabs>
+          <w:tab w:val="left" w:pos="1126"/>
+        </w:tabs>
+        <w:rPr>
+          <w:sz w:val="32"/>
+          <w:szCs w:val="32"/>
+        </w:rPr>
+      </w:pPr>
+      <w:r>
+        <w:rPr>
+          <w:sz w:val="32"/>
+          <w:szCs w:val="32"/>
+        </w:rPr>
+        <w:t>                })</w:t>
+      </w:r>
+    </w:p>
+    <w:p>
+      <w:pPr>
+        <w:tabs>
+          <w:tab w:val="left" w:pos="1126"/>
+        </w:tabs>
+        <w:rPr>
+          <w:sz w:val="32"/>
+          <w:szCs w:val="32"/>
+        </w:rPr>
+      </w:pPr>
+      <w:r>
+        <w:rPr>
+          <w:sz w:val="32"/>
+          <w:szCs w:val="32"/>
+        </w:rPr>
+        <w:t>            })</w:t>
+      </w:r>
+    </w:p>
+    <w:p>
+      <w:pPr>
+        <w:tabs>
+          <w:tab w:val="left" w:pos="1126"/>
+        </w:tabs>
+        <w:rPr>
+          <w:sz w:val="32"/>
+          <w:szCs w:val="32"/>
+        </w:rPr>
+      </w:pPr>
+      <w:r>
+        <w:rPr>
+          <w:sz w:val="32"/>
+          <w:szCs w:val="32"/>
+        </w:rPr>
+        <w:t xml:space="preserve">            </w:t>
+      </w:r>
+      <w:proofErr w:type="spellStart"/>
+      <w:r>
+        <w:rPr>
+          <w:sz w:val="32"/>
+          <w:szCs w:val="32"/>
+        </w:rPr>
+        <w:t>const</w:t>
+      </w:r>
+      <w:proofErr w:type="spellEnd"/>
+      <w:r>
+        <w:rPr>
+          <w:sz w:val="32"/>
+          <w:szCs w:val="32"/>
+        </w:rPr>
+        <w:t xml:space="preserve"> data = await </w:t>
+      </w:r>
+      <w:proofErr w:type="spellStart"/>
+      <w:proofErr w:type="gramStart"/>
+      <w:r>
+        <w:rPr>
+          <w:sz w:val="32"/>
+          <w:szCs w:val="32"/>
+        </w:rPr>
+        <w:t>res.json</w:t>
+      </w:r>
+      <w:proofErr w:type="spellEnd"/>
+      <w:proofErr w:type="gramEnd"/>
+      <w:r>
+        <w:rPr>
+          <w:sz w:val="32"/>
+          <w:szCs w:val="32"/>
+        </w:rPr>
+        <w:t>()</w:t>
+      </w:r>
+    </w:p>
+    <w:p>
+      <w:pPr>
+        <w:tabs>
+          <w:tab w:val="left" w:pos="1126"/>
+        </w:tabs>
+        <w:rPr>
+          <w:sz w:val="32"/>
+          <w:szCs w:val="32"/>
+        </w:rPr>
+      </w:pPr>
+      <w:r>
+        <w:rPr>
+          <w:sz w:val="32"/>
+          <w:szCs w:val="32"/>
+        </w:rPr>
+        <w:t>            dispatch(</w:t>
+      </w:r>
+      <w:proofErr w:type="spellStart"/>
+      <w:r>
+        <w:rPr>
+          <w:sz w:val="32"/>
+          <w:szCs w:val="32"/>
+        </w:rPr>
+        <w:t>signInSucess</w:t>
+      </w:r>
+      <w:proofErr w:type="spellEnd"/>
+      <w:r>
+        <w:rPr>
+          <w:sz w:val="32"/>
+          <w:szCs w:val="32"/>
+        </w:rPr>
+        <w:t>(data))</w:t>
+      </w:r>
+    </w:p>
+    <w:p>
+      <w:pPr>
+        <w:tabs>
+          <w:tab w:val="left" w:pos="1126"/>
+        </w:tabs>
+        <w:rPr>
+          <w:sz w:val="32"/>
+          <w:szCs w:val="32"/>
+        </w:rPr>
+      </w:pPr>
+    </w:p>
+    <w:p>
+      <w:pPr>
+        <w:tabs>
+          <w:tab w:val="left" w:pos="1126"/>
+        </w:tabs>
+        <w:rPr>
+          <w:sz w:val="32"/>
+          <w:szCs w:val="32"/>
+        </w:rPr>
+      </w:pPr>
+    </w:p>
+    <w:p>
+      <w:pPr>
+        <w:tabs>
+          <w:tab w:val="left" w:pos="1126"/>
+        </w:tabs>
+        <w:rPr>
+          <w:sz w:val="32"/>
+          <w:szCs w:val="32"/>
+        </w:rPr>
+      </w:pPr>
+      <w:r>
+        <w:rPr>
+          <w:sz w:val="32"/>
+          <w:szCs w:val="32"/>
+        </w:rPr>
+        <w:t xml:space="preserve">for backend as we are taking </w:t>
+      </w:r>
+      <w:proofErr w:type="spellStart"/>
+      <w:r>
+        <w:rPr>
+          <w:sz w:val="32"/>
+          <w:szCs w:val="32"/>
+        </w:rPr>
+        <w:t>photourl</w:t>
+      </w:r>
+      <w:proofErr w:type="spellEnd"/>
+      <w:r>
+        <w:rPr>
+          <w:sz w:val="32"/>
+          <w:szCs w:val="32"/>
+        </w:rPr>
+        <w:t xml:space="preserve"> so we need to add in models and while we are using </w:t>
+      </w:r>
+      <w:proofErr w:type="gramStart"/>
+      <w:r>
+        <w:rPr>
+          <w:sz w:val="32"/>
+          <w:szCs w:val="32"/>
+        </w:rPr>
+        <w:t>google</w:t>
+      </w:r>
+      <w:proofErr w:type="gramEnd"/>
+      <w:r>
+        <w:rPr>
+          <w:sz w:val="32"/>
+          <w:szCs w:val="32"/>
+        </w:rPr>
+        <w:t xml:space="preserve"> we did not provide password as it takes directly but in </w:t>
+      </w:r>
+      <w:proofErr w:type="spellStart"/>
+      <w:r>
+        <w:rPr>
+          <w:sz w:val="32"/>
+          <w:szCs w:val="32"/>
+        </w:rPr>
+        <w:t>mangoose</w:t>
+      </w:r>
+      <w:proofErr w:type="spellEnd"/>
+      <w:r>
+        <w:rPr>
+          <w:sz w:val="32"/>
+          <w:szCs w:val="32"/>
+        </w:rPr>
+        <w:t xml:space="preserve"> we provided that password is </w:t>
+      </w:r>
+      <w:proofErr w:type="gramStart"/>
+      <w:r>
+        <w:rPr>
+          <w:sz w:val="32"/>
+          <w:szCs w:val="32"/>
+        </w:rPr>
+        <w:t>required ,</w:t>
+      </w:r>
+      <w:proofErr w:type="gramEnd"/>
+      <w:r>
+        <w:rPr>
+          <w:sz w:val="32"/>
+          <w:szCs w:val="32"/>
+        </w:rPr>
+        <w:t xml:space="preserve"> so we create an ordinary password so that we should not get an error from </w:t>
+      </w:r>
+      <w:proofErr w:type="spellStart"/>
+      <w:r>
+        <w:rPr>
+          <w:sz w:val="32"/>
+          <w:szCs w:val="32"/>
+        </w:rPr>
+        <w:t>mongodb</w:t>
+      </w:r>
+      <w:proofErr w:type="spellEnd"/>
+    </w:p>
+    <w:p>
+      <w:pPr>
+        <w:tabs>
+          <w:tab w:val="left" w:pos="1126"/>
+        </w:tabs>
+        <w:rPr>
+          <w:sz w:val="32"/>
+          <w:szCs w:val="32"/>
+        </w:rPr>
+      </w:pPr>
+    </w:p>
+    <w:p>
+      <w:pPr>
+        <w:tabs>
+          <w:tab w:val="left" w:pos="1126"/>
+        </w:tabs>
+        <w:rPr>
+          <w:sz w:val="32"/>
+          <w:szCs w:val="32"/>
+        </w:rPr>
+      </w:pPr>
+      <w:proofErr w:type="gramStart"/>
+      <w:r>
+        <w:rPr>
+          <w:sz w:val="32"/>
+          <w:szCs w:val="32"/>
+        </w:rPr>
+        <w:t>so</w:t>
+      </w:r>
+      <w:proofErr w:type="gramEnd"/>
+      <w:r>
+        <w:rPr>
+          <w:sz w:val="32"/>
+          <w:szCs w:val="32"/>
+        </w:rPr>
+        <w:t xml:space="preserve"> we create a copy image address of image </w:t>
+      </w:r>
+    </w:p>
+    <w:p>
+      <w:pPr>
+        <w:tabs>
+          <w:tab w:val="left" w:pos="1126"/>
+        </w:tabs>
+        <w:rPr>
+          <w:sz w:val="32"/>
+          <w:szCs w:val="32"/>
+        </w:rPr>
+      </w:pPr>
+      <w:r>
+        <w:rPr>
+          <w:sz w:val="32"/>
+          <w:szCs w:val="32"/>
+        </w:rPr>
+        <w:t>while creating username as from firebase it will create like “Konakalla Chaitanya” as there was a space so to remove them and add some random number we use</w:t>
+      </w:r>
+    </w:p>
+    <w:p>
+      <w:pPr>
+        <w:tabs>
+          <w:tab w:val="left" w:pos="1126"/>
+        </w:tabs>
+        <w:rPr>
+          <w:sz w:val="32"/>
+          <w:szCs w:val="32"/>
+        </w:rPr>
+      </w:pPr>
+      <w:proofErr w:type="spellStart"/>
+      <w:proofErr w:type="gramStart"/>
+      <w:r>
+        <w:rPr>
+          <w:sz w:val="32"/>
+          <w:szCs w:val="32"/>
+        </w:rPr>
+        <w:t>username:req.body.name</w:t>
+      </w:r>
+      <w:proofErr w:type="gramEnd"/>
+      <w:r>
+        <w:rPr>
+          <w:sz w:val="32"/>
+          <w:szCs w:val="32"/>
+        </w:rPr>
+        <w:t>.</w:t>
+      </w:r>
+      <w:proofErr w:type="gramStart"/>
+      <w:r>
+        <w:rPr>
+          <w:sz w:val="32"/>
+          <w:szCs w:val="32"/>
+        </w:rPr>
+        <w:t>split</w:t>
+      </w:r>
+      <w:proofErr w:type="spellEnd"/>
+      <w:r>
+        <w:rPr>
+          <w:sz w:val="32"/>
+          <w:szCs w:val="32"/>
+        </w:rPr>
+        <w:t>(</w:t>
+      </w:r>
+      <w:proofErr w:type="gramEnd"/>
+      <w:r>
+        <w:rPr>
+          <w:sz w:val="32"/>
+          <w:szCs w:val="32"/>
+        </w:rPr>
+        <w:t>' '</w:t>
+      </w:r>
+      <w:proofErr w:type="gramStart"/>
+      <w:r>
+        <w:rPr>
+          <w:sz w:val="32"/>
+          <w:szCs w:val="32"/>
+        </w:rPr>
+        <w:t>).join</w:t>
+      </w:r>
+      <w:proofErr w:type="gramEnd"/>
+      <w:r>
+        <w:rPr>
+          <w:sz w:val="32"/>
+          <w:szCs w:val="32"/>
+        </w:rPr>
+        <w:t>(''</w:t>
+      </w:r>
+      <w:proofErr w:type="gramStart"/>
+      <w:r>
+        <w:rPr>
+          <w:sz w:val="32"/>
+          <w:szCs w:val="32"/>
+        </w:rPr>
+        <w:t>).</w:t>
+      </w:r>
+      <w:proofErr w:type="spellStart"/>
+      <w:r>
+        <w:rPr>
+          <w:sz w:val="32"/>
+          <w:szCs w:val="32"/>
+        </w:rPr>
+        <w:t>toLowerCase</w:t>
+      </w:r>
+      <w:proofErr w:type="spellEnd"/>
+      <w:r>
+        <w:rPr>
+          <w:sz w:val="32"/>
+          <w:szCs w:val="32"/>
+        </w:rPr>
+        <w:t>()+</w:t>
+      </w:r>
+      <w:proofErr w:type="spellStart"/>
+      <w:r>
+        <w:rPr>
+          <w:sz w:val="32"/>
+          <w:szCs w:val="32"/>
+        </w:rPr>
+        <w:t>Math.random</w:t>
+      </w:r>
+      <w:proofErr w:type="spellEnd"/>
+      <w:proofErr w:type="gramEnd"/>
+      <w:r>
+        <w:rPr>
+          <w:sz w:val="32"/>
+          <w:szCs w:val="32"/>
+        </w:rPr>
+        <w:t>(</w:t>
+      </w:r>
+      <w:proofErr w:type="gramStart"/>
+      <w:r>
+        <w:rPr>
+          <w:sz w:val="32"/>
+          <w:szCs w:val="32"/>
+        </w:rPr>
+        <w:t>).</w:t>
+      </w:r>
+      <w:proofErr w:type="spellStart"/>
+      <w:r>
+        <w:rPr>
+          <w:sz w:val="32"/>
+          <w:szCs w:val="32"/>
+        </w:rPr>
+        <w:t>toString</w:t>
+      </w:r>
+      <w:proofErr w:type="spellEnd"/>
+      <w:proofErr w:type="gramEnd"/>
+      <w:r>
+        <w:rPr>
+          <w:sz w:val="32"/>
+          <w:szCs w:val="32"/>
+        </w:rPr>
+        <w:t>(36</w:t>
+      </w:r>
+      <w:proofErr w:type="gramStart"/>
+      <w:r>
+        <w:rPr>
+          <w:sz w:val="32"/>
+          <w:szCs w:val="32"/>
+        </w:rPr>
+        <w:t>).slice</w:t>
+      </w:r>
+      <w:proofErr w:type="gramEnd"/>
+      <w:r>
+        <w:rPr>
+          <w:sz w:val="32"/>
+          <w:szCs w:val="32"/>
+        </w:rPr>
+        <w:t>(-8),</w:t>
+      </w:r>
+    </w:p>
+    <w:p>
+      <w:pPr>
+        <w:tabs>
+          <w:tab w:val="left" w:pos="1126"/>
+        </w:tabs>
+        <w:rPr>
+          <w:sz w:val="32"/>
+          <w:szCs w:val="32"/>
+        </w:rPr>
+      </w:pPr>
+    </w:p>
+    <w:p>
+      <w:pPr>
+        <w:rPr>
+          <w:color w:val="FF0000"/>
+          <w:sz w:val="32"/>
+          <w:szCs w:val="32"/>
+          <w:lang w:val="en-US"/>
+        </w:rPr>
+      </w:pPr>
+      <w:r>
+        <w:rPr>
+          <w:color w:val="FF0000"/>
+          <w:sz w:val="32"/>
+          <w:szCs w:val="32"/>
+          <w:highlight w:val="yellow"/>
+          <w:lang w:val="en-US"/>
+        </w:rPr>
+        <w:t>DO GIT COMMIT</w:t>
+      </w:r>
     </w:p>
     <w:p>
       <w:pPr>

</xml_diff>

<commit_message>
update the header and make profile page private
</commit_message>
<xml_diff>
--- a/steps follow.docx
+++ b/steps follow.docx
@@ -9664,7 +9664,7 @@
           <w:szCs w:val="32"/>
         </w:rPr>
         <w:pict w14:anchorId="798D1733">
-          <v:rect id="_x0000_i1043" style="width:0;height:1.5pt" o:hralign="center" o:hrstd="t" o:hr="t" fillcolor="#a0a0a0" stroked="f"/>
+          <v:rect id="_x0000_i1037" style="width:0;height:1.5pt" o:hralign="center" o:hrstd="t" o:hr="t" fillcolor="#a0a0a0" stroked="f"/>
         </w:pict>
       </w:r>
     </w:p>
@@ -16104,6 +16104,7 @@
       </w:pPr>
       <w:r>
         <w:rPr>
+          <w:noProof/>
           <w:sz w:val="32"/>
           <w:szCs w:val="32"/>
         </w:rPr>
@@ -17056,6 +17057,587 @@
     </w:p>
     <w:p>
       <w:pPr>
+        <w:rPr>
+          <w:color w:val="FF0000"/>
+          <w:sz w:val="32"/>
+          <w:szCs w:val="32"/>
+          <w:lang w:val="en-US"/>
+        </w:rPr>
+      </w:pPr>
+      <w:r>
+        <w:rPr>
+          <w:color w:val="FF0000"/>
+          <w:sz w:val="32"/>
+          <w:szCs w:val="32"/>
+          <w:lang w:val="en-US"/>
+        </w:rPr>
+        <w:t>DOUBTS:</w:t>
+      </w:r>
+    </w:p>
+    <w:p>
+      <w:pPr>
+        <w:tabs>
+          <w:tab w:val="left" w:pos="1126"/>
+        </w:tabs>
+        <w:rPr>
+          <w:b/>
+          <w:bCs/>
+          <w:sz w:val="32"/>
+          <w:szCs w:val="32"/>
+        </w:rPr>
+      </w:pPr>
+      <w:proofErr w:type="gramStart"/>
+      <w:r>
+        <w:rPr>
+          <w:b/>
+          <w:bCs/>
+          <w:sz w:val="32"/>
+          <w:szCs w:val="32"/>
+        </w:rPr>
+        <w:t>  Add</w:t>
+      </w:r>
+      <w:proofErr w:type="gramEnd"/>
+      <w:r>
+        <w:rPr>
+          <w:b/>
+          <w:bCs/>
+          <w:sz w:val="32"/>
+          <w:szCs w:val="32"/>
+        </w:rPr>
+        <w:t xml:space="preserve"> a "remember me" checkbox that stores email in </w:t>
+      </w:r>
+      <w:proofErr w:type="spellStart"/>
+      <w:proofErr w:type="gramStart"/>
+      <w:r>
+        <w:rPr>
+          <w:b/>
+          <w:bCs/>
+          <w:sz w:val="32"/>
+          <w:szCs w:val="32"/>
+        </w:rPr>
+        <w:t>localStorage</w:t>
+      </w:r>
+      <w:proofErr w:type="spellEnd"/>
+      <w:r>
+        <w:rPr>
+          <w:b/>
+          <w:bCs/>
+          <w:sz w:val="32"/>
+          <w:szCs w:val="32"/>
+        </w:rPr>
+        <w:t xml:space="preserve"> ?</w:t>
+      </w:r>
+      <w:proofErr w:type="gramEnd"/>
+    </w:p>
+    <w:p>
+      <w:pPr>
+        <w:tabs>
+          <w:tab w:val="left" w:pos="1126"/>
+        </w:tabs>
+        <w:rPr>
+          <w:b/>
+          <w:bCs/>
+          <w:sz w:val="32"/>
+          <w:szCs w:val="32"/>
+        </w:rPr>
+      </w:pPr>
+      <w:proofErr w:type="gramStart"/>
+      <w:r>
+        <w:rPr>
+          <w:b/>
+          <w:bCs/>
+          <w:sz w:val="32"/>
+          <w:szCs w:val="32"/>
+        </w:rPr>
+        <w:t>  Add</w:t>
+      </w:r>
+      <w:proofErr w:type="gramEnd"/>
+      <w:r>
+        <w:rPr>
+          <w:b/>
+          <w:bCs/>
+          <w:sz w:val="32"/>
+          <w:szCs w:val="32"/>
+        </w:rPr>
+        <w:t xml:space="preserve"> a loading spinner while </w:t>
+      </w:r>
+      <w:proofErr w:type="gramStart"/>
+      <w:r>
+        <w:rPr>
+          <w:b/>
+          <w:bCs/>
+          <w:sz w:val="32"/>
+          <w:szCs w:val="32"/>
+        </w:rPr>
+        <w:t>authenticating ?</w:t>
+      </w:r>
+      <w:proofErr w:type="gramEnd"/>
+    </w:p>
+    <w:p>
+      <w:pPr>
+        <w:tabs>
+          <w:tab w:val="left" w:pos="1126"/>
+        </w:tabs>
+        <w:rPr>
+          <w:sz w:val="32"/>
+          <w:szCs w:val="32"/>
+        </w:rPr>
+      </w:pPr>
+      <w:r>
+        <w:rPr>
+          <w:sz w:val="32"/>
+          <w:szCs w:val="32"/>
+        </w:rPr>
+        <w:lastRenderedPageBreak/>
+        <w:t xml:space="preserve">We start creating profile page as per website instructions, we need to show avatar image when it is authenticated and when it is </w:t>
+      </w:r>
+      <w:proofErr w:type="gramStart"/>
+      <w:r>
+        <w:rPr>
+          <w:sz w:val="32"/>
+          <w:szCs w:val="32"/>
+        </w:rPr>
+        <w:t>not</w:t>
+      </w:r>
+      <w:proofErr w:type="gramEnd"/>
+      <w:r>
+        <w:rPr>
+          <w:sz w:val="32"/>
+          <w:szCs w:val="32"/>
+        </w:rPr>
+        <w:t xml:space="preserve"> we show normal header with ‘</w:t>
+      </w:r>
+      <w:proofErr w:type="spellStart"/>
+      <w:r>
+        <w:rPr>
+          <w:sz w:val="32"/>
+          <w:szCs w:val="32"/>
+        </w:rPr>
+        <w:t>signin</w:t>
+      </w:r>
+      <w:proofErr w:type="spellEnd"/>
+      <w:r>
+        <w:rPr>
+          <w:sz w:val="32"/>
+          <w:szCs w:val="32"/>
+        </w:rPr>
+        <w:t>’</w:t>
+      </w:r>
+    </w:p>
+    <w:p>
+      <w:pPr>
+        <w:numPr>
+          <w:ilvl w:val="0"/>
+          <w:numId w:val="10"/>
+        </w:numPr>
+        <w:tabs>
+          <w:tab w:val="left" w:pos="1126"/>
+        </w:tabs>
+        <w:rPr>
+          <w:sz w:val="32"/>
+          <w:szCs w:val="32"/>
+        </w:rPr>
+      </w:pPr>
+      <w:proofErr w:type="spellStart"/>
+      <w:r>
+        <w:rPr>
+          <w:b/>
+          <w:bCs/>
+          <w:sz w:val="32"/>
+          <w:szCs w:val="32"/>
+        </w:rPr>
+        <w:t>ProtectedRoute.jsx</w:t>
+      </w:r>
+      <w:proofErr w:type="spellEnd"/>
+      <w:r>
+        <w:rPr>
+          <w:b/>
+          <w:bCs/>
+          <w:sz w:val="32"/>
+          <w:szCs w:val="32"/>
+        </w:rPr>
+        <w:t xml:space="preserve"> checks </w:t>
+      </w:r>
+      <w:proofErr w:type="spellStart"/>
+      <w:r>
+        <w:rPr>
+          <w:b/>
+          <w:bCs/>
+          <w:sz w:val="32"/>
+          <w:szCs w:val="32"/>
+        </w:rPr>
+        <w:t>currentUser</w:t>
+      </w:r>
+      <w:proofErr w:type="spellEnd"/>
+    </w:p>
+    <w:p>
+      <w:pPr>
+        <w:numPr>
+          <w:ilvl w:val="1"/>
+          <w:numId w:val="10"/>
+        </w:numPr>
+        <w:tabs>
+          <w:tab w:val="left" w:pos="1126"/>
+        </w:tabs>
+        <w:rPr>
+          <w:sz w:val="32"/>
+          <w:szCs w:val="32"/>
+        </w:rPr>
+      </w:pPr>
+      <w:r>
+        <w:rPr>
+          <w:sz w:val="32"/>
+          <w:szCs w:val="32"/>
+        </w:rPr>
+        <w:t>If logged in (</w:t>
+      </w:r>
+      <w:proofErr w:type="spellStart"/>
+      <w:r>
+        <w:rPr>
+          <w:sz w:val="32"/>
+          <w:szCs w:val="32"/>
+        </w:rPr>
+        <w:t>currentUser</w:t>
+      </w:r>
+      <w:proofErr w:type="spellEnd"/>
+      <w:r>
+        <w:rPr>
+          <w:sz w:val="32"/>
+          <w:szCs w:val="32"/>
+        </w:rPr>
+        <w:t xml:space="preserve"> exists) → Render &lt;Outlet /&gt;</w:t>
+      </w:r>
+    </w:p>
+    <w:p>
+      <w:pPr>
+        <w:numPr>
+          <w:ilvl w:val="1"/>
+          <w:numId w:val="10"/>
+        </w:numPr>
+        <w:tabs>
+          <w:tab w:val="left" w:pos="1126"/>
+        </w:tabs>
+        <w:rPr>
+          <w:sz w:val="32"/>
+          <w:szCs w:val="32"/>
+        </w:rPr>
+      </w:pPr>
+      <w:r>
+        <w:rPr>
+          <w:sz w:val="32"/>
+          <w:szCs w:val="32"/>
+        </w:rPr>
+        <w:t>If not logged in → Redirect to /sign-in</w:t>
+      </w:r>
+    </w:p>
+    <w:p>
+      <w:pPr>
+        <w:numPr>
+          <w:ilvl w:val="0"/>
+          <w:numId w:val="10"/>
+        </w:numPr>
+        <w:tabs>
+          <w:tab w:val="left" w:pos="1126"/>
+        </w:tabs>
+        <w:rPr>
+          <w:sz w:val="32"/>
+          <w:szCs w:val="32"/>
+        </w:rPr>
+      </w:pPr>
+      <w:r>
+        <w:rPr>
+          <w:b/>
+          <w:bCs/>
+          <w:sz w:val="32"/>
+          <w:szCs w:val="32"/>
+        </w:rPr>
+        <w:t>Outlet renders a "specific component"</w:t>
+      </w:r>
+    </w:p>
+    <w:p>
+      <w:pPr>
+        <w:numPr>
+          <w:ilvl w:val="1"/>
+          <w:numId w:val="10"/>
+        </w:numPr>
+        <w:tabs>
+          <w:tab w:val="left" w:pos="1126"/>
+        </w:tabs>
+        <w:rPr>
+          <w:sz w:val="32"/>
+          <w:szCs w:val="32"/>
+        </w:rPr>
+      </w:pPr>
+      <w:r>
+        <w:rPr>
+          <w:sz w:val="32"/>
+          <w:szCs w:val="32"/>
+        </w:rPr>
+        <w:t xml:space="preserve">It renders the </w:t>
+      </w:r>
+      <w:r>
+        <w:rPr>
+          <w:b/>
+          <w:bCs/>
+          <w:sz w:val="32"/>
+          <w:szCs w:val="32"/>
+        </w:rPr>
+        <w:t>matched child route's component</w:t>
+      </w:r>
+      <w:r>
+        <w:rPr>
+          <w:sz w:val="32"/>
+          <w:szCs w:val="32"/>
+        </w:rPr>
+        <w:t xml:space="preserve"> from the parent &lt;Route&gt; in your router config.</w:t>
+      </w:r>
+    </w:p>
+    <w:p>
+      <w:pPr>
+        <w:tabs>
+          <w:tab w:val="left" w:pos="1126"/>
+        </w:tabs>
+        <w:rPr>
+          <w:sz w:val="32"/>
+          <w:szCs w:val="32"/>
+        </w:rPr>
+      </w:pPr>
+    </w:p>
+    <w:p>
+      <w:pPr>
+        <w:tabs>
+          <w:tab w:val="left" w:pos="1126"/>
+        </w:tabs>
+        <w:rPr>
+          <w:b/>
+          <w:bCs/>
+          <w:sz w:val="32"/>
+          <w:szCs w:val="32"/>
+        </w:rPr>
+      </w:pPr>
+      <w:r>
+        <w:rPr>
+          <w:b/>
+          <w:bCs/>
+          <w:sz w:val="32"/>
+          <w:szCs w:val="32"/>
+        </w:rPr>
+        <w:t xml:space="preserve">Outlet renders the component of the </w:t>
+      </w:r>
+      <w:r>
+        <w:rPr>
+          <w:b/>
+          <w:bCs/>
+          <w:i/>
+          <w:iCs/>
+          <w:sz w:val="32"/>
+          <w:szCs w:val="32"/>
+        </w:rPr>
+        <w:t>matched child route</w:t>
+      </w:r>
+      <w:r>
+        <w:rPr>
+          <w:b/>
+          <w:bCs/>
+          <w:sz w:val="32"/>
+          <w:szCs w:val="32"/>
+        </w:rPr>
+        <w:t xml:space="preserve"> defined inside the parent &lt;Route&gt;.</w:t>
+      </w:r>
+    </w:p>
+    <w:p>
+      <w:pPr>
+        <w:numPr>
+          <w:ilvl w:val="0"/>
+          <w:numId w:val="11"/>
+        </w:numPr>
+        <w:tabs>
+          <w:tab w:val="left" w:pos="1126"/>
+        </w:tabs>
+        <w:rPr>
+          <w:sz w:val="32"/>
+          <w:szCs w:val="32"/>
+        </w:rPr>
+      </w:pPr>
+      <w:r>
+        <w:rPr>
+          <w:sz w:val="32"/>
+          <w:szCs w:val="32"/>
+        </w:rPr>
+        <w:t>When you visit /profile:</w:t>
+      </w:r>
+    </w:p>
+    <w:p>
+      <w:pPr>
+        <w:numPr>
+          <w:ilvl w:val="1"/>
+          <w:numId w:val="11"/>
+        </w:numPr>
+        <w:tabs>
+          <w:tab w:val="left" w:pos="1126"/>
+        </w:tabs>
+        <w:rPr>
+          <w:sz w:val="32"/>
+          <w:szCs w:val="32"/>
+        </w:rPr>
+      </w:pPr>
+      <w:r>
+        <w:rPr>
+          <w:b/>
+          <w:bCs/>
+          <w:sz w:val="32"/>
+          <w:szCs w:val="32"/>
+        </w:rPr>
+        <w:t>Parent route (</w:t>
+      </w:r>
+      <w:proofErr w:type="spellStart"/>
+      <w:r>
+        <w:rPr>
+          <w:b/>
+          <w:bCs/>
+          <w:sz w:val="32"/>
+          <w:szCs w:val="32"/>
+        </w:rPr>
+        <w:t>ProtectedRoute</w:t>
+      </w:r>
+      <w:proofErr w:type="spellEnd"/>
+      <w:r>
+        <w:rPr>
+          <w:b/>
+          <w:bCs/>
+          <w:sz w:val="32"/>
+          <w:szCs w:val="32"/>
+        </w:rPr>
+        <w:t>)</w:t>
+      </w:r>
+      <w:r>
+        <w:rPr>
+          <w:sz w:val="32"/>
+          <w:szCs w:val="32"/>
+        </w:rPr>
+        <w:t xml:space="preserve"> renders first.</w:t>
+      </w:r>
+    </w:p>
+    <w:p>
+      <w:pPr>
+        <w:numPr>
+          <w:ilvl w:val="1"/>
+          <w:numId w:val="11"/>
+        </w:numPr>
+        <w:tabs>
+          <w:tab w:val="left" w:pos="1126"/>
+        </w:tabs>
+        <w:rPr>
+          <w:sz w:val="32"/>
+          <w:szCs w:val="32"/>
+        </w:rPr>
+      </w:pPr>
+      <w:r>
+        <w:rPr>
+          <w:sz w:val="32"/>
+          <w:szCs w:val="32"/>
+        </w:rPr>
+        <w:t xml:space="preserve">If </w:t>
+      </w:r>
+      <w:proofErr w:type="spellStart"/>
+      <w:r>
+        <w:rPr>
+          <w:sz w:val="32"/>
+          <w:szCs w:val="32"/>
+        </w:rPr>
+        <w:t>currentUser</w:t>
+      </w:r>
+      <w:proofErr w:type="spellEnd"/>
+      <w:r>
+        <w:rPr>
+          <w:sz w:val="32"/>
+          <w:szCs w:val="32"/>
+        </w:rPr>
+        <w:t xml:space="preserve"> exists → &lt;Outlet /&gt; looks for </w:t>
+      </w:r>
+      <w:r>
+        <w:rPr>
+          <w:b/>
+          <w:bCs/>
+          <w:sz w:val="32"/>
+          <w:szCs w:val="32"/>
+        </w:rPr>
+        <w:t>which child route matches /profile</w:t>
+      </w:r>
+      <w:r>
+        <w:rPr>
+          <w:sz w:val="32"/>
+          <w:szCs w:val="32"/>
+        </w:rPr>
+        <w:t>.</w:t>
+      </w:r>
+    </w:p>
+    <w:p>
+      <w:pPr>
+        <w:numPr>
+          <w:ilvl w:val="1"/>
+          <w:numId w:val="11"/>
+        </w:numPr>
+        <w:tabs>
+          <w:tab w:val="left" w:pos="1126"/>
+        </w:tabs>
+        <w:rPr>
+          <w:sz w:val="32"/>
+          <w:szCs w:val="32"/>
+        </w:rPr>
+      </w:pPr>
+      <w:r>
+        <w:rPr>
+          <w:sz w:val="32"/>
+          <w:szCs w:val="32"/>
+        </w:rPr>
+        <w:t>Finds &lt;Profile /&gt; and injects it into the Outlet spot.</w:t>
+      </w:r>
+    </w:p>
+    <w:p>
+      <w:pPr>
+        <w:tabs>
+          <w:tab w:val="left" w:pos="1126"/>
+        </w:tabs>
+        <w:rPr>
+          <w:sz w:val="32"/>
+          <w:szCs w:val="32"/>
+        </w:rPr>
+      </w:pPr>
+    </w:p>
+    <w:p>
+      <w:pPr>
+        <w:rPr>
+          <w:color w:val="FF0000"/>
+          <w:sz w:val="32"/>
+          <w:szCs w:val="32"/>
+          <w:lang w:val="en-US"/>
+        </w:rPr>
+      </w:pPr>
+      <w:r>
+        <w:rPr>
+          <w:color w:val="FF0000"/>
+          <w:sz w:val="32"/>
+          <w:szCs w:val="32"/>
+          <w:highlight w:val="yellow"/>
+          <w:lang w:val="en-US"/>
+        </w:rPr>
+        <w:t>DO GIT COMMIT</w:t>
+      </w:r>
+    </w:p>
+    <w:p>
+      <w:pPr>
+        <w:tabs>
+          <w:tab w:val="left" w:pos="1126"/>
+        </w:tabs>
+        <w:rPr>
+          <w:sz w:val="32"/>
+          <w:szCs w:val="32"/>
+        </w:rPr>
+      </w:pPr>
+    </w:p>
+    <w:p>
+      <w:pPr>
         <w:tabs>
           <w:tab w:val="left" w:pos="1126"/>
         </w:tabs>
@@ -17674,6 +18256,155 @@
     </w:lvl>
   </w:abstractNum>
   <w:abstractNum w:abstractNumId="4" w15:restartNumberingAfterBreak="0">
+    <w:nsid w:val="3EF33C64"/>
+    <w:multiLevelType w:val="multilevel"/>
+    <w:tmpl w:val="0C046934"/>
+    <w:lvl w:ilvl="0">
+      <w:start w:val="1"/>
+      <w:numFmt w:val="bullet"/>
+      <w:lvlText w:val=""/>
+      <w:lvlJc w:val="left"/>
+      <w:pPr>
+        <w:tabs>
+          <w:tab w:val="num" w:pos="720"/>
+        </w:tabs>
+        <w:ind w:left="720" w:hanging="360"/>
+      </w:pPr>
+      <w:rPr>
+        <w:rFonts w:ascii="Symbol" w:hAnsi="Symbol" w:hint="default"/>
+        <w:sz w:val="20"/>
+      </w:rPr>
+    </w:lvl>
+    <w:lvl w:ilvl="1">
+      <w:start w:val="1"/>
+      <w:numFmt w:val="bullet"/>
+      <w:lvlText w:val="o"/>
+      <w:lvlJc w:val="left"/>
+      <w:pPr>
+        <w:tabs>
+          <w:tab w:val="num" w:pos="1440"/>
+        </w:tabs>
+        <w:ind w:left="1440" w:hanging="360"/>
+      </w:pPr>
+      <w:rPr>
+        <w:rFonts w:ascii="Courier New" w:hAnsi="Courier New" w:hint="default"/>
+        <w:sz w:val="20"/>
+      </w:rPr>
+    </w:lvl>
+    <w:lvl w:ilvl="2" w:tentative="1">
+      <w:start w:val="1"/>
+      <w:numFmt w:val="bullet"/>
+      <w:lvlText w:val=""/>
+      <w:lvlJc w:val="left"/>
+      <w:pPr>
+        <w:tabs>
+          <w:tab w:val="num" w:pos="2160"/>
+        </w:tabs>
+        <w:ind w:left="2160" w:hanging="360"/>
+      </w:pPr>
+      <w:rPr>
+        <w:rFonts w:ascii="Wingdings" w:hAnsi="Wingdings" w:hint="default"/>
+        <w:sz w:val="20"/>
+      </w:rPr>
+    </w:lvl>
+    <w:lvl w:ilvl="3" w:tentative="1">
+      <w:start w:val="1"/>
+      <w:numFmt w:val="bullet"/>
+      <w:lvlText w:val=""/>
+      <w:lvlJc w:val="left"/>
+      <w:pPr>
+        <w:tabs>
+          <w:tab w:val="num" w:pos="2880"/>
+        </w:tabs>
+        <w:ind w:left="2880" w:hanging="360"/>
+      </w:pPr>
+      <w:rPr>
+        <w:rFonts w:ascii="Wingdings" w:hAnsi="Wingdings" w:hint="default"/>
+        <w:sz w:val="20"/>
+      </w:rPr>
+    </w:lvl>
+    <w:lvl w:ilvl="4" w:tentative="1">
+      <w:start w:val="1"/>
+      <w:numFmt w:val="bullet"/>
+      <w:lvlText w:val=""/>
+      <w:lvlJc w:val="left"/>
+      <w:pPr>
+        <w:tabs>
+          <w:tab w:val="num" w:pos="3600"/>
+        </w:tabs>
+        <w:ind w:left="3600" w:hanging="360"/>
+      </w:pPr>
+      <w:rPr>
+        <w:rFonts w:ascii="Wingdings" w:hAnsi="Wingdings" w:hint="default"/>
+        <w:sz w:val="20"/>
+      </w:rPr>
+    </w:lvl>
+    <w:lvl w:ilvl="5" w:tentative="1">
+      <w:start w:val="1"/>
+      <w:numFmt w:val="bullet"/>
+      <w:lvlText w:val=""/>
+      <w:lvlJc w:val="left"/>
+      <w:pPr>
+        <w:tabs>
+          <w:tab w:val="num" w:pos="4320"/>
+        </w:tabs>
+        <w:ind w:left="4320" w:hanging="360"/>
+      </w:pPr>
+      <w:rPr>
+        <w:rFonts w:ascii="Wingdings" w:hAnsi="Wingdings" w:hint="default"/>
+        <w:sz w:val="20"/>
+      </w:rPr>
+    </w:lvl>
+    <w:lvl w:ilvl="6" w:tentative="1">
+      <w:start w:val="1"/>
+      <w:numFmt w:val="bullet"/>
+      <w:lvlText w:val=""/>
+      <w:lvlJc w:val="left"/>
+      <w:pPr>
+        <w:tabs>
+          <w:tab w:val="num" w:pos="5040"/>
+        </w:tabs>
+        <w:ind w:left="5040" w:hanging="360"/>
+      </w:pPr>
+      <w:rPr>
+        <w:rFonts w:ascii="Wingdings" w:hAnsi="Wingdings" w:hint="default"/>
+        <w:sz w:val="20"/>
+      </w:rPr>
+    </w:lvl>
+    <w:lvl w:ilvl="7" w:tentative="1">
+      <w:start w:val="1"/>
+      <w:numFmt w:val="bullet"/>
+      <w:lvlText w:val=""/>
+      <w:lvlJc w:val="left"/>
+      <w:pPr>
+        <w:tabs>
+          <w:tab w:val="num" w:pos="5760"/>
+        </w:tabs>
+        <w:ind w:left="5760" w:hanging="360"/>
+      </w:pPr>
+      <w:rPr>
+        <w:rFonts w:ascii="Wingdings" w:hAnsi="Wingdings" w:hint="default"/>
+        <w:sz w:val="20"/>
+      </w:rPr>
+    </w:lvl>
+    <w:lvl w:ilvl="8" w:tentative="1">
+      <w:start w:val="1"/>
+      <w:numFmt w:val="bullet"/>
+      <w:lvlText w:val=""/>
+      <w:lvlJc w:val="left"/>
+      <w:pPr>
+        <w:tabs>
+          <w:tab w:val="num" w:pos="6480"/>
+        </w:tabs>
+        <w:ind w:left="6480" w:hanging="360"/>
+      </w:pPr>
+      <w:rPr>
+        <w:rFonts w:ascii="Wingdings" w:hAnsi="Wingdings" w:hint="default"/>
+        <w:sz w:val="20"/>
+      </w:rPr>
+    </w:lvl>
+  </w:abstractNum>
+  <w:abstractNum w:abstractNumId="5" w15:restartNumberingAfterBreak="0">
     <w:nsid w:val="483014CD"/>
     <w:multiLevelType w:val="multilevel"/>
     <w:tmpl w:val="6938EF14"/>
@@ -17786,7 +18517,7 @@
       </w:pPr>
     </w:lvl>
   </w:abstractNum>
-  <w:abstractNum w:abstractNumId="5" w15:restartNumberingAfterBreak="0">
+  <w:abstractNum w:abstractNumId="6" w15:restartNumberingAfterBreak="0">
     <w:nsid w:val="4EBC4CB1"/>
     <w:multiLevelType w:val="multilevel"/>
     <w:tmpl w:val="CB52C410"/>
@@ -17935,7 +18666,124 @@
       </w:rPr>
     </w:lvl>
   </w:abstractNum>
-  <w:abstractNum w:abstractNumId="6" w15:restartNumberingAfterBreak="0">
+  <w:abstractNum w:abstractNumId="7" w15:restartNumberingAfterBreak="0">
+    <w:nsid w:val="609C7FA5"/>
+    <w:multiLevelType w:val="multilevel"/>
+    <w:tmpl w:val="6E0C4706"/>
+    <w:lvl w:ilvl="0">
+      <w:start w:val="1"/>
+      <w:numFmt w:val="decimal"/>
+      <w:lvlText w:val="%1."/>
+      <w:lvlJc w:val="left"/>
+      <w:pPr>
+        <w:tabs>
+          <w:tab w:val="num" w:pos="720"/>
+        </w:tabs>
+        <w:ind w:left="720" w:hanging="360"/>
+      </w:pPr>
+    </w:lvl>
+    <w:lvl w:ilvl="1">
+      <w:start w:val="1"/>
+      <w:numFmt w:val="bullet"/>
+      <w:lvlText w:val="o"/>
+      <w:lvlJc w:val="left"/>
+      <w:pPr>
+        <w:tabs>
+          <w:tab w:val="num" w:pos="1440"/>
+        </w:tabs>
+        <w:ind w:left="1440" w:hanging="360"/>
+      </w:pPr>
+      <w:rPr>
+        <w:rFonts w:ascii="Courier New" w:hAnsi="Courier New" w:hint="default"/>
+        <w:sz w:val="20"/>
+      </w:rPr>
+    </w:lvl>
+    <w:lvl w:ilvl="2" w:tentative="1">
+      <w:start w:val="1"/>
+      <w:numFmt w:val="decimal"/>
+      <w:lvlText w:val="%3."/>
+      <w:lvlJc w:val="left"/>
+      <w:pPr>
+        <w:tabs>
+          <w:tab w:val="num" w:pos="2160"/>
+        </w:tabs>
+        <w:ind w:left="2160" w:hanging="360"/>
+      </w:pPr>
+    </w:lvl>
+    <w:lvl w:ilvl="3" w:tentative="1">
+      <w:start w:val="1"/>
+      <w:numFmt w:val="decimal"/>
+      <w:lvlText w:val="%4."/>
+      <w:lvlJc w:val="left"/>
+      <w:pPr>
+        <w:tabs>
+          <w:tab w:val="num" w:pos="2880"/>
+        </w:tabs>
+        <w:ind w:left="2880" w:hanging="360"/>
+      </w:pPr>
+    </w:lvl>
+    <w:lvl w:ilvl="4" w:tentative="1">
+      <w:start w:val="1"/>
+      <w:numFmt w:val="decimal"/>
+      <w:lvlText w:val="%5."/>
+      <w:lvlJc w:val="left"/>
+      <w:pPr>
+        <w:tabs>
+          <w:tab w:val="num" w:pos="3600"/>
+        </w:tabs>
+        <w:ind w:left="3600" w:hanging="360"/>
+      </w:pPr>
+    </w:lvl>
+    <w:lvl w:ilvl="5" w:tentative="1">
+      <w:start w:val="1"/>
+      <w:numFmt w:val="decimal"/>
+      <w:lvlText w:val="%6."/>
+      <w:lvlJc w:val="left"/>
+      <w:pPr>
+        <w:tabs>
+          <w:tab w:val="num" w:pos="4320"/>
+        </w:tabs>
+        <w:ind w:left="4320" w:hanging="360"/>
+      </w:pPr>
+    </w:lvl>
+    <w:lvl w:ilvl="6" w:tentative="1">
+      <w:start w:val="1"/>
+      <w:numFmt w:val="decimal"/>
+      <w:lvlText w:val="%7."/>
+      <w:lvlJc w:val="left"/>
+      <w:pPr>
+        <w:tabs>
+          <w:tab w:val="num" w:pos="5040"/>
+        </w:tabs>
+        <w:ind w:left="5040" w:hanging="360"/>
+      </w:pPr>
+    </w:lvl>
+    <w:lvl w:ilvl="7" w:tentative="1">
+      <w:start w:val="1"/>
+      <w:numFmt w:val="decimal"/>
+      <w:lvlText w:val="%8."/>
+      <w:lvlJc w:val="left"/>
+      <w:pPr>
+        <w:tabs>
+          <w:tab w:val="num" w:pos="5760"/>
+        </w:tabs>
+        <w:ind w:left="5760" w:hanging="360"/>
+      </w:pPr>
+    </w:lvl>
+    <w:lvl w:ilvl="8" w:tentative="1">
+      <w:start w:val="1"/>
+      <w:numFmt w:val="decimal"/>
+      <w:lvlText w:val="%9."/>
+      <w:lvlJc w:val="left"/>
+      <w:pPr>
+        <w:tabs>
+          <w:tab w:val="num" w:pos="6480"/>
+        </w:tabs>
+        <w:ind w:left="6480" w:hanging="360"/>
+      </w:pPr>
+    </w:lvl>
+  </w:abstractNum>
+  <w:abstractNum w:abstractNumId="8" w15:restartNumberingAfterBreak="0">
     <w:nsid w:val="61AB29F9"/>
     <w:multiLevelType w:val="multilevel"/>
     <w:tmpl w:val="FDEE2458"/>
@@ -18084,7 +18932,7 @@
       </w:rPr>
     </w:lvl>
   </w:abstractNum>
-  <w:abstractNum w:abstractNumId="7" w15:restartNumberingAfterBreak="0">
+  <w:abstractNum w:abstractNumId="9" w15:restartNumberingAfterBreak="0">
     <w:nsid w:val="74D01DAD"/>
     <w:multiLevelType w:val="multilevel"/>
     <w:tmpl w:val="3C10AFC6"/>
@@ -18233,7 +19081,7 @@
       </w:rPr>
     </w:lvl>
   </w:abstractNum>
-  <w:abstractNum w:abstractNumId="8" w15:restartNumberingAfterBreak="0">
+  <w:abstractNum w:abstractNumId="10" w15:restartNumberingAfterBreak="0">
     <w:nsid w:val="77B7721A"/>
     <w:multiLevelType w:val="multilevel"/>
     <w:tmpl w:val="4CEC5F52"/>
@@ -18386,28 +19234,34 @@
     <w:abstractNumId w:val="0"/>
   </w:num>
   <w:num w:numId="2" w16cid:durableId="813566123">
-    <w:abstractNumId w:val="4"/>
+    <w:abstractNumId w:val="5"/>
   </w:num>
   <w:num w:numId="3" w16cid:durableId="1262180496">
     <w:abstractNumId w:val="3"/>
   </w:num>
   <w:num w:numId="4" w16cid:durableId="688263466">
-    <w:abstractNumId w:val="5"/>
+    <w:abstractNumId w:val="6"/>
   </w:num>
   <w:num w:numId="5" w16cid:durableId="1884556044">
     <w:abstractNumId w:val="1"/>
   </w:num>
   <w:num w:numId="6" w16cid:durableId="533159014">
-    <w:abstractNumId w:val="8"/>
+    <w:abstractNumId w:val="10"/>
   </w:num>
   <w:num w:numId="7" w16cid:durableId="1753968544">
-    <w:abstractNumId w:val="7"/>
+    <w:abstractNumId w:val="9"/>
   </w:num>
   <w:num w:numId="8" w16cid:durableId="1581526744">
     <w:abstractNumId w:val="2"/>
   </w:num>
   <w:num w:numId="9" w16cid:durableId="1544173491">
-    <w:abstractNumId w:val="6"/>
+    <w:abstractNumId w:val="8"/>
+  </w:num>
+  <w:num w:numId="10" w16cid:durableId="2140028400">
+    <w:abstractNumId w:val="7"/>
+  </w:num>
+  <w:num w:numId="11" w16cid:durableId="1060398957">
+    <w:abstractNumId w:val="4"/>
   </w:num>
 </w:numbering>
 </file>

</xml_diff>

<commit_message>
create update user api route
</commit_message>
<xml_diff>
--- a/steps follow.docx
+++ b/steps follow.docx
@@ -11246,7 +11246,7 @@
           <w:sz w:val="32"/>
           <w:szCs w:val="32"/>
         </w:rPr>
-        <w:t># Redux Toolkit Slice Explanation: `</w:t>
+        <w:t xml:space="preserve"> Redux Toolkit Slice Explanation: `</w:t>
       </w:r>
       <w:proofErr w:type="spellStart"/>
       <w:r>
@@ -11337,7 +11337,7 @@
           <w:szCs w:val="32"/>
         </w:rPr>
         <w:lastRenderedPageBreak/>
-        <w:t>## 1. Initial State</w:t>
+        <w:t xml:space="preserve"> 1. Initial State</w:t>
       </w:r>
     </w:p>
     <w:p>
@@ -11574,7 +11574,7 @@
           <w:sz w:val="32"/>
           <w:szCs w:val="32"/>
         </w:rPr>
-        <w:t>## 2. Slice Creation</w:t>
+        <w:t xml:space="preserve"> 2. Slice Creation</w:t>
       </w:r>
     </w:p>
     <w:p>
@@ -12317,36 +12317,36 @@
           <w:sz w:val="32"/>
           <w:szCs w:val="32"/>
         </w:rPr>
-        <w:t>## 3. Reducer Functions</w:t>
-      </w:r>
-    </w:p>
-    <w:p>
-      <w:pPr>
-        <w:tabs>
-          <w:tab w:val="left" w:pos="1126"/>
-        </w:tabs>
-        <w:rPr>
-          <w:sz w:val="32"/>
-          <w:szCs w:val="32"/>
-        </w:rPr>
-      </w:pPr>
-    </w:p>
-    <w:p>
-      <w:pPr>
-        <w:tabs>
-          <w:tab w:val="left" w:pos="1126"/>
-        </w:tabs>
-        <w:rPr>
-          <w:sz w:val="32"/>
-          <w:szCs w:val="32"/>
-        </w:rPr>
-      </w:pPr>
-      <w:r>
-        <w:rPr>
-          <w:sz w:val="32"/>
-          <w:szCs w:val="32"/>
-        </w:rPr>
-        <w:t>### `</w:t>
+        <w:t xml:space="preserve"> 3. Reducer Functions</w:t>
+      </w:r>
+    </w:p>
+    <w:p>
+      <w:pPr>
+        <w:tabs>
+          <w:tab w:val="left" w:pos="1126"/>
+        </w:tabs>
+        <w:rPr>
+          <w:sz w:val="32"/>
+          <w:szCs w:val="32"/>
+        </w:rPr>
+      </w:pPr>
+    </w:p>
+    <w:p>
+      <w:pPr>
+        <w:tabs>
+          <w:tab w:val="left" w:pos="1126"/>
+        </w:tabs>
+        <w:rPr>
+          <w:sz w:val="32"/>
+          <w:szCs w:val="32"/>
+        </w:rPr>
+      </w:pPr>
+      <w:r>
+        <w:rPr>
+          <w:sz w:val="32"/>
+          <w:szCs w:val="32"/>
+        </w:rPr>
+        <w:t xml:space="preserve"> `</w:t>
       </w:r>
       <w:proofErr w:type="spellStart"/>
       <w:r>
@@ -12380,25 +12380,25 @@
           <w:sz w:val="32"/>
           <w:szCs w:val="32"/>
         </w:rPr>
-        <w:t>- **Purpose**: Indicates authentication process has begun</w:t>
-      </w:r>
-    </w:p>
-    <w:p>
-      <w:pPr>
-        <w:tabs>
-          <w:tab w:val="left" w:pos="1126"/>
-        </w:tabs>
-        <w:rPr>
-          <w:sz w:val="32"/>
-          <w:szCs w:val="32"/>
-        </w:rPr>
-      </w:pPr>
-      <w:r>
-        <w:rPr>
-          <w:sz w:val="32"/>
-          <w:szCs w:val="32"/>
-        </w:rPr>
-        <w:t>- **State Changes**:</w:t>
+        <w:t>- Purpose: Indicates authentication process has begun</w:t>
+      </w:r>
+    </w:p>
+    <w:p>
+      <w:pPr>
+        <w:tabs>
+          <w:tab w:val="left" w:pos="1126"/>
+        </w:tabs>
+        <w:rPr>
+          <w:sz w:val="32"/>
+          <w:szCs w:val="32"/>
+        </w:rPr>
+      </w:pPr>
+      <w:r>
+        <w:rPr>
+          <w:sz w:val="32"/>
+          <w:szCs w:val="32"/>
+        </w:rPr>
+        <w:t>- State Changes:</w:t>
       </w:r>
     </w:p>
     <w:p>
@@ -12434,36 +12434,36 @@
           <w:sz w:val="32"/>
           <w:szCs w:val="32"/>
         </w:rPr>
-        <w:t>- **Typical Usage**: Dispatched when login API call starts</w:t>
-      </w:r>
-    </w:p>
-    <w:p>
-      <w:pPr>
-        <w:tabs>
-          <w:tab w:val="left" w:pos="1126"/>
-        </w:tabs>
-        <w:rPr>
-          <w:sz w:val="32"/>
-          <w:szCs w:val="32"/>
-        </w:rPr>
-      </w:pPr>
-    </w:p>
-    <w:p>
-      <w:pPr>
-        <w:tabs>
-          <w:tab w:val="left" w:pos="1126"/>
-        </w:tabs>
-        <w:rPr>
-          <w:sz w:val="32"/>
-          <w:szCs w:val="32"/>
-        </w:rPr>
-      </w:pPr>
-      <w:r>
-        <w:rPr>
-          <w:sz w:val="32"/>
-          <w:szCs w:val="32"/>
-        </w:rPr>
-        <w:t>### `</w:t>
+        <w:t>- Typical Usage: Dispatched when login API call starts</w:t>
+      </w:r>
+    </w:p>
+    <w:p>
+      <w:pPr>
+        <w:tabs>
+          <w:tab w:val="left" w:pos="1126"/>
+        </w:tabs>
+        <w:rPr>
+          <w:sz w:val="32"/>
+          <w:szCs w:val="32"/>
+        </w:rPr>
+      </w:pPr>
+    </w:p>
+    <w:p>
+      <w:pPr>
+        <w:tabs>
+          <w:tab w:val="left" w:pos="1126"/>
+        </w:tabs>
+        <w:rPr>
+          <w:sz w:val="32"/>
+          <w:szCs w:val="32"/>
+        </w:rPr>
+      </w:pPr>
+      <w:r>
+        <w:rPr>
+          <w:sz w:val="32"/>
+          <w:szCs w:val="32"/>
+        </w:rPr>
+        <w:t xml:space="preserve"> `</w:t>
       </w:r>
       <w:proofErr w:type="spellStart"/>
       <w:r>
@@ -12497,25 +12497,25 @@
           <w:sz w:val="32"/>
           <w:szCs w:val="32"/>
         </w:rPr>
-        <w:t>- **Purpose**: Handles successful authentication</w:t>
-      </w:r>
-    </w:p>
-    <w:p>
-      <w:pPr>
-        <w:tabs>
-          <w:tab w:val="left" w:pos="1126"/>
-        </w:tabs>
-        <w:rPr>
-          <w:sz w:val="32"/>
-          <w:szCs w:val="32"/>
-        </w:rPr>
-      </w:pPr>
-      <w:r>
-        <w:rPr>
-          <w:sz w:val="32"/>
-          <w:szCs w:val="32"/>
-        </w:rPr>
-        <w:t>- **Parameters**:</w:t>
+        <w:t>- Purpose: Handles successful authentication</w:t>
+      </w:r>
+    </w:p>
+    <w:p>
+      <w:pPr>
+        <w:tabs>
+          <w:tab w:val="left" w:pos="1126"/>
+        </w:tabs>
+        <w:rPr>
+          <w:sz w:val="32"/>
+          <w:szCs w:val="32"/>
+        </w:rPr>
+      </w:pPr>
+      <w:r>
+        <w:rPr>
+          <w:sz w:val="32"/>
+          <w:szCs w:val="32"/>
+        </w:rPr>
+        <w:t>- Parameters:</w:t>
       </w:r>
     </w:p>
     <w:p>
@@ -12569,7 +12569,7 @@
           <w:sz w:val="32"/>
           <w:szCs w:val="32"/>
         </w:rPr>
-        <w:t>- **State Changes**:</w:t>
+        <w:t>- State Changes:</w:t>
       </w:r>
     </w:p>
     <w:p>
@@ -12669,7 +12669,7 @@
           <w:sz w:val="32"/>
           <w:szCs w:val="32"/>
         </w:rPr>
-        <w:t>### `</w:t>
+        <w:t xml:space="preserve"> `</w:t>
       </w:r>
       <w:proofErr w:type="spellStart"/>
       <w:r>
@@ -12703,25 +12703,25 @@
           <w:sz w:val="32"/>
           <w:szCs w:val="32"/>
         </w:rPr>
-        <w:t>- **Purpose**: Handles failed authentication</w:t>
-      </w:r>
-    </w:p>
-    <w:p>
-      <w:pPr>
-        <w:tabs>
-          <w:tab w:val="left" w:pos="1126"/>
-        </w:tabs>
-        <w:rPr>
-          <w:sz w:val="32"/>
-          <w:szCs w:val="32"/>
-        </w:rPr>
-      </w:pPr>
-      <w:r>
-        <w:rPr>
-          <w:sz w:val="32"/>
-          <w:szCs w:val="32"/>
-        </w:rPr>
-        <w:t>- **Parameters**:</w:t>
+        <w:t>- Purpose: Handles failed authentication</w:t>
+      </w:r>
+    </w:p>
+    <w:p>
+      <w:pPr>
+        <w:tabs>
+          <w:tab w:val="left" w:pos="1126"/>
+        </w:tabs>
+        <w:rPr>
+          <w:sz w:val="32"/>
+          <w:szCs w:val="32"/>
+        </w:rPr>
+      </w:pPr>
+      <w:r>
+        <w:rPr>
+          <w:sz w:val="32"/>
+          <w:szCs w:val="32"/>
+        </w:rPr>
+        <w:t>- Parameters:</w:t>
       </w:r>
     </w:p>
     <w:p>
@@ -12775,7 +12775,7 @@
           <w:sz w:val="32"/>
           <w:szCs w:val="32"/>
         </w:rPr>
-        <w:t>- **State Changes**:</w:t>
+        <w:t>- State Changes:</w:t>
       </w:r>
     </w:p>
     <w:p>
@@ -12840,7 +12840,7 @@
           <w:sz w:val="32"/>
           <w:szCs w:val="32"/>
         </w:rPr>
-        <w:t>## 4. Exports</w:t>
+        <w:t xml:space="preserve"> 4. Exports</w:t>
       </w:r>
     </w:p>
     <w:p>
@@ -13064,54 +13064,54 @@
           <w:sz w:val="32"/>
           <w:szCs w:val="32"/>
         </w:rPr>
-        <w:t>- **Actions**: The automatically generated action creators</w:t>
-      </w:r>
-    </w:p>
-    <w:p>
-      <w:pPr>
-        <w:tabs>
-          <w:tab w:val="left" w:pos="1126"/>
-        </w:tabs>
-        <w:rPr>
-          <w:sz w:val="32"/>
-          <w:szCs w:val="32"/>
-        </w:rPr>
-      </w:pPr>
-      <w:r>
-        <w:rPr>
-          <w:sz w:val="32"/>
-          <w:szCs w:val="32"/>
-        </w:rPr>
-        <w:t>- **Reducer**: The combined reducer function for this slice</w:t>
-      </w:r>
-    </w:p>
-    <w:p>
-      <w:pPr>
-        <w:tabs>
-          <w:tab w:val="left" w:pos="1126"/>
-        </w:tabs>
-        <w:rPr>
-          <w:sz w:val="32"/>
-          <w:szCs w:val="32"/>
-        </w:rPr>
-      </w:pPr>
-    </w:p>
-    <w:p>
-      <w:pPr>
-        <w:tabs>
-          <w:tab w:val="left" w:pos="1126"/>
-        </w:tabs>
-        <w:rPr>
-          <w:sz w:val="32"/>
-          <w:szCs w:val="32"/>
-        </w:rPr>
-      </w:pPr>
-      <w:r>
-        <w:rPr>
-          <w:sz w:val="32"/>
-          <w:szCs w:val="32"/>
-        </w:rPr>
-        <w:t>## Typical Usage Flow</w:t>
+        <w:t>- Actions: The automatically generated action creators</w:t>
+      </w:r>
+    </w:p>
+    <w:p>
+      <w:pPr>
+        <w:tabs>
+          <w:tab w:val="left" w:pos="1126"/>
+        </w:tabs>
+        <w:rPr>
+          <w:sz w:val="32"/>
+          <w:szCs w:val="32"/>
+        </w:rPr>
+      </w:pPr>
+      <w:r>
+        <w:rPr>
+          <w:sz w:val="32"/>
+          <w:szCs w:val="32"/>
+        </w:rPr>
+        <w:t>- Reducer: The combined reducer function for this slice</w:t>
+      </w:r>
+    </w:p>
+    <w:p>
+      <w:pPr>
+        <w:tabs>
+          <w:tab w:val="left" w:pos="1126"/>
+        </w:tabs>
+        <w:rPr>
+          <w:sz w:val="32"/>
+          <w:szCs w:val="32"/>
+        </w:rPr>
+      </w:pPr>
+    </w:p>
+    <w:p>
+      <w:pPr>
+        <w:tabs>
+          <w:tab w:val="left" w:pos="1126"/>
+        </w:tabs>
+        <w:rPr>
+          <w:sz w:val="32"/>
+          <w:szCs w:val="32"/>
+        </w:rPr>
+      </w:pPr>
+      <w:r>
+        <w:rPr>
+          <w:sz w:val="32"/>
+          <w:szCs w:val="32"/>
+        </w:rPr>
+        <w:t xml:space="preserve"> Typical Usage Flow</w:t>
       </w:r>
     </w:p>
     <w:p>
@@ -13338,7 +13338,7 @@
           <w:sz w:val="32"/>
           <w:szCs w:val="32"/>
         </w:rPr>
-        <w:t>## Benefits of This Approach</w:t>
+        <w:t xml:space="preserve"> Benefits of This Approach</w:t>
       </w:r>
     </w:p>
     <w:p>
@@ -13656,36 +13656,36 @@
           <w:sz w:val="32"/>
           <w:szCs w:val="32"/>
         </w:rPr>
-        <w:t>## Purpose of This Line</w:t>
-      </w:r>
-    </w:p>
-    <w:p>
-      <w:pPr>
-        <w:tabs>
-          <w:tab w:val="left" w:pos="1126"/>
-        </w:tabs>
-        <w:rPr>
-          <w:sz w:val="32"/>
-          <w:szCs w:val="32"/>
-        </w:rPr>
-      </w:pPr>
-    </w:p>
-    <w:p>
-      <w:pPr>
-        <w:tabs>
-          <w:tab w:val="left" w:pos="1126"/>
-        </w:tabs>
-        <w:rPr>
-          <w:sz w:val="32"/>
-          <w:szCs w:val="32"/>
-        </w:rPr>
-      </w:pPr>
-      <w:r>
-        <w:rPr>
-          <w:sz w:val="32"/>
-          <w:szCs w:val="32"/>
-        </w:rPr>
-        <w:t xml:space="preserve">1. **Accessing Redux State**: </w:t>
+        <w:t xml:space="preserve"> Purpose of This Line</w:t>
+      </w:r>
+    </w:p>
+    <w:p>
+      <w:pPr>
+        <w:tabs>
+          <w:tab w:val="left" w:pos="1126"/>
+        </w:tabs>
+        <w:rPr>
+          <w:sz w:val="32"/>
+          <w:szCs w:val="32"/>
+        </w:rPr>
+      </w:pPr>
+    </w:p>
+    <w:p>
+      <w:pPr>
+        <w:tabs>
+          <w:tab w:val="left" w:pos="1126"/>
+        </w:tabs>
+        <w:rPr>
+          <w:sz w:val="32"/>
+          <w:szCs w:val="32"/>
+        </w:rPr>
+      </w:pPr>
+      <w:r>
+        <w:rPr>
+          <w:sz w:val="32"/>
+          <w:szCs w:val="32"/>
+        </w:rPr>
+        <w:t xml:space="preserve">1. Accessing Redux State: </w:t>
       </w:r>
     </w:p>
     <w:p>
@@ -13835,7 +13835,7 @@
           <w:sz w:val="32"/>
           <w:szCs w:val="32"/>
         </w:rPr>
-        <w:t>2. **</w:t>
+        <w:t xml:space="preserve">2. </w:t>
       </w:r>
       <w:proofErr w:type="spellStart"/>
       <w:r>
@@ -13851,7 +13851,7 @@
           <w:sz w:val="32"/>
           <w:szCs w:val="32"/>
         </w:rPr>
-        <w:t xml:space="preserve"> Assignment**:</w:t>
+        <w:t xml:space="preserve"> Assignment:</w:t>
       </w:r>
     </w:p>
     <w:p>
@@ -14131,36 +14131,36 @@
           <w:sz w:val="32"/>
           <w:szCs w:val="32"/>
         </w:rPr>
-        <w:t>## Why We Do This</w:t>
-      </w:r>
-    </w:p>
-    <w:p>
-      <w:pPr>
-        <w:tabs>
-          <w:tab w:val="left" w:pos="1126"/>
-        </w:tabs>
-        <w:rPr>
-          <w:sz w:val="32"/>
-          <w:szCs w:val="32"/>
-        </w:rPr>
-      </w:pPr>
-    </w:p>
-    <w:p>
-      <w:pPr>
-        <w:tabs>
-          <w:tab w:val="left" w:pos="1126"/>
-        </w:tabs>
-        <w:rPr>
-          <w:sz w:val="32"/>
-          <w:szCs w:val="32"/>
-        </w:rPr>
-      </w:pPr>
-      <w:r>
-        <w:rPr>
-          <w:sz w:val="32"/>
-          <w:szCs w:val="32"/>
-        </w:rPr>
-        <w:t>1. **Component Needs Only Specific State**:</w:t>
+        <w:t xml:space="preserve"> Why We Do This</w:t>
+      </w:r>
+    </w:p>
+    <w:p>
+      <w:pPr>
+        <w:tabs>
+          <w:tab w:val="left" w:pos="1126"/>
+        </w:tabs>
+        <w:rPr>
+          <w:sz w:val="32"/>
+          <w:szCs w:val="32"/>
+        </w:rPr>
+      </w:pPr>
+    </w:p>
+    <w:p>
+      <w:pPr>
+        <w:tabs>
+          <w:tab w:val="left" w:pos="1126"/>
+        </w:tabs>
+        <w:rPr>
+          <w:sz w:val="32"/>
+          <w:szCs w:val="32"/>
+        </w:rPr>
+      </w:pPr>
+      <w:r>
+        <w:rPr>
+          <w:sz w:val="32"/>
+          <w:szCs w:val="32"/>
+        </w:rPr>
+        <w:t>1. Component Needs Only Specific State:</w:t>
       </w:r>
     </w:p>
     <w:p>
@@ -14277,7 +14277,7 @@
           <w:sz w:val="32"/>
           <w:szCs w:val="32"/>
         </w:rPr>
-        <w:t>2. **Performance Optimization**:</w:t>
+        <w:t>2. Performance Optimization:</w:t>
       </w:r>
     </w:p>
     <w:p>
@@ -14415,7 +14415,7 @@
           <w:sz w:val="32"/>
           <w:szCs w:val="32"/>
         </w:rPr>
-        <w:t>3. **Cleaner Code**:</w:t>
+        <w:t>3. Cleaner Code:</w:t>
       </w:r>
     </w:p>
     <w:p>
@@ -14505,36 +14505,36 @@
           <w:sz w:val="32"/>
           <w:szCs w:val="32"/>
         </w:rPr>
-        <w:t>## Where These Values Are Used</w:t>
-      </w:r>
-    </w:p>
-    <w:p>
-      <w:pPr>
-        <w:tabs>
-          <w:tab w:val="left" w:pos="1126"/>
-        </w:tabs>
-        <w:rPr>
-          <w:sz w:val="32"/>
-          <w:szCs w:val="32"/>
-        </w:rPr>
-      </w:pPr>
-    </w:p>
-    <w:p>
-      <w:pPr>
-        <w:tabs>
-          <w:tab w:val="left" w:pos="1126"/>
-        </w:tabs>
-        <w:rPr>
-          <w:sz w:val="32"/>
-          <w:szCs w:val="32"/>
-        </w:rPr>
-      </w:pPr>
-      <w:r>
-        <w:rPr>
-          <w:sz w:val="32"/>
-          <w:szCs w:val="32"/>
-        </w:rPr>
-        <w:t>1. **`loading`**:</w:t>
+        <w:t xml:space="preserve"> Where These Values Are Used</w:t>
+      </w:r>
+    </w:p>
+    <w:p>
+      <w:pPr>
+        <w:tabs>
+          <w:tab w:val="left" w:pos="1126"/>
+        </w:tabs>
+        <w:rPr>
+          <w:sz w:val="32"/>
+          <w:szCs w:val="32"/>
+        </w:rPr>
+      </w:pPr>
+    </w:p>
+    <w:p>
+      <w:pPr>
+        <w:tabs>
+          <w:tab w:val="left" w:pos="1126"/>
+        </w:tabs>
+        <w:rPr>
+          <w:sz w:val="32"/>
+          <w:szCs w:val="32"/>
+        </w:rPr>
+      </w:pPr>
+      <w:r>
+        <w:rPr>
+          <w:sz w:val="32"/>
+          <w:szCs w:val="32"/>
+        </w:rPr>
+        <w:t>1. `loading`:</w:t>
       </w:r>
     </w:p>
     <w:p>
@@ -14710,7 +14710,7 @@
           <w:sz w:val="32"/>
           <w:szCs w:val="32"/>
         </w:rPr>
-        <w:t>2. **`error`**:</w:t>
+        <w:t>2. `error`:</w:t>
       </w:r>
     </w:p>
     <w:p>
@@ -14819,7 +14819,7 @@
           <w:sz w:val="32"/>
           <w:szCs w:val="32"/>
         </w:rPr>
-        <w:t xml:space="preserve">## Alternative Without </w:t>
+        <w:t xml:space="preserve"> Alternative Without </w:t>
       </w:r>
       <w:proofErr w:type="spellStart"/>
       <w:r>
@@ -19319,35 +19319,1656 @@
           <w:tab w:val="left" w:pos="1126"/>
         </w:tabs>
         <w:rPr>
-          <w:sz w:val="32"/>
-          <w:szCs w:val="32"/>
-        </w:rPr>
-      </w:pPr>
-      <w:proofErr w:type="gramStart"/>
-      <w:r>
-        <w:rPr>
-          <w:sz w:val="32"/>
-          <w:szCs w:val="32"/>
-        </w:rPr>
-        <w:t>So</w:t>
-      </w:r>
-      <w:proofErr w:type="gramEnd"/>
-      <w:r>
-        <w:rPr>
-          <w:sz w:val="32"/>
-          <w:szCs w:val="32"/>
-        </w:rPr>
-        <w:t xml:space="preserve"> we need </w:t>
-      </w:r>
-      <w:r>
-        <w:rPr>
           <w:b/>
           <w:bCs/>
           <w:sz w:val="32"/>
           <w:szCs w:val="32"/>
         </w:rPr>
+      </w:pPr>
+      <w:proofErr w:type="gramStart"/>
+      <w:r>
+        <w:rPr>
+          <w:sz w:val="32"/>
+          <w:szCs w:val="32"/>
+        </w:rPr>
+        <w:t>So</w:t>
+      </w:r>
+      <w:proofErr w:type="gramEnd"/>
+      <w:r>
+        <w:rPr>
+          <w:sz w:val="32"/>
+          <w:szCs w:val="32"/>
+        </w:rPr>
+        <w:t xml:space="preserve"> we need </w:t>
+      </w:r>
+      <w:r>
+        <w:rPr>
+          <w:b/>
+          <w:bCs/>
+          <w:sz w:val="32"/>
+          <w:szCs w:val="32"/>
+        </w:rPr>
         <w:t>storage from firebase</w:t>
       </w:r>
+    </w:p>
+    <w:p>
+      <w:pPr>
+        <w:rPr>
+          <w:color w:val="FF0000"/>
+          <w:sz w:val="32"/>
+          <w:szCs w:val="32"/>
+          <w:lang w:val="en-US"/>
+        </w:rPr>
+      </w:pPr>
+      <w:r>
+        <w:rPr>
+          <w:color w:val="FF0000"/>
+          <w:sz w:val="32"/>
+          <w:szCs w:val="32"/>
+          <w:highlight w:val="yellow"/>
+          <w:lang w:val="en-US"/>
+        </w:rPr>
+        <w:t>DO GIT COMMIT</w:t>
+      </w:r>
+    </w:p>
+    <w:p>
+      <w:pPr>
+        <w:tabs>
+          <w:tab w:val="left" w:pos="1126"/>
+        </w:tabs>
+        <w:rPr>
+          <w:sz w:val="32"/>
+          <w:szCs w:val="32"/>
+        </w:rPr>
+      </w:pPr>
+    </w:p>
+    <w:p>
+      <w:pPr>
+        <w:tabs>
+          <w:tab w:val="left" w:pos="1126"/>
+        </w:tabs>
+        <w:rPr>
+          <w:sz w:val="32"/>
+          <w:szCs w:val="32"/>
+        </w:rPr>
+      </w:pPr>
+      <w:proofErr w:type="gramStart"/>
+      <w:r>
+        <w:rPr>
+          <w:sz w:val="32"/>
+          <w:szCs w:val="32"/>
+        </w:rPr>
+        <w:lastRenderedPageBreak/>
+        <w:t>Next</w:t>
+      </w:r>
+      <w:proofErr w:type="gramEnd"/>
+      <w:r>
+        <w:rPr>
+          <w:sz w:val="32"/>
+          <w:szCs w:val="32"/>
+        </w:rPr>
+        <w:t xml:space="preserve"> we need to add another utils is verifying token, as token is in cookie we need to get that cookie, so install </w:t>
+      </w:r>
+      <w:proofErr w:type="spellStart"/>
+      <w:r>
+        <w:rPr>
+          <w:sz w:val="32"/>
+          <w:szCs w:val="32"/>
+          <w:highlight w:val="yellow"/>
+        </w:rPr>
+        <w:t>npm</w:t>
+      </w:r>
+      <w:proofErr w:type="spellEnd"/>
+      <w:r>
+        <w:rPr>
+          <w:sz w:val="32"/>
+          <w:szCs w:val="32"/>
+          <w:highlight w:val="yellow"/>
+        </w:rPr>
+        <w:t xml:space="preserve"> </w:t>
+      </w:r>
+      <w:proofErr w:type="spellStart"/>
+      <w:r>
+        <w:rPr>
+          <w:sz w:val="32"/>
+          <w:szCs w:val="32"/>
+          <w:highlight w:val="yellow"/>
+        </w:rPr>
+        <w:t>i</w:t>
+      </w:r>
+      <w:proofErr w:type="spellEnd"/>
+      <w:r>
+        <w:rPr>
+          <w:sz w:val="32"/>
+          <w:szCs w:val="32"/>
+          <w:highlight w:val="yellow"/>
+        </w:rPr>
+        <w:t xml:space="preserve"> cookie-parser</w:t>
+      </w:r>
+    </w:p>
+    <w:p>
+      <w:pPr>
+        <w:tabs>
+          <w:tab w:val="left" w:pos="1126"/>
+        </w:tabs>
+        <w:rPr>
+          <w:sz w:val="32"/>
+          <w:szCs w:val="32"/>
+        </w:rPr>
+      </w:pPr>
+      <w:r>
+        <w:rPr>
+          <w:sz w:val="32"/>
+          <w:szCs w:val="32"/>
+        </w:rPr>
+        <w:t xml:space="preserve"> Interview Q&amp;A: "Why Do You Explicitly Define Fields in `$set` Instead of Using `...</w:t>
+      </w:r>
+      <w:proofErr w:type="spellStart"/>
+      <w:proofErr w:type="gramStart"/>
+      <w:r>
+        <w:rPr>
+          <w:sz w:val="32"/>
+          <w:szCs w:val="32"/>
+        </w:rPr>
+        <w:t>req.body</w:t>
+      </w:r>
+      <w:proofErr w:type="spellEnd"/>
+      <w:proofErr w:type="gramEnd"/>
+      <w:r>
+        <w:rPr>
+          <w:sz w:val="32"/>
+          <w:szCs w:val="32"/>
+        </w:rPr>
+        <w:t xml:space="preserve">`?"  </w:t>
+      </w:r>
+    </w:p>
+    <w:p>
+      <w:pPr>
+        <w:tabs>
+          <w:tab w:val="left" w:pos="1126"/>
+        </w:tabs>
+        <w:rPr>
+          <w:sz w:val="32"/>
+          <w:szCs w:val="32"/>
+        </w:rPr>
+      </w:pPr>
+      <w:r>
+        <w:rPr>
+          <w:sz w:val="32"/>
+          <w:szCs w:val="32"/>
+        </w:rPr>
+        <w:t>"I see you’re explicitly listing fields (`name`, `email`, etc.) in the `$set` operator instead of spreading `</w:t>
+      </w:r>
+      <w:proofErr w:type="spellStart"/>
+      <w:proofErr w:type="gramStart"/>
+      <w:r>
+        <w:rPr>
+          <w:sz w:val="32"/>
+          <w:szCs w:val="32"/>
+        </w:rPr>
+        <w:t>req.body</w:t>
+      </w:r>
+      <w:proofErr w:type="spellEnd"/>
+      <w:proofErr w:type="gramEnd"/>
+      <w:r>
+        <w:rPr>
+          <w:sz w:val="32"/>
+          <w:szCs w:val="32"/>
+        </w:rPr>
+        <w:t xml:space="preserve">` directly. Can you explain why?"  </w:t>
+      </w:r>
+    </w:p>
+    <w:p>
+      <w:pPr>
+        <w:tabs>
+          <w:tab w:val="left" w:pos="1126"/>
+        </w:tabs>
+        <w:rPr>
+          <w:sz w:val="32"/>
+          <w:szCs w:val="32"/>
+        </w:rPr>
+      </w:pPr>
+      <w:r>
+        <w:rPr>
+          <w:sz w:val="32"/>
+          <w:szCs w:val="32"/>
+        </w:rPr>
+        <w:t xml:space="preserve"> 1. Security: Prevent Unauthorized Field Updates  </w:t>
+      </w:r>
+    </w:p>
+    <w:p>
+      <w:pPr>
+        <w:tabs>
+          <w:tab w:val="left" w:pos="1126"/>
+        </w:tabs>
+        <w:rPr>
+          <w:sz w:val="32"/>
+          <w:szCs w:val="32"/>
+        </w:rPr>
+      </w:pPr>
+      <w:r>
+        <w:rPr>
+          <w:sz w:val="32"/>
+          <w:szCs w:val="32"/>
+        </w:rPr>
+        <w:t>"Spreading `</w:t>
+      </w:r>
+      <w:proofErr w:type="spellStart"/>
+      <w:proofErr w:type="gramStart"/>
+      <w:r>
+        <w:rPr>
+          <w:sz w:val="32"/>
+          <w:szCs w:val="32"/>
+        </w:rPr>
+        <w:t>req.body</w:t>
+      </w:r>
+      <w:proofErr w:type="spellEnd"/>
+      <w:proofErr w:type="gramEnd"/>
+      <w:r>
+        <w:rPr>
+          <w:sz w:val="32"/>
+          <w:szCs w:val="32"/>
+        </w:rPr>
+        <w:t xml:space="preserve">` directly (`$set: </w:t>
+      </w:r>
+      <w:proofErr w:type="gramStart"/>
+      <w:r>
+        <w:rPr>
+          <w:sz w:val="32"/>
+          <w:szCs w:val="32"/>
+        </w:rPr>
+        <w:t>{ ...</w:t>
+      </w:r>
+      <w:proofErr w:type="spellStart"/>
+      <w:r>
+        <w:rPr>
+          <w:sz w:val="32"/>
+          <w:szCs w:val="32"/>
+        </w:rPr>
+        <w:t>req.body</w:t>
+      </w:r>
+      <w:proofErr w:type="spellEnd"/>
+      <w:r>
+        <w:rPr>
+          <w:sz w:val="32"/>
+          <w:szCs w:val="32"/>
+        </w:rPr>
+        <w:t xml:space="preserve"> }`</w:t>
+      </w:r>
+      <w:proofErr w:type="gramEnd"/>
+      <w:r>
+        <w:rPr>
+          <w:sz w:val="32"/>
+          <w:szCs w:val="32"/>
+        </w:rPr>
+        <w:t>) could allow unintended updates if the request includes fields like `</w:t>
+      </w:r>
+      <w:proofErr w:type="spellStart"/>
+      <w:r>
+        <w:rPr>
+          <w:sz w:val="32"/>
+          <w:szCs w:val="32"/>
+        </w:rPr>
+        <w:t>isAdmin</w:t>
+      </w:r>
+      <w:proofErr w:type="spellEnd"/>
+      <w:r>
+        <w:rPr>
+          <w:sz w:val="32"/>
+          <w:szCs w:val="32"/>
+        </w:rPr>
+        <w:t xml:space="preserve">` or `role`. By explicitly defining fields, I ensure only whitelisted attributes (name, email, etc.) can be modified."  </w:t>
+      </w:r>
+    </w:p>
+    <w:p>
+      <w:pPr>
+        <w:tabs>
+          <w:tab w:val="left" w:pos="1126"/>
+        </w:tabs>
+        <w:rPr>
+          <w:sz w:val="32"/>
+          <w:szCs w:val="32"/>
+        </w:rPr>
+      </w:pPr>
+    </w:p>
+    <w:p>
+      <w:pPr>
+        <w:tabs>
+          <w:tab w:val="left" w:pos="1126"/>
+        </w:tabs>
+        <w:rPr>
+          <w:sz w:val="32"/>
+          <w:szCs w:val="32"/>
+        </w:rPr>
+      </w:pPr>
+      <w:r>
+        <w:rPr>
+          <w:sz w:val="32"/>
+          <w:szCs w:val="32"/>
+        </w:rPr>
+        <w:t xml:space="preserve"> 2. Data Integrity: Protect Internal Fields  </w:t>
+      </w:r>
+    </w:p>
+    <w:p>
+      <w:pPr>
+        <w:tabs>
+          <w:tab w:val="left" w:pos="1126"/>
+        </w:tabs>
+        <w:rPr>
+          <w:sz w:val="32"/>
+          <w:szCs w:val="32"/>
+        </w:rPr>
+      </w:pPr>
+      <w:r>
+        <w:rPr>
+          <w:sz w:val="32"/>
+          <w:szCs w:val="32"/>
+        </w:rPr>
+        <w:t>"MongoDB documents often contain internal fields (e.g., `</w:t>
+      </w:r>
+      <w:proofErr w:type="spellStart"/>
+      <w:r>
+        <w:rPr>
+          <w:sz w:val="32"/>
+          <w:szCs w:val="32"/>
+        </w:rPr>
+        <w:t>createdAt</w:t>
+      </w:r>
+      <w:proofErr w:type="spellEnd"/>
+      <w:r>
+        <w:rPr>
+          <w:sz w:val="32"/>
+          <w:szCs w:val="32"/>
+        </w:rPr>
+        <w:t xml:space="preserve">`, `_id`) that should never be user-updatable. Explicit `$set` guarantees these won’t be accidentally overwritten by a malformed request."  </w:t>
+      </w:r>
+    </w:p>
+    <w:p>
+      <w:pPr>
+        <w:tabs>
+          <w:tab w:val="left" w:pos="1126"/>
+        </w:tabs>
+        <w:rPr>
+          <w:sz w:val="32"/>
+          <w:szCs w:val="32"/>
+        </w:rPr>
+      </w:pPr>
+    </w:p>
+    <w:p>
+      <w:pPr>
+        <w:tabs>
+          <w:tab w:val="left" w:pos="1126"/>
+        </w:tabs>
+        <w:rPr>
+          <w:sz w:val="32"/>
+          <w:szCs w:val="32"/>
+        </w:rPr>
+      </w:pPr>
+      <w:r>
+        <w:rPr>
+          <w:sz w:val="32"/>
+          <w:szCs w:val="32"/>
+        </w:rPr>
+        <w:t xml:space="preserve"> 3. Special Processing (e.g., Password Hashing)  </w:t>
+      </w:r>
+    </w:p>
+    <w:p>
+      <w:pPr>
+        <w:tabs>
+          <w:tab w:val="left" w:pos="1126"/>
+        </w:tabs>
+        <w:rPr>
+          <w:sz w:val="32"/>
+          <w:szCs w:val="32"/>
+        </w:rPr>
+      </w:pPr>
+      <w:r>
+        <w:rPr>
+          <w:sz w:val="32"/>
+          <w:szCs w:val="32"/>
+        </w:rPr>
+        <w:t xml:space="preserve">"Some fields (like passwords) need pre-processing (hashing) before saving. Explicitly listing them allows me to handle these cases cleanly—like hashing the password before it reaches `$set`."  </w:t>
+      </w:r>
+    </w:p>
+    <w:p>
+      <w:pPr>
+        <w:tabs>
+          <w:tab w:val="left" w:pos="1126"/>
+        </w:tabs>
+        <w:rPr>
+          <w:sz w:val="32"/>
+          <w:szCs w:val="32"/>
+        </w:rPr>
+      </w:pPr>
+    </w:p>
+    <w:p>
+      <w:pPr>
+        <w:tabs>
+          <w:tab w:val="left" w:pos="1126"/>
+        </w:tabs>
+        <w:rPr>
+          <w:sz w:val="32"/>
+          <w:szCs w:val="32"/>
+        </w:rPr>
+      </w:pPr>
+      <w:r>
+        <w:rPr>
+          <w:sz w:val="32"/>
+          <w:szCs w:val="32"/>
+        </w:rPr>
+        <w:t xml:space="preserve"> 4. Code Clarity &amp; Maintainability  </w:t>
+      </w:r>
+    </w:p>
+    <w:p>
+      <w:pPr>
+        <w:tabs>
+          <w:tab w:val="left" w:pos="1126"/>
+        </w:tabs>
+        <w:rPr>
+          <w:sz w:val="32"/>
+          <w:szCs w:val="32"/>
+        </w:rPr>
+      </w:pPr>
+      <w:r>
+        <w:rPr>
+          <w:sz w:val="32"/>
+          <w:szCs w:val="32"/>
+        </w:rPr>
+        <w:t xml:space="preserve">"It makes the API’s contract clear to other developers. They can instantly see which fields are updatable without tracing through validation logic."  </w:t>
+      </w:r>
+    </w:p>
+    <w:p>
+      <w:pPr>
+        <w:tabs>
+          <w:tab w:val="left" w:pos="1126"/>
+        </w:tabs>
+        <w:rPr>
+          <w:sz w:val="32"/>
+          <w:szCs w:val="32"/>
+        </w:rPr>
+      </w:pPr>
+    </w:p>
+    <w:p>
+      <w:pPr>
+        <w:tabs>
+          <w:tab w:val="left" w:pos="1126"/>
+        </w:tabs>
+        <w:rPr>
+          <w:sz w:val="32"/>
+          <w:szCs w:val="32"/>
+        </w:rPr>
+      </w:pPr>
+      <w:r>
+        <w:rPr>
+          <w:sz w:val="32"/>
+          <w:szCs w:val="32"/>
+        </w:rPr>
+        <w:t xml:space="preserve"> Interview Q&amp;A: "Why Do You Use `$set` in MongoDB Updates at All?"  </w:t>
+      </w:r>
+    </w:p>
+    <w:p>
+      <w:pPr>
+        <w:tabs>
+          <w:tab w:val="left" w:pos="1126"/>
+        </w:tabs>
+        <w:rPr>
+          <w:sz w:val="32"/>
+          <w:szCs w:val="32"/>
+        </w:rPr>
+      </w:pPr>
+    </w:p>
+    <w:p>
+      <w:pPr>
+        <w:tabs>
+          <w:tab w:val="left" w:pos="1126"/>
+        </w:tabs>
+        <w:rPr>
+          <w:sz w:val="32"/>
+          <w:szCs w:val="32"/>
+        </w:rPr>
+      </w:pPr>
+      <w:r>
+        <w:rPr>
+          <w:sz w:val="32"/>
+          <w:szCs w:val="32"/>
+        </w:rPr>
+        <w:t xml:space="preserve">Interviewer:  </w:t>
+      </w:r>
+    </w:p>
+    <w:p>
+      <w:pPr>
+        <w:tabs>
+          <w:tab w:val="left" w:pos="1126"/>
+        </w:tabs>
+        <w:rPr>
+          <w:sz w:val="32"/>
+          <w:szCs w:val="32"/>
+        </w:rPr>
+      </w:pPr>
+      <w:r>
+        <w:rPr>
+          <w:sz w:val="32"/>
+          <w:szCs w:val="32"/>
+        </w:rPr>
+        <w:t xml:space="preserve">"I understand you’re explicitly defining fields, but why use `$set` in the first place? Why not just pass the update object directly without it?"  </w:t>
+      </w:r>
+    </w:p>
+    <w:p>
+      <w:pPr>
+        <w:tabs>
+          <w:tab w:val="left" w:pos="1126"/>
+        </w:tabs>
+        <w:rPr>
+          <w:sz w:val="32"/>
+          <w:szCs w:val="32"/>
+        </w:rPr>
+      </w:pPr>
+    </w:p>
+    <w:p>
+      <w:pPr>
+        <w:tabs>
+          <w:tab w:val="left" w:pos="1126"/>
+        </w:tabs>
+        <w:rPr>
+          <w:sz w:val="32"/>
+          <w:szCs w:val="32"/>
+        </w:rPr>
+      </w:pPr>
+      <w:r>
+        <w:rPr>
+          <w:sz w:val="32"/>
+          <w:szCs w:val="32"/>
+        </w:rPr>
+        <w:t xml:space="preserve"> 1. Atomicity: Partial Updates Without Overwriting  </w:t>
+      </w:r>
+    </w:p>
+    <w:p>
+      <w:pPr>
+        <w:tabs>
+          <w:tab w:val="left" w:pos="1126"/>
+        </w:tabs>
+        <w:rPr>
+          <w:sz w:val="32"/>
+          <w:szCs w:val="32"/>
+        </w:rPr>
+      </w:pPr>
+      <w:r>
+        <w:rPr>
+          <w:sz w:val="32"/>
+          <w:szCs w:val="32"/>
+        </w:rPr>
+        <w:t xml:space="preserve">"`$set` performs an atomic update, modifying only the specified fields while leaving others intact. Without it, the update object would replace the entire document, risking data loss for unprovided fields."  </w:t>
+      </w:r>
+    </w:p>
+    <w:p>
+      <w:pPr>
+        <w:tabs>
+          <w:tab w:val="left" w:pos="1126"/>
+        </w:tabs>
+        <w:rPr>
+          <w:sz w:val="32"/>
+          <w:szCs w:val="32"/>
+        </w:rPr>
+      </w:pPr>
+    </w:p>
+    <w:p>
+      <w:pPr>
+        <w:tabs>
+          <w:tab w:val="left" w:pos="1126"/>
+        </w:tabs>
+        <w:rPr>
+          <w:sz w:val="32"/>
+          <w:szCs w:val="32"/>
+        </w:rPr>
+      </w:pPr>
+      <w:r>
+        <w:rPr>
+          <w:sz w:val="32"/>
+          <w:szCs w:val="32"/>
+        </w:rPr>
+        <w:t xml:space="preserve">Example:  </w:t>
+      </w:r>
+    </w:p>
+    <w:p>
+      <w:pPr>
+        <w:tabs>
+          <w:tab w:val="left" w:pos="1126"/>
+        </w:tabs>
+        <w:rPr>
+          <w:sz w:val="32"/>
+          <w:szCs w:val="32"/>
+        </w:rPr>
+      </w:pPr>
+      <w:r>
+        <w:rPr>
+          <w:sz w:val="32"/>
+          <w:szCs w:val="32"/>
+        </w:rPr>
+        <w:t>```</w:t>
+      </w:r>
+      <w:proofErr w:type="spellStart"/>
+      <w:r>
+        <w:rPr>
+          <w:sz w:val="32"/>
+          <w:szCs w:val="32"/>
+        </w:rPr>
+        <w:t>javascript</w:t>
+      </w:r>
+      <w:proofErr w:type="spellEnd"/>
+    </w:p>
+    <w:p>
+      <w:pPr>
+        <w:tabs>
+          <w:tab w:val="left" w:pos="1126"/>
+        </w:tabs>
+        <w:rPr>
+          <w:sz w:val="32"/>
+          <w:szCs w:val="32"/>
+        </w:rPr>
+      </w:pPr>
+      <w:r>
+        <w:rPr>
+          <w:sz w:val="32"/>
+          <w:szCs w:val="32"/>
+        </w:rPr>
+        <w:t xml:space="preserve">// Without $set (DANGEROUS!): Replaces entire document  </w:t>
+      </w:r>
+    </w:p>
+    <w:p>
+      <w:pPr>
+        <w:tabs>
+          <w:tab w:val="left" w:pos="1126"/>
+        </w:tabs>
+        <w:rPr>
+          <w:sz w:val="32"/>
+          <w:szCs w:val="32"/>
+        </w:rPr>
+      </w:pPr>
+      <w:r>
+        <w:rPr>
+          <w:sz w:val="32"/>
+          <w:szCs w:val="32"/>
+        </w:rPr>
+        <w:t xml:space="preserve">await </w:t>
+      </w:r>
+      <w:proofErr w:type="spellStart"/>
+      <w:r>
+        <w:rPr>
+          <w:sz w:val="32"/>
+          <w:szCs w:val="32"/>
+        </w:rPr>
+        <w:t>User.findByIdAndUpdate</w:t>
+      </w:r>
+      <w:proofErr w:type="spellEnd"/>
+      <w:r>
+        <w:rPr>
+          <w:sz w:val="32"/>
+          <w:szCs w:val="32"/>
+        </w:rPr>
+        <w:t xml:space="preserve">(id, </w:t>
+      </w:r>
+      <w:proofErr w:type="gramStart"/>
+      <w:r>
+        <w:rPr>
+          <w:sz w:val="32"/>
+          <w:szCs w:val="32"/>
+        </w:rPr>
+        <w:t>{ name</w:t>
+      </w:r>
+      <w:proofErr w:type="gramEnd"/>
+      <w:r>
+        <w:rPr>
+          <w:sz w:val="32"/>
+          <w:szCs w:val="32"/>
+        </w:rPr>
+        <w:t>: "New Name</w:t>
+      </w:r>
+      <w:proofErr w:type="gramStart"/>
+      <w:r>
+        <w:rPr>
+          <w:sz w:val="32"/>
+          <w:szCs w:val="32"/>
+        </w:rPr>
+        <w:t>" }</w:t>
+      </w:r>
+      <w:proofErr w:type="gramEnd"/>
+      <w:r>
+        <w:rPr>
+          <w:sz w:val="32"/>
+          <w:szCs w:val="32"/>
+        </w:rPr>
+        <w:t xml:space="preserve">);  </w:t>
+      </w:r>
+    </w:p>
+    <w:p>
+      <w:pPr>
+        <w:tabs>
+          <w:tab w:val="left" w:pos="1126"/>
+        </w:tabs>
+        <w:rPr>
+          <w:sz w:val="32"/>
+          <w:szCs w:val="32"/>
+        </w:rPr>
+      </w:pPr>
+      <w:r>
+        <w:rPr>
+          <w:sz w:val="32"/>
+          <w:szCs w:val="32"/>
+        </w:rPr>
+        <w:t xml:space="preserve">// Result: Loses email, password, etc.  </w:t>
+      </w:r>
+    </w:p>
+    <w:p>
+      <w:pPr>
+        <w:tabs>
+          <w:tab w:val="left" w:pos="1126"/>
+        </w:tabs>
+        <w:rPr>
+          <w:sz w:val="32"/>
+          <w:szCs w:val="32"/>
+        </w:rPr>
+      </w:pPr>
+    </w:p>
+    <w:p>
+      <w:pPr>
+        <w:tabs>
+          <w:tab w:val="left" w:pos="1126"/>
+        </w:tabs>
+        <w:rPr>
+          <w:sz w:val="32"/>
+          <w:szCs w:val="32"/>
+        </w:rPr>
+      </w:pPr>
+      <w:r>
+        <w:rPr>
+          <w:sz w:val="32"/>
+          <w:szCs w:val="32"/>
+        </w:rPr>
+        <w:t xml:space="preserve">// With $set (SAFE): Updates only 'name'  </w:t>
+      </w:r>
+    </w:p>
+    <w:p>
+      <w:pPr>
+        <w:tabs>
+          <w:tab w:val="left" w:pos="1126"/>
+        </w:tabs>
+        <w:rPr>
+          <w:sz w:val="32"/>
+          <w:szCs w:val="32"/>
+        </w:rPr>
+      </w:pPr>
+      <w:r>
+        <w:rPr>
+          <w:sz w:val="32"/>
+          <w:szCs w:val="32"/>
+        </w:rPr>
+        <w:t xml:space="preserve">await </w:t>
+      </w:r>
+      <w:proofErr w:type="spellStart"/>
+      <w:r>
+        <w:rPr>
+          <w:sz w:val="32"/>
+          <w:szCs w:val="32"/>
+        </w:rPr>
+        <w:t>User.findByIdAndUpdate</w:t>
+      </w:r>
+      <w:proofErr w:type="spellEnd"/>
+      <w:r>
+        <w:rPr>
+          <w:sz w:val="32"/>
+          <w:szCs w:val="32"/>
+        </w:rPr>
+        <w:t xml:space="preserve">(id, </w:t>
+      </w:r>
+      <w:proofErr w:type="gramStart"/>
+      <w:r>
+        <w:rPr>
+          <w:sz w:val="32"/>
+          <w:szCs w:val="32"/>
+        </w:rPr>
+        <w:t>{ $</w:t>
+      </w:r>
+      <w:proofErr w:type="gramEnd"/>
+      <w:r>
+        <w:rPr>
+          <w:sz w:val="32"/>
+          <w:szCs w:val="32"/>
+        </w:rPr>
+        <w:t xml:space="preserve">set: </w:t>
+      </w:r>
+      <w:proofErr w:type="gramStart"/>
+      <w:r>
+        <w:rPr>
+          <w:sz w:val="32"/>
+          <w:szCs w:val="32"/>
+        </w:rPr>
+        <w:t>{ name</w:t>
+      </w:r>
+      <w:proofErr w:type="gramEnd"/>
+      <w:r>
+        <w:rPr>
+          <w:sz w:val="32"/>
+          <w:szCs w:val="32"/>
+        </w:rPr>
+        <w:t>: "New Name</w:t>
+      </w:r>
+      <w:proofErr w:type="gramStart"/>
+      <w:r>
+        <w:rPr>
+          <w:sz w:val="32"/>
+          <w:szCs w:val="32"/>
+        </w:rPr>
+        <w:t>" }</w:t>
+      </w:r>
+      <w:proofErr w:type="gramEnd"/>
+      <w:r>
+        <w:rPr>
+          <w:sz w:val="32"/>
+          <w:szCs w:val="32"/>
+        </w:rPr>
+        <w:t xml:space="preserve"> });  </w:t>
+      </w:r>
+    </w:p>
+    <w:p>
+      <w:pPr>
+        <w:tabs>
+          <w:tab w:val="left" w:pos="1126"/>
+        </w:tabs>
+        <w:rPr>
+          <w:sz w:val="32"/>
+          <w:szCs w:val="32"/>
+        </w:rPr>
+      </w:pPr>
+      <w:r>
+        <w:rPr>
+          <w:sz w:val="32"/>
+          <w:szCs w:val="32"/>
+        </w:rPr>
+        <w:t xml:space="preserve">```  </w:t>
+      </w:r>
+    </w:p>
+    <w:p>
+      <w:pPr>
+        <w:tabs>
+          <w:tab w:val="left" w:pos="1126"/>
+        </w:tabs>
+        <w:rPr>
+          <w:sz w:val="32"/>
+          <w:szCs w:val="32"/>
+        </w:rPr>
+      </w:pPr>
+    </w:p>
+    <w:p>
+      <w:pPr>
+        <w:tabs>
+          <w:tab w:val="left" w:pos="1126"/>
+        </w:tabs>
+        <w:rPr>
+          <w:sz w:val="32"/>
+          <w:szCs w:val="32"/>
+        </w:rPr>
+      </w:pPr>
+      <w:r>
+        <w:rPr>
+          <w:sz w:val="32"/>
+          <w:szCs w:val="32"/>
+        </w:rPr>
+        <w:t xml:space="preserve"> 2. Flexibility: Combine with Other Operators  </w:t>
+      </w:r>
+    </w:p>
+    <w:p>
+      <w:pPr>
+        <w:tabs>
+          <w:tab w:val="left" w:pos="1126"/>
+        </w:tabs>
+        <w:rPr>
+          <w:sz w:val="32"/>
+          <w:szCs w:val="32"/>
+        </w:rPr>
+      </w:pPr>
+      <w:r>
+        <w:rPr>
+          <w:sz w:val="32"/>
+          <w:szCs w:val="32"/>
+        </w:rPr>
+        <w:lastRenderedPageBreak/>
+        <w:t>"`$set` works alongside other MongoDB operators like `$unset` (remove fields) or `$</w:t>
+      </w:r>
+      <w:proofErr w:type="spellStart"/>
+      <w:r>
+        <w:rPr>
+          <w:sz w:val="32"/>
+          <w:szCs w:val="32"/>
+        </w:rPr>
+        <w:t>inc</w:t>
+      </w:r>
+      <w:proofErr w:type="spellEnd"/>
+      <w:r>
+        <w:rPr>
+          <w:sz w:val="32"/>
+          <w:szCs w:val="32"/>
+        </w:rPr>
+        <w:t xml:space="preserve">` (increment values). For example:  </w:t>
+      </w:r>
+    </w:p>
+    <w:p>
+      <w:pPr>
+        <w:tabs>
+          <w:tab w:val="left" w:pos="1126"/>
+        </w:tabs>
+        <w:rPr>
+          <w:sz w:val="32"/>
+          <w:szCs w:val="32"/>
+        </w:rPr>
+      </w:pPr>
+      <w:r>
+        <w:rPr>
+          <w:sz w:val="32"/>
+          <w:szCs w:val="32"/>
+        </w:rPr>
+        <w:t>```</w:t>
+      </w:r>
+      <w:proofErr w:type="spellStart"/>
+      <w:r>
+        <w:rPr>
+          <w:sz w:val="32"/>
+          <w:szCs w:val="32"/>
+        </w:rPr>
+        <w:t>javascript</w:t>
+      </w:r>
+      <w:proofErr w:type="spellEnd"/>
+    </w:p>
+    <w:p>
+      <w:pPr>
+        <w:tabs>
+          <w:tab w:val="left" w:pos="1126"/>
+        </w:tabs>
+        <w:rPr>
+          <w:sz w:val="32"/>
+          <w:szCs w:val="32"/>
+        </w:rPr>
+      </w:pPr>
+      <w:r>
+        <w:rPr>
+          <w:sz w:val="32"/>
+          <w:szCs w:val="32"/>
+        </w:rPr>
+        <w:t xml:space="preserve">// Increment </w:t>
+      </w:r>
+      <w:proofErr w:type="spellStart"/>
+      <w:r>
+        <w:rPr>
+          <w:sz w:val="32"/>
+          <w:szCs w:val="32"/>
+        </w:rPr>
+        <w:t>loginCount</w:t>
+      </w:r>
+      <w:proofErr w:type="spellEnd"/>
+      <w:r>
+        <w:rPr>
+          <w:sz w:val="32"/>
+          <w:szCs w:val="32"/>
+        </w:rPr>
+        <w:t xml:space="preserve"> AND update name  </w:t>
+      </w:r>
+    </w:p>
+    <w:p>
+      <w:pPr>
+        <w:tabs>
+          <w:tab w:val="left" w:pos="1126"/>
+        </w:tabs>
+        <w:rPr>
+          <w:sz w:val="32"/>
+          <w:szCs w:val="32"/>
+        </w:rPr>
+      </w:pPr>
+      <w:r>
+        <w:rPr>
+          <w:sz w:val="32"/>
+          <w:szCs w:val="32"/>
+        </w:rPr>
+        <w:t xml:space="preserve">await </w:t>
+      </w:r>
+      <w:proofErr w:type="spellStart"/>
+      <w:r>
+        <w:rPr>
+          <w:sz w:val="32"/>
+          <w:szCs w:val="32"/>
+        </w:rPr>
+        <w:t>User.updateOne</w:t>
+      </w:r>
+      <w:proofErr w:type="spellEnd"/>
+      <w:r>
+        <w:rPr>
+          <w:sz w:val="32"/>
+          <w:szCs w:val="32"/>
+        </w:rPr>
+        <w:t xml:space="preserve">(  </w:t>
+      </w:r>
+    </w:p>
+    <w:p>
+      <w:pPr>
+        <w:tabs>
+          <w:tab w:val="left" w:pos="1126"/>
+        </w:tabs>
+        <w:rPr>
+          <w:sz w:val="32"/>
+          <w:szCs w:val="32"/>
+        </w:rPr>
+      </w:pPr>
+      <w:r>
+        <w:rPr>
+          <w:sz w:val="32"/>
+          <w:szCs w:val="32"/>
+        </w:rPr>
+        <w:t xml:space="preserve">  </w:t>
+      </w:r>
+      <w:proofErr w:type="gramStart"/>
+      <w:r>
+        <w:rPr>
+          <w:sz w:val="32"/>
+          <w:szCs w:val="32"/>
+        </w:rPr>
+        <w:t>{ _</w:t>
+      </w:r>
+      <w:proofErr w:type="gramEnd"/>
+      <w:r>
+        <w:rPr>
+          <w:sz w:val="32"/>
+          <w:szCs w:val="32"/>
+        </w:rPr>
+        <w:t xml:space="preserve">id: </w:t>
+      </w:r>
+      <w:proofErr w:type="gramStart"/>
+      <w:r>
+        <w:rPr>
+          <w:sz w:val="32"/>
+          <w:szCs w:val="32"/>
+        </w:rPr>
+        <w:t>id }</w:t>
+      </w:r>
+      <w:proofErr w:type="gramEnd"/>
+      <w:r>
+        <w:rPr>
+          <w:sz w:val="32"/>
+          <w:szCs w:val="32"/>
+        </w:rPr>
+        <w:t xml:space="preserve">,  </w:t>
+      </w:r>
+    </w:p>
+    <w:p>
+      <w:pPr>
+        <w:tabs>
+          <w:tab w:val="left" w:pos="1126"/>
+        </w:tabs>
+        <w:rPr>
+          <w:sz w:val="32"/>
+          <w:szCs w:val="32"/>
+        </w:rPr>
+      </w:pPr>
+      <w:r>
+        <w:rPr>
+          <w:sz w:val="32"/>
+          <w:szCs w:val="32"/>
+        </w:rPr>
+        <w:t xml:space="preserve">  </w:t>
+      </w:r>
+      <w:proofErr w:type="gramStart"/>
+      <w:r>
+        <w:rPr>
+          <w:sz w:val="32"/>
+          <w:szCs w:val="32"/>
+        </w:rPr>
+        <w:t>{ $</w:t>
+      </w:r>
+      <w:proofErr w:type="gramEnd"/>
+      <w:r>
+        <w:rPr>
+          <w:sz w:val="32"/>
+          <w:szCs w:val="32"/>
+        </w:rPr>
+        <w:t xml:space="preserve">set: </w:t>
+      </w:r>
+      <w:proofErr w:type="gramStart"/>
+      <w:r>
+        <w:rPr>
+          <w:sz w:val="32"/>
+          <w:szCs w:val="32"/>
+        </w:rPr>
+        <w:t>{ name</w:t>
+      </w:r>
+      <w:proofErr w:type="gramEnd"/>
+      <w:r>
+        <w:rPr>
+          <w:sz w:val="32"/>
+          <w:szCs w:val="32"/>
+        </w:rPr>
+        <w:t>: "New Name</w:t>
+      </w:r>
+      <w:proofErr w:type="gramStart"/>
+      <w:r>
+        <w:rPr>
+          <w:sz w:val="32"/>
+          <w:szCs w:val="32"/>
+        </w:rPr>
+        <w:t>" }</w:t>
+      </w:r>
+      <w:proofErr w:type="gramEnd"/>
+      <w:r>
+        <w:rPr>
+          <w:sz w:val="32"/>
+          <w:szCs w:val="32"/>
+        </w:rPr>
+        <w:t>, $</w:t>
+      </w:r>
+      <w:proofErr w:type="spellStart"/>
+      <w:r>
+        <w:rPr>
+          <w:sz w:val="32"/>
+          <w:szCs w:val="32"/>
+        </w:rPr>
+        <w:t>inc</w:t>
+      </w:r>
+      <w:proofErr w:type="spellEnd"/>
+      <w:r>
+        <w:rPr>
+          <w:sz w:val="32"/>
+          <w:szCs w:val="32"/>
+        </w:rPr>
+        <w:t xml:space="preserve">: </w:t>
+      </w:r>
+      <w:proofErr w:type="gramStart"/>
+      <w:r>
+        <w:rPr>
+          <w:sz w:val="32"/>
+          <w:szCs w:val="32"/>
+        </w:rPr>
+        <w:t xml:space="preserve">{ </w:t>
+      </w:r>
+      <w:proofErr w:type="spellStart"/>
+      <w:r>
+        <w:rPr>
+          <w:sz w:val="32"/>
+          <w:szCs w:val="32"/>
+        </w:rPr>
+        <w:t>loginCount</w:t>
+      </w:r>
+      <w:proofErr w:type="spellEnd"/>
+      <w:proofErr w:type="gramEnd"/>
+      <w:r>
+        <w:rPr>
+          <w:sz w:val="32"/>
+          <w:szCs w:val="32"/>
+        </w:rPr>
+        <w:t xml:space="preserve">: </w:t>
+      </w:r>
+      <w:proofErr w:type="gramStart"/>
+      <w:r>
+        <w:rPr>
+          <w:sz w:val="32"/>
+          <w:szCs w:val="32"/>
+        </w:rPr>
+        <w:t>1 }</w:t>
+      </w:r>
+      <w:proofErr w:type="gramEnd"/>
+      <w:r>
+        <w:rPr>
+          <w:sz w:val="32"/>
+          <w:szCs w:val="32"/>
+        </w:rPr>
+        <w:t xml:space="preserve"> }  </w:t>
+      </w:r>
+    </w:p>
+    <w:p>
+      <w:pPr>
+        <w:tabs>
+          <w:tab w:val="left" w:pos="1126"/>
+        </w:tabs>
+        <w:rPr>
+          <w:sz w:val="32"/>
+          <w:szCs w:val="32"/>
+        </w:rPr>
+      </w:pPr>
+      <w:r>
+        <w:rPr>
+          <w:sz w:val="32"/>
+          <w:szCs w:val="32"/>
+        </w:rPr>
+        <w:t xml:space="preserve">);  </w:t>
+      </w:r>
+    </w:p>
+    <w:p>
+      <w:pPr>
+        <w:tabs>
+          <w:tab w:val="left" w:pos="1126"/>
+        </w:tabs>
+        <w:rPr>
+          <w:sz w:val="32"/>
+          <w:szCs w:val="32"/>
+        </w:rPr>
+      </w:pPr>
+      <w:r>
+        <w:rPr>
+          <w:sz w:val="32"/>
+          <w:szCs w:val="32"/>
+        </w:rPr>
+        <w:t xml:space="preserve">```  </w:t>
+      </w:r>
+    </w:p>
+    <w:p>
+      <w:pPr>
+        <w:tabs>
+          <w:tab w:val="left" w:pos="1126"/>
+        </w:tabs>
+        <w:rPr>
+          <w:sz w:val="32"/>
+          <w:szCs w:val="32"/>
+        </w:rPr>
+      </w:pPr>
+    </w:p>
+    <w:p>
+      <w:pPr>
+        <w:tabs>
+          <w:tab w:val="left" w:pos="1126"/>
+        </w:tabs>
+        <w:rPr>
+          <w:sz w:val="32"/>
+          <w:szCs w:val="32"/>
+        </w:rPr>
+      </w:pPr>
+      <w:r>
+        <w:rPr>
+          <w:sz w:val="32"/>
+          <w:szCs w:val="32"/>
+        </w:rPr>
+        <w:t xml:space="preserve"> 3. Schema Evolution &amp; Default Values  </w:t>
+      </w:r>
+    </w:p>
+    <w:p>
+      <w:pPr>
+        <w:tabs>
+          <w:tab w:val="left" w:pos="1126"/>
+        </w:tabs>
+        <w:rPr>
+          <w:sz w:val="32"/>
+          <w:szCs w:val="32"/>
+        </w:rPr>
+      </w:pPr>
+      <w:r>
+        <w:rPr>
+          <w:sz w:val="32"/>
+          <w:szCs w:val="32"/>
+        </w:rPr>
+        <w:t xml:space="preserve">"If your schema evolves (e.g., adding new fields with defaults), `$set` ensures existing documents aren’t corrupted by partial updates. Defaults for omitted fields persist."  </w:t>
+      </w:r>
+    </w:p>
+    <w:p>
+      <w:pPr>
+        <w:tabs>
+          <w:tab w:val="left" w:pos="1126"/>
+        </w:tabs>
+        <w:rPr>
+          <w:sz w:val="32"/>
+          <w:szCs w:val="32"/>
+        </w:rPr>
+      </w:pPr>
+    </w:p>
+    <w:p>
+      <w:pPr>
+        <w:tabs>
+          <w:tab w:val="left" w:pos="1126"/>
+        </w:tabs>
+        <w:rPr>
+          <w:sz w:val="32"/>
+          <w:szCs w:val="32"/>
+        </w:rPr>
+      </w:pPr>
+      <w:r>
+        <w:rPr>
+          <w:sz w:val="32"/>
+          <w:szCs w:val="32"/>
+        </w:rPr>
+        <w:t xml:space="preserve"> 4. Performance  </w:t>
+      </w:r>
+    </w:p>
+    <w:p>
+      <w:pPr>
+        <w:tabs>
+          <w:tab w:val="left" w:pos="1126"/>
+        </w:tabs>
+        <w:rPr>
+          <w:sz w:val="32"/>
+          <w:szCs w:val="32"/>
+        </w:rPr>
+      </w:pPr>
+      <w:r>
+        <w:rPr>
+          <w:sz w:val="32"/>
+          <w:szCs w:val="32"/>
+        </w:rPr>
+        <w:t xml:space="preserve">"For large documents, `$set` is more efficient—it sends only the changed fields over the wire, reducing network overhead."  </w:t>
+      </w:r>
+    </w:p>
+    <w:p>
+      <w:pPr>
+        <w:tabs>
+          <w:tab w:val="left" w:pos="1126"/>
+        </w:tabs>
+        <w:rPr>
+          <w:sz w:val="32"/>
+          <w:szCs w:val="32"/>
+        </w:rPr>
+      </w:pPr>
+    </w:p>
+    <w:p>
+      <w:pPr>
+        <w:tabs>
+          <w:tab w:val="left" w:pos="1126"/>
+        </w:tabs>
+        <w:rPr>
+          <w:sz w:val="32"/>
+          <w:szCs w:val="32"/>
+        </w:rPr>
+      </w:pPr>
+      <w:r>
+        <w:rPr>
+          <w:sz w:val="32"/>
+          <w:szCs w:val="32"/>
+        </w:rPr>
+        <w:t>---</w:t>
+      </w:r>
+    </w:p>
+    <w:p>
+      <w:pPr>
+        <w:tabs>
+          <w:tab w:val="left" w:pos="1126"/>
+        </w:tabs>
+        <w:rPr>
+          <w:sz w:val="32"/>
+          <w:szCs w:val="32"/>
+        </w:rPr>
+      </w:pPr>
+    </w:p>
+    <w:p>
+      <w:pPr>
+        <w:tabs>
+          <w:tab w:val="left" w:pos="1126"/>
+        </w:tabs>
+        <w:rPr>
+          <w:b/>
+          <w:bCs/>
+          <w:sz w:val="32"/>
+          <w:szCs w:val="32"/>
+        </w:rPr>
+      </w:pPr>
+      <w:r>
+        <w:rPr>
+          <w:b/>
+          <w:bCs/>
+          <w:sz w:val="32"/>
+          <w:szCs w:val="32"/>
+        </w:rPr>
+        <w:t>Bonus: Contrast with `</w:t>
+      </w:r>
+      <w:proofErr w:type="spellStart"/>
+      <w:r>
+        <w:rPr>
+          <w:b/>
+          <w:bCs/>
+          <w:sz w:val="32"/>
+          <w:szCs w:val="32"/>
+        </w:rPr>
+        <w:t>replaceOne</w:t>
+      </w:r>
+      <w:proofErr w:type="spellEnd"/>
+      <w:r>
+        <w:rPr>
+          <w:b/>
+          <w:bCs/>
+          <w:sz w:val="32"/>
+          <w:szCs w:val="32"/>
+        </w:rPr>
+        <w:t xml:space="preserve"> </w:t>
+      </w:r>
+    </w:p>
+    <w:p>
+      <w:pPr>
+        <w:tabs>
+          <w:tab w:val="left" w:pos="1126"/>
+        </w:tabs>
+        <w:rPr>
+          <w:sz w:val="32"/>
+          <w:szCs w:val="32"/>
+        </w:rPr>
+      </w:pPr>
+      <w:r>
+        <w:rPr>
+          <w:sz w:val="32"/>
+          <w:szCs w:val="32"/>
+        </w:rPr>
+        <w:t xml:space="preserve">"If you </w:t>
+      </w:r>
+      <w:r>
+        <w:rPr>
+          <w:b/>
+          <w:bCs/>
+          <w:sz w:val="32"/>
+          <w:szCs w:val="32"/>
+        </w:rPr>
+        <w:t xml:space="preserve">want </w:t>
+      </w:r>
+      <w:r>
+        <w:rPr>
+          <w:sz w:val="32"/>
+          <w:szCs w:val="32"/>
+        </w:rPr>
+        <w:t>to replace the entire document (rare), you’d use `</w:t>
+      </w:r>
+      <w:proofErr w:type="spellStart"/>
+      <w:r>
+        <w:rPr>
+          <w:sz w:val="32"/>
+          <w:szCs w:val="32"/>
+        </w:rPr>
+        <w:t>replaceOne</w:t>
+      </w:r>
+      <w:proofErr w:type="spellEnd"/>
+      <w:r>
+        <w:rPr>
+          <w:sz w:val="32"/>
+          <w:szCs w:val="32"/>
+        </w:rPr>
+        <w:t>`. But for 99% of cases, `$set` is the right tool for controlled, partial updates."</w:t>
+      </w:r>
+    </w:p>
+    <w:p>
+      <w:pPr>
+        <w:tabs>
+          <w:tab w:val="left" w:pos="1126"/>
+        </w:tabs>
+        <w:rPr>
+          <w:sz w:val="32"/>
+          <w:szCs w:val="32"/>
+        </w:rPr>
+      </w:pPr>
+      <w:r>
+        <w:rPr>
+          <w:sz w:val="32"/>
+          <w:szCs w:val="32"/>
+        </w:rPr>
+        <w:lastRenderedPageBreak/>
+        <w:t xml:space="preserve">Note: check name of </w:t>
+      </w:r>
+      <w:proofErr w:type="spellStart"/>
+      <w:r>
+        <w:rPr>
+          <w:sz w:val="32"/>
+          <w:szCs w:val="32"/>
+        </w:rPr>
+        <w:t>access_</w:t>
+      </w:r>
+      <w:proofErr w:type="gramStart"/>
+      <w:r>
+        <w:rPr>
+          <w:sz w:val="32"/>
+          <w:szCs w:val="32"/>
+        </w:rPr>
+        <w:t>token</w:t>
+      </w:r>
+      <w:proofErr w:type="spellEnd"/>
+      <w:r>
+        <w:rPr>
+          <w:sz w:val="32"/>
+          <w:szCs w:val="32"/>
+        </w:rPr>
+        <w:t xml:space="preserve"> ,</w:t>
+      </w:r>
+      <w:proofErr w:type="gramEnd"/>
+      <w:r>
+        <w:rPr>
+          <w:sz w:val="32"/>
+          <w:szCs w:val="32"/>
+        </w:rPr>
+        <w:t xml:space="preserve"> check all imports are done or not </w:t>
+      </w:r>
+    </w:p>
+    <w:p>
+      <w:pPr>
+        <w:tabs>
+          <w:tab w:val="left" w:pos="1126"/>
+        </w:tabs>
+        <w:rPr>
+          <w:sz w:val="32"/>
+          <w:szCs w:val="32"/>
+        </w:rPr>
+      </w:pPr>
+      <w:r>
+        <w:rPr>
+          <w:sz w:val="32"/>
+          <w:szCs w:val="32"/>
+        </w:rPr>
+        <w:t xml:space="preserve">Check </w:t>
+      </w:r>
+      <w:proofErr w:type="spellStart"/>
+      <w:r>
+        <w:rPr>
+          <w:sz w:val="32"/>
+          <w:szCs w:val="32"/>
+        </w:rPr>
+        <w:t>app.use</w:t>
+      </w:r>
+      <w:proofErr w:type="spellEnd"/>
+      <w:r>
+        <w:rPr>
+          <w:sz w:val="32"/>
+          <w:szCs w:val="32"/>
+        </w:rPr>
+        <w:t>(</w:t>
+      </w:r>
+      <w:proofErr w:type="spellStart"/>
+      <w:proofErr w:type="gramStart"/>
+      <w:r>
+        <w:rPr>
+          <w:sz w:val="32"/>
+          <w:szCs w:val="32"/>
+        </w:rPr>
+        <w:t>cookieParser</w:t>
+      </w:r>
+      <w:proofErr w:type="spellEnd"/>
+      <w:r>
+        <w:rPr>
+          <w:sz w:val="32"/>
+          <w:szCs w:val="32"/>
+        </w:rPr>
+        <w:t>(</w:t>
+      </w:r>
+      <w:proofErr w:type="gramEnd"/>
+      <w:r>
+        <w:rPr>
+          <w:sz w:val="32"/>
+          <w:szCs w:val="32"/>
+        </w:rPr>
+        <w:t>))</w:t>
+      </w:r>
+      <w:r>
+        <w:rPr>
+          <w:sz w:val="32"/>
+          <w:szCs w:val="32"/>
+        </w:rPr>
+        <w:t xml:space="preserve"> is before </w:t>
+      </w:r>
+      <w:proofErr w:type="spellStart"/>
+      <w:r>
+        <w:rPr>
+          <w:sz w:val="32"/>
+          <w:szCs w:val="32"/>
+        </w:rPr>
+        <w:t>useRoute</w:t>
+      </w:r>
+      <w:r>
+        <w:rPr>
+          <w:sz w:val="32"/>
+          <w:szCs w:val="32"/>
+        </w:rPr>
+        <w:t>r</w:t>
+      </w:r>
+      <w:proofErr w:type="spellEnd"/>
+      <w:r>
+        <w:rPr>
+          <w:sz w:val="32"/>
+          <w:szCs w:val="32"/>
+        </w:rPr>
+        <w:t xml:space="preserve"> as we are bringing cookie first</w:t>
+      </w:r>
+    </w:p>
+    <w:p>
+      <w:pPr>
+        <w:tabs>
+          <w:tab w:val="left" w:pos="1126"/>
+        </w:tabs>
+        <w:rPr>
+          <w:sz w:val="32"/>
+          <w:szCs w:val="32"/>
+        </w:rPr>
+      </w:pPr>
+      <w:r>
+        <w:rPr>
+          <w:sz w:val="32"/>
+          <w:szCs w:val="32"/>
+        </w:rPr>
+        <w:t>Check provided set is correct with model schema</w:t>
+      </w:r>
+    </w:p>
+    <w:p>
+      <w:pPr>
+        <w:rPr>
+          <w:color w:val="FF0000"/>
+          <w:sz w:val="32"/>
+          <w:szCs w:val="32"/>
+          <w:lang w:val="en-US"/>
+        </w:rPr>
+      </w:pPr>
+      <w:r>
+        <w:rPr>
+          <w:color w:val="FF0000"/>
+          <w:sz w:val="32"/>
+          <w:szCs w:val="32"/>
+          <w:highlight w:val="yellow"/>
+          <w:lang w:val="en-US"/>
+        </w:rPr>
+        <w:t>DO GIT COMMIT</w:t>
+      </w:r>
+    </w:p>
+    <w:p>
+      <w:pPr>
+        <w:tabs>
+          <w:tab w:val="left" w:pos="1126"/>
+        </w:tabs>
+        <w:rPr>
+          <w:sz w:val="32"/>
+          <w:szCs w:val="32"/>
+        </w:rPr>
+      </w:pPr>
     </w:p>
     <w:sectPr>
       <w:pgSz w:w="11906" w:h="16838"/>

</xml_diff>

<commit_message>
add .gitignore in seperate files
</commit_message>
<xml_diff>
--- a/steps follow.docx
+++ b/steps follow.docx
@@ -13626,6 +13626,37 @@
           <w:szCs w:val="32"/>
         </w:rPr>
         <w:t>to submitting data through fetch post</w:t>
+      </w:r>
+    </w:p>
+    <w:p>
+      <w:pPr>
+        <w:tabs>
+          <w:tab w:val="left" w:pos="1126"/>
+        </w:tabs>
+        <w:rPr>
+          <w:sz w:val="32"/>
+          <w:szCs w:val="32"/>
+        </w:rPr>
+      </w:pPr>
+    </w:p>
+    <w:p>
+      <w:pPr>
+        <w:rPr>
+          <w:color w:val="FF0000"/>
+          <w:sz w:val="32"/>
+          <w:szCs w:val="32"/>
+          <w:lang w:val="en-US"/>
+        </w:rPr>
+      </w:pPr>
+      <w:r>
+        <w:rPr>
+          <w:color w:val="FF0000"/>
+          <w:sz w:val="32"/>
+          <w:szCs w:val="32"/>
+          <w:highlight w:val="yellow"/>
+          <w:lang w:val="en-US"/>
+        </w:rPr>
+        <w:t>DO GIT COMMIT</w:t>
       </w:r>
     </w:p>
     <w:p>
@@ -16737,6 +16768,7 @@
   <w:style w:type="character" w:default="1" w:styleId="DefaultParagraphFont">
     <w:name w:val="Default Paragraph Font"/>
     <w:uiPriority w:val="1"/>
+    <w:semiHidden/>
     <w:unhideWhenUsed/>
   </w:style>
   <w:style w:type="table" w:default="1" w:styleId="TableNormal">

</xml_diff>

<commit_message>
complete create listing UI
</commit_message>
<xml_diff>
--- a/steps follow.docx
+++ b/steps follow.docx
@@ -21812,43 +21812,391 @@
           <w:tab w:val="left" w:pos="1126"/>
         </w:tabs>
         <w:rPr>
-          <w:sz w:val="32"/>
-          <w:szCs w:val="32"/>
-        </w:rPr>
-      </w:pPr>
-    </w:p>
-    <w:p>
-      <w:pPr>
-        <w:tabs>
-          <w:tab w:val="left" w:pos="1126"/>
-        </w:tabs>
-        <w:rPr>
-          <w:sz w:val="32"/>
-          <w:szCs w:val="32"/>
-        </w:rPr>
-      </w:pPr>
-    </w:p>
-    <w:p>
-      <w:pPr>
-        <w:tabs>
-          <w:tab w:val="left" w:pos="1126"/>
-        </w:tabs>
-        <w:rPr>
-          <w:sz w:val="32"/>
-          <w:szCs w:val="32"/>
-        </w:rPr>
-      </w:pPr>
-    </w:p>
-    <w:p>
-      <w:pPr>
-        <w:tabs>
-          <w:tab w:val="left" w:pos="1126"/>
-        </w:tabs>
-        <w:rPr>
-          <w:sz w:val="32"/>
-          <w:szCs w:val="32"/>
-        </w:rPr>
-      </w:pPr>
+          <w:color w:val="FF0000"/>
+          <w:sz w:val="32"/>
+          <w:szCs w:val="32"/>
+        </w:rPr>
+      </w:pPr>
+      <w:r>
+        <w:rPr>
+          <w:color w:val="FF0000"/>
+          <w:sz w:val="32"/>
+          <w:szCs w:val="32"/>
+          <w:highlight w:val="yellow"/>
+        </w:rPr>
+        <w:t>Id in input should be similar to model schema which we have added in backend</w:t>
+      </w:r>
+    </w:p>
+    <w:p>
+      <w:pPr>
+        <w:tabs>
+          <w:tab w:val="left" w:pos="1126"/>
+        </w:tabs>
+        <w:rPr>
+          <w:sz w:val="32"/>
+          <w:szCs w:val="32"/>
+        </w:rPr>
+      </w:pPr>
+      <w:r>
+        <w:rPr>
+          <w:sz w:val="32"/>
+          <w:szCs w:val="32"/>
+        </w:rPr>
+        <w:t xml:space="preserve">Here we are dividing page using flex-1 two sides which are </w:t>
+      </w:r>
+    </w:p>
+    <w:p>
+      <w:pPr>
+        <w:tabs>
+          <w:tab w:val="left" w:pos="1126"/>
+        </w:tabs>
+        <w:rPr>
+          <w:sz w:val="32"/>
+          <w:szCs w:val="32"/>
+        </w:rPr>
+      </w:pPr>
+      <w:r>
+        <w:rPr>
+          <w:sz w:val="32"/>
+          <w:szCs w:val="32"/>
+        </w:rPr>
+        <w:drawing>
+          <wp:inline distT="0" distB="0" distL="0" distR="0" wp14:anchorId="6671A646" wp14:editId="2D1C385C">
+            <wp:extent cx="5731510" cy="2296160"/>
+            <wp:effectExtent l="0" t="0" r="2540" b="8890"/>
+            <wp:docPr id="1928259323" name="Picture 1"/>
+            <wp:cNvGraphicFramePr>
+              <a:graphicFrameLocks xmlns:a="http://schemas.openxmlformats.org/drawingml/2006/main" noChangeAspect="1"/>
+            </wp:cNvGraphicFramePr>
+            <a:graphic xmlns:a="http://schemas.openxmlformats.org/drawingml/2006/main">
+              <a:graphicData uri="http://schemas.openxmlformats.org/drawingml/2006/picture">
+                <pic:pic xmlns:pic="http://schemas.openxmlformats.org/drawingml/2006/picture">
+                  <pic:nvPicPr>
+                    <pic:cNvPr id="1928259323" name=""/>
+                    <pic:cNvPicPr/>
+                  </pic:nvPicPr>
+                  <pic:blipFill>
+                    <a:blip r:embed="rId6"/>
+                    <a:stretch>
+                      <a:fillRect/>
+                    </a:stretch>
+                  </pic:blipFill>
+                  <pic:spPr>
+                    <a:xfrm>
+                      <a:off x="0" y="0"/>
+                      <a:ext cx="5731510" cy="2296160"/>
+                    </a:xfrm>
+                    <a:prstGeom prst="rect">
+                      <a:avLst/>
+                    </a:prstGeom>
+                  </pic:spPr>
+                </pic:pic>
+              </a:graphicData>
+            </a:graphic>
+          </wp:inline>
+        </w:drawing>
+      </w:r>
+    </w:p>
+    <w:p>
+      <w:pPr>
+        <w:tabs>
+          <w:tab w:val="left" w:pos="1126"/>
+        </w:tabs>
+        <w:rPr>
+          <w:sz w:val="32"/>
+          <w:szCs w:val="32"/>
+        </w:rPr>
+      </w:pPr>
+      <w:r>
+        <w:rPr>
+          <w:sz w:val="32"/>
+          <w:szCs w:val="32"/>
+        </w:rPr>
+        <w:t>So do provide distance we use gap</w:t>
+      </w:r>
+    </w:p>
+    <w:p>
+      <w:pPr>
+        <w:tabs>
+          <w:tab w:val="left" w:pos="1126"/>
+        </w:tabs>
+        <w:rPr>
+          <w:sz w:val="32"/>
+          <w:szCs w:val="32"/>
+        </w:rPr>
+      </w:pPr>
+      <w:r>
+        <w:rPr>
+          <w:sz w:val="32"/>
+          <w:szCs w:val="32"/>
+        </w:rPr>
+        <w:t xml:space="preserve">Next, we create separate div and do flex-wrap to wrap all of </w:t>
+      </w:r>
+      <w:proofErr w:type="spellStart"/>
+      <w:r>
+        <w:rPr>
+          <w:sz w:val="32"/>
+          <w:szCs w:val="32"/>
+        </w:rPr>
+        <w:t>of</w:t>
+      </w:r>
+      <w:proofErr w:type="spellEnd"/>
+      <w:r>
+        <w:rPr>
+          <w:sz w:val="32"/>
+          <w:szCs w:val="32"/>
+        </w:rPr>
+        <w:t xml:space="preserve"> once</w:t>
+      </w:r>
+    </w:p>
+    <w:p>
+      <w:pPr>
+        <w:tabs>
+          <w:tab w:val="left" w:pos="1126"/>
+        </w:tabs>
+        <w:rPr>
+          <w:sz w:val="32"/>
+          <w:szCs w:val="32"/>
+        </w:rPr>
+      </w:pPr>
+      <w:r>
+        <w:rPr>
+          <w:sz w:val="32"/>
+          <w:szCs w:val="32"/>
+        </w:rPr>
+        <w:lastRenderedPageBreak/>
+        <w:drawing>
+          <wp:inline distT="0" distB="0" distL="0" distR="0" wp14:anchorId="6F17705D" wp14:editId="713E9858">
+            <wp:extent cx="5044877" cy="3795089"/>
+            <wp:effectExtent l="0" t="0" r="3810" b="0"/>
+            <wp:docPr id="492357349" name="Picture 1"/>
+            <wp:cNvGraphicFramePr>
+              <a:graphicFrameLocks xmlns:a="http://schemas.openxmlformats.org/drawingml/2006/main" noChangeAspect="1"/>
+            </wp:cNvGraphicFramePr>
+            <a:graphic xmlns:a="http://schemas.openxmlformats.org/drawingml/2006/main">
+              <a:graphicData uri="http://schemas.openxmlformats.org/drawingml/2006/picture">
+                <pic:pic xmlns:pic="http://schemas.openxmlformats.org/drawingml/2006/picture">
+                  <pic:nvPicPr>
+                    <pic:cNvPr id="492357349" name=""/>
+                    <pic:cNvPicPr/>
+                  </pic:nvPicPr>
+                  <pic:blipFill>
+                    <a:blip r:embed="rId7"/>
+                    <a:stretch>
+                      <a:fillRect/>
+                    </a:stretch>
+                  </pic:blipFill>
+                  <pic:spPr>
+                    <a:xfrm>
+                      <a:off x="0" y="0"/>
+                      <a:ext cx="5044877" cy="3795089"/>
+                    </a:xfrm>
+                    <a:prstGeom prst="rect">
+                      <a:avLst/>
+                    </a:prstGeom>
+                  </pic:spPr>
+                </pic:pic>
+              </a:graphicData>
+            </a:graphic>
+          </wp:inline>
+        </w:drawing>
+      </w:r>
+    </w:p>
+    <w:p>
+      <w:pPr>
+        <w:tabs>
+          <w:tab w:val="left" w:pos="1126"/>
+        </w:tabs>
+        <w:rPr>
+          <w:sz w:val="32"/>
+          <w:szCs w:val="32"/>
+        </w:rPr>
+      </w:pPr>
+      <w:proofErr w:type="gramStart"/>
+      <w:r>
+        <w:rPr>
+          <w:sz w:val="32"/>
+          <w:szCs w:val="32"/>
+        </w:rPr>
+        <w:t>Again</w:t>
+      </w:r>
+      <w:proofErr w:type="gramEnd"/>
+      <w:r>
+        <w:rPr>
+          <w:sz w:val="32"/>
+          <w:szCs w:val="32"/>
+        </w:rPr>
+        <w:t xml:space="preserve"> we use separate div separately</w:t>
+      </w:r>
+    </w:p>
+    <w:p>
+      <w:pPr>
+        <w:tabs>
+          <w:tab w:val="left" w:pos="1126"/>
+        </w:tabs>
+        <w:rPr>
+          <w:sz w:val="32"/>
+          <w:szCs w:val="32"/>
+        </w:rPr>
+      </w:pPr>
+      <w:r>
+        <w:rPr>
+          <w:sz w:val="32"/>
+          <w:szCs w:val="32"/>
+        </w:rPr>
+        <w:drawing>
+          <wp:inline distT="0" distB="0" distL="0" distR="0" wp14:anchorId="6BC7C726" wp14:editId="6A2FF49D">
+            <wp:extent cx="4526672" cy="1638442"/>
+            <wp:effectExtent l="0" t="0" r="7620" b="0"/>
+            <wp:docPr id="221558129" name="Picture 1"/>
+            <wp:cNvGraphicFramePr>
+              <a:graphicFrameLocks xmlns:a="http://schemas.openxmlformats.org/drawingml/2006/main" noChangeAspect="1"/>
+            </wp:cNvGraphicFramePr>
+            <a:graphic xmlns:a="http://schemas.openxmlformats.org/drawingml/2006/main">
+              <a:graphicData uri="http://schemas.openxmlformats.org/drawingml/2006/picture">
+                <pic:pic xmlns:pic="http://schemas.openxmlformats.org/drawingml/2006/picture">
+                  <pic:nvPicPr>
+                    <pic:cNvPr id="221558129" name=""/>
+                    <pic:cNvPicPr/>
+                  </pic:nvPicPr>
+                  <pic:blipFill>
+                    <a:blip r:embed="rId8"/>
+                    <a:stretch>
+                      <a:fillRect/>
+                    </a:stretch>
+                  </pic:blipFill>
+                  <pic:spPr>
+                    <a:xfrm>
+                      <a:off x="0" y="0"/>
+                      <a:ext cx="4526672" cy="1638442"/>
+                    </a:xfrm>
+                    <a:prstGeom prst="rect">
+                      <a:avLst/>
+                    </a:prstGeom>
+                  </pic:spPr>
+                </pic:pic>
+              </a:graphicData>
+            </a:graphic>
+          </wp:inline>
+        </w:drawing>
+      </w:r>
+    </w:p>
+    <w:p>
+      <w:pPr>
+        <w:tabs>
+          <w:tab w:val="left" w:pos="1126"/>
+        </w:tabs>
+        <w:rPr>
+          <w:color w:val="FF0000"/>
+          <w:sz w:val="32"/>
+          <w:szCs w:val="32"/>
+        </w:rPr>
+      </w:pPr>
+      <w:r>
+        <w:rPr>
+          <w:sz w:val="32"/>
+          <w:szCs w:val="32"/>
+        </w:rPr>
+        <w:t xml:space="preserve">Then we provide </w:t>
+      </w:r>
+      <w:proofErr w:type="spellStart"/>
+      <w:r>
+        <w:rPr>
+          <w:sz w:val="32"/>
+          <w:szCs w:val="32"/>
+        </w:rPr>
+        <w:t>css</w:t>
+      </w:r>
+      <w:proofErr w:type="spellEnd"/>
+      <w:r>
+        <w:rPr>
+          <w:sz w:val="32"/>
+          <w:szCs w:val="32"/>
+        </w:rPr>
+        <w:t xml:space="preserve"> for each to get center we use </w:t>
+      </w:r>
+      <w:r>
+        <w:rPr>
+          <w:color w:val="FF0000"/>
+          <w:sz w:val="32"/>
+          <w:szCs w:val="32"/>
+          <w:highlight w:val="yellow"/>
+        </w:rPr>
+        <w:t>Item-center</w:t>
+      </w:r>
+    </w:p>
+    <w:p>
+      <w:pPr>
+        <w:tabs>
+          <w:tab w:val="left" w:pos="1126"/>
+        </w:tabs>
+        <w:rPr>
+          <w:color w:val="FF0000"/>
+          <w:sz w:val="32"/>
+          <w:szCs w:val="32"/>
+        </w:rPr>
+      </w:pPr>
+      <w:r>
+        <w:rPr>
+          <w:color w:val="FF0000"/>
+          <w:sz w:val="32"/>
+          <w:szCs w:val="32"/>
+        </w:rPr>
+        <w:drawing>
+          <wp:inline distT="0" distB="0" distL="0" distR="0" wp14:anchorId="3B714D31" wp14:editId="04AB3476">
+            <wp:extent cx="3795089" cy="2156647"/>
+            <wp:effectExtent l="0" t="0" r="0" b="0"/>
+            <wp:docPr id="1719092159" name="Picture 1"/>
+            <wp:cNvGraphicFramePr>
+              <a:graphicFrameLocks xmlns:a="http://schemas.openxmlformats.org/drawingml/2006/main" noChangeAspect="1"/>
+            </wp:cNvGraphicFramePr>
+            <a:graphic xmlns:a="http://schemas.openxmlformats.org/drawingml/2006/main">
+              <a:graphicData uri="http://schemas.openxmlformats.org/drawingml/2006/picture">
+                <pic:pic xmlns:pic="http://schemas.openxmlformats.org/drawingml/2006/picture">
+                  <pic:nvPicPr>
+                    <pic:cNvPr id="1719092159" name=""/>
+                    <pic:cNvPicPr/>
+                  </pic:nvPicPr>
+                  <pic:blipFill>
+                    <a:blip r:embed="rId9"/>
+                    <a:stretch>
+                      <a:fillRect/>
+                    </a:stretch>
+                  </pic:blipFill>
+                  <pic:spPr>
+                    <a:xfrm>
+                      <a:off x="0" y="0"/>
+                      <a:ext cx="3795089" cy="2156647"/>
+                    </a:xfrm>
+                    <a:prstGeom prst="rect">
+                      <a:avLst/>
+                    </a:prstGeom>
+                  </pic:spPr>
+                </pic:pic>
+              </a:graphicData>
+            </a:graphic>
+          </wp:inline>
+        </w:drawing>
+      </w:r>
+    </w:p>
+    <w:p>
+      <w:pPr>
+        <w:tabs>
+          <w:tab w:val="left" w:pos="1126"/>
+        </w:tabs>
+        <w:rPr>
+          <w:sz w:val="32"/>
+          <w:szCs w:val="32"/>
+        </w:rPr>
+      </w:pPr>
+      <w:r>
+        <w:rPr>
+          <w:sz w:val="32"/>
+          <w:szCs w:val="32"/>
+        </w:rPr>
+        <w:lastRenderedPageBreak/>
+        <w:t>So, div means we make block scope of elements inside clearly</w:t>
+      </w:r>
     </w:p>
     <w:p>
       <w:pPr>

</xml_diff>

<commit_message>
complete upload listing images functionality
</commit_message>
<xml_diff>
--- a/steps follow.docx
+++ b/steps follow.docx
@@ -16125,7 +16125,7 @@
                     <pic:cNvPicPr/>
                   </pic:nvPicPr>
                   <pic:blipFill>
-                    <a:blip r:embed="rId5"/>
+                    <a:blip r:embed="rId7"/>
                     <a:stretch>
                       <a:fillRect/>
                     </a:stretch>
@@ -21857,6 +21857,7 @@
       </w:pPr>
       <w:r>
         <w:rPr>
+          <w:noProof/>
           <w:sz w:val="32"/>
           <w:szCs w:val="32"/>
         </w:rPr>
@@ -21876,7 +21877,7 @@
                     <pic:cNvPicPr/>
                   </pic:nvPicPr>
                   <pic:blipFill>
-                    <a:blip r:embed="rId6"/>
+                    <a:blip r:embed="rId8"/>
                     <a:stretch>
                       <a:fillRect/>
                     </a:stretch>
@@ -21961,6 +21962,7 @@
       </w:pPr>
       <w:r>
         <w:rPr>
+          <w:noProof/>
           <w:sz w:val="32"/>
           <w:szCs w:val="32"/>
         </w:rPr>
@@ -21981,7 +21983,7 @@
                     <pic:cNvPicPr/>
                   </pic:nvPicPr>
                   <pic:blipFill>
-                    <a:blip r:embed="rId7"/>
+                    <a:blip r:embed="rId9"/>
                     <a:stretch>
                       <a:fillRect/>
                     </a:stretch>
@@ -22041,6 +22043,7 @@
       </w:pPr>
       <w:r>
         <w:rPr>
+          <w:noProof/>
           <w:sz w:val="32"/>
           <w:szCs w:val="32"/>
         </w:rPr>
@@ -22060,7 +22063,7 @@
                     <pic:cNvPicPr/>
                   </pic:nvPicPr>
                   <pic:blipFill>
-                    <a:blip r:embed="rId8"/>
+                    <a:blip r:embed="rId10"/>
                     <a:stretch>
                       <a:fillRect/>
                     </a:stretch>
@@ -22138,6 +22141,7 @@
       </w:pPr>
       <w:r>
         <w:rPr>
+          <w:noProof/>
           <w:color w:val="FF0000"/>
           <w:sz w:val="32"/>
           <w:szCs w:val="32"/>
@@ -22158,7 +22162,7 @@
                     <pic:cNvPicPr/>
                   </pic:nvPicPr>
                   <pic:blipFill>
-                    <a:blip r:embed="rId9"/>
+                    <a:blip r:embed="rId11"/>
                     <a:stretch>
                       <a:fillRect/>
                     </a:stretch>
@@ -22200,12 +22204,2930 @@
     </w:p>
     <w:p>
       <w:pPr>
-        <w:tabs>
-          <w:tab w:val="left" w:pos="1126"/>
-        </w:tabs>
-        <w:rPr>
-          <w:sz w:val="32"/>
-          <w:szCs w:val="32"/>
+        <w:rPr>
+          <w:color w:val="FF0000"/>
+          <w:sz w:val="32"/>
+          <w:szCs w:val="32"/>
+          <w:lang w:val="en-US"/>
+        </w:rPr>
+      </w:pPr>
+      <w:r>
+        <w:rPr>
+          <w:color w:val="FF0000"/>
+          <w:sz w:val="32"/>
+          <w:szCs w:val="32"/>
+          <w:highlight w:val="yellow"/>
+          <w:lang w:val="en-US"/>
+        </w:rPr>
+        <w:t>DO GIT COMMIT</w:t>
+      </w:r>
+    </w:p>
+    <w:p>
+      <w:pPr>
+        <w:tabs>
+          <w:tab w:val="left" w:pos="1126"/>
+        </w:tabs>
+        <w:rPr>
+          <w:sz w:val="32"/>
+          <w:szCs w:val="32"/>
+        </w:rPr>
+      </w:pPr>
+      <w:proofErr w:type="gramStart"/>
+      <w:r>
+        <w:rPr>
+          <w:sz w:val="32"/>
+          <w:szCs w:val="32"/>
+        </w:rPr>
+        <w:t>First</w:t>
+      </w:r>
+      <w:proofErr w:type="gramEnd"/>
+      <w:r>
+        <w:rPr>
+          <w:sz w:val="32"/>
+          <w:szCs w:val="32"/>
+        </w:rPr>
+        <w:t xml:space="preserve"> we need to check uploading the file so we used callback function and provided </w:t>
+      </w:r>
+      <w:proofErr w:type="spellStart"/>
+      <w:proofErr w:type="gramStart"/>
+      <w:r>
+        <w:rPr>
+          <w:sz w:val="32"/>
+          <w:szCs w:val="32"/>
+        </w:rPr>
+        <w:t>e.targe</w:t>
+      </w:r>
+      <w:proofErr w:type="gramEnd"/>
+      <w:r>
+        <w:rPr>
+          <w:sz w:val="32"/>
+          <w:szCs w:val="32"/>
+        </w:rPr>
+        <w:t>.files</w:t>
+      </w:r>
+      <w:proofErr w:type="spellEnd"/>
+      <w:r>
+        <w:rPr>
+          <w:sz w:val="32"/>
+          <w:szCs w:val="32"/>
+        </w:rPr>
+        <w:t xml:space="preserve"> (store in state) (we use </w:t>
+      </w:r>
+      <w:proofErr w:type="spellStart"/>
+      <w:r>
+        <w:rPr>
+          <w:sz w:val="32"/>
+          <w:szCs w:val="32"/>
+        </w:rPr>
+        <w:t>onchange</w:t>
+      </w:r>
+      <w:proofErr w:type="spellEnd"/>
+      <w:r>
+        <w:rPr>
+          <w:sz w:val="32"/>
+          <w:szCs w:val="32"/>
+        </w:rPr>
+        <w:t>)</w:t>
+      </w:r>
+    </w:p>
+    <w:p>
+      <w:pPr>
+        <w:tabs>
+          <w:tab w:val="left" w:pos="5529"/>
+        </w:tabs>
+        <w:rPr>
+          <w:sz w:val="32"/>
+          <w:szCs w:val="32"/>
+        </w:rPr>
+      </w:pPr>
+      <w:proofErr w:type="spellStart"/>
+      <w:r>
+        <w:rPr>
+          <w:sz w:val="32"/>
+          <w:szCs w:val="32"/>
+        </w:rPr>
+        <w:t>const</w:t>
+      </w:r>
+      <w:proofErr w:type="spellEnd"/>
+      <w:r>
+        <w:rPr>
+          <w:sz w:val="32"/>
+          <w:szCs w:val="32"/>
+        </w:rPr>
+        <w:t xml:space="preserve"> [</w:t>
+      </w:r>
+      <w:proofErr w:type="spellStart"/>
+      <w:proofErr w:type="gramStart"/>
+      <w:r>
+        <w:rPr>
+          <w:sz w:val="32"/>
+          <w:szCs w:val="32"/>
+        </w:rPr>
+        <w:t>files,setFiles</w:t>
+      </w:r>
+      <w:proofErr w:type="spellEnd"/>
+      <w:proofErr w:type="gramEnd"/>
+      <w:r>
+        <w:rPr>
+          <w:sz w:val="32"/>
+          <w:szCs w:val="32"/>
+        </w:rPr>
+        <w:t xml:space="preserve">] = </w:t>
+      </w:r>
+      <w:proofErr w:type="spellStart"/>
+      <w:proofErr w:type="gramStart"/>
+      <w:r>
+        <w:rPr>
+          <w:sz w:val="32"/>
+          <w:szCs w:val="32"/>
+        </w:rPr>
+        <w:t>useState</w:t>
+      </w:r>
+      <w:proofErr w:type="spellEnd"/>
+      <w:r>
+        <w:rPr>
+          <w:sz w:val="32"/>
+          <w:szCs w:val="32"/>
+        </w:rPr>
+        <w:t>(</w:t>
+      </w:r>
+      <w:proofErr w:type="gramEnd"/>
+      <w:r>
+        <w:rPr>
+          <w:sz w:val="32"/>
+          <w:szCs w:val="32"/>
+        </w:rPr>
+        <w:t>[]);</w:t>
+      </w:r>
+      <w:r>
+        <w:rPr>
+          <w:sz w:val="32"/>
+          <w:szCs w:val="32"/>
+        </w:rPr>
+        <w:tab/>
+      </w:r>
+    </w:p>
+    <w:p>
+      <w:pPr>
+        <w:tabs>
+          <w:tab w:val="left" w:pos="5529"/>
+        </w:tabs>
+        <w:rPr>
+          <w:sz w:val="32"/>
+          <w:szCs w:val="32"/>
+        </w:rPr>
+      </w:pPr>
+      <w:proofErr w:type="spellStart"/>
+      <w:r>
+        <w:rPr>
+          <w:b/>
+          <w:bCs/>
+          <w:sz w:val="32"/>
+          <w:szCs w:val="32"/>
+        </w:rPr>
+        <w:t>onChange</w:t>
+      </w:r>
+      <w:proofErr w:type="spellEnd"/>
+      <w:r>
+        <w:rPr>
+          <w:sz w:val="32"/>
+          <w:szCs w:val="32"/>
+        </w:rPr>
+        <w:t>={(e)=&gt;</w:t>
+      </w:r>
+      <w:proofErr w:type="spellStart"/>
+      <w:r>
+        <w:rPr>
+          <w:sz w:val="32"/>
+          <w:szCs w:val="32"/>
+        </w:rPr>
+        <w:t>setFiles</w:t>
+      </w:r>
+      <w:proofErr w:type="spellEnd"/>
+      <w:r>
+        <w:rPr>
+          <w:sz w:val="32"/>
+          <w:szCs w:val="32"/>
+        </w:rPr>
+        <w:t>(</w:t>
+      </w:r>
+      <w:proofErr w:type="spellStart"/>
+      <w:proofErr w:type="gramStart"/>
+      <w:r>
+        <w:rPr>
+          <w:sz w:val="32"/>
+          <w:szCs w:val="32"/>
+        </w:rPr>
+        <w:t>e.target</w:t>
+      </w:r>
+      <w:proofErr w:type="gramEnd"/>
+      <w:r>
+        <w:rPr>
+          <w:sz w:val="32"/>
+          <w:szCs w:val="32"/>
+        </w:rPr>
+        <w:t>.files</w:t>
+      </w:r>
+      <w:proofErr w:type="spellEnd"/>
+      <w:r>
+        <w:rPr>
+          <w:sz w:val="32"/>
+          <w:szCs w:val="32"/>
+        </w:rPr>
+        <w:t>)}</w:t>
+      </w:r>
+    </w:p>
+    <w:p>
+      <w:pPr>
+        <w:tabs>
+          <w:tab w:val="left" w:pos="5529"/>
+        </w:tabs>
+        <w:rPr>
+          <w:sz w:val="32"/>
+          <w:szCs w:val="32"/>
+        </w:rPr>
+      </w:pPr>
+    </w:p>
+    <w:p>
+      <w:pPr>
+        <w:tabs>
+          <w:tab w:val="left" w:pos="5529"/>
+        </w:tabs>
+        <w:rPr>
+          <w:sz w:val="32"/>
+          <w:szCs w:val="32"/>
+        </w:rPr>
+      </w:pPr>
+      <w:r>
+        <w:rPr>
+          <w:sz w:val="32"/>
+          <w:szCs w:val="32"/>
+        </w:rPr>
+        <w:t>then check console.log</w:t>
+      </w:r>
+    </w:p>
+    <w:p>
+      <w:pPr>
+        <w:tabs>
+          <w:tab w:val="left" w:pos="5529"/>
+        </w:tabs>
+        <w:rPr>
+          <w:sz w:val="32"/>
+          <w:szCs w:val="32"/>
+        </w:rPr>
+      </w:pPr>
+      <w:proofErr w:type="gramStart"/>
+      <w:r>
+        <w:rPr>
+          <w:sz w:val="32"/>
+          <w:szCs w:val="32"/>
+        </w:rPr>
+        <w:t>so</w:t>
+      </w:r>
+      <w:proofErr w:type="gramEnd"/>
+      <w:r>
+        <w:rPr>
+          <w:sz w:val="32"/>
+          <w:szCs w:val="32"/>
+        </w:rPr>
+        <w:t xml:space="preserve"> we got data, now we store in </w:t>
+      </w:r>
+      <w:proofErr w:type="spellStart"/>
+      <w:r>
+        <w:rPr>
+          <w:sz w:val="32"/>
+          <w:szCs w:val="32"/>
+        </w:rPr>
+        <w:t>cloudinary</w:t>
+      </w:r>
+      <w:proofErr w:type="spellEnd"/>
+    </w:p>
+    <w:p>
+      <w:pPr>
+        <w:tabs>
+          <w:tab w:val="left" w:pos="2563"/>
+        </w:tabs>
+        <w:rPr>
+          <w:sz w:val="32"/>
+          <w:szCs w:val="32"/>
+        </w:rPr>
+      </w:pPr>
+      <w:r>
+        <w:rPr>
+          <w:sz w:val="32"/>
+          <w:szCs w:val="32"/>
+        </w:rPr>
+        <w:tab/>
+      </w:r>
+    </w:p>
+    <w:p>
+      <w:pPr>
+        <w:tabs>
+          <w:tab w:val="left" w:pos="2563"/>
+        </w:tabs>
+        <w:rPr>
+          <w:sz w:val="32"/>
+          <w:szCs w:val="32"/>
+        </w:rPr>
+      </w:pPr>
+      <w:r>
+        <w:rPr>
+          <w:sz w:val="32"/>
+          <w:szCs w:val="32"/>
+        </w:rPr>
+        <w:t xml:space="preserve">if there is </w:t>
+      </w:r>
+      <w:proofErr w:type="spellStart"/>
+      <w:r>
+        <w:rPr>
+          <w:sz w:val="32"/>
+          <w:szCs w:val="32"/>
+        </w:rPr>
+        <w:t>imageuploaderror</w:t>
+      </w:r>
+      <w:proofErr w:type="spellEnd"/>
+      <w:r>
+        <w:rPr>
+          <w:sz w:val="32"/>
+          <w:szCs w:val="32"/>
+        </w:rPr>
+        <w:t xml:space="preserve"> means throw the error</w:t>
+      </w:r>
+    </w:p>
+    <w:p>
+      <w:pPr>
+        <w:tabs>
+          <w:tab w:val="left" w:pos="5529"/>
+        </w:tabs>
+        <w:rPr>
+          <w:sz w:val="32"/>
+          <w:szCs w:val="32"/>
+        </w:rPr>
+      </w:pPr>
+      <w:r>
+        <w:rPr>
+          <w:sz w:val="32"/>
+          <w:szCs w:val="32"/>
+        </w:rPr>
+        <w:t>&lt;p</w:t>
+      </w:r>
+      <w:proofErr w:type="gramStart"/>
+      <w:r>
+        <w:rPr>
+          <w:sz w:val="32"/>
+          <w:szCs w:val="32"/>
+        </w:rPr>
+        <w:t>&gt;{</w:t>
+      </w:r>
+      <w:proofErr w:type="spellStart"/>
+      <w:proofErr w:type="gramEnd"/>
+      <w:r>
+        <w:rPr>
+          <w:sz w:val="32"/>
+          <w:szCs w:val="32"/>
+        </w:rPr>
+        <w:t>imageUploadError</w:t>
+      </w:r>
+      <w:proofErr w:type="spellEnd"/>
+      <w:r>
+        <w:rPr>
+          <w:sz w:val="32"/>
+          <w:szCs w:val="32"/>
+        </w:rPr>
+        <w:t xml:space="preserve"> &amp;&amp; </w:t>
+      </w:r>
+      <w:proofErr w:type="spellStart"/>
+      <w:proofErr w:type="gramStart"/>
+      <w:r>
+        <w:rPr>
+          <w:sz w:val="32"/>
+          <w:szCs w:val="32"/>
+        </w:rPr>
+        <w:t>imageUploadError</w:t>
+      </w:r>
+      <w:proofErr w:type="spellEnd"/>
+      <w:r>
+        <w:rPr>
+          <w:sz w:val="32"/>
+          <w:szCs w:val="32"/>
+        </w:rPr>
+        <w:t>}&lt;</w:t>
+      </w:r>
+      <w:proofErr w:type="gramEnd"/>
+      <w:r>
+        <w:rPr>
+          <w:sz w:val="32"/>
+          <w:szCs w:val="32"/>
+        </w:rPr>
+        <w:t>/p&gt;</w:t>
+      </w:r>
+    </w:p>
+    <w:p>
+      <w:pPr>
+        <w:tabs>
+          <w:tab w:val="left" w:pos="5529"/>
+        </w:tabs>
+        <w:rPr>
+          <w:sz w:val="32"/>
+          <w:szCs w:val="32"/>
+        </w:rPr>
+      </w:pPr>
+    </w:p>
+    <w:p>
+      <w:pPr>
+        <w:tabs>
+          <w:tab w:val="left" w:pos="5529"/>
+        </w:tabs>
+        <w:rPr>
+          <w:sz w:val="32"/>
+          <w:szCs w:val="32"/>
+        </w:rPr>
+      </w:pPr>
+      <w:r>
+        <w:rPr>
+          <w:noProof/>
+          <w:sz w:val="32"/>
+          <w:szCs w:val="32"/>
+        </w:rPr>
+        <w:drawing>
+          <wp:inline distT="0" distB="0" distL="0" distR="0" wp14:anchorId="7C7AD9B5" wp14:editId="0FFEE766">
+            <wp:extent cx="4412362" cy="1234547"/>
+            <wp:effectExtent l="0" t="0" r="7620" b="3810"/>
+            <wp:docPr id="1196282630" name="Picture 1"/>
+            <wp:cNvGraphicFramePr>
+              <a:graphicFrameLocks xmlns:a="http://schemas.openxmlformats.org/drawingml/2006/main" noChangeAspect="1"/>
+            </wp:cNvGraphicFramePr>
+            <a:graphic xmlns:a="http://schemas.openxmlformats.org/drawingml/2006/main">
+              <a:graphicData uri="http://schemas.openxmlformats.org/drawingml/2006/picture">
+                <pic:pic xmlns:pic="http://schemas.openxmlformats.org/drawingml/2006/picture">
+                  <pic:nvPicPr>
+                    <pic:cNvPr id="1196282630" name=""/>
+                    <pic:cNvPicPr/>
+                  </pic:nvPicPr>
+                  <pic:blipFill>
+                    <a:blip r:embed="rId12"/>
+                    <a:stretch>
+                      <a:fillRect/>
+                    </a:stretch>
+                  </pic:blipFill>
+                  <pic:spPr>
+                    <a:xfrm>
+                      <a:off x="0" y="0"/>
+                      <a:ext cx="4412362" cy="1234547"/>
+                    </a:xfrm>
+                    <a:prstGeom prst="rect">
+                      <a:avLst/>
+                    </a:prstGeom>
+                  </pic:spPr>
+                </pic:pic>
+              </a:graphicData>
+            </a:graphic>
+          </wp:inline>
+        </w:drawing>
+      </w:r>
+    </w:p>
+    <w:p>
+      <w:pPr>
+        <w:tabs>
+          <w:tab w:val="left" w:pos="5529"/>
+        </w:tabs>
+        <w:rPr>
+          <w:sz w:val="32"/>
+          <w:szCs w:val="32"/>
+        </w:rPr>
+      </w:pPr>
+      <w:r>
+        <w:rPr>
+          <w:sz w:val="32"/>
+          <w:szCs w:val="32"/>
+        </w:rPr>
+        <w:t>How many files are uploaded</w:t>
+      </w:r>
+    </w:p>
+    <w:p>
+      <w:pPr>
+        <w:tabs>
+          <w:tab w:val="left" w:pos="5529"/>
+        </w:tabs>
+        <w:rPr>
+          <w:sz w:val="32"/>
+          <w:szCs w:val="32"/>
+        </w:rPr>
+      </w:pPr>
+      <w:r>
+        <w:rPr>
+          <w:sz w:val="32"/>
+          <w:szCs w:val="32"/>
+        </w:rPr>
+        <w:t xml:space="preserve">&lt;input </w:t>
+      </w:r>
+    </w:p>
+    <w:p>
+      <w:pPr>
+        <w:tabs>
+          <w:tab w:val="left" w:pos="5529"/>
+        </w:tabs>
+        <w:rPr>
+          <w:sz w:val="32"/>
+          <w:szCs w:val="32"/>
+        </w:rPr>
+      </w:pPr>
+      <w:r>
+        <w:rPr>
+          <w:sz w:val="32"/>
+          <w:szCs w:val="32"/>
+        </w:rPr>
+        <w:t xml:space="preserve">                    </w:t>
+      </w:r>
+      <w:proofErr w:type="spellStart"/>
+      <w:r>
+        <w:rPr>
+          <w:sz w:val="32"/>
+          <w:szCs w:val="32"/>
+        </w:rPr>
+        <w:t>onChange</w:t>
+      </w:r>
+      <w:proofErr w:type="spellEnd"/>
+      <w:r>
+        <w:rPr>
+          <w:sz w:val="32"/>
+          <w:szCs w:val="32"/>
+        </w:rPr>
+        <w:t>={(e)=&gt;</w:t>
+      </w:r>
+      <w:proofErr w:type="spellStart"/>
+      <w:r>
+        <w:rPr>
+          <w:sz w:val="32"/>
+          <w:szCs w:val="32"/>
+        </w:rPr>
+        <w:t>setFiles</w:t>
+      </w:r>
+      <w:proofErr w:type="spellEnd"/>
+      <w:r>
+        <w:rPr>
+          <w:sz w:val="32"/>
+          <w:szCs w:val="32"/>
+        </w:rPr>
+        <w:t>(</w:t>
+      </w:r>
+      <w:proofErr w:type="spellStart"/>
+      <w:proofErr w:type="gramStart"/>
+      <w:r>
+        <w:rPr>
+          <w:sz w:val="32"/>
+          <w:szCs w:val="32"/>
+        </w:rPr>
+        <w:t>e.target</w:t>
+      </w:r>
+      <w:proofErr w:type="gramEnd"/>
+      <w:r>
+        <w:rPr>
+          <w:sz w:val="32"/>
+          <w:szCs w:val="32"/>
+        </w:rPr>
+        <w:t>.files</w:t>
+      </w:r>
+      <w:proofErr w:type="spellEnd"/>
+      <w:r>
+        <w:rPr>
+          <w:sz w:val="32"/>
+          <w:szCs w:val="32"/>
+        </w:rPr>
+        <w:t>)}</w:t>
+      </w:r>
+    </w:p>
+    <w:p>
+      <w:pPr>
+        <w:tabs>
+          <w:tab w:val="left" w:pos="5529"/>
+        </w:tabs>
+        <w:rPr>
+          <w:sz w:val="32"/>
+          <w:szCs w:val="32"/>
+        </w:rPr>
+      </w:pPr>
+      <w:r>
+        <w:rPr>
+          <w:sz w:val="32"/>
+          <w:szCs w:val="32"/>
+        </w:rPr>
+        <w:t xml:space="preserve">                    type="file" </w:t>
+      </w:r>
+    </w:p>
+    <w:p>
+      <w:pPr>
+        <w:tabs>
+          <w:tab w:val="left" w:pos="5529"/>
+        </w:tabs>
+        <w:rPr>
+          <w:sz w:val="32"/>
+          <w:szCs w:val="32"/>
+        </w:rPr>
+      </w:pPr>
+      <w:r>
+        <w:rPr>
+          <w:sz w:val="32"/>
+          <w:szCs w:val="32"/>
+        </w:rPr>
+        <w:t>                    id='images'</w:t>
+      </w:r>
+    </w:p>
+    <w:p>
+      <w:pPr>
+        <w:tabs>
+          <w:tab w:val="left" w:pos="5529"/>
+        </w:tabs>
+        <w:rPr>
+          <w:sz w:val="32"/>
+          <w:szCs w:val="32"/>
+        </w:rPr>
+      </w:pPr>
+      <w:r>
+        <w:rPr>
+          <w:sz w:val="32"/>
+          <w:szCs w:val="32"/>
+        </w:rPr>
+        <w:t xml:space="preserve">                    </w:t>
+      </w:r>
+      <w:proofErr w:type="spellStart"/>
+      <w:r>
+        <w:rPr>
+          <w:sz w:val="32"/>
+          <w:szCs w:val="32"/>
+        </w:rPr>
+        <w:t>className</w:t>
+      </w:r>
+      <w:proofErr w:type="spellEnd"/>
+      <w:r>
+        <w:rPr>
+          <w:sz w:val="32"/>
+          <w:szCs w:val="32"/>
+        </w:rPr>
+        <w:t>='border p-3 border-gray-300 rounded w-full'</w:t>
+      </w:r>
+    </w:p>
+    <w:p>
+      <w:pPr>
+        <w:tabs>
+          <w:tab w:val="left" w:pos="5529"/>
+        </w:tabs>
+        <w:rPr>
+          <w:sz w:val="32"/>
+          <w:szCs w:val="32"/>
+        </w:rPr>
+      </w:pPr>
+      <w:r>
+        <w:rPr>
+          <w:sz w:val="32"/>
+          <w:szCs w:val="32"/>
+        </w:rPr>
+        <w:t>                    accept='image/*'</w:t>
+      </w:r>
+    </w:p>
+    <w:p>
+      <w:pPr>
+        <w:tabs>
+          <w:tab w:val="left" w:pos="5529"/>
+        </w:tabs>
+        <w:rPr>
+          <w:sz w:val="32"/>
+          <w:szCs w:val="32"/>
+        </w:rPr>
+      </w:pPr>
+      <w:r>
+        <w:rPr>
+          <w:sz w:val="32"/>
+          <w:szCs w:val="32"/>
+        </w:rPr>
+        <w:lastRenderedPageBreak/>
+        <w:t>                    multiple</w:t>
+      </w:r>
+    </w:p>
+    <w:p>
+      <w:pPr>
+        <w:tabs>
+          <w:tab w:val="left" w:pos="5529"/>
+        </w:tabs>
+        <w:rPr>
+          <w:sz w:val="32"/>
+          <w:szCs w:val="32"/>
+        </w:rPr>
+      </w:pPr>
+      <w:r>
+        <w:rPr>
+          <w:sz w:val="32"/>
+          <w:szCs w:val="32"/>
+        </w:rPr>
+        <w:t>                    /&gt;</w:t>
+      </w:r>
+    </w:p>
+    <w:p>
+      <w:pPr>
+        <w:tabs>
+          <w:tab w:val="left" w:pos="5529"/>
+        </w:tabs>
+        <w:rPr>
+          <w:sz w:val="32"/>
+          <w:szCs w:val="32"/>
+        </w:rPr>
+      </w:pPr>
+    </w:p>
+    <w:p>
+      <w:pPr>
+        <w:tabs>
+          <w:tab w:val="left" w:pos="5529"/>
+        </w:tabs>
+        <w:rPr>
+          <w:b/>
+          <w:bCs/>
+          <w:color w:val="FF0000"/>
+          <w:sz w:val="32"/>
+          <w:szCs w:val="32"/>
+        </w:rPr>
+      </w:pPr>
+      <w:r>
+        <w:rPr>
+          <w:sz w:val="32"/>
+          <w:szCs w:val="32"/>
+        </w:rPr>
+        <w:t xml:space="preserve">As I added multiple images instead of </w:t>
+      </w:r>
+      <w:proofErr w:type="gramStart"/>
+      <w:r>
+        <w:rPr>
+          <w:sz w:val="32"/>
+          <w:szCs w:val="32"/>
+        </w:rPr>
+        <w:t>firebase</w:t>
+      </w:r>
+      <w:proofErr w:type="gramEnd"/>
+      <w:r>
+        <w:rPr>
+          <w:sz w:val="32"/>
+          <w:szCs w:val="32"/>
+        </w:rPr>
+        <w:t xml:space="preserve"> I was using </w:t>
+      </w:r>
+      <w:proofErr w:type="spellStart"/>
+      <w:r>
+        <w:rPr>
+          <w:sz w:val="32"/>
+          <w:szCs w:val="32"/>
+        </w:rPr>
+        <w:t>cloudinary</w:t>
+      </w:r>
+      <w:proofErr w:type="spellEnd"/>
+      <w:r>
+        <w:rPr>
+          <w:sz w:val="32"/>
+          <w:szCs w:val="32"/>
+        </w:rPr>
+        <w:t xml:space="preserve"> so here I am using </w:t>
+      </w:r>
+      <w:proofErr w:type="spellStart"/>
+      <w:r>
+        <w:rPr>
+          <w:sz w:val="32"/>
+          <w:szCs w:val="32"/>
+        </w:rPr>
+        <w:t>axios</w:t>
+      </w:r>
+      <w:proofErr w:type="spellEnd"/>
+      <w:r>
+        <w:rPr>
+          <w:sz w:val="32"/>
+          <w:szCs w:val="32"/>
+        </w:rPr>
+        <w:t xml:space="preserve"> to get progress images </w:t>
+      </w:r>
+      <w:r>
+        <w:rPr>
+          <w:sz w:val="32"/>
+          <w:szCs w:val="32"/>
+        </w:rPr>
+        <w:br/>
+      </w:r>
+      <w:r>
+        <w:rPr>
+          <w:b/>
+          <w:bCs/>
+          <w:color w:val="FF0000"/>
+          <w:sz w:val="32"/>
+          <w:szCs w:val="32"/>
+          <w:highlight w:val="yellow"/>
+        </w:rPr>
+        <w:t xml:space="preserve">NOTE: ONLY WHEN UPLOADING MULTIPLE </w:t>
+      </w:r>
+      <w:proofErr w:type="gramStart"/>
+      <w:r>
+        <w:rPr>
+          <w:b/>
+          <w:bCs/>
+          <w:color w:val="FF0000"/>
+          <w:sz w:val="32"/>
+          <w:szCs w:val="32"/>
+          <w:highlight w:val="yellow"/>
+        </w:rPr>
+        <w:t>IMAGES</w:t>
+      </w:r>
+      <w:proofErr w:type="gramEnd"/>
+      <w:r>
+        <w:rPr>
+          <w:b/>
+          <w:bCs/>
+          <w:color w:val="FF0000"/>
+          <w:sz w:val="32"/>
+          <w:szCs w:val="32"/>
+          <w:highlight w:val="yellow"/>
+        </w:rPr>
+        <w:t xml:space="preserve"> WE CAN SEE</w:t>
+      </w:r>
+      <w:r>
+        <w:rPr>
+          <w:b/>
+          <w:bCs/>
+          <w:color w:val="FF0000"/>
+          <w:sz w:val="32"/>
+          <w:szCs w:val="32"/>
+        </w:rPr>
+        <w:t xml:space="preserve"> </w:t>
+      </w:r>
+      <w:r>
+        <w:rPr>
+          <w:b/>
+          <w:bCs/>
+          <w:color w:val="FF0000"/>
+          <w:sz w:val="32"/>
+          <w:szCs w:val="32"/>
+          <w:highlight w:val="yellow"/>
+        </w:rPr>
+        <w:t>CHANGES</w:t>
+      </w:r>
+    </w:p>
+    <w:p>
+      <w:pPr>
+        <w:tabs>
+          <w:tab w:val="left" w:pos="5529"/>
+        </w:tabs>
+        <w:rPr>
+          <w:b/>
+          <w:bCs/>
+          <w:color w:val="FF0000"/>
+          <w:sz w:val="32"/>
+          <w:szCs w:val="32"/>
+        </w:rPr>
+      </w:pPr>
+    </w:p>
+    <w:p>
+      <w:pPr>
+        <w:tabs>
+          <w:tab w:val="left" w:pos="5529"/>
+        </w:tabs>
+        <w:rPr>
+          <w:sz w:val="32"/>
+          <w:szCs w:val="32"/>
+        </w:rPr>
+      </w:pPr>
+      <w:r>
+        <w:rPr>
+          <w:noProof/>
+          <w:sz w:val="32"/>
+          <w:szCs w:val="32"/>
+        </w:rPr>
+        <w:drawing>
+          <wp:inline distT="0" distB="0" distL="0" distR="0" wp14:anchorId="62B50376" wp14:editId="05553471">
+            <wp:extent cx="5731510" cy="2709545"/>
+            <wp:effectExtent l="0" t="0" r="2540" b="0"/>
+            <wp:docPr id="1126037886" name="Picture 1"/>
+            <wp:cNvGraphicFramePr>
+              <a:graphicFrameLocks xmlns:a="http://schemas.openxmlformats.org/drawingml/2006/main" noChangeAspect="1"/>
+            </wp:cNvGraphicFramePr>
+            <a:graphic xmlns:a="http://schemas.openxmlformats.org/drawingml/2006/main">
+              <a:graphicData uri="http://schemas.openxmlformats.org/drawingml/2006/picture">
+                <pic:pic xmlns:pic="http://schemas.openxmlformats.org/drawingml/2006/picture">
+                  <pic:nvPicPr>
+                    <pic:cNvPr id="1126037886" name=""/>
+                    <pic:cNvPicPr/>
+                  </pic:nvPicPr>
+                  <pic:blipFill>
+                    <a:blip r:embed="rId13"/>
+                    <a:stretch>
+                      <a:fillRect/>
+                    </a:stretch>
+                  </pic:blipFill>
+                  <pic:spPr>
+                    <a:xfrm>
+                      <a:off x="0" y="0"/>
+                      <a:ext cx="5731510" cy="2709545"/>
+                    </a:xfrm>
+                    <a:prstGeom prst="rect">
+                      <a:avLst/>
+                    </a:prstGeom>
+                  </pic:spPr>
+                </pic:pic>
+              </a:graphicData>
+            </a:graphic>
+          </wp:inline>
+        </w:drawing>
+      </w:r>
+    </w:p>
+    <w:p>
+      <w:pPr>
+        <w:tabs>
+          <w:tab w:val="left" w:pos="5529"/>
+        </w:tabs>
+        <w:rPr>
+          <w:sz w:val="32"/>
+          <w:szCs w:val="32"/>
+        </w:rPr>
+      </w:pPr>
+    </w:p>
+    <w:p>
+      <w:pPr>
+        <w:tabs>
+          <w:tab w:val="left" w:pos="5529"/>
+        </w:tabs>
+        <w:rPr>
+          <w:sz w:val="32"/>
+          <w:szCs w:val="32"/>
+        </w:rPr>
+      </w:pPr>
+      <w:r>
+        <w:rPr>
+          <w:sz w:val="32"/>
+          <w:szCs w:val="32"/>
+        </w:rPr>
+        <w:drawing>
+          <wp:inline distT="0" distB="0" distL="0" distR="0" wp14:anchorId="2C25902A" wp14:editId="2133E6E8">
+            <wp:extent cx="5731510" cy="1564005"/>
+            <wp:effectExtent l="0" t="0" r="2540" b="0"/>
+            <wp:docPr id="289334909" name="Picture 1"/>
+            <wp:cNvGraphicFramePr>
+              <a:graphicFrameLocks xmlns:a="http://schemas.openxmlformats.org/drawingml/2006/main" noChangeAspect="1"/>
+            </wp:cNvGraphicFramePr>
+            <a:graphic xmlns:a="http://schemas.openxmlformats.org/drawingml/2006/main">
+              <a:graphicData uri="http://schemas.openxmlformats.org/drawingml/2006/picture">
+                <pic:pic xmlns:pic="http://schemas.openxmlformats.org/drawingml/2006/picture">
+                  <pic:nvPicPr>
+                    <pic:cNvPr id="289334909" name=""/>
+                    <pic:cNvPicPr/>
+                  </pic:nvPicPr>
+                  <pic:blipFill>
+                    <a:blip r:embed="rId14"/>
+                    <a:stretch>
+                      <a:fillRect/>
+                    </a:stretch>
+                  </pic:blipFill>
+                  <pic:spPr>
+                    <a:xfrm>
+                      <a:off x="0" y="0"/>
+                      <a:ext cx="5731510" cy="1564005"/>
+                    </a:xfrm>
+                    <a:prstGeom prst="rect">
+                      <a:avLst/>
+                    </a:prstGeom>
+                  </pic:spPr>
+                </pic:pic>
+              </a:graphicData>
+            </a:graphic>
+          </wp:inline>
+        </w:drawing>
+      </w:r>
+    </w:p>
+    <w:p>
+      <w:pPr>
+        <w:tabs>
+          <w:tab w:val="left" w:pos="5529"/>
+        </w:tabs>
+        <w:rPr>
+          <w:sz w:val="28"/>
+          <w:szCs w:val="28"/>
+        </w:rPr>
+      </w:pPr>
+      <w:r>
+        <w:rPr>
+          <w:sz w:val="28"/>
+          <w:szCs w:val="28"/>
+        </w:rPr>
+        <w:t>Key Concepts:</w:t>
+      </w:r>
+    </w:p>
+    <w:p>
+      <w:pPr>
+        <w:tabs>
+          <w:tab w:val="left" w:pos="5529"/>
+        </w:tabs>
+        <w:rPr>
+          <w:sz w:val="28"/>
+          <w:szCs w:val="28"/>
+        </w:rPr>
+      </w:pPr>
+    </w:p>
+    <w:p>
+      <w:pPr>
+        <w:tabs>
+          <w:tab w:val="left" w:pos="5529"/>
+        </w:tabs>
+        <w:rPr>
+          <w:b/>
+          <w:bCs/>
+          <w:sz w:val="28"/>
+          <w:szCs w:val="28"/>
+        </w:rPr>
+      </w:pPr>
+    </w:p>
+    <w:p>
+      <w:pPr>
+        <w:tabs>
+          <w:tab w:val="left" w:pos="5529"/>
+        </w:tabs>
+        <w:rPr>
+          <w:b/>
+          <w:bCs/>
+          <w:sz w:val="28"/>
+          <w:szCs w:val="28"/>
+        </w:rPr>
+      </w:pPr>
+    </w:p>
+    <w:p>
+      <w:pPr>
+        <w:tabs>
+          <w:tab w:val="left" w:pos="5529"/>
+        </w:tabs>
+        <w:rPr>
+          <w:b/>
+          <w:bCs/>
+          <w:sz w:val="28"/>
+          <w:szCs w:val="28"/>
+        </w:rPr>
+      </w:pPr>
+      <w:r>
+        <w:rPr>
+          <w:b/>
+          <w:bCs/>
+          <w:sz w:val="28"/>
+          <w:szCs w:val="28"/>
+        </w:rPr>
+        <w:lastRenderedPageBreak/>
+        <w:t>...</w:t>
+      </w:r>
+      <w:proofErr w:type="spellStart"/>
+      <w:r>
+        <w:rPr>
+          <w:b/>
+          <w:bCs/>
+          <w:sz w:val="28"/>
+          <w:szCs w:val="28"/>
+        </w:rPr>
+        <w:t>formData</w:t>
+      </w:r>
+      <w:proofErr w:type="spellEnd"/>
+      <w:r>
+        <w:rPr>
+          <w:b/>
+          <w:bCs/>
+          <w:sz w:val="28"/>
+          <w:szCs w:val="28"/>
+        </w:rPr>
+        <w:t xml:space="preserve"> (Spread Operator):</w:t>
+      </w:r>
+    </w:p>
+    <w:p>
+      <w:pPr>
+        <w:pStyle w:val="ListParagraph"/>
+        <w:numPr>
+          <w:ilvl w:val="0"/>
+          <w:numId w:val="19"/>
+        </w:numPr>
+        <w:tabs>
+          <w:tab w:val="left" w:pos="5529"/>
+        </w:tabs>
+        <w:rPr>
+          <w:sz w:val="28"/>
+          <w:szCs w:val="28"/>
+        </w:rPr>
+      </w:pPr>
+      <w:r>
+        <w:rPr>
+          <w:sz w:val="28"/>
+          <w:szCs w:val="28"/>
+        </w:rPr>
+        <w:t xml:space="preserve">This ensures that all other properties in </w:t>
+      </w:r>
+      <w:proofErr w:type="spellStart"/>
+      <w:r>
+        <w:rPr>
+          <w:sz w:val="28"/>
+          <w:szCs w:val="28"/>
+        </w:rPr>
+        <w:t>formData</w:t>
+      </w:r>
+      <w:proofErr w:type="spellEnd"/>
+      <w:r>
+        <w:rPr>
+          <w:sz w:val="28"/>
+          <w:szCs w:val="28"/>
+        </w:rPr>
+        <w:t xml:space="preserve"> (e.g., name, description, etc.) remain unchanged.</w:t>
+      </w:r>
+    </w:p>
+    <w:p>
+      <w:pPr>
+        <w:pStyle w:val="ListParagraph"/>
+        <w:numPr>
+          <w:ilvl w:val="0"/>
+          <w:numId w:val="19"/>
+        </w:numPr>
+        <w:tabs>
+          <w:tab w:val="left" w:pos="5529"/>
+        </w:tabs>
+        <w:rPr>
+          <w:sz w:val="28"/>
+          <w:szCs w:val="28"/>
+        </w:rPr>
+      </w:pPr>
+      <w:r>
+        <w:rPr>
+          <w:sz w:val="28"/>
+          <w:szCs w:val="28"/>
+        </w:rPr>
+        <w:t xml:space="preserve">Without this, the state would lose all other fields when updating </w:t>
+      </w:r>
+      <w:proofErr w:type="spellStart"/>
+      <w:r>
+        <w:rPr>
+          <w:sz w:val="28"/>
+          <w:szCs w:val="28"/>
+        </w:rPr>
+        <w:t>imageUrls</w:t>
+      </w:r>
+      <w:proofErr w:type="spellEnd"/>
+      <w:r>
+        <w:rPr>
+          <w:sz w:val="28"/>
+          <w:szCs w:val="28"/>
+        </w:rPr>
+        <w:t>.</w:t>
+      </w:r>
+    </w:p>
+    <w:p>
+      <w:pPr>
+        <w:tabs>
+          <w:tab w:val="left" w:pos="5529"/>
+        </w:tabs>
+        <w:rPr>
+          <w:sz w:val="28"/>
+          <w:szCs w:val="28"/>
+        </w:rPr>
+      </w:pPr>
+    </w:p>
+    <w:p>
+      <w:pPr>
+        <w:tabs>
+          <w:tab w:val="left" w:pos="5529"/>
+        </w:tabs>
+        <w:rPr>
+          <w:sz w:val="28"/>
+          <w:szCs w:val="28"/>
+        </w:rPr>
+      </w:pPr>
+      <w:proofErr w:type="gramStart"/>
+      <w:r>
+        <w:rPr>
+          <w:sz w:val="28"/>
+          <w:szCs w:val="28"/>
+        </w:rPr>
+        <w:t>Next</w:t>
+      </w:r>
+      <w:proofErr w:type="gramEnd"/>
+      <w:r>
+        <w:rPr>
+          <w:sz w:val="28"/>
+          <w:szCs w:val="28"/>
+        </w:rPr>
+        <w:t xml:space="preserve"> we need to create new files while uploading the </w:t>
+      </w:r>
+      <w:proofErr w:type="gramStart"/>
+      <w:r>
+        <w:rPr>
+          <w:sz w:val="28"/>
+          <w:szCs w:val="28"/>
+        </w:rPr>
+        <w:t>image ,</w:t>
+      </w:r>
+      <w:proofErr w:type="gramEnd"/>
+      <w:r>
+        <w:rPr>
+          <w:sz w:val="28"/>
+          <w:szCs w:val="28"/>
+        </w:rPr>
+        <w:t xml:space="preserve"> please check below explanation</w:t>
+      </w:r>
+    </w:p>
+    <w:p>
+      <w:pPr>
+        <w:tabs>
+          <w:tab w:val="left" w:pos="5529"/>
+        </w:tabs>
+        <w:rPr>
+          <w:sz w:val="28"/>
+          <w:szCs w:val="28"/>
+        </w:rPr>
+      </w:pPr>
+      <w:r>
+        <w:rPr>
+          <w:sz w:val="28"/>
+          <w:szCs w:val="28"/>
+        </w:rPr>
+        <w:drawing>
+          <wp:inline distT="0" distB="0" distL="0" distR="0" wp14:anchorId="33FCC57E" wp14:editId="01513C60">
+            <wp:extent cx="5731510" cy="1180465"/>
+            <wp:effectExtent l="0" t="0" r="2540" b="635"/>
+            <wp:docPr id="238481613" name="Picture 1"/>
+            <wp:cNvGraphicFramePr>
+              <a:graphicFrameLocks xmlns:a="http://schemas.openxmlformats.org/drawingml/2006/main" noChangeAspect="1"/>
+            </wp:cNvGraphicFramePr>
+            <a:graphic xmlns:a="http://schemas.openxmlformats.org/drawingml/2006/main">
+              <a:graphicData uri="http://schemas.openxmlformats.org/drawingml/2006/picture">
+                <pic:pic xmlns:pic="http://schemas.openxmlformats.org/drawingml/2006/picture">
+                  <pic:nvPicPr>
+                    <pic:cNvPr id="238481613" name=""/>
+                    <pic:cNvPicPr/>
+                  </pic:nvPicPr>
+                  <pic:blipFill>
+                    <a:blip r:embed="rId15"/>
+                    <a:stretch>
+                      <a:fillRect/>
+                    </a:stretch>
+                  </pic:blipFill>
+                  <pic:spPr>
+                    <a:xfrm>
+                      <a:off x="0" y="0"/>
+                      <a:ext cx="5731510" cy="1180465"/>
+                    </a:xfrm>
+                    <a:prstGeom prst="rect">
+                      <a:avLst/>
+                    </a:prstGeom>
+                  </pic:spPr>
+                </pic:pic>
+              </a:graphicData>
+            </a:graphic>
+          </wp:inline>
+        </w:drawing>
+      </w:r>
+    </w:p>
+    <w:p>
+      <w:pPr>
+        <w:tabs>
+          <w:tab w:val="left" w:pos="5529"/>
+        </w:tabs>
+        <w:rPr>
+          <w:sz w:val="28"/>
+          <w:szCs w:val="28"/>
+        </w:rPr>
+      </w:pPr>
+    </w:p>
+    <w:p>
+      <w:pPr>
+        <w:tabs>
+          <w:tab w:val="left" w:pos="5529"/>
+        </w:tabs>
+        <w:rPr>
+          <w:sz w:val="28"/>
+          <w:szCs w:val="28"/>
+        </w:rPr>
+      </w:pPr>
+      <w:r>
+        <w:rPr>
+          <w:sz w:val="28"/>
+          <w:szCs w:val="28"/>
+        </w:rPr>
+        <w:drawing>
+          <wp:inline distT="0" distB="0" distL="0" distR="0" wp14:anchorId="34298BE9" wp14:editId="7DC219D3">
+            <wp:extent cx="5731510" cy="2121535"/>
+            <wp:effectExtent l="0" t="0" r="2540" b="0"/>
+            <wp:docPr id="2095889063" name="Picture 1"/>
+            <wp:cNvGraphicFramePr>
+              <a:graphicFrameLocks xmlns:a="http://schemas.openxmlformats.org/drawingml/2006/main" noChangeAspect="1"/>
+            </wp:cNvGraphicFramePr>
+            <a:graphic xmlns:a="http://schemas.openxmlformats.org/drawingml/2006/main">
+              <a:graphicData uri="http://schemas.openxmlformats.org/drawingml/2006/picture">
+                <pic:pic xmlns:pic="http://schemas.openxmlformats.org/drawingml/2006/picture">
+                  <pic:nvPicPr>
+                    <pic:cNvPr id="2095889063" name=""/>
+                    <pic:cNvPicPr/>
+                  </pic:nvPicPr>
+                  <pic:blipFill>
+                    <a:blip r:embed="rId16"/>
+                    <a:stretch>
+                      <a:fillRect/>
+                    </a:stretch>
+                  </pic:blipFill>
+                  <pic:spPr>
+                    <a:xfrm>
+                      <a:off x="0" y="0"/>
+                      <a:ext cx="5731510" cy="2121535"/>
+                    </a:xfrm>
+                    <a:prstGeom prst="rect">
+                      <a:avLst/>
+                    </a:prstGeom>
+                  </pic:spPr>
+                </pic:pic>
+              </a:graphicData>
+            </a:graphic>
+          </wp:inline>
+        </w:drawing>
+      </w:r>
+    </w:p>
+    <w:p>
+      <w:pPr>
+        <w:tabs>
+          <w:tab w:val="left" w:pos="5529"/>
+        </w:tabs>
+        <w:rPr>
+          <w:sz w:val="28"/>
+          <w:szCs w:val="28"/>
+        </w:rPr>
+      </w:pPr>
+      <w:r>
+        <w:rPr>
+          <w:sz w:val="28"/>
+          <w:szCs w:val="28"/>
+        </w:rPr>
+        <w:drawing>
+          <wp:inline distT="0" distB="0" distL="0" distR="0" wp14:anchorId="68DAEAFF" wp14:editId="46B282C5">
+            <wp:extent cx="5731510" cy="1320800"/>
+            <wp:effectExtent l="0" t="0" r="2540" b="0"/>
+            <wp:docPr id="646806427" name="Picture 1"/>
+            <wp:cNvGraphicFramePr>
+              <a:graphicFrameLocks xmlns:a="http://schemas.openxmlformats.org/drawingml/2006/main" noChangeAspect="1"/>
+            </wp:cNvGraphicFramePr>
+            <a:graphic xmlns:a="http://schemas.openxmlformats.org/drawingml/2006/main">
+              <a:graphicData uri="http://schemas.openxmlformats.org/drawingml/2006/picture">
+                <pic:pic xmlns:pic="http://schemas.openxmlformats.org/drawingml/2006/picture">
+                  <pic:nvPicPr>
+                    <pic:cNvPr id="646806427" name=""/>
+                    <pic:cNvPicPr/>
+                  </pic:nvPicPr>
+                  <pic:blipFill>
+                    <a:blip r:embed="rId17"/>
+                    <a:stretch>
+                      <a:fillRect/>
+                    </a:stretch>
+                  </pic:blipFill>
+                  <pic:spPr>
+                    <a:xfrm>
+                      <a:off x="0" y="0"/>
+                      <a:ext cx="5731510" cy="1320800"/>
+                    </a:xfrm>
+                    <a:prstGeom prst="rect">
+                      <a:avLst/>
+                    </a:prstGeom>
+                  </pic:spPr>
+                </pic:pic>
+              </a:graphicData>
+            </a:graphic>
+          </wp:inline>
+        </w:drawing>
+      </w:r>
+    </w:p>
+    <w:p>
+      <w:pPr>
+        <w:tabs>
+          <w:tab w:val="left" w:pos="5529"/>
+        </w:tabs>
+        <w:rPr>
+          <w:sz w:val="28"/>
+          <w:szCs w:val="28"/>
+        </w:rPr>
+      </w:pPr>
+      <w:r>
+        <w:rPr>
+          <w:sz w:val="28"/>
+          <w:szCs w:val="28"/>
+        </w:rPr>
+        <w:t xml:space="preserve">...you're not just uploading one file at a time — you're stacking all the files into the </w:t>
+      </w:r>
+      <w:r>
+        <w:rPr>
+          <w:b/>
+          <w:bCs/>
+          <w:sz w:val="28"/>
+          <w:szCs w:val="28"/>
+        </w:rPr>
+        <w:t xml:space="preserve">same </w:t>
+      </w:r>
+      <w:proofErr w:type="spellStart"/>
+      <w:r>
+        <w:rPr>
+          <w:b/>
+          <w:bCs/>
+          <w:sz w:val="28"/>
+          <w:szCs w:val="28"/>
+        </w:rPr>
+        <w:t>FormData</w:t>
+      </w:r>
+      <w:proofErr w:type="spellEnd"/>
+      <w:r>
+        <w:rPr>
+          <w:sz w:val="28"/>
+          <w:szCs w:val="28"/>
+        </w:rPr>
+        <w:t>. So:</w:t>
+      </w:r>
+    </w:p>
+    <w:p>
+      <w:pPr>
+        <w:numPr>
+          <w:ilvl w:val="0"/>
+          <w:numId w:val="20"/>
+        </w:numPr>
+        <w:tabs>
+          <w:tab w:val="left" w:pos="5529"/>
+        </w:tabs>
+        <w:rPr>
+          <w:sz w:val="28"/>
+          <w:szCs w:val="28"/>
+        </w:rPr>
+      </w:pPr>
+      <w:r>
+        <w:rPr>
+          <w:sz w:val="28"/>
+          <w:szCs w:val="28"/>
+        </w:rPr>
+        <w:t xml:space="preserve">First iteration: adds file1 → </w:t>
+      </w:r>
+      <w:proofErr w:type="spellStart"/>
+      <w:r>
+        <w:rPr>
+          <w:sz w:val="28"/>
+          <w:szCs w:val="28"/>
+        </w:rPr>
+        <w:t>formData</w:t>
+      </w:r>
+      <w:proofErr w:type="spellEnd"/>
+      <w:r>
+        <w:rPr>
+          <w:sz w:val="28"/>
+          <w:szCs w:val="28"/>
+        </w:rPr>
+        <w:t xml:space="preserve"> = [file1]</w:t>
+      </w:r>
+    </w:p>
+    <w:p>
+      <w:pPr>
+        <w:numPr>
+          <w:ilvl w:val="0"/>
+          <w:numId w:val="20"/>
+        </w:numPr>
+        <w:tabs>
+          <w:tab w:val="left" w:pos="5529"/>
+        </w:tabs>
+        <w:rPr>
+          <w:sz w:val="28"/>
+          <w:szCs w:val="28"/>
+        </w:rPr>
+      </w:pPr>
+      <w:r>
+        <w:rPr>
+          <w:sz w:val="28"/>
+          <w:szCs w:val="28"/>
+        </w:rPr>
+        <w:t xml:space="preserve">Second: adds file2 → </w:t>
+      </w:r>
+      <w:proofErr w:type="spellStart"/>
+      <w:r>
+        <w:rPr>
+          <w:sz w:val="28"/>
+          <w:szCs w:val="28"/>
+        </w:rPr>
+        <w:t>formData</w:t>
+      </w:r>
+      <w:proofErr w:type="spellEnd"/>
+      <w:r>
+        <w:rPr>
+          <w:sz w:val="28"/>
+          <w:szCs w:val="28"/>
+        </w:rPr>
+        <w:t xml:space="preserve"> = [file1, file2]</w:t>
+      </w:r>
+    </w:p>
+    <w:p>
+      <w:pPr>
+        <w:numPr>
+          <w:ilvl w:val="0"/>
+          <w:numId w:val="20"/>
+        </w:numPr>
+        <w:tabs>
+          <w:tab w:val="left" w:pos="5529"/>
+        </w:tabs>
+        <w:rPr>
+          <w:sz w:val="28"/>
+          <w:szCs w:val="28"/>
+        </w:rPr>
+      </w:pPr>
+      <w:r>
+        <w:rPr>
+          <w:sz w:val="28"/>
+          <w:szCs w:val="28"/>
+        </w:rPr>
+        <w:lastRenderedPageBreak/>
+        <w:t xml:space="preserve">Third: adds file3 → </w:t>
+      </w:r>
+      <w:proofErr w:type="spellStart"/>
+      <w:r>
+        <w:rPr>
+          <w:sz w:val="28"/>
+          <w:szCs w:val="28"/>
+        </w:rPr>
+        <w:t>formData</w:t>
+      </w:r>
+      <w:proofErr w:type="spellEnd"/>
+      <w:r>
+        <w:rPr>
+          <w:sz w:val="28"/>
+          <w:szCs w:val="28"/>
+        </w:rPr>
+        <w:t xml:space="preserve"> = [file1, file2, file3]</w:t>
+      </w:r>
+    </w:p>
+    <w:p>
+      <w:pPr>
+        <w:tabs>
+          <w:tab w:val="left" w:pos="5529"/>
+        </w:tabs>
+        <w:rPr>
+          <w:sz w:val="28"/>
+          <w:szCs w:val="28"/>
+        </w:rPr>
+      </w:pPr>
+      <w:r>
+        <w:rPr>
+          <w:sz w:val="28"/>
+          <w:szCs w:val="28"/>
+        </w:rPr>
+        <w:t xml:space="preserve">Now, </w:t>
+      </w:r>
+      <w:r>
+        <w:rPr>
+          <w:b/>
+          <w:bCs/>
+          <w:sz w:val="28"/>
+          <w:szCs w:val="28"/>
+        </w:rPr>
+        <w:t xml:space="preserve">every </w:t>
+      </w:r>
+      <w:proofErr w:type="spellStart"/>
+      <w:r>
+        <w:rPr>
+          <w:b/>
+          <w:bCs/>
+          <w:sz w:val="28"/>
+          <w:szCs w:val="28"/>
+        </w:rPr>
+        <w:t>axios</w:t>
+      </w:r>
+      <w:proofErr w:type="spellEnd"/>
+      <w:r>
+        <w:rPr>
+          <w:b/>
+          <w:bCs/>
+          <w:sz w:val="28"/>
+          <w:szCs w:val="28"/>
+        </w:rPr>
+        <w:t xml:space="preserve"> request is uploading all the previous files again</w:t>
+      </w:r>
+      <w:r>
+        <w:rPr>
+          <w:sz w:val="28"/>
+          <w:szCs w:val="28"/>
+        </w:rPr>
+        <w:t xml:space="preserve"> — which causes messed-up uploads, duplicates, or </w:t>
+      </w:r>
+      <w:proofErr w:type="spellStart"/>
+      <w:r>
+        <w:rPr>
+          <w:sz w:val="28"/>
+          <w:szCs w:val="28"/>
+        </w:rPr>
+        <w:t>Cloudinary</w:t>
+      </w:r>
+      <w:proofErr w:type="spellEnd"/>
+      <w:r>
+        <w:rPr>
+          <w:sz w:val="28"/>
+          <w:szCs w:val="28"/>
+        </w:rPr>
+        <w:t xml:space="preserve"> rejecting the request.</w:t>
+      </w:r>
+    </w:p>
+    <w:p>
+      <w:pPr>
+        <w:tabs>
+          <w:tab w:val="left" w:pos="5529"/>
+        </w:tabs>
+        <w:rPr>
+          <w:sz w:val="28"/>
+          <w:szCs w:val="28"/>
+        </w:rPr>
+      </w:pPr>
+      <w:r>
+        <w:rPr>
+          <w:sz w:val="28"/>
+          <w:szCs w:val="28"/>
+        </w:rPr>
+        <w:drawing>
+          <wp:inline distT="0" distB="0" distL="0" distR="0" wp14:anchorId="5C87DDAF" wp14:editId="5E6432E2">
+            <wp:extent cx="5731510" cy="1356995"/>
+            <wp:effectExtent l="0" t="0" r="2540" b="0"/>
+            <wp:docPr id="1831652998" name="Picture 1"/>
+            <wp:cNvGraphicFramePr>
+              <a:graphicFrameLocks xmlns:a="http://schemas.openxmlformats.org/drawingml/2006/main" noChangeAspect="1"/>
+            </wp:cNvGraphicFramePr>
+            <a:graphic xmlns:a="http://schemas.openxmlformats.org/drawingml/2006/main">
+              <a:graphicData uri="http://schemas.openxmlformats.org/drawingml/2006/picture">
+                <pic:pic xmlns:pic="http://schemas.openxmlformats.org/drawingml/2006/picture">
+                  <pic:nvPicPr>
+                    <pic:cNvPr id="1831652998" name=""/>
+                    <pic:cNvPicPr/>
+                  </pic:nvPicPr>
+                  <pic:blipFill>
+                    <a:blip r:embed="rId18"/>
+                    <a:stretch>
+                      <a:fillRect/>
+                    </a:stretch>
+                  </pic:blipFill>
+                  <pic:spPr>
+                    <a:xfrm>
+                      <a:off x="0" y="0"/>
+                      <a:ext cx="5731510" cy="1356995"/>
+                    </a:xfrm>
+                    <a:prstGeom prst="rect">
+                      <a:avLst/>
+                    </a:prstGeom>
+                  </pic:spPr>
+                </pic:pic>
+              </a:graphicData>
+            </a:graphic>
+          </wp:inline>
+        </w:drawing>
+      </w:r>
+    </w:p>
+    <w:p>
+      <w:pPr>
+        <w:tabs>
+          <w:tab w:val="left" w:pos="5529"/>
+        </w:tabs>
+        <w:rPr>
+          <w:sz w:val="28"/>
+          <w:szCs w:val="28"/>
+        </w:rPr>
+      </w:pPr>
+      <w:r>
+        <w:rPr>
+          <w:sz w:val="28"/>
+          <w:szCs w:val="28"/>
+        </w:rPr>
+        <w:t>This ensures:</w:t>
+      </w:r>
+    </w:p>
+    <w:p>
+      <w:pPr>
+        <w:numPr>
+          <w:ilvl w:val="0"/>
+          <w:numId w:val="21"/>
+        </w:numPr>
+        <w:tabs>
+          <w:tab w:val="left" w:pos="5529"/>
+        </w:tabs>
+        <w:rPr>
+          <w:sz w:val="28"/>
+          <w:szCs w:val="28"/>
+        </w:rPr>
+      </w:pPr>
+      <w:r>
+        <w:rPr>
+          <w:sz w:val="28"/>
+          <w:szCs w:val="28"/>
+        </w:rPr>
+        <w:t xml:space="preserve">Every file is uploaded </w:t>
+      </w:r>
+      <w:r>
+        <w:rPr>
+          <w:b/>
+          <w:bCs/>
+          <w:sz w:val="28"/>
+          <w:szCs w:val="28"/>
+        </w:rPr>
+        <w:t>individually</w:t>
+      </w:r>
+    </w:p>
+    <w:p>
+      <w:pPr>
+        <w:numPr>
+          <w:ilvl w:val="0"/>
+          <w:numId w:val="21"/>
+        </w:numPr>
+        <w:tabs>
+          <w:tab w:val="left" w:pos="5529"/>
+        </w:tabs>
+        <w:rPr>
+          <w:sz w:val="28"/>
+          <w:szCs w:val="28"/>
+        </w:rPr>
+      </w:pPr>
+      <w:r>
+        <w:rPr>
+          <w:sz w:val="28"/>
+          <w:szCs w:val="28"/>
+        </w:rPr>
+        <w:t xml:space="preserve">Each request is </w:t>
+      </w:r>
+      <w:r>
+        <w:rPr>
+          <w:b/>
+          <w:bCs/>
+          <w:sz w:val="28"/>
+          <w:szCs w:val="28"/>
+        </w:rPr>
+        <w:t>clean and isolated</w:t>
+      </w:r>
+    </w:p>
+    <w:p>
+      <w:pPr>
+        <w:numPr>
+          <w:ilvl w:val="0"/>
+          <w:numId w:val="21"/>
+        </w:numPr>
+        <w:tabs>
+          <w:tab w:val="left" w:pos="5529"/>
+        </w:tabs>
+        <w:rPr>
+          <w:sz w:val="28"/>
+          <w:szCs w:val="28"/>
+        </w:rPr>
+      </w:pPr>
+      <w:r>
+        <w:rPr>
+          <w:sz w:val="28"/>
+          <w:szCs w:val="28"/>
+        </w:rPr>
+        <w:t>Upload progress tracking and error handling work per file</w:t>
+      </w:r>
+    </w:p>
+    <w:p>
+      <w:pPr>
+        <w:tabs>
+          <w:tab w:val="left" w:pos="5529"/>
+        </w:tabs>
+        <w:rPr>
+          <w:b/>
+          <w:bCs/>
+          <w:sz w:val="28"/>
+          <w:szCs w:val="28"/>
+        </w:rPr>
+      </w:pPr>
+      <w:r>
+        <w:rPr>
+          <w:rFonts w:ascii="Segoe UI Emoji" w:hAnsi="Segoe UI Emoji" w:cs="Segoe UI Emoji"/>
+          <w:b/>
+          <w:bCs/>
+          <w:sz w:val="28"/>
+          <w:szCs w:val="28"/>
+        </w:rPr>
+        <w:t>🔄</w:t>
+      </w:r>
+      <w:r>
+        <w:rPr>
+          <w:b/>
+          <w:bCs/>
+          <w:sz w:val="28"/>
+          <w:szCs w:val="28"/>
+        </w:rPr>
+        <w:t xml:space="preserve"> But I already have </w:t>
+      </w:r>
+      <w:proofErr w:type="spellStart"/>
+      <w:r>
+        <w:rPr>
+          <w:b/>
+          <w:bCs/>
+          <w:sz w:val="28"/>
+          <w:szCs w:val="28"/>
+        </w:rPr>
+        <w:t>formData</w:t>
+      </w:r>
+      <w:proofErr w:type="spellEnd"/>
+      <w:r>
+        <w:rPr>
+          <w:b/>
+          <w:bCs/>
+          <w:sz w:val="28"/>
+          <w:szCs w:val="28"/>
+        </w:rPr>
+        <w:t xml:space="preserve"> in </w:t>
+      </w:r>
+      <w:proofErr w:type="spellStart"/>
+      <w:r>
+        <w:rPr>
+          <w:b/>
+          <w:bCs/>
+          <w:sz w:val="28"/>
+          <w:szCs w:val="28"/>
+        </w:rPr>
+        <w:t>useState</w:t>
+      </w:r>
+      <w:proofErr w:type="spellEnd"/>
+      <w:r>
+        <w:rPr>
+          <w:b/>
+          <w:bCs/>
+          <w:sz w:val="28"/>
+          <w:szCs w:val="28"/>
+        </w:rPr>
+        <w:t>, why not just use that?</w:t>
+      </w:r>
+    </w:p>
+    <w:p>
+      <w:pPr>
+        <w:tabs>
+          <w:tab w:val="left" w:pos="5529"/>
+        </w:tabs>
+        <w:rPr>
+          <w:sz w:val="28"/>
+          <w:szCs w:val="28"/>
+        </w:rPr>
+      </w:pPr>
+      <w:r>
+        <w:rPr>
+          <w:sz w:val="28"/>
+          <w:szCs w:val="28"/>
+        </w:rPr>
+        <w:t xml:space="preserve">Your </w:t>
+      </w:r>
+      <w:proofErr w:type="spellStart"/>
+      <w:r>
+        <w:rPr>
+          <w:sz w:val="28"/>
+          <w:szCs w:val="28"/>
+        </w:rPr>
+        <w:t>formData</w:t>
+      </w:r>
+      <w:proofErr w:type="spellEnd"/>
+      <w:r>
+        <w:rPr>
+          <w:sz w:val="28"/>
+          <w:szCs w:val="28"/>
+        </w:rPr>
+        <w:t xml:space="preserve"> in state is meant to </w:t>
+      </w:r>
+      <w:r>
+        <w:rPr>
+          <w:b/>
+          <w:bCs/>
+          <w:sz w:val="28"/>
+          <w:szCs w:val="28"/>
+        </w:rPr>
+        <w:t>hold the results</w:t>
+      </w:r>
+      <w:r>
+        <w:rPr>
+          <w:sz w:val="28"/>
+          <w:szCs w:val="28"/>
+        </w:rPr>
+        <w:t xml:space="preserve"> — like the uploaded </w:t>
+      </w:r>
+      <w:proofErr w:type="spellStart"/>
+      <w:r>
+        <w:rPr>
+          <w:sz w:val="28"/>
+          <w:szCs w:val="28"/>
+        </w:rPr>
+        <w:t>imageUrls</w:t>
+      </w:r>
+      <w:proofErr w:type="spellEnd"/>
+      <w:r>
+        <w:rPr>
+          <w:sz w:val="28"/>
+          <w:szCs w:val="28"/>
+        </w:rPr>
+        <w:t xml:space="preserve">. It's not a </w:t>
+      </w:r>
+      <w:proofErr w:type="spellStart"/>
+      <w:r>
+        <w:rPr>
+          <w:sz w:val="28"/>
+          <w:szCs w:val="28"/>
+        </w:rPr>
+        <w:t>FormData</w:t>
+      </w:r>
+      <w:proofErr w:type="spellEnd"/>
+      <w:r>
+        <w:rPr>
+          <w:sz w:val="28"/>
+          <w:szCs w:val="28"/>
+        </w:rPr>
+        <w:t xml:space="preserve"> object.</w:t>
+      </w:r>
+    </w:p>
+    <w:p>
+      <w:pPr>
+        <w:tabs>
+          <w:tab w:val="left" w:pos="5529"/>
+        </w:tabs>
+        <w:rPr>
+          <w:sz w:val="28"/>
+          <w:szCs w:val="28"/>
+        </w:rPr>
+      </w:pPr>
+      <w:r>
+        <w:rPr>
+          <w:sz w:val="28"/>
+          <w:szCs w:val="28"/>
+        </w:rPr>
+        <w:t>So:</w:t>
+      </w:r>
+    </w:p>
+    <w:p>
+      <w:pPr>
+        <w:numPr>
+          <w:ilvl w:val="0"/>
+          <w:numId w:val="22"/>
+        </w:numPr>
+        <w:tabs>
+          <w:tab w:val="left" w:pos="5529"/>
+        </w:tabs>
+        <w:rPr>
+          <w:sz w:val="28"/>
+          <w:szCs w:val="28"/>
+        </w:rPr>
+      </w:pPr>
+      <w:proofErr w:type="spellStart"/>
+      <w:proofErr w:type="gramStart"/>
+      <w:r>
+        <w:rPr>
+          <w:sz w:val="28"/>
+          <w:szCs w:val="28"/>
+        </w:rPr>
+        <w:t>useState</w:t>
+      </w:r>
+      <w:proofErr w:type="spellEnd"/>
+      <w:r>
+        <w:rPr>
+          <w:sz w:val="28"/>
+          <w:szCs w:val="28"/>
+        </w:rPr>
+        <w:t xml:space="preserve">({ </w:t>
+      </w:r>
+      <w:proofErr w:type="spellStart"/>
+      <w:r>
+        <w:rPr>
+          <w:sz w:val="28"/>
+          <w:szCs w:val="28"/>
+        </w:rPr>
+        <w:t>imageUrls</w:t>
+      </w:r>
+      <w:proofErr w:type="spellEnd"/>
+      <w:proofErr w:type="gramEnd"/>
+      <w:r>
+        <w:rPr>
+          <w:sz w:val="28"/>
+          <w:szCs w:val="28"/>
+        </w:rPr>
+        <w:t>: [</w:t>
+      </w:r>
+      <w:proofErr w:type="gramStart"/>
+      <w:r>
+        <w:rPr>
+          <w:sz w:val="28"/>
+          <w:szCs w:val="28"/>
+        </w:rPr>
+        <w:t>] }</w:t>
+      </w:r>
+      <w:proofErr w:type="gramEnd"/>
+      <w:r>
+        <w:rPr>
+          <w:sz w:val="28"/>
+          <w:szCs w:val="28"/>
+        </w:rPr>
+        <w:t xml:space="preserve">) </w:t>
+      </w:r>
+      <w:r>
+        <w:rPr>
+          <w:rFonts w:ascii="Segoe UI Symbol" w:hAnsi="Segoe UI Symbol" w:cs="Segoe UI Symbol"/>
+          <w:sz w:val="28"/>
+          <w:szCs w:val="28"/>
+        </w:rPr>
+        <w:t>➜</w:t>
+      </w:r>
+      <w:r>
+        <w:rPr>
+          <w:sz w:val="28"/>
+          <w:szCs w:val="28"/>
+        </w:rPr>
+        <w:t xml:space="preserve"> stores image URLs in React state</w:t>
+      </w:r>
+    </w:p>
+    <w:p>
+      <w:pPr>
+        <w:numPr>
+          <w:ilvl w:val="0"/>
+          <w:numId w:val="22"/>
+        </w:numPr>
+        <w:tabs>
+          <w:tab w:val="left" w:pos="5529"/>
+        </w:tabs>
+        <w:rPr>
+          <w:sz w:val="28"/>
+          <w:szCs w:val="28"/>
+        </w:rPr>
+      </w:pPr>
+      <w:r>
+        <w:rPr>
+          <w:sz w:val="28"/>
+          <w:szCs w:val="28"/>
+        </w:rPr>
+        <w:t xml:space="preserve">new </w:t>
+      </w:r>
+      <w:proofErr w:type="spellStart"/>
+      <w:proofErr w:type="gramStart"/>
+      <w:r>
+        <w:rPr>
+          <w:sz w:val="28"/>
+          <w:szCs w:val="28"/>
+        </w:rPr>
+        <w:t>FormData</w:t>
+      </w:r>
+      <w:proofErr w:type="spellEnd"/>
+      <w:r>
+        <w:rPr>
+          <w:sz w:val="28"/>
+          <w:szCs w:val="28"/>
+        </w:rPr>
+        <w:t>(</w:t>
+      </w:r>
+      <w:proofErr w:type="gramEnd"/>
+      <w:r>
+        <w:rPr>
+          <w:sz w:val="28"/>
+          <w:szCs w:val="28"/>
+        </w:rPr>
+        <w:t xml:space="preserve">) </w:t>
+      </w:r>
+      <w:r>
+        <w:rPr>
+          <w:rFonts w:ascii="Segoe UI Symbol" w:hAnsi="Segoe UI Symbol" w:cs="Segoe UI Symbol"/>
+          <w:sz w:val="28"/>
+          <w:szCs w:val="28"/>
+        </w:rPr>
+        <w:t>➜</w:t>
+      </w:r>
+      <w:r>
+        <w:rPr>
+          <w:sz w:val="28"/>
+          <w:szCs w:val="28"/>
+        </w:rPr>
+        <w:t xml:space="preserve"> packages a file for uploading to </w:t>
+      </w:r>
+      <w:proofErr w:type="spellStart"/>
+      <w:r>
+        <w:rPr>
+          <w:sz w:val="28"/>
+          <w:szCs w:val="28"/>
+        </w:rPr>
+        <w:t>Cloudinary</w:t>
+      </w:r>
+      <w:proofErr w:type="spellEnd"/>
+    </w:p>
+    <w:p>
+      <w:pPr>
+        <w:tabs>
+          <w:tab w:val="left" w:pos="5529"/>
+        </w:tabs>
+        <w:rPr>
+          <w:sz w:val="28"/>
+          <w:szCs w:val="28"/>
+        </w:rPr>
+      </w:pPr>
+      <w:r>
+        <w:rPr>
+          <w:sz w:val="28"/>
+          <w:szCs w:val="28"/>
+        </w:rPr>
+        <w:t xml:space="preserve">Next, we use how update the state using </w:t>
+      </w:r>
+      <w:proofErr w:type="spellStart"/>
+      <w:r>
+        <w:rPr>
+          <w:sz w:val="28"/>
+          <w:szCs w:val="28"/>
+        </w:rPr>
+        <w:t>Promise.all</w:t>
+      </w:r>
+      <w:proofErr w:type="spellEnd"/>
+    </w:p>
+    <w:p>
+      <w:pPr>
+        <w:pStyle w:val="ListParagraph"/>
+        <w:numPr>
+          <w:ilvl w:val="0"/>
+          <w:numId w:val="24"/>
+        </w:numPr>
+        <w:tabs>
+          <w:tab w:val="left" w:pos="5529"/>
+        </w:tabs>
+        <w:rPr>
+          <w:sz w:val="28"/>
+          <w:szCs w:val="28"/>
+        </w:rPr>
+      </w:pPr>
+      <w:r>
+        <w:rPr>
+          <w:rFonts w:ascii="Segoe UI Emoji" w:hAnsi="Segoe UI Emoji" w:cs="Segoe UI Emoji"/>
+          <w:sz w:val="28"/>
+          <w:szCs w:val="28"/>
+        </w:rPr>
+        <w:t>🔗</w:t>
+      </w:r>
+      <w:r>
+        <w:rPr>
+          <w:sz w:val="28"/>
+          <w:szCs w:val="28"/>
+        </w:rPr>
+        <w:t xml:space="preserve"> promises is an array of upload requests.</w:t>
+      </w:r>
+    </w:p>
+    <w:p>
+      <w:pPr>
+        <w:pStyle w:val="ListParagraph"/>
+        <w:numPr>
+          <w:ilvl w:val="0"/>
+          <w:numId w:val="24"/>
+        </w:numPr>
+        <w:tabs>
+          <w:tab w:val="left" w:pos="5529"/>
+        </w:tabs>
+        <w:rPr>
+          <w:sz w:val="28"/>
+          <w:szCs w:val="28"/>
+        </w:rPr>
+      </w:pPr>
+      <w:r>
+        <w:rPr>
+          <w:rFonts w:ascii="Segoe UI Emoji" w:hAnsi="Segoe UI Emoji" w:cs="Segoe UI Emoji"/>
+          <w:sz w:val="28"/>
+          <w:szCs w:val="28"/>
+        </w:rPr>
+        <w:t>✅</w:t>
+      </w:r>
+      <w:r>
+        <w:rPr>
+          <w:sz w:val="28"/>
+          <w:szCs w:val="28"/>
+        </w:rPr>
+        <w:t xml:space="preserve"> </w:t>
+      </w:r>
+      <w:proofErr w:type="spellStart"/>
+      <w:proofErr w:type="gramStart"/>
+      <w:r>
+        <w:rPr>
+          <w:sz w:val="28"/>
+          <w:szCs w:val="28"/>
+        </w:rPr>
+        <w:t>Promise.all</w:t>
+      </w:r>
+      <w:proofErr w:type="spellEnd"/>
+      <w:r>
+        <w:rPr>
+          <w:sz w:val="28"/>
+          <w:szCs w:val="28"/>
+        </w:rPr>
+        <w:t>(</w:t>
+      </w:r>
+      <w:proofErr w:type="gramEnd"/>
+      <w:r>
+        <w:rPr>
+          <w:sz w:val="28"/>
+          <w:szCs w:val="28"/>
+        </w:rPr>
+        <w:t xml:space="preserve">) waits for </w:t>
+      </w:r>
+      <w:r>
+        <w:rPr>
+          <w:b/>
+          <w:bCs/>
+          <w:sz w:val="28"/>
+          <w:szCs w:val="28"/>
+        </w:rPr>
+        <w:t>all</w:t>
+      </w:r>
+      <w:r>
+        <w:rPr>
+          <w:sz w:val="28"/>
+          <w:szCs w:val="28"/>
+        </w:rPr>
+        <w:t xml:space="preserve"> the uploads to succeed.</w:t>
+      </w:r>
+    </w:p>
+    <w:p>
+      <w:pPr>
+        <w:pStyle w:val="ListParagraph"/>
+        <w:numPr>
+          <w:ilvl w:val="0"/>
+          <w:numId w:val="24"/>
+        </w:numPr>
+        <w:tabs>
+          <w:tab w:val="left" w:pos="5529"/>
+        </w:tabs>
+        <w:rPr>
+          <w:sz w:val="28"/>
+          <w:szCs w:val="28"/>
+        </w:rPr>
+      </w:pPr>
+      <w:r>
+        <w:rPr>
+          <w:rFonts w:ascii="Segoe UI Emoji" w:hAnsi="Segoe UI Emoji" w:cs="Segoe UI Emoji"/>
+          <w:sz w:val="28"/>
+          <w:szCs w:val="28"/>
+        </w:rPr>
+        <w:t>⛔</w:t>
+      </w:r>
+      <w:r>
+        <w:rPr>
+          <w:sz w:val="28"/>
+          <w:szCs w:val="28"/>
+        </w:rPr>
+        <w:t xml:space="preserve"> If </w:t>
+      </w:r>
+      <w:r>
+        <w:rPr>
+          <w:b/>
+          <w:bCs/>
+          <w:sz w:val="28"/>
+          <w:szCs w:val="28"/>
+        </w:rPr>
+        <w:t>even one</w:t>
+      </w:r>
+      <w:r>
+        <w:rPr>
+          <w:sz w:val="28"/>
+          <w:szCs w:val="28"/>
+        </w:rPr>
+        <w:t xml:space="preserve"> fails, it jumps </w:t>
+      </w:r>
+      <w:proofErr w:type="gramStart"/>
+      <w:r>
+        <w:rPr>
+          <w:sz w:val="28"/>
+          <w:szCs w:val="28"/>
+        </w:rPr>
+        <w:t>to .</w:t>
+      </w:r>
+      <w:proofErr w:type="spellStart"/>
+      <w:r>
+        <w:rPr>
+          <w:sz w:val="28"/>
+          <w:szCs w:val="28"/>
+        </w:rPr>
+        <w:t>c</w:t>
+      </w:r>
+      <w:r>
+        <w:rPr>
+          <w:sz w:val="28"/>
+          <w:szCs w:val="28"/>
+        </w:rPr>
+        <w:t>actch</w:t>
+      </w:r>
+      <w:proofErr w:type="spellEnd"/>
+      <w:proofErr w:type="gramEnd"/>
+      <w:r>
+        <w:rPr>
+          <w:sz w:val="28"/>
+          <w:szCs w:val="28"/>
+        </w:rPr>
+        <w:t>(…)</w:t>
+      </w:r>
+    </w:p>
+    <w:p>
+      <w:pPr>
+        <w:tabs>
+          <w:tab w:val="left" w:pos="5529"/>
+        </w:tabs>
+        <w:rPr>
+          <w:sz w:val="28"/>
+          <w:szCs w:val="28"/>
+        </w:rPr>
+      </w:pPr>
+    </w:p>
+    <w:p>
+      <w:pPr>
+        <w:tabs>
+          <w:tab w:val="left" w:pos="5529"/>
+        </w:tabs>
+        <w:rPr>
+          <w:sz w:val="28"/>
+          <w:szCs w:val="28"/>
+        </w:rPr>
+      </w:pPr>
+      <w:r>
+        <w:rPr>
+          <w:sz w:val="28"/>
+          <w:szCs w:val="28"/>
+        </w:rPr>
+        <w:lastRenderedPageBreak/>
+        <w:drawing>
+          <wp:inline distT="0" distB="0" distL="0" distR="0" wp14:anchorId="6B6BB7D8" wp14:editId="1E78D028">
+            <wp:extent cx="5311600" cy="2766300"/>
+            <wp:effectExtent l="0" t="0" r="3810" b="0"/>
+            <wp:docPr id="1582470683" name="Picture 1"/>
+            <wp:cNvGraphicFramePr>
+              <a:graphicFrameLocks xmlns:a="http://schemas.openxmlformats.org/drawingml/2006/main" noChangeAspect="1"/>
+            </wp:cNvGraphicFramePr>
+            <a:graphic xmlns:a="http://schemas.openxmlformats.org/drawingml/2006/main">
+              <a:graphicData uri="http://schemas.openxmlformats.org/drawingml/2006/picture">
+                <pic:pic xmlns:pic="http://schemas.openxmlformats.org/drawingml/2006/picture">
+                  <pic:nvPicPr>
+                    <pic:cNvPr id="1582470683" name=""/>
+                    <pic:cNvPicPr/>
+                  </pic:nvPicPr>
+                  <pic:blipFill>
+                    <a:blip r:embed="rId19"/>
+                    <a:stretch>
+                      <a:fillRect/>
+                    </a:stretch>
+                  </pic:blipFill>
+                  <pic:spPr>
+                    <a:xfrm>
+                      <a:off x="0" y="0"/>
+                      <a:ext cx="5311600" cy="2766300"/>
+                    </a:xfrm>
+                    <a:prstGeom prst="rect">
+                      <a:avLst/>
+                    </a:prstGeom>
+                  </pic:spPr>
+                </pic:pic>
+              </a:graphicData>
+            </a:graphic>
+          </wp:inline>
+        </w:drawing>
+      </w:r>
+    </w:p>
+    <w:p>
+      <w:pPr>
+        <w:tabs>
+          <w:tab w:val="left" w:pos="5529"/>
+        </w:tabs>
+        <w:rPr>
+          <w:sz w:val="28"/>
+          <w:szCs w:val="28"/>
+        </w:rPr>
+      </w:pPr>
+    </w:p>
+    <w:p>
+      <w:pPr>
+        <w:pStyle w:val="ListParagraph"/>
+        <w:numPr>
+          <w:ilvl w:val="0"/>
+          <w:numId w:val="27"/>
+        </w:numPr>
+        <w:tabs>
+          <w:tab w:val="left" w:pos="5529"/>
+        </w:tabs>
+        <w:rPr>
+          <w:sz w:val="28"/>
+          <w:szCs w:val="28"/>
+        </w:rPr>
+      </w:pPr>
+      <w:proofErr w:type="spellStart"/>
+      <w:r>
+        <w:rPr>
+          <w:sz w:val="28"/>
+          <w:szCs w:val="28"/>
+        </w:rPr>
+        <w:t>urls</w:t>
+      </w:r>
+      <w:proofErr w:type="spellEnd"/>
+      <w:r>
+        <w:rPr>
+          <w:sz w:val="28"/>
+          <w:szCs w:val="28"/>
+        </w:rPr>
+        <w:t xml:space="preserve"> is an array of </w:t>
+      </w:r>
+      <w:r>
+        <w:rPr>
+          <w:b/>
+          <w:bCs/>
+          <w:sz w:val="28"/>
+          <w:szCs w:val="28"/>
+        </w:rPr>
+        <w:t>secure URLs</w:t>
+      </w:r>
+      <w:r>
+        <w:rPr>
+          <w:sz w:val="28"/>
+          <w:szCs w:val="28"/>
+        </w:rPr>
+        <w:t xml:space="preserve"> returned by </w:t>
+      </w:r>
+      <w:proofErr w:type="spellStart"/>
+      <w:r>
+        <w:rPr>
+          <w:sz w:val="28"/>
+          <w:szCs w:val="28"/>
+        </w:rPr>
+        <w:t>Cloudinary</w:t>
+      </w:r>
+      <w:proofErr w:type="spellEnd"/>
+      <w:r>
+        <w:rPr>
+          <w:sz w:val="28"/>
+          <w:szCs w:val="28"/>
+        </w:rPr>
+        <w:t>.</w:t>
+      </w:r>
+    </w:p>
+    <w:p>
+      <w:pPr>
+        <w:pStyle w:val="ListParagraph"/>
+        <w:numPr>
+          <w:ilvl w:val="0"/>
+          <w:numId w:val="27"/>
+        </w:numPr>
+        <w:tabs>
+          <w:tab w:val="left" w:pos="5529"/>
+        </w:tabs>
+        <w:rPr>
+          <w:sz w:val="28"/>
+          <w:szCs w:val="28"/>
+        </w:rPr>
+      </w:pPr>
+      <w:proofErr w:type="spellStart"/>
+      <w:r>
+        <w:rPr>
+          <w:sz w:val="28"/>
+          <w:szCs w:val="28"/>
+        </w:rPr>
+        <w:t>setFormData</w:t>
+      </w:r>
+      <w:proofErr w:type="spellEnd"/>
+      <w:r>
+        <w:rPr>
+          <w:sz w:val="28"/>
+          <w:szCs w:val="28"/>
+        </w:rPr>
+        <w:t xml:space="preserve">(...): you're </w:t>
+      </w:r>
+      <w:r>
+        <w:rPr>
+          <w:b/>
+          <w:bCs/>
+          <w:sz w:val="28"/>
+          <w:szCs w:val="28"/>
+        </w:rPr>
+        <w:t>updating your React state</w:t>
+      </w:r>
+      <w:r>
+        <w:rPr>
+          <w:sz w:val="28"/>
+          <w:szCs w:val="28"/>
+        </w:rPr>
+        <w:t xml:space="preserve">, adding the new uploaded image URLs to the existing </w:t>
+      </w:r>
+      <w:proofErr w:type="spellStart"/>
+      <w:r>
+        <w:rPr>
+          <w:sz w:val="28"/>
+          <w:szCs w:val="28"/>
+        </w:rPr>
+        <w:t>imageUrls</w:t>
+      </w:r>
+      <w:proofErr w:type="spellEnd"/>
+      <w:r>
+        <w:rPr>
+          <w:sz w:val="28"/>
+          <w:szCs w:val="28"/>
+        </w:rPr>
+        <w:t xml:space="preserve"> array.</w:t>
+      </w:r>
+    </w:p>
+    <w:p>
+      <w:pPr>
+        <w:numPr>
+          <w:ilvl w:val="0"/>
+          <w:numId w:val="27"/>
+        </w:numPr>
+        <w:tabs>
+          <w:tab w:val="left" w:pos="5529"/>
+        </w:tabs>
+        <w:rPr>
+          <w:sz w:val="28"/>
+          <w:szCs w:val="28"/>
+        </w:rPr>
+      </w:pPr>
+      <w:r>
+        <w:rPr>
+          <w:sz w:val="28"/>
+          <w:szCs w:val="28"/>
+        </w:rPr>
+        <w:t>...</w:t>
+      </w:r>
+      <w:proofErr w:type="spellStart"/>
+      <w:r>
+        <w:rPr>
+          <w:sz w:val="28"/>
+          <w:szCs w:val="28"/>
+        </w:rPr>
+        <w:t>formData</w:t>
+      </w:r>
+      <w:proofErr w:type="spellEnd"/>
+      <w:r>
+        <w:rPr>
+          <w:sz w:val="28"/>
+          <w:szCs w:val="28"/>
+        </w:rPr>
+        <w:t xml:space="preserve"> keeps all the old data (like maybe name, address, etc.).</w:t>
+      </w:r>
+    </w:p>
+    <w:p>
+      <w:pPr>
+        <w:numPr>
+          <w:ilvl w:val="0"/>
+          <w:numId w:val="27"/>
+        </w:numPr>
+        <w:tabs>
+          <w:tab w:val="left" w:pos="5529"/>
+        </w:tabs>
+        <w:rPr>
+          <w:sz w:val="28"/>
+          <w:szCs w:val="28"/>
+        </w:rPr>
+      </w:pPr>
+      <w:proofErr w:type="gramStart"/>
+      <w:r>
+        <w:rPr>
+          <w:sz w:val="28"/>
+          <w:szCs w:val="28"/>
+        </w:rPr>
+        <w:t>.</w:t>
+      </w:r>
+      <w:proofErr w:type="spellStart"/>
+      <w:r>
+        <w:rPr>
+          <w:sz w:val="28"/>
+          <w:szCs w:val="28"/>
+        </w:rPr>
+        <w:t>concat</w:t>
+      </w:r>
+      <w:proofErr w:type="spellEnd"/>
+      <w:proofErr w:type="gramEnd"/>
+      <w:r>
+        <w:rPr>
+          <w:sz w:val="28"/>
+          <w:szCs w:val="28"/>
+        </w:rPr>
+        <w:t>(</w:t>
+      </w:r>
+      <w:proofErr w:type="spellStart"/>
+      <w:r>
+        <w:rPr>
+          <w:sz w:val="28"/>
+          <w:szCs w:val="28"/>
+        </w:rPr>
+        <w:t>urls</w:t>
+      </w:r>
+      <w:proofErr w:type="spellEnd"/>
+      <w:r>
+        <w:rPr>
+          <w:sz w:val="28"/>
+          <w:szCs w:val="28"/>
+        </w:rPr>
+        <w:t xml:space="preserve">) adds the new images to the end of the existing </w:t>
+      </w:r>
+      <w:proofErr w:type="spellStart"/>
+      <w:r>
+        <w:rPr>
+          <w:sz w:val="28"/>
+          <w:szCs w:val="28"/>
+        </w:rPr>
+        <w:t>imageUrls</w:t>
+      </w:r>
+      <w:proofErr w:type="spellEnd"/>
+      <w:r>
+        <w:rPr>
+          <w:sz w:val="28"/>
+          <w:szCs w:val="28"/>
+        </w:rPr>
+        <w:t>.</w:t>
+      </w:r>
+    </w:p>
+    <w:p>
+      <w:pPr>
+        <w:pStyle w:val="ListParagraph"/>
+        <w:numPr>
+          <w:ilvl w:val="0"/>
+          <w:numId w:val="27"/>
+        </w:numPr>
+        <w:tabs>
+          <w:tab w:val="left" w:pos="5529"/>
+        </w:tabs>
+        <w:rPr>
+          <w:sz w:val="28"/>
+          <w:szCs w:val="28"/>
+        </w:rPr>
+      </w:pPr>
+      <w:proofErr w:type="spellStart"/>
+      <w:r>
+        <w:rPr>
+          <w:sz w:val="28"/>
+          <w:szCs w:val="28"/>
+        </w:rPr>
+        <w:t>setImageUploadError</w:t>
+      </w:r>
+      <w:proofErr w:type="spellEnd"/>
+      <w:r>
+        <w:rPr>
+          <w:sz w:val="28"/>
+          <w:szCs w:val="28"/>
+        </w:rPr>
+        <w:t>(false): clears any previous error message, because upload was successful.</w:t>
+      </w:r>
+    </w:p>
+    <w:p>
+      <w:pPr>
+        <w:pStyle w:val="ListParagraph"/>
+        <w:numPr>
+          <w:ilvl w:val="0"/>
+          <w:numId w:val="27"/>
+        </w:numPr>
+        <w:tabs>
+          <w:tab w:val="left" w:pos="5529"/>
+        </w:tabs>
+        <w:rPr>
+          <w:sz w:val="28"/>
+          <w:szCs w:val="28"/>
+        </w:rPr>
+      </w:pPr>
+    </w:p>
+    <w:p>
+      <w:pPr>
+        <w:tabs>
+          <w:tab w:val="left" w:pos="5529"/>
+        </w:tabs>
+        <w:rPr>
+          <w:b/>
+          <w:bCs/>
+          <w:sz w:val="28"/>
+          <w:szCs w:val="28"/>
+        </w:rPr>
+      </w:pPr>
+      <w:r>
+        <w:rPr>
+          <w:b/>
+          <w:bCs/>
+          <w:sz w:val="28"/>
+          <w:szCs w:val="28"/>
+        </w:rPr>
+        <w:t>What does key={</w:t>
+      </w:r>
+      <w:proofErr w:type="spellStart"/>
+      <w:r>
+        <w:rPr>
+          <w:b/>
+          <w:bCs/>
+          <w:sz w:val="28"/>
+          <w:szCs w:val="28"/>
+        </w:rPr>
+        <w:t>url</w:t>
+      </w:r>
+      <w:proofErr w:type="spellEnd"/>
+      <w:r>
+        <w:rPr>
+          <w:b/>
+          <w:bCs/>
+          <w:sz w:val="28"/>
+          <w:szCs w:val="28"/>
+        </w:rPr>
+        <w:t>} mean?</w:t>
+      </w:r>
+      <w:r>
+        <w:rPr>
+          <w:b/>
+          <w:bCs/>
+          <w:sz w:val="28"/>
+          <w:szCs w:val="28"/>
+        </w:rPr>
+        <w:t xml:space="preserve"> </w:t>
+      </w:r>
+      <w:r>
+        <w:rPr>
+          <w:b/>
+          <w:bCs/>
+          <w:sz w:val="28"/>
+          <w:szCs w:val="28"/>
+        </w:rPr>
+        <w:sym w:font="Wingdings" w:char="F0E0"/>
+      </w:r>
+      <w:r>
+        <w:rPr>
+          <w:b/>
+          <w:bCs/>
+          <w:sz w:val="28"/>
+          <w:szCs w:val="28"/>
+        </w:rPr>
+        <w:t xml:space="preserve"> key prop</w:t>
+      </w:r>
+    </w:p>
+    <w:p>
+      <w:pPr>
+        <w:tabs>
+          <w:tab w:val="left" w:pos="5529"/>
+        </w:tabs>
+        <w:rPr>
+          <w:sz w:val="28"/>
+          <w:szCs w:val="28"/>
+        </w:rPr>
+      </w:pPr>
+      <w:r>
+        <w:rPr>
+          <w:sz w:val="28"/>
+          <w:szCs w:val="28"/>
+        </w:rPr>
+        <w:t xml:space="preserve">In React, when you render a list of components (like images, list items, cards, etc.), each item needs a </w:t>
+      </w:r>
+      <w:r>
+        <w:rPr>
+          <w:b/>
+          <w:bCs/>
+          <w:sz w:val="28"/>
+          <w:szCs w:val="28"/>
+        </w:rPr>
+        <w:t>unique key</w:t>
+      </w:r>
+      <w:r>
+        <w:rPr>
+          <w:sz w:val="28"/>
+          <w:szCs w:val="28"/>
+        </w:rPr>
+        <w:t xml:space="preserve"> so React can:</w:t>
+      </w:r>
+    </w:p>
+    <w:p>
+      <w:pPr>
+        <w:numPr>
+          <w:ilvl w:val="0"/>
+          <w:numId w:val="28"/>
+        </w:numPr>
+        <w:tabs>
+          <w:tab w:val="left" w:pos="5529"/>
+        </w:tabs>
+        <w:rPr>
+          <w:sz w:val="28"/>
+          <w:szCs w:val="28"/>
+        </w:rPr>
+      </w:pPr>
+      <w:r>
+        <w:rPr>
+          <w:sz w:val="28"/>
+          <w:szCs w:val="28"/>
+        </w:rPr>
+        <w:t>Track each element efficiently</w:t>
+      </w:r>
+    </w:p>
+    <w:p>
+      <w:pPr>
+        <w:numPr>
+          <w:ilvl w:val="0"/>
+          <w:numId w:val="28"/>
+        </w:numPr>
+        <w:tabs>
+          <w:tab w:val="left" w:pos="5529"/>
+        </w:tabs>
+        <w:rPr>
+          <w:sz w:val="28"/>
+          <w:szCs w:val="28"/>
+        </w:rPr>
+      </w:pPr>
+      <w:r>
+        <w:rPr>
+          <w:sz w:val="28"/>
+          <w:szCs w:val="28"/>
+        </w:rPr>
+        <w:t xml:space="preserve">Know which item was </w:t>
+      </w:r>
+      <w:r>
+        <w:rPr>
+          <w:b/>
+          <w:bCs/>
+          <w:sz w:val="28"/>
+          <w:szCs w:val="28"/>
+        </w:rPr>
+        <w:t>added, removed, or updated</w:t>
+      </w:r>
+    </w:p>
+    <w:p>
+      <w:pPr>
+        <w:numPr>
+          <w:ilvl w:val="0"/>
+          <w:numId w:val="28"/>
+        </w:numPr>
+        <w:tabs>
+          <w:tab w:val="left" w:pos="5529"/>
+        </w:tabs>
+        <w:rPr>
+          <w:sz w:val="28"/>
+          <w:szCs w:val="28"/>
+        </w:rPr>
+      </w:pPr>
+      <w:r>
+        <w:rPr>
+          <w:sz w:val="28"/>
+          <w:szCs w:val="28"/>
+        </w:rPr>
+        <w:t>Avoid unnecessary re-renders</w:t>
+      </w:r>
+    </w:p>
+    <w:p>
+      <w:pPr>
+        <w:tabs>
+          <w:tab w:val="left" w:pos="5529"/>
+        </w:tabs>
+        <w:rPr>
+          <w:sz w:val="28"/>
+          <w:szCs w:val="28"/>
+        </w:rPr>
+      </w:pPr>
+      <w:r>
+        <w:rPr>
+          <w:sz w:val="28"/>
+          <w:szCs w:val="28"/>
+        </w:rPr>
+        <w:lastRenderedPageBreak/>
+        <w:drawing>
+          <wp:inline distT="0" distB="0" distL="0" distR="0" wp14:anchorId="29883FEB" wp14:editId="6B08D6C3">
+            <wp:extent cx="4968671" cy="4320914"/>
+            <wp:effectExtent l="0" t="0" r="3810" b="3810"/>
+            <wp:docPr id="464776449" name="Picture 1"/>
+            <wp:cNvGraphicFramePr>
+              <a:graphicFrameLocks xmlns:a="http://schemas.openxmlformats.org/drawingml/2006/main" noChangeAspect="1"/>
+            </wp:cNvGraphicFramePr>
+            <a:graphic xmlns:a="http://schemas.openxmlformats.org/drawingml/2006/main">
+              <a:graphicData uri="http://schemas.openxmlformats.org/drawingml/2006/picture">
+                <pic:pic xmlns:pic="http://schemas.openxmlformats.org/drawingml/2006/picture">
+                  <pic:nvPicPr>
+                    <pic:cNvPr id="464776449" name=""/>
+                    <pic:cNvPicPr/>
+                  </pic:nvPicPr>
+                  <pic:blipFill>
+                    <a:blip r:embed="rId20"/>
+                    <a:stretch>
+                      <a:fillRect/>
+                    </a:stretch>
+                  </pic:blipFill>
+                  <pic:spPr>
+                    <a:xfrm>
+                      <a:off x="0" y="0"/>
+                      <a:ext cx="4968671" cy="4320914"/>
+                    </a:xfrm>
+                    <a:prstGeom prst="rect">
+                      <a:avLst/>
+                    </a:prstGeom>
+                  </pic:spPr>
+                </pic:pic>
+              </a:graphicData>
+            </a:graphic>
+          </wp:inline>
+        </w:drawing>
+      </w:r>
+    </w:p>
+    <w:p>
+      <w:pPr>
+        <w:rPr>
+          <w:color w:val="FF0000"/>
+          <w:sz w:val="32"/>
+          <w:szCs w:val="32"/>
+          <w:lang w:val="en-US"/>
+        </w:rPr>
+      </w:pPr>
+      <w:r>
+        <w:rPr>
+          <w:color w:val="FF0000"/>
+          <w:sz w:val="32"/>
+          <w:szCs w:val="32"/>
+          <w:highlight w:val="yellow"/>
+          <w:lang w:val="en-US"/>
+        </w:rPr>
+        <w:t>DO GIT COMMIT</w:t>
+      </w:r>
+    </w:p>
+    <w:p>
+      <w:pPr>
+        <w:tabs>
+          <w:tab w:val="left" w:pos="5529"/>
+        </w:tabs>
+        <w:rPr>
+          <w:sz w:val="28"/>
+          <w:szCs w:val="28"/>
         </w:rPr>
       </w:pPr>
     </w:p>
@@ -22217,6 +25139,56 @@
     </w:sectPr>
   </w:body>
 </w:document>
+</file>
+
+<file path=word/endnotes.xml><?xml version="1.0" encoding="utf-8"?>
+<w:endnotes xmlns:wpc="http://schemas.microsoft.com/office/word/2010/wordprocessingCanvas" xmlns:cx="http://schemas.microsoft.com/office/drawing/2014/chartex" xmlns:cx1="http://schemas.microsoft.com/office/drawing/2015/9/8/chartex" xmlns:cx2="http://schemas.microsoft.com/office/drawing/2015/10/21/chartex" xmlns:cx3="http://schemas.microsoft.com/office/drawing/2016/5/9/chartex" xmlns:cx4="http://schemas.microsoft.com/office/drawing/2016/5/10/chartex" xmlns:cx5="http://schemas.microsoft.com/office/drawing/2016/5/11/chartex" xmlns:cx6="http://schemas.microsoft.com/office/drawing/2016/5/12/chartex" xmlns:cx7="http://schemas.microsoft.com/office/drawing/2016/5/13/chartex" xmlns:cx8="http://schemas.microsoft.com/office/drawing/2016/5/14/chartex" xmlns:mc="http://schemas.openxmlformats.org/markup-compatibility/2006" xmlns:aink="http://schemas.microsoft.com/office/drawing/2016/ink" xmlns:am3d="http://schemas.microsoft.com/office/drawing/2017/model3d" xmlns:o="urn:schemas-microsoft-com:office:office" xmlns:oel="http://schemas.microsoft.com/office/2019/extlst" xmlns:r="http://schemas.openxmlformats.org/officeDocument/2006/relationships" xmlns:m="http://schemas.openxmlformats.org/officeDocument/2006/math" xmlns:v="urn:schemas-microsoft-com:vml" xmlns:wp14="http://schemas.microsoft.com/office/word/2010/wordprocessingDrawing" xmlns:wp="http://schemas.openxmlformats.org/drawingml/2006/wordprocessingDrawing" xmlns:w10="urn:schemas-microsoft-com:office:word" xmlns:w="http://schemas.openxmlformats.org/wordprocessingml/2006/main" xmlns:w14="http://schemas.microsoft.com/office/word/2010/wordml" xmlns:w15="http://schemas.microsoft.com/office/word/2012/wordml" xmlns:w16cex="http://schemas.microsoft.com/office/word/2018/wordml/cex" xmlns:w16cid="http://schemas.microsoft.com/office/word/2016/wordml/cid" xmlns:w16="http://schemas.microsoft.com/office/word/2018/wordml" xmlns:w16du="http://schemas.microsoft.com/office/word/2023/wordml/word16du" xmlns:w16sdtdh="http://schemas.microsoft.com/office/word/2020/wordml/sdtdatahash" xmlns:w16sdtfl="http://schemas.microsoft.com/office/word/2024/wordml/sdtformatlock" xmlns:w16se="http://schemas.microsoft.com/office/word/2015/wordml/symex" xmlns:wpg="http://schemas.microsoft.com/office/word/2010/wordprocessingGroup" xmlns:wpi="http://schemas.microsoft.com/office/word/2010/wordprocessingInk" xmlns:wne="http://schemas.microsoft.com/office/word/2006/wordml" xmlns:wps="http://schemas.microsoft.com/office/word/2010/wordprocessingShape" mc:Ignorable="w14 w15 w16se w16cid w16 w16cex w16sdtdh w16sdtfl w16du wp14">
+  <w:endnote w:type="separator" w:id="-1">
+    <w:p>
+      <w:pPr>
+        <w:spacing w:after="0" w:line="240" w:lineRule="auto"/>
+      </w:pPr>
+      <w:r>
+        <w:separator/>
+      </w:r>
+    </w:p>
+  </w:endnote>
+  <w:endnote w:type="continuationSeparator" w:id="0">
+    <w:p>
+      <w:pPr>
+        <w:spacing w:after="0" w:line="240" w:lineRule="auto"/>
+      </w:pPr>
+      <w:r>
+        <w:continuationSeparator/>
+      </w:r>
+    </w:p>
+  </w:endnote>
+</w:endnotes>
+</file>
+
+<file path=word/footnotes.xml><?xml version="1.0" encoding="utf-8"?>
+<w:footnotes xmlns:wpc="http://schemas.microsoft.com/office/word/2010/wordprocessingCanvas" xmlns:cx="http://schemas.microsoft.com/office/drawing/2014/chartex" xmlns:cx1="http://schemas.microsoft.com/office/drawing/2015/9/8/chartex" xmlns:cx2="http://schemas.microsoft.com/office/drawing/2015/10/21/chartex" xmlns:cx3="http://schemas.microsoft.com/office/drawing/2016/5/9/chartex" xmlns:cx4="http://schemas.microsoft.com/office/drawing/2016/5/10/chartex" xmlns:cx5="http://schemas.microsoft.com/office/drawing/2016/5/11/chartex" xmlns:cx6="http://schemas.microsoft.com/office/drawing/2016/5/12/chartex" xmlns:cx7="http://schemas.microsoft.com/office/drawing/2016/5/13/chartex" xmlns:cx8="http://schemas.microsoft.com/office/drawing/2016/5/14/chartex" xmlns:mc="http://schemas.openxmlformats.org/markup-compatibility/2006" xmlns:aink="http://schemas.microsoft.com/office/drawing/2016/ink" xmlns:am3d="http://schemas.microsoft.com/office/drawing/2017/model3d" xmlns:o="urn:schemas-microsoft-com:office:office" xmlns:oel="http://schemas.microsoft.com/office/2019/extlst" xmlns:r="http://schemas.openxmlformats.org/officeDocument/2006/relationships" xmlns:m="http://schemas.openxmlformats.org/officeDocument/2006/math" xmlns:v="urn:schemas-microsoft-com:vml" xmlns:wp14="http://schemas.microsoft.com/office/word/2010/wordprocessingDrawing" xmlns:wp="http://schemas.openxmlformats.org/drawingml/2006/wordprocessingDrawing" xmlns:w10="urn:schemas-microsoft-com:office:word" xmlns:w="http://schemas.openxmlformats.org/wordprocessingml/2006/main" xmlns:w14="http://schemas.microsoft.com/office/word/2010/wordml" xmlns:w15="http://schemas.microsoft.com/office/word/2012/wordml" xmlns:w16cex="http://schemas.microsoft.com/office/word/2018/wordml/cex" xmlns:w16cid="http://schemas.microsoft.com/office/word/2016/wordml/cid" xmlns:w16="http://schemas.microsoft.com/office/word/2018/wordml" xmlns:w16du="http://schemas.microsoft.com/office/word/2023/wordml/word16du" xmlns:w16sdtdh="http://schemas.microsoft.com/office/word/2020/wordml/sdtdatahash" xmlns:w16sdtfl="http://schemas.microsoft.com/office/word/2024/wordml/sdtformatlock" xmlns:w16se="http://schemas.microsoft.com/office/word/2015/wordml/symex" xmlns:wpg="http://schemas.microsoft.com/office/word/2010/wordprocessingGroup" xmlns:wpi="http://schemas.microsoft.com/office/word/2010/wordprocessingInk" xmlns:wne="http://schemas.microsoft.com/office/word/2006/wordml" xmlns:wps="http://schemas.microsoft.com/office/word/2010/wordprocessingShape" mc:Ignorable="w14 w15 w16se w16cid w16 w16cex w16sdtdh w16sdtfl w16du wp14">
+  <w:footnote w:type="separator" w:id="-1">
+    <w:p>
+      <w:pPr>
+        <w:spacing w:after="0" w:line="240" w:lineRule="auto"/>
+      </w:pPr>
+      <w:r>
+        <w:separator/>
+      </w:r>
+    </w:p>
+  </w:footnote>
+  <w:footnote w:type="continuationSeparator" w:id="0">
+    <w:p>
+      <w:pPr>
+        <w:spacing w:after="0" w:line="240" w:lineRule="auto"/>
+      </w:pPr>
+      <w:r>
+        <w:continuationSeparator/>
+      </w:r>
+    </w:p>
+  </w:footnote>
+</w:footnotes>
 </file>
 
 <file path=word/numbering.xml><?xml version="1.0" encoding="utf-8"?>
@@ -22371,6 +25343,119 @@
     </w:lvl>
   </w:abstractNum>
   <w:abstractNum w:abstractNumId="1" w15:restartNumberingAfterBreak="0">
+    <w:nsid w:val="0F474FA9"/>
+    <w:multiLevelType w:val="multilevel"/>
+    <w:tmpl w:val="BA168032"/>
+    <w:lvl w:ilvl="0">
+      <w:start w:val="1"/>
+      <w:numFmt w:val="decimal"/>
+      <w:lvlText w:val="%1."/>
+      <w:lvlJc w:val="left"/>
+      <w:pPr>
+        <w:tabs>
+          <w:tab w:val="num" w:pos="720"/>
+        </w:tabs>
+        <w:ind w:left="720" w:hanging="360"/>
+      </w:pPr>
+    </w:lvl>
+    <w:lvl w:ilvl="1" w:tentative="1">
+      <w:start w:val="1"/>
+      <w:numFmt w:val="decimal"/>
+      <w:lvlText w:val="%2."/>
+      <w:lvlJc w:val="left"/>
+      <w:pPr>
+        <w:tabs>
+          <w:tab w:val="num" w:pos="1440"/>
+        </w:tabs>
+        <w:ind w:left="1440" w:hanging="360"/>
+      </w:pPr>
+    </w:lvl>
+    <w:lvl w:ilvl="2" w:tentative="1">
+      <w:start w:val="1"/>
+      <w:numFmt w:val="decimal"/>
+      <w:lvlText w:val="%3."/>
+      <w:lvlJc w:val="left"/>
+      <w:pPr>
+        <w:tabs>
+          <w:tab w:val="num" w:pos="2160"/>
+        </w:tabs>
+        <w:ind w:left="2160" w:hanging="360"/>
+      </w:pPr>
+    </w:lvl>
+    <w:lvl w:ilvl="3" w:tentative="1">
+      <w:start w:val="1"/>
+      <w:numFmt w:val="decimal"/>
+      <w:lvlText w:val="%4."/>
+      <w:lvlJc w:val="left"/>
+      <w:pPr>
+        <w:tabs>
+          <w:tab w:val="num" w:pos="2880"/>
+        </w:tabs>
+        <w:ind w:left="2880" w:hanging="360"/>
+      </w:pPr>
+    </w:lvl>
+    <w:lvl w:ilvl="4" w:tentative="1">
+      <w:start w:val="1"/>
+      <w:numFmt w:val="decimal"/>
+      <w:lvlText w:val="%5."/>
+      <w:lvlJc w:val="left"/>
+      <w:pPr>
+        <w:tabs>
+          <w:tab w:val="num" w:pos="3600"/>
+        </w:tabs>
+        <w:ind w:left="3600" w:hanging="360"/>
+      </w:pPr>
+    </w:lvl>
+    <w:lvl w:ilvl="5" w:tentative="1">
+      <w:start w:val="1"/>
+      <w:numFmt w:val="decimal"/>
+      <w:lvlText w:val="%6."/>
+      <w:lvlJc w:val="left"/>
+      <w:pPr>
+        <w:tabs>
+          <w:tab w:val="num" w:pos="4320"/>
+        </w:tabs>
+        <w:ind w:left="4320" w:hanging="360"/>
+      </w:pPr>
+    </w:lvl>
+    <w:lvl w:ilvl="6" w:tentative="1">
+      <w:start w:val="1"/>
+      <w:numFmt w:val="decimal"/>
+      <w:lvlText w:val="%7."/>
+      <w:lvlJc w:val="left"/>
+      <w:pPr>
+        <w:tabs>
+          <w:tab w:val="num" w:pos="5040"/>
+        </w:tabs>
+        <w:ind w:left="5040" w:hanging="360"/>
+      </w:pPr>
+    </w:lvl>
+    <w:lvl w:ilvl="7" w:tentative="1">
+      <w:start w:val="1"/>
+      <w:numFmt w:val="decimal"/>
+      <w:lvlText w:val="%8."/>
+      <w:lvlJc w:val="left"/>
+      <w:pPr>
+        <w:tabs>
+          <w:tab w:val="num" w:pos="5760"/>
+        </w:tabs>
+        <w:ind w:left="5760" w:hanging="360"/>
+      </w:pPr>
+    </w:lvl>
+    <w:lvl w:ilvl="8" w:tentative="1">
+      <w:start w:val="1"/>
+      <w:numFmt w:val="decimal"/>
+      <w:lvlText w:val="%9."/>
+      <w:lvlJc w:val="left"/>
+      <w:pPr>
+        <w:tabs>
+          <w:tab w:val="num" w:pos="6480"/>
+        </w:tabs>
+        <w:ind w:left="6480" w:hanging="360"/>
+      </w:pPr>
+    </w:lvl>
+  </w:abstractNum>
+  <w:abstractNum w:abstractNumId="2" w15:restartNumberingAfterBreak="0">
     <w:nsid w:val="0FBB35D8"/>
     <w:multiLevelType w:val="multilevel"/>
     <w:tmpl w:val="CB6680B8"/>
@@ -22519,7 +25604,7 @@
       </w:rPr>
     </w:lvl>
   </w:abstractNum>
-  <w:abstractNum w:abstractNumId="2" w15:restartNumberingAfterBreak="0">
+  <w:abstractNum w:abstractNumId="3" w15:restartNumberingAfterBreak="0">
     <w:nsid w:val="1926728F"/>
     <w:multiLevelType w:val="multilevel"/>
     <w:tmpl w:val="628867A0"/>
@@ -22668,7 +25753,7 @@
       </w:rPr>
     </w:lvl>
   </w:abstractNum>
-  <w:abstractNum w:abstractNumId="3" w15:restartNumberingAfterBreak="0">
+  <w:abstractNum w:abstractNumId="4" w15:restartNumberingAfterBreak="0">
     <w:nsid w:val="1F4B463A"/>
     <w:multiLevelType w:val="multilevel"/>
     <w:tmpl w:val="DEB2FE1A"/>
@@ -22817,7 +25902,7 @@
       </w:rPr>
     </w:lvl>
   </w:abstractNum>
-  <w:abstractNum w:abstractNumId="4" w15:restartNumberingAfterBreak="0">
+  <w:abstractNum w:abstractNumId="5" w15:restartNumberingAfterBreak="0">
     <w:nsid w:val="208549A1"/>
     <w:multiLevelType w:val="multilevel"/>
     <w:tmpl w:val="F4589BCA"/>
@@ -22930,7 +26015,7 @@
       </w:pPr>
     </w:lvl>
   </w:abstractNum>
-  <w:abstractNum w:abstractNumId="5" w15:restartNumberingAfterBreak="0">
+  <w:abstractNum w:abstractNumId="6" w15:restartNumberingAfterBreak="0">
     <w:nsid w:val="21CF4D55"/>
     <w:multiLevelType w:val="multilevel"/>
     <w:tmpl w:val="EEB2CA88"/>
@@ -23079,7 +26164,156 @@
       </w:rPr>
     </w:lvl>
   </w:abstractNum>
-  <w:abstractNum w:abstractNumId="6" w15:restartNumberingAfterBreak="0">
+  <w:abstractNum w:abstractNumId="7" w15:restartNumberingAfterBreak="0">
+    <w:nsid w:val="2721642B"/>
+    <w:multiLevelType w:val="multilevel"/>
+    <w:tmpl w:val="0CCEB1DA"/>
+    <w:lvl w:ilvl="0">
+      <w:start w:val="1"/>
+      <w:numFmt w:val="bullet"/>
+      <w:lvlText w:val=""/>
+      <w:lvlJc w:val="left"/>
+      <w:pPr>
+        <w:tabs>
+          <w:tab w:val="num" w:pos="720"/>
+        </w:tabs>
+        <w:ind w:left="720" w:hanging="360"/>
+      </w:pPr>
+      <w:rPr>
+        <w:rFonts w:ascii="Symbol" w:hAnsi="Symbol" w:hint="default"/>
+        <w:sz w:val="20"/>
+      </w:rPr>
+    </w:lvl>
+    <w:lvl w:ilvl="1" w:tentative="1">
+      <w:start w:val="1"/>
+      <w:numFmt w:val="bullet"/>
+      <w:lvlText w:val="o"/>
+      <w:lvlJc w:val="left"/>
+      <w:pPr>
+        <w:tabs>
+          <w:tab w:val="num" w:pos="1440"/>
+        </w:tabs>
+        <w:ind w:left="1440" w:hanging="360"/>
+      </w:pPr>
+      <w:rPr>
+        <w:rFonts w:ascii="Courier New" w:hAnsi="Courier New" w:hint="default"/>
+        <w:sz w:val="20"/>
+      </w:rPr>
+    </w:lvl>
+    <w:lvl w:ilvl="2" w:tentative="1">
+      <w:start w:val="1"/>
+      <w:numFmt w:val="bullet"/>
+      <w:lvlText w:val=""/>
+      <w:lvlJc w:val="left"/>
+      <w:pPr>
+        <w:tabs>
+          <w:tab w:val="num" w:pos="2160"/>
+        </w:tabs>
+        <w:ind w:left="2160" w:hanging="360"/>
+      </w:pPr>
+      <w:rPr>
+        <w:rFonts w:ascii="Wingdings" w:hAnsi="Wingdings" w:hint="default"/>
+        <w:sz w:val="20"/>
+      </w:rPr>
+    </w:lvl>
+    <w:lvl w:ilvl="3" w:tentative="1">
+      <w:start w:val="1"/>
+      <w:numFmt w:val="bullet"/>
+      <w:lvlText w:val=""/>
+      <w:lvlJc w:val="left"/>
+      <w:pPr>
+        <w:tabs>
+          <w:tab w:val="num" w:pos="2880"/>
+        </w:tabs>
+        <w:ind w:left="2880" w:hanging="360"/>
+      </w:pPr>
+      <w:rPr>
+        <w:rFonts w:ascii="Wingdings" w:hAnsi="Wingdings" w:hint="default"/>
+        <w:sz w:val="20"/>
+      </w:rPr>
+    </w:lvl>
+    <w:lvl w:ilvl="4" w:tentative="1">
+      <w:start w:val="1"/>
+      <w:numFmt w:val="bullet"/>
+      <w:lvlText w:val=""/>
+      <w:lvlJc w:val="left"/>
+      <w:pPr>
+        <w:tabs>
+          <w:tab w:val="num" w:pos="3600"/>
+        </w:tabs>
+        <w:ind w:left="3600" w:hanging="360"/>
+      </w:pPr>
+      <w:rPr>
+        <w:rFonts w:ascii="Wingdings" w:hAnsi="Wingdings" w:hint="default"/>
+        <w:sz w:val="20"/>
+      </w:rPr>
+    </w:lvl>
+    <w:lvl w:ilvl="5" w:tentative="1">
+      <w:start w:val="1"/>
+      <w:numFmt w:val="bullet"/>
+      <w:lvlText w:val=""/>
+      <w:lvlJc w:val="left"/>
+      <w:pPr>
+        <w:tabs>
+          <w:tab w:val="num" w:pos="4320"/>
+        </w:tabs>
+        <w:ind w:left="4320" w:hanging="360"/>
+      </w:pPr>
+      <w:rPr>
+        <w:rFonts w:ascii="Wingdings" w:hAnsi="Wingdings" w:hint="default"/>
+        <w:sz w:val="20"/>
+      </w:rPr>
+    </w:lvl>
+    <w:lvl w:ilvl="6" w:tentative="1">
+      <w:start w:val="1"/>
+      <w:numFmt w:val="bullet"/>
+      <w:lvlText w:val=""/>
+      <w:lvlJc w:val="left"/>
+      <w:pPr>
+        <w:tabs>
+          <w:tab w:val="num" w:pos="5040"/>
+        </w:tabs>
+        <w:ind w:left="5040" w:hanging="360"/>
+      </w:pPr>
+      <w:rPr>
+        <w:rFonts w:ascii="Wingdings" w:hAnsi="Wingdings" w:hint="default"/>
+        <w:sz w:val="20"/>
+      </w:rPr>
+    </w:lvl>
+    <w:lvl w:ilvl="7" w:tentative="1">
+      <w:start w:val="1"/>
+      <w:numFmt w:val="bullet"/>
+      <w:lvlText w:val=""/>
+      <w:lvlJc w:val="left"/>
+      <w:pPr>
+        <w:tabs>
+          <w:tab w:val="num" w:pos="5760"/>
+        </w:tabs>
+        <w:ind w:left="5760" w:hanging="360"/>
+      </w:pPr>
+      <w:rPr>
+        <w:rFonts w:ascii="Wingdings" w:hAnsi="Wingdings" w:hint="default"/>
+        <w:sz w:val="20"/>
+      </w:rPr>
+    </w:lvl>
+    <w:lvl w:ilvl="8" w:tentative="1">
+      <w:start w:val="1"/>
+      <w:numFmt w:val="bullet"/>
+      <w:lvlText w:val=""/>
+      <w:lvlJc w:val="left"/>
+      <w:pPr>
+        <w:tabs>
+          <w:tab w:val="num" w:pos="6480"/>
+        </w:tabs>
+        <w:ind w:left="6480" w:hanging="360"/>
+      </w:pPr>
+      <w:rPr>
+        <w:rFonts w:ascii="Wingdings" w:hAnsi="Wingdings" w:hint="default"/>
+        <w:sz w:val="20"/>
+      </w:rPr>
+    </w:lvl>
+  </w:abstractNum>
+  <w:abstractNum w:abstractNumId="8" w15:restartNumberingAfterBreak="0">
     <w:nsid w:val="29DD4EF0"/>
     <w:multiLevelType w:val="multilevel"/>
     <w:tmpl w:val="232A4EEA"/>
@@ -23228,10 +26462,10 @@
       </w:rPr>
     </w:lvl>
   </w:abstractNum>
-  <w:abstractNum w:abstractNumId="7" w15:restartNumberingAfterBreak="0">
-    <w:nsid w:val="37266749"/>
+  <w:abstractNum w:abstractNumId="9" w15:restartNumberingAfterBreak="0">
+    <w:nsid w:val="2D0F6220"/>
     <w:multiLevelType w:val="multilevel"/>
-    <w:tmpl w:val="40464A8E"/>
+    <w:tmpl w:val="828A55FA"/>
     <w:lvl w:ilvl="0">
       <w:start w:val="1"/>
       <w:numFmt w:val="bullet"/>
@@ -23377,7 +26611,418 @@
       </w:rPr>
     </w:lvl>
   </w:abstractNum>
-  <w:abstractNum w:abstractNumId="8" w15:restartNumberingAfterBreak="0">
+  <w:abstractNum w:abstractNumId="10" w15:restartNumberingAfterBreak="0">
+    <w:nsid w:val="37266749"/>
+    <w:multiLevelType w:val="multilevel"/>
+    <w:tmpl w:val="40464A8E"/>
+    <w:lvl w:ilvl="0">
+      <w:start w:val="1"/>
+      <w:numFmt w:val="bullet"/>
+      <w:lvlText w:val=""/>
+      <w:lvlJc w:val="left"/>
+      <w:pPr>
+        <w:tabs>
+          <w:tab w:val="num" w:pos="720"/>
+        </w:tabs>
+        <w:ind w:left="720" w:hanging="360"/>
+      </w:pPr>
+      <w:rPr>
+        <w:rFonts w:ascii="Symbol" w:hAnsi="Symbol" w:hint="default"/>
+        <w:sz w:val="20"/>
+      </w:rPr>
+    </w:lvl>
+    <w:lvl w:ilvl="1" w:tentative="1">
+      <w:start w:val="1"/>
+      <w:numFmt w:val="bullet"/>
+      <w:lvlText w:val="o"/>
+      <w:lvlJc w:val="left"/>
+      <w:pPr>
+        <w:tabs>
+          <w:tab w:val="num" w:pos="1440"/>
+        </w:tabs>
+        <w:ind w:left="1440" w:hanging="360"/>
+      </w:pPr>
+      <w:rPr>
+        <w:rFonts w:ascii="Courier New" w:hAnsi="Courier New" w:hint="default"/>
+        <w:sz w:val="20"/>
+      </w:rPr>
+    </w:lvl>
+    <w:lvl w:ilvl="2" w:tentative="1">
+      <w:start w:val="1"/>
+      <w:numFmt w:val="bullet"/>
+      <w:lvlText w:val=""/>
+      <w:lvlJc w:val="left"/>
+      <w:pPr>
+        <w:tabs>
+          <w:tab w:val="num" w:pos="2160"/>
+        </w:tabs>
+        <w:ind w:left="2160" w:hanging="360"/>
+      </w:pPr>
+      <w:rPr>
+        <w:rFonts w:ascii="Wingdings" w:hAnsi="Wingdings" w:hint="default"/>
+        <w:sz w:val="20"/>
+      </w:rPr>
+    </w:lvl>
+    <w:lvl w:ilvl="3" w:tentative="1">
+      <w:start w:val="1"/>
+      <w:numFmt w:val="bullet"/>
+      <w:lvlText w:val=""/>
+      <w:lvlJc w:val="left"/>
+      <w:pPr>
+        <w:tabs>
+          <w:tab w:val="num" w:pos="2880"/>
+        </w:tabs>
+        <w:ind w:left="2880" w:hanging="360"/>
+      </w:pPr>
+      <w:rPr>
+        <w:rFonts w:ascii="Wingdings" w:hAnsi="Wingdings" w:hint="default"/>
+        <w:sz w:val="20"/>
+      </w:rPr>
+    </w:lvl>
+    <w:lvl w:ilvl="4" w:tentative="1">
+      <w:start w:val="1"/>
+      <w:numFmt w:val="bullet"/>
+      <w:lvlText w:val=""/>
+      <w:lvlJc w:val="left"/>
+      <w:pPr>
+        <w:tabs>
+          <w:tab w:val="num" w:pos="3600"/>
+        </w:tabs>
+        <w:ind w:left="3600" w:hanging="360"/>
+      </w:pPr>
+      <w:rPr>
+        <w:rFonts w:ascii="Wingdings" w:hAnsi="Wingdings" w:hint="default"/>
+        <w:sz w:val="20"/>
+      </w:rPr>
+    </w:lvl>
+    <w:lvl w:ilvl="5" w:tentative="1">
+      <w:start w:val="1"/>
+      <w:numFmt w:val="bullet"/>
+      <w:lvlText w:val=""/>
+      <w:lvlJc w:val="left"/>
+      <w:pPr>
+        <w:tabs>
+          <w:tab w:val="num" w:pos="4320"/>
+        </w:tabs>
+        <w:ind w:left="4320" w:hanging="360"/>
+      </w:pPr>
+      <w:rPr>
+        <w:rFonts w:ascii="Wingdings" w:hAnsi="Wingdings" w:hint="default"/>
+        <w:sz w:val="20"/>
+      </w:rPr>
+    </w:lvl>
+    <w:lvl w:ilvl="6" w:tentative="1">
+      <w:start w:val="1"/>
+      <w:numFmt w:val="bullet"/>
+      <w:lvlText w:val=""/>
+      <w:lvlJc w:val="left"/>
+      <w:pPr>
+        <w:tabs>
+          <w:tab w:val="num" w:pos="5040"/>
+        </w:tabs>
+        <w:ind w:left="5040" w:hanging="360"/>
+      </w:pPr>
+      <w:rPr>
+        <w:rFonts w:ascii="Wingdings" w:hAnsi="Wingdings" w:hint="default"/>
+        <w:sz w:val="20"/>
+      </w:rPr>
+    </w:lvl>
+    <w:lvl w:ilvl="7" w:tentative="1">
+      <w:start w:val="1"/>
+      <w:numFmt w:val="bullet"/>
+      <w:lvlText w:val=""/>
+      <w:lvlJc w:val="left"/>
+      <w:pPr>
+        <w:tabs>
+          <w:tab w:val="num" w:pos="5760"/>
+        </w:tabs>
+        <w:ind w:left="5760" w:hanging="360"/>
+      </w:pPr>
+      <w:rPr>
+        <w:rFonts w:ascii="Wingdings" w:hAnsi="Wingdings" w:hint="default"/>
+        <w:sz w:val="20"/>
+      </w:rPr>
+    </w:lvl>
+    <w:lvl w:ilvl="8" w:tentative="1">
+      <w:start w:val="1"/>
+      <w:numFmt w:val="bullet"/>
+      <w:lvlText w:val=""/>
+      <w:lvlJc w:val="left"/>
+      <w:pPr>
+        <w:tabs>
+          <w:tab w:val="num" w:pos="6480"/>
+        </w:tabs>
+        <w:ind w:left="6480" w:hanging="360"/>
+      </w:pPr>
+      <w:rPr>
+        <w:rFonts w:ascii="Wingdings" w:hAnsi="Wingdings" w:hint="default"/>
+        <w:sz w:val="20"/>
+      </w:rPr>
+    </w:lvl>
+  </w:abstractNum>
+  <w:abstractNum w:abstractNumId="11" w15:restartNumberingAfterBreak="0">
+    <w:nsid w:val="37784821"/>
+    <w:multiLevelType w:val="multilevel"/>
+    <w:tmpl w:val="0EBA7C7A"/>
+    <w:lvl w:ilvl="0">
+      <w:start w:val="1"/>
+      <w:numFmt w:val="bullet"/>
+      <w:lvlText w:val=""/>
+      <w:lvlJc w:val="left"/>
+      <w:pPr>
+        <w:tabs>
+          <w:tab w:val="num" w:pos="720"/>
+        </w:tabs>
+        <w:ind w:left="720" w:hanging="360"/>
+      </w:pPr>
+      <w:rPr>
+        <w:rFonts w:ascii="Wingdings" w:hAnsi="Wingdings" w:hint="default"/>
+        <w:sz w:val="20"/>
+      </w:rPr>
+    </w:lvl>
+    <w:lvl w:ilvl="1" w:tentative="1">
+      <w:start w:val="1"/>
+      <w:numFmt w:val="bullet"/>
+      <w:lvlText w:val="o"/>
+      <w:lvlJc w:val="left"/>
+      <w:pPr>
+        <w:tabs>
+          <w:tab w:val="num" w:pos="1440"/>
+        </w:tabs>
+        <w:ind w:left="1440" w:hanging="360"/>
+      </w:pPr>
+      <w:rPr>
+        <w:rFonts w:ascii="Courier New" w:hAnsi="Courier New" w:hint="default"/>
+        <w:sz w:val="20"/>
+      </w:rPr>
+    </w:lvl>
+    <w:lvl w:ilvl="2" w:tentative="1">
+      <w:start w:val="1"/>
+      <w:numFmt w:val="bullet"/>
+      <w:lvlText w:val=""/>
+      <w:lvlJc w:val="left"/>
+      <w:pPr>
+        <w:tabs>
+          <w:tab w:val="num" w:pos="2160"/>
+        </w:tabs>
+        <w:ind w:left="2160" w:hanging="360"/>
+      </w:pPr>
+      <w:rPr>
+        <w:rFonts w:ascii="Wingdings" w:hAnsi="Wingdings" w:hint="default"/>
+        <w:sz w:val="20"/>
+      </w:rPr>
+    </w:lvl>
+    <w:lvl w:ilvl="3" w:tentative="1">
+      <w:start w:val="1"/>
+      <w:numFmt w:val="bullet"/>
+      <w:lvlText w:val=""/>
+      <w:lvlJc w:val="left"/>
+      <w:pPr>
+        <w:tabs>
+          <w:tab w:val="num" w:pos="2880"/>
+        </w:tabs>
+        <w:ind w:left="2880" w:hanging="360"/>
+      </w:pPr>
+      <w:rPr>
+        <w:rFonts w:ascii="Wingdings" w:hAnsi="Wingdings" w:hint="default"/>
+        <w:sz w:val="20"/>
+      </w:rPr>
+    </w:lvl>
+    <w:lvl w:ilvl="4" w:tentative="1">
+      <w:start w:val="1"/>
+      <w:numFmt w:val="bullet"/>
+      <w:lvlText w:val=""/>
+      <w:lvlJc w:val="left"/>
+      <w:pPr>
+        <w:tabs>
+          <w:tab w:val="num" w:pos="3600"/>
+        </w:tabs>
+        <w:ind w:left="3600" w:hanging="360"/>
+      </w:pPr>
+      <w:rPr>
+        <w:rFonts w:ascii="Wingdings" w:hAnsi="Wingdings" w:hint="default"/>
+        <w:sz w:val="20"/>
+      </w:rPr>
+    </w:lvl>
+    <w:lvl w:ilvl="5" w:tentative="1">
+      <w:start w:val="1"/>
+      <w:numFmt w:val="bullet"/>
+      <w:lvlText w:val=""/>
+      <w:lvlJc w:val="left"/>
+      <w:pPr>
+        <w:tabs>
+          <w:tab w:val="num" w:pos="4320"/>
+        </w:tabs>
+        <w:ind w:left="4320" w:hanging="360"/>
+      </w:pPr>
+      <w:rPr>
+        <w:rFonts w:ascii="Wingdings" w:hAnsi="Wingdings" w:hint="default"/>
+        <w:sz w:val="20"/>
+      </w:rPr>
+    </w:lvl>
+    <w:lvl w:ilvl="6" w:tentative="1">
+      <w:start w:val="1"/>
+      <w:numFmt w:val="bullet"/>
+      <w:lvlText w:val=""/>
+      <w:lvlJc w:val="left"/>
+      <w:pPr>
+        <w:tabs>
+          <w:tab w:val="num" w:pos="5040"/>
+        </w:tabs>
+        <w:ind w:left="5040" w:hanging="360"/>
+      </w:pPr>
+      <w:rPr>
+        <w:rFonts w:ascii="Wingdings" w:hAnsi="Wingdings" w:hint="default"/>
+        <w:sz w:val="20"/>
+      </w:rPr>
+    </w:lvl>
+    <w:lvl w:ilvl="7" w:tentative="1">
+      <w:start w:val="1"/>
+      <w:numFmt w:val="bullet"/>
+      <w:lvlText w:val=""/>
+      <w:lvlJc w:val="left"/>
+      <w:pPr>
+        <w:tabs>
+          <w:tab w:val="num" w:pos="5760"/>
+        </w:tabs>
+        <w:ind w:left="5760" w:hanging="360"/>
+      </w:pPr>
+      <w:rPr>
+        <w:rFonts w:ascii="Wingdings" w:hAnsi="Wingdings" w:hint="default"/>
+        <w:sz w:val="20"/>
+      </w:rPr>
+    </w:lvl>
+    <w:lvl w:ilvl="8" w:tentative="1">
+      <w:start w:val="1"/>
+      <w:numFmt w:val="bullet"/>
+      <w:lvlText w:val=""/>
+      <w:lvlJc w:val="left"/>
+      <w:pPr>
+        <w:tabs>
+          <w:tab w:val="num" w:pos="6480"/>
+        </w:tabs>
+        <w:ind w:left="6480" w:hanging="360"/>
+      </w:pPr>
+      <w:rPr>
+        <w:rFonts w:ascii="Wingdings" w:hAnsi="Wingdings" w:hint="default"/>
+        <w:sz w:val="20"/>
+      </w:rPr>
+    </w:lvl>
+  </w:abstractNum>
+  <w:abstractNum w:abstractNumId="12" w15:restartNumberingAfterBreak="0">
+    <w:nsid w:val="3DC72D9A"/>
+    <w:multiLevelType w:val="hybridMultilevel"/>
+    <w:tmpl w:val="3BE42A02"/>
+    <w:lvl w:ilvl="0" w:tplc="40090001">
+      <w:start w:val="1"/>
+      <w:numFmt w:val="bullet"/>
+      <w:lvlText w:val=""/>
+      <w:lvlJc w:val="left"/>
+      <w:pPr>
+        <w:ind w:left="720" w:hanging="360"/>
+      </w:pPr>
+      <w:rPr>
+        <w:rFonts w:ascii="Symbol" w:hAnsi="Symbol" w:hint="default"/>
+      </w:rPr>
+    </w:lvl>
+    <w:lvl w:ilvl="1" w:tplc="40090003" w:tentative="1">
+      <w:start w:val="1"/>
+      <w:numFmt w:val="bullet"/>
+      <w:lvlText w:val="o"/>
+      <w:lvlJc w:val="left"/>
+      <w:pPr>
+        <w:ind w:left="1440" w:hanging="360"/>
+      </w:pPr>
+      <w:rPr>
+        <w:rFonts w:ascii="Courier New" w:hAnsi="Courier New" w:cs="Courier New" w:hint="default"/>
+      </w:rPr>
+    </w:lvl>
+    <w:lvl w:ilvl="2" w:tplc="40090005" w:tentative="1">
+      <w:start w:val="1"/>
+      <w:numFmt w:val="bullet"/>
+      <w:lvlText w:val=""/>
+      <w:lvlJc w:val="left"/>
+      <w:pPr>
+        <w:ind w:left="2160" w:hanging="360"/>
+      </w:pPr>
+      <w:rPr>
+        <w:rFonts w:ascii="Wingdings" w:hAnsi="Wingdings" w:hint="default"/>
+      </w:rPr>
+    </w:lvl>
+    <w:lvl w:ilvl="3" w:tplc="40090001" w:tentative="1">
+      <w:start w:val="1"/>
+      <w:numFmt w:val="bullet"/>
+      <w:lvlText w:val=""/>
+      <w:lvlJc w:val="left"/>
+      <w:pPr>
+        <w:ind w:left="2880" w:hanging="360"/>
+      </w:pPr>
+      <w:rPr>
+        <w:rFonts w:ascii="Symbol" w:hAnsi="Symbol" w:hint="default"/>
+      </w:rPr>
+    </w:lvl>
+    <w:lvl w:ilvl="4" w:tplc="40090003" w:tentative="1">
+      <w:start w:val="1"/>
+      <w:numFmt w:val="bullet"/>
+      <w:lvlText w:val="o"/>
+      <w:lvlJc w:val="left"/>
+      <w:pPr>
+        <w:ind w:left="3600" w:hanging="360"/>
+      </w:pPr>
+      <w:rPr>
+        <w:rFonts w:ascii="Courier New" w:hAnsi="Courier New" w:cs="Courier New" w:hint="default"/>
+      </w:rPr>
+    </w:lvl>
+    <w:lvl w:ilvl="5" w:tplc="40090005" w:tentative="1">
+      <w:start w:val="1"/>
+      <w:numFmt w:val="bullet"/>
+      <w:lvlText w:val=""/>
+      <w:lvlJc w:val="left"/>
+      <w:pPr>
+        <w:ind w:left="4320" w:hanging="360"/>
+      </w:pPr>
+      <w:rPr>
+        <w:rFonts w:ascii="Wingdings" w:hAnsi="Wingdings" w:hint="default"/>
+      </w:rPr>
+    </w:lvl>
+    <w:lvl w:ilvl="6" w:tplc="40090001" w:tentative="1">
+      <w:start w:val="1"/>
+      <w:numFmt w:val="bullet"/>
+      <w:lvlText w:val=""/>
+      <w:lvlJc w:val="left"/>
+      <w:pPr>
+        <w:ind w:left="5040" w:hanging="360"/>
+      </w:pPr>
+      <w:rPr>
+        <w:rFonts w:ascii="Symbol" w:hAnsi="Symbol" w:hint="default"/>
+      </w:rPr>
+    </w:lvl>
+    <w:lvl w:ilvl="7" w:tplc="40090003" w:tentative="1">
+      <w:start w:val="1"/>
+      <w:numFmt w:val="bullet"/>
+      <w:lvlText w:val="o"/>
+      <w:lvlJc w:val="left"/>
+      <w:pPr>
+        <w:ind w:left="5760" w:hanging="360"/>
+      </w:pPr>
+      <w:rPr>
+        <w:rFonts w:ascii="Courier New" w:hAnsi="Courier New" w:cs="Courier New" w:hint="default"/>
+      </w:rPr>
+    </w:lvl>
+    <w:lvl w:ilvl="8" w:tplc="40090005" w:tentative="1">
+      <w:start w:val="1"/>
+      <w:numFmt w:val="bullet"/>
+      <w:lvlText w:val=""/>
+      <w:lvlJc w:val="left"/>
+      <w:pPr>
+        <w:ind w:left="6480" w:hanging="360"/>
+      </w:pPr>
+      <w:rPr>
+        <w:rFonts w:ascii="Wingdings" w:hAnsi="Wingdings" w:hint="default"/>
+      </w:rPr>
+    </w:lvl>
+  </w:abstractNum>
+  <w:abstractNum w:abstractNumId="13" w15:restartNumberingAfterBreak="0">
     <w:nsid w:val="3EF33C64"/>
     <w:multiLevelType w:val="multilevel"/>
     <w:tmpl w:val="0C046934"/>
@@ -23526,7 +27171,7 @@
       </w:rPr>
     </w:lvl>
   </w:abstractNum>
-  <w:abstractNum w:abstractNumId="9" w15:restartNumberingAfterBreak="0">
+  <w:abstractNum w:abstractNumId="14" w15:restartNumberingAfterBreak="0">
     <w:nsid w:val="424B783A"/>
     <w:multiLevelType w:val="multilevel"/>
     <w:tmpl w:val="243A3504"/>
@@ -23675,7 +27320,7 @@
       </w:rPr>
     </w:lvl>
   </w:abstractNum>
-  <w:abstractNum w:abstractNumId="10" w15:restartNumberingAfterBreak="0">
+  <w:abstractNum w:abstractNumId="15" w15:restartNumberingAfterBreak="0">
     <w:nsid w:val="483014CD"/>
     <w:multiLevelType w:val="multilevel"/>
     <w:tmpl w:val="6938EF14"/>
@@ -23788,7 +27433,156 @@
       </w:pPr>
     </w:lvl>
   </w:abstractNum>
-  <w:abstractNum w:abstractNumId="11" w15:restartNumberingAfterBreak="0">
+  <w:abstractNum w:abstractNumId="16" w15:restartNumberingAfterBreak="0">
+    <w:nsid w:val="4CEB0CA4"/>
+    <w:multiLevelType w:val="multilevel"/>
+    <w:tmpl w:val="0EBA7C7A"/>
+    <w:lvl w:ilvl="0">
+      <w:start w:val="1"/>
+      <w:numFmt w:val="bullet"/>
+      <w:lvlText w:val=""/>
+      <w:lvlJc w:val="left"/>
+      <w:pPr>
+        <w:tabs>
+          <w:tab w:val="num" w:pos="720"/>
+        </w:tabs>
+        <w:ind w:left="720" w:hanging="360"/>
+      </w:pPr>
+      <w:rPr>
+        <w:rFonts w:ascii="Wingdings" w:hAnsi="Wingdings" w:hint="default"/>
+        <w:sz w:val="20"/>
+      </w:rPr>
+    </w:lvl>
+    <w:lvl w:ilvl="1" w:tentative="1">
+      <w:start w:val="1"/>
+      <w:numFmt w:val="bullet"/>
+      <w:lvlText w:val="o"/>
+      <w:lvlJc w:val="left"/>
+      <w:pPr>
+        <w:tabs>
+          <w:tab w:val="num" w:pos="1440"/>
+        </w:tabs>
+        <w:ind w:left="1440" w:hanging="360"/>
+      </w:pPr>
+      <w:rPr>
+        <w:rFonts w:ascii="Courier New" w:hAnsi="Courier New" w:hint="default"/>
+        <w:sz w:val="20"/>
+      </w:rPr>
+    </w:lvl>
+    <w:lvl w:ilvl="2" w:tentative="1">
+      <w:start w:val="1"/>
+      <w:numFmt w:val="bullet"/>
+      <w:lvlText w:val=""/>
+      <w:lvlJc w:val="left"/>
+      <w:pPr>
+        <w:tabs>
+          <w:tab w:val="num" w:pos="2160"/>
+        </w:tabs>
+        <w:ind w:left="2160" w:hanging="360"/>
+      </w:pPr>
+      <w:rPr>
+        <w:rFonts w:ascii="Wingdings" w:hAnsi="Wingdings" w:hint="default"/>
+        <w:sz w:val="20"/>
+      </w:rPr>
+    </w:lvl>
+    <w:lvl w:ilvl="3" w:tentative="1">
+      <w:start w:val="1"/>
+      <w:numFmt w:val="bullet"/>
+      <w:lvlText w:val=""/>
+      <w:lvlJc w:val="left"/>
+      <w:pPr>
+        <w:tabs>
+          <w:tab w:val="num" w:pos="2880"/>
+        </w:tabs>
+        <w:ind w:left="2880" w:hanging="360"/>
+      </w:pPr>
+      <w:rPr>
+        <w:rFonts w:ascii="Wingdings" w:hAnsi="Wingdings" w:hint="default"/>
+        <w:sz w:val="20"/>
+      </w:rPr>
+    </w:lvl>
+    <w:lvl w:ilvl="4" w:tentative="1">
+      <w:start w:val="1"/>
+      <w:numFmt w:val="bullet"/>
+      <w:lvlText w:val=""/>
+      <w:lvlJc w:val="left"/>
+      <w:pPr>
+        <w:tabs>
+          <w:tab w:val="num" w:pos="3600"/>
+        </w:tabs>
+        <w:ind w:left="3600" w:hanging="360"/>
+      </w:pPr>
+      <w:rPr>
+        <w:rFonts w:ascii="Wingdings" w:hAnsi="Wingdings" w:hint="default"/>
+        <w:sz w:val="20"/>
+      </w:rPr>
+    </w:lvl>
+    <w:lvl w:ilvl="5" w:tentative="1">
+      <w:start w:val="1"/>
+      <w:numFmt w:val="bullet"/>
+      <w:lvlText w:val=""/>
+      <w:lvlJc w:val="left"/>
+      <w:pPr>
+        <w:tabs>
+          <w:tab w:val="num" w:pos="4320"/>
+        </w:tabs>
+        <w:ind w:left="4320" w:hanging="360"/>
+      </w:pPr>
+      <w:rPr>
+        <w:rFonts w:ascii="Wingdings" w:hAnsi="Wingdings" w:hint="default"/>
+        <w:sz w:val="20"/>
+      </w:rPr>
+    </w:lvl>
+    <w:lvl w:ilvl="6" w:tentative="1">
+      <w:start w:val="1"/>
+      <w:numFmt w:val="bullet"/>
+      <w:lvlText w:val=""/>
+      <w:lvlJc w:val="left"/>
+      <w:pPr>
+        <w:tabs>
+          <w:tab w:val="num" w:pos="5040"/>
+        </w:tabs>
+        <w:ind w:left="5040" w:hanging="360"/>
+      </w:pPr>
+      <w:rPr>
+        <w:rFonts w:ascii="Wingdings" w:hAnsi="Wingdings" w:hint="default"/>
+        <w:sz w:val="20"/>
+      </w:rPr>
+    </w:lvl>
+    <w:lvl w:ilvl="7" w:tentative="1">
+      <w:start w:val="1"/>
+      <w:numFmt w:val="bullet"/>
+      <w:lvlText w:val=""/>
+      <w:lvlJc w:val="left"/>
+      <w:pPr>
+        <w:tabs>
+          <w:tab w:val="num" w:pos="5760"/>
+        </w:tabs>
+        <w:ind w:left="5760" w:hanging="360"/>
+      </w:pPr>
+      <w:rPr>
+        <w:rFonts w:ascii="Wingdings" w:hAnsi="Wingdings" w:hint="default"/>
+        <w:sz w:val="20"/>
+      </w:rPr>
+    </w:lvl>
+    <w:lvl w:ilvl="8" w:tentative="1">
+      <w:start w:val="1"/>
+      <w:numFmt w:val="bullet"/>
+      <w:lvlText w:val=""/>
+      <w:lvlJc w:val="left"/>
+      <w:pPr>
+        <w:tabs>
+          <w:tab w:val="num" w:pos="6480"/>
+        </w:tabs>
+        <w:ind w:left="6480" w:hanging="360"/>
+      </w:pPr>
+      <w:rPr>
+        <w:rFonts w:ascii="Wingdings" w:hAnsi="Wingdings" w:hint="default"/>
+        <w:sz w:val="20"/>
+      </w:rPr>
+    </w:lvl>
+  </w:abstractNum>
+  <w:abstractNum w:abstractNumId="17" w15:restartNumberingAfterBreak="0">
     <w:nsid w:val="4EBC4CB1"/>
     <w:multiLevelType w:val="multilevel"/>
     <w:tmpl w:val="CB52C410"/>
@@ -23937,7 +27731,305 @@
       </w:rPr>
     </w:lvl>
   </w:abstractNum>
-  <w:abstractNum w:abstractNumId="12" w15:restartNumberingAfterBreak="0">
+  <w:abstractNum w:abstractNumId="18" w15:restartNumberingAfterBreak="0">
+    <w:nsid w:val="4F5F30ED"/>
+    <w:multiLevelType w:val="multilevel"/>
+    <w:tmpl w:val="4B26852C"/>
+    <w:lvl w:ilvl="0">
+      <w:start w:val="1"/>
+      <w:numFmt w:val="bullet"/>
+      <w:lvlText w:val=""/>
+      <w:lvlJc w:val="left"/>
+      <w:pPr>
+        <w:tabs>
+          <w:tab w:val="num" w:pos="720"/>
+        </w:tabs>
+        <w:ind w:left="720" w:hanging="360"/>
+      </w:pPr>
+      <w:rPr>
+        <w:rFonts w:ascii="Symbol" w:hAnsi="Symbol" w:hint="default"/>
+        <w:sz w:val="20"/>
+      </w:rPr>
+    </w:lvl>
+    <w:lvl w:ilvl="1" w:tentative="1">
+      <w:start w:val="1"/>
+      <w:numFmt w:val="bullet"/>
+      <w:lvlText w:val="o"/>
+      <w:lvlJc w:val="left"/>
+      <w:pPr>
+        <w:tabs>
+          <w:tab w:val="num" w:pos="1440"/>
+        </w:tabs>
+        <w:ind w:left="1440" w:hanging="360"/>
+      </w:pPr>
+      <w:rPr>
+        <w:rFonts w:ascii="Courier New" w:hAnsi="Courier New" w:hint="default"/>
+        <w:sz w:val="20"/>
+      </w:rPr>
+    </w:lvl>
+    <w:lvl w:ilvl="2" w:tentative="1">
+      <w:start w:val="1"/>
+      <w:numFmt w:val="bullet"/>
+      <w:lvlText w:val=""/>
+      <w:lvlJc w:val="left"/>
+      <w:pPr>
+        <w:tabs>
+          <w:tab w:val="num" w:pos="2160"/>
+        </w:tabs>
+        <w:ind w:left="2160" w:hanging="360"/>
+      </w:pPr>
+      <w:rPr>
+        <w:rFonts w:ascii="Wingdings" w:hAnsi="Wingdings" w:hint="default"/>
+        <w:sz w:val="20"/>
+      </w:rPr>
+    </w:lvl>
+    <w:lvl w:ilvl="3" w:tentative="1">
+      <w:start w:val="1"/>
+      <w:numFmt w:val="bullet"/>
+      <w:lvlText w:val=""/>
+      <w:lvlJc w:val="left"/>
+      <w:pPr>
+        <w:tabs>
+          <w:tab w:val="num" w:pos="2880"/>
+        </w:tabs>
+        <w:ind w:left="2880" w:hanging="360"/>
+      </w:pPr>
+      <w:rPr>
+        <w:rFonts w:ascii="Wingdings" w:hAnsi="Wingdings" w:hint="default"/>
+        <w:sz w:val="20"/>
+      </w:rPr>
+    </w:lvl>
+    <w:lvl w:ilvl="4" w:tentative="1">
+      <w:start w:val="1"/>
+      <w:numFmt w:val="bullet"/>
+      <w:lvlText w:val=""/>
+      <w:lvlJc w:val="left"/>
+      <w:pPr>
+        <w:tabs>
+          <w:tab w:val="num" w:pos="3600"/>
+        </w:tabs>
+        <w:ind w:left="3600" w:hanging="360"/>
+      </w:pPr>
+      <w:rPr>
+        <w:rFonts w:ascii="Wingdings" w:hAnsi="Wingdings" w:hint="default"/>
+        <w:sz w:val="20"/>
+      </w:rPr>
+    </w:lvl>
+    <w:lvl w:ilvl="5" w:tentative="1">
+      <w:start w:val="1"/>
+      <w:numFmt w:val="bullet"/>
+      <w:lvlText w:val=""/>
+      <w:lvlJc w:val="left"/>
+      <w:pPr>
+        <w:tabs>
+          <w:tab w:val="num" w:pos="4320"/>
+        </w:tabs>
+        <w:ind w:left="4320" w:hanging="360"/>
+      </w:pPr>
+      <w:rPr>
+        <w:rFonts w:ascii="Wingdings" w:hAnsi="Wingdings" w:hint="default"/>
+        <w:sz w:val="20"/>
+      </w:rPr>
+    </w:lvl>
+    <w:lvl w:ilvl="6" w:tentative="1">
+      <w:start w:val="1"/>
+      <w:numFmt w:val="bullet"/>
+      <w:lvlText w:val=""/>
+      <w:lvlJc w:val="left"/>
+      <w:pPr>
+        <w:tabs>
+          <w:tab w:val="num" w:pos="5040"/>
+        </w:tabs>
+        <w:ind w:left="5040" w:hanging="360"/>
+      </w:pPr>
+      <w:rPr>
+        <w:rFonts w:ascii="Wingdings" w:hAnsi="Wingdings" w:hint="default"/>
+        <w:sz w:val="20"/>
+      </w:rPr>
+    </w:lvl>
+    <w:lvl w:ilvl="7" w:tentative="1">
+      <w:start w:val="1"/>
+      <w:numFmt w:val="bullet"/>
+      <w:lvlText w:val=""/>
+      <w:lvlJc w:val="left"/>
+      <w:pPr>
+        <w:tabs>
+          <w:tab w:val="num" w:pos="5760"/>
+        </w:tabs>
+        <w:ind w:left="5760" w:hanging="360"/>
+      </w:pPr>
+      <w:rPr>
+        <w:rFonts w:ascii="Wingdings" w:hAnsi="Wingdings" w:hint="default"/>
+        <w:sz w:val="20"/>
+      </w:rPr>
+    </w:lvl>
+    <w:lvl w:ilvl="8" w:tentative="1">
+      <w:start w:val="1"/>
+      <w:numFmt w:val="bullet"/>
+      <w:lvlText w:val=""/>
+      <w:lvlJc w:val="left"/>
+      <w:pPr>
+        <w:tabs>
+          <w:tab w:val="num" w:pos="6480"/>
+        </w:tabs>
+        <w:ind w:left="6480" w:hanging="360"/>
+      </w:pPr>
+      <w:rPr>
+        <w:rFonts w:ascii="Wingdings" w:hAnsi="Wingdings" w:hint="default"/>
+        <w:sz w:val="20"/>
+      </w:rPr>
+    </w:lvl>
+  </w:abstractNum>
+  <w:abstractNum w:abstractNumId="19" w15:restartNumberingAfterBreak="0">
+    <w:nsid w:val="55625288"/>
+    <w:multiLevelType w:val="multilevel"/>
+    <w:tmpl w:val="F87C2ED6"/>
+    <w:lvl w:ilvl="0">
+      <w:start w:val="1"/>
+      <w:numFmt w:val="bullet"/>
+      <w:lvlText w:val=""/>
+      <w:lvlJc w:val="left"/>
+      <w:pPr>
+        <w:tabs>
+          <w:tab w:val="num" w:pos="720"/>
+        </w:tabs>
+        <w:ind w:left="720" w:hanging="360"/>
+      </w:pPr>
+      <w:rPr>
+        <w:rFonts w:ascii="Symbol" w:hAnsi="Symbol" w:hint="default"/>
+        <w:sz w:val="20"/>
+      </w:rPr>
+    </w:lvl>
+    <w:lvl w:ilvl="1" w:tentative="1">
+      <w:start w:val="1"/>
+      <w:numFmt w:val="bullet"/>
+      <w:lvlText w:val="o"/>
+      <w:lvlJc w:val="left"/>
+      <w:pPr>
+        <w:tabs>
+          <w:tab w:val="num" w:pos="1440"/>
+        </w:tabs>
+        <w:ind w:left="1440" w:hanging="360"/>
+      </w:pPr>
+      <w:rPr>
+        <w:rFonts w:ascii="Courier New" w:hAnsi="Courier New" w:hint="default"/>
+        <w:sz w:val="20"/>
+      </w:rPr>
+    </w:lvl>
+    <w:lvl w:ilvl="2" w:tentative="1">
+      <w:start w:val="1"/>
+      <w:numFmt w:val="bullet"/>
+      <w:lvlText w:val=""/>
+      <w:lvlJc w:val="left"/>
+      <w:pPr>
+        <w:tabs>
+          <w:tab w:val="num" w:pos="2160"/>
+        </w:tabs>
+        <w:ind w:left="2160" w:hanging="360"/>
+      </w:pPr>
+      <w:rPr>
+        <w:rFonts w:ascii="Wingdings" w:hAnsi="Wingdings" w:hint="default"/>
+        <w:sz w:val="20"/>
+      </w:rPr>
+    </w:lvl>
+    <w:lvl w:ilvl="3" w:tentative="1">
+      <w:start w:val="1"/>
+      <w:numFmt w:val="bullet"/>
+      <w:lvlText w:val=""/>
+      <w:lvlJc w:val="left"/>
+      <w:pPr>
+        <w:tabs>
+          <w:tab w:val="num" w:pos="2880"/>
+        </w:tabs>
+        <w:ind w:left="2880" w:hanging="360"/>
+      </w:pPr>
+      <w:rPr>
+        <w:rFonts w:ascii="Wingdings" w:hAnsi="Wingdings" w:hint="default"/>
+        <w:sz w:val="20"/>
+      </w:rPr>
+    </w:lvl>
+    <w:lvl w:ilvl="4" w:tentative="1">
+      <w:start w:val="1"/>
+      <w:numFmt w:val="bullet"/>
+      <w:lvlText w:val=""/>
+      <w:lvlJc w:val="left"/>
+      <w:pPr>
+        <w:tabs>
+          <w:tab w:val="num" w:pos="3600"/>
+        </w:tabs>
+        <w:ind w:left="3600" w:hanging="360"/>
+      </w:pPr>
+      <w:rPr>
+        <w:rFonts w:ascii="Wingdings" w:hAnsi="Wingdings" w:hint="default"/>
+        <w:sz w:val="20"/>
+      </w:rPr>
+    </w:lvl>
+    <w:lvl w:ilvl="5" w:tentative="1">
+      <w:start w:val="1"/>
+      <w:numFmt w:val="bullet"/>
+      <w:lvlText w:val=""/>
+      <w:lvlJc w:val="left"/>
+      <w:pPr>
+        <w:tabs>
+          <w:tab w:val="num" w:pos="4320"/>
+        </w:tabs>
+        <w:ind w:left="4320" w:hanging="360"/>
+      </w:pPr>
+      <w:rPr>
+        <w:rFonts w:ascii="Wingdings" w:hAnsi="Wingdings" w:hint="default"/>
+        <w:sz w:val="20"/>
+      </w:rPr>
+    </w:lvl>
+    <w:lvl w:ilvl="6" w:tentative="1">
+      <w:start w:val="1"/>
+      <w:numFmt w:val="bullet"/>
+      <w:lvlText w:val=""/>
+      <w:lvlJc w:val="left"/>
+      <w:pPr>
+        <w:tabs>
+          <w:tab w:val="num" w:pos="5040"/>
+        </w:tabs>
+        <w:ind w:left="5040" w:hanging="360"/>
+      </w:pPr>
+      <w:rPr>
+        <w:rFonts w:ascii="Wingdings" w:hAnsi="Wingdings" w:hint="default"/>
+        <w:sz w:val="20"/>
+      </w:rPr>
+    </w:lvl>
+    <w:lvl w:ilvl="7" w:tentative="1">
+      <w:start w:val="1"/>
+      <w:numFmt w:val="bullet"/>
+      <w:lvlText w:val=""/>
+      <w:lvlJc w:val="left"/>
+      <w:pPr>
+        <w:tabs>
+          <w:tab w:val="num" w:pos="5760"/>
+        </w:tabs>
+        <w:ind w:left="5760" w:hanging="360"/>
+      </w:pPr>
+      <w:rPr>
+        <w:rFonts w:ascii="Wingdings" w:hAnsi="Wingdings" w:hint="default"/>
+        <w:sz w:val="20"/>
+      </w:rPr>
+    </w:lvl>
+    <w:lvl w:ilvl="8" w:tentative="1">
+      <w:start w:val="1"/>
+      <w:numFmt w:val="bullet"/>
+      <w:lvlText w:val=""/>
+      <w:lvlJc w:val="left"/>
+      <w:pPr>
+        <w:tabs>
+          <w:tab w:val="num" w:pos="6480"/>
+        </w:tabs>
+        <w:ind w:left="6480" w:hanging="360"/>
+      </w:pPr>
+      <w:rPr>
+        <w:rFonts w:ascii="Wingdings" w:hAnsi="Wingdings" w:hint="default"/>
+        <w:sz w:val="20"/>
+      </w:rPr>
+    </w:lvl>
+  </w:abstractNum>
+  <w:abstractNum w:abstractNumId="20" w15:restartNumberingAfterBreak="0">
     <w:nsid w:val="609C7FA5"/>
     <w:multiLevelType w:val="multilevel"/>
     <w:tmpl w:val="6E0C4706"/>
@@ -24054,7 +28146,120 @@
       </w:pPr>
     </w:lvl>
   </w:abstractNum>
-  <w:abstractNum w:abstractNumId="13" w15:restartNumberingAfterBreak="0">
+  <w:abstractNum w:abstractNumId="21" w15:restartNumberingAfterBreak="0">
+    <w:nsid w:val="614B446A"/>
+    <w:multiLevelType w:val="hybridMultilevel"/>
+    <w:tmpl w:val="092657A2"/>
+    <w:lvl w:ilvl="0" w:tplc="4009000B">
+      <w:start w:val="1"/>
+      <w:numFmt w:val="bullet"/>
+      <w:lvlText w:val=""/>
+      <w:lvlJc w:val="left"/>
+      <w:pPr>
+        <w:ind w:left="720" w:hanging="360"/>
+      </w:pPr>
+      <w:rPr>
+        <w:rFonts w:ascii="Wingdings" w:hAnsi="Wingdings" w:hint="default"/>
+      </w:rPr>
+    </w:lvl>
+    <w:lvl w:ilvl="1" w:tplc="FFFFFFFF" w:tentative="1">
+      <w:start w:val="1"/>
+      <w:numFmt w:val="bullet"/>
+      <w:lvlText w:val="o"/>
+      <w:lvlJc w:val="left"/>
+      <w:pPr>
+        <w:ind w:left="1440" w:hanging="360"/>
+      </w:pPr>
+      <w:rPr>
+        <w:rFonts w:ascii="Courier New" w:hAnsi="Courier New" w:cs="Courier New" w:hint="default"/>
+      </w:rPr>
+    </w:lvl>
+    <w:lvl w:ilvl="2" w:tplc="FFFFFFFF" w:tentative="1">
+      <w:start w:val="1"/>
+      <w:numFmt w:val="bullet"/>
+      <w:lvlText w:val=""/>
+      <w:lvlJc w:val="left"/>
+      <w:pPr>
+        <w:ind w:left="2160" w:hanging="360"/>
+      </w:pPr>
+      <w:rPr>
+        <w:rFonts w:ascii="Wingdings" w:hAnsi="Wingdings" w:hint="default"/>
+      </w:rPr>
+    </w:lvl>
+    <w:lvl w:ilvl="3" w:tplc="FFFFFFFF" w:tentative="1">
+      <w:start w:val="1"/>
+      <w:numFmt w:val="bullet"/>
+      <w:lvlText w:val=""/>
+      <w:lvlJc w:val="left"/>
+      <w:pPr>
+        <w:ind w:left="2880" w:hanging="360"/>
+      </w:pPr>
+      <w:rPr>
+        <w:rFonts w:ascii="Symbol" w:hAnsi="Symbol" w:hint="default"/>
+      </w:rPr>
+    </w:lvl>
+    <w:lvl w:ilvl="4" w:tplc="FFFFFFFF" w:tentative="1">
+      <w:start w:val="1"/>
+      <w:numFmt w:val="bullet"/>
+      <w:lvlText w:val="o"/>
+      <w:lvlJc w:val="left"/>
+      <w:pPr>
+        <w:ind w:left="3600" w:hanging="360"/>
+      </w:pPr>
+      <w:rPr>
+        <w:rFonts w:ascii="Courier New" w:hAnsi="Courier New" w:cs="Courier New" w:hint="default"/>
+      </w:rPr>
+    </w:lvl>
+    <w:lvl w:ilvl="5" w:tplc="FFFFFFFF" w:tentative="1">
+      <w:start w:val="1"/>
+      <w:numFmt w:val="bullet"/>
+      <w:lvlText w:val=""/>
+      <w:lvlJc w:val="left"/>
+      <w:pPr>
+        <w:ind w:left="4320" w:hanging="360"/>
+      </w:pPr>
+      <w:rPr>
+        <w:rFonts w:ascii="Wingdings" w:hAnsi="Wingdings" w:hint="default"/>
+      </w:rPr>
+    </w:lvl>
+    <w:lvl w:ilvl="6" w:tplc="FFFFFFFF" w:tentative="1">
+      <w:start w:val="1"/>
+      <w:numFmt w:val="bullet"/>
+      <w:lvlText w:val=""/>
+      <w:lvlJc w:val="left"/>
+      <w:pPr>
+        <w:ind w:left="5040" w:hanging="360"/>
+      </w:pPr>
+      <w:rPr>
+        <w:rFonts w:ascii="Symbol" w:hAnsi="Symbol" w:hint="default"/>
+      </w:rPr>
+    </w:lvl>
+    <w:lvl w:ilvl="7" w:tplc="FFFFFFFF" w:tentative="1">
+      <w:start w:val="1"/>
+      <w:numFmt w:val="bullet"/>
+      <w:lvlText w:val="o"/>
+      <w:lvlJc w:val="left"/>
+      <w:pPr>
+        <w:ind w:left="5760" w:hanging="360"/>
+      </w:pPr>
+      <w:rPr>
+        <w:rFonts w:ascii="Courier New" w:hAnsi="Courier New" w:cs="Courier New" w:hint="default"/>
+      </w:rPr>
+    </w:lvl>
+    <w:lvl w:ilvl="8" w:tplc="FFFFFFFF" w:tentative="1">
+      <w:start w:val="1"/>
+      <w:numFmt w:val="bullet"/>
+      <w:lvlText w:val=""/>
+      <w:lvlJc w:val="left"/>
+      <w:pPr>
+        <w:ind w:left="6480" w:hanging="360"/>
+      </w:pPr>
+      <w:rPr>
+        <w:rFonts w:ascii="Wingdings" w:hAnsi="Wingdings" w:hint="default"/>
+      </w:rPr>
+    </w:lvl>
+  </w:abstractNum>
+  <w:abstractNum w:abstractNumId="22" w15:restartNumberingAfterBreak="0">
     <w:nsid w:val="617A53FD"/>
     <w:multiLevelType w:val="multilevel"/>
     <w:tmpl w:val="A6FA53B4"/>
@@ -24203,7 +28408,7 @@
       </w:rPr>
     </w:lvl>
   </w:abstractNum>
-  <w:abstractNum w:abstractNumId="14" w15:restartNumberingAfterBreak="0">
+  <w:abstractNum w:abstractNumId="23" w15:restartNumberingAfterBreak="0">
     <w:nsid w:val="61AB29F9"/>
     <w:multiLevelType w:val="multilevel"/>
     <w:tmpl w:val="FDEE2458"/>
@@ -24352,7 +28557,7 @@
       </w:rPr>
     </w:lvl>
   </w:abstractNum>
-  <w:abstractNum w:abstractNumId="15" w15:restartNumberingAfterBreak="0">
+  <w:abstractNum w:abstractNumId="24" w15:restartNumberingAfterBreak="0">
     <w:nsid w:val="74D01DAD"/>
     <w:multiLevelType w:val="multilevel"/>
     <w:tmpl w:val="3C10AFC6"/>
@@ -24501,7 +28706,7 @@
       </w:rPr>
     </w:lvl>
   </w:abstractNum>
-  <w:abstractNum w:abstractNumId="16" w15:restartNumberingAfterBreak="0">
+  <w:abstractNum w:abstractNumId="25" w15:restartNumberingAfterBreak="0">
     <w:nsid w:val="77B7721A"/>
     <w:multiLevelType w:val="multilevel"/>
     <w:tmpl w:val="4CEC5F52"/>
@@ -24650,56 +28855,351 @@
       </w:rPr>
     </w:lvl>
   </w:abstractNum>
+  <w:abstractNum w:abstractNumId="26" w15:restartNumberingAfterBreak="0">
+    <w:nsid w:val="791B49D5"/>
+    <w:multiLevelType w:val="multilevel"/>
+    <w:tmpl w:val="0EBA7C7A"/>
+    <w:lvl w:ilvl="0">
+      <w:start w:val="1"/>
+      <w:numFmt w:val="bullet"/>
+      <w:lvlText w:val=""/>
+      <w:lvlJc w:val="left"/>
+      <w:pPr>
+        <w:tabs>
+          <w:tab w:val="num" w:pos="720"/>
+        </w:tabs>
+        <w:ind w:left="720" w:hanging="360"/>
+      </w:pPr>
+      <w:rPr>
+        <w:rFonts w:ascii="Wingdings" w:hAnsi="Wingdings" w:hint="default"/>
+        <w:sz w:val="20"/>
+      </w:rPr>
+    </w:lvl>
+    <w:lvl w:ilvl="1" w:tentative="1">
+      <w:start w:val="1"/>
+      <w:numFmt w:val="bullet"/>
+      <w:lvlText w:val="o"/>
+      <w:lvlJc w:val="left"/>
+      <w:pPr>
+        <w:tabs>
+          <w:tab w:val="num" w:pos="1440"/>
+        </w:tabs>
+        <w:ind w:left="1440" w:hanging="360"/>
+      </w:pPr>
+      <w:rPr>
+        <w:rFonts w:ascii="Courier New" w:hAnsi="Courier New" w:hint="default"/>
+        <w:sz w:val="20"/>
+      </w:rPr>
+    </w:lvl>
+    <w:lvl w:ilvl="2" w:tentative="1">
+      <w:start w:val="1"/>
+      <w:numFmt w:val="bullet"/>
+      <w:lvlText w:val=""/>
+      <w:lvlJc w:val="left"/>
+      <w:pPr>
+        <w:tabs>
+          <w:tab w:val="num" w:pos="2160"/>
+        </w:tabs>
+        <w:ind w:left="2160" w:hanging="360"/>
+      </w:pPr>
+      <w:rPr>
+        <w:rFonts w:ascii="Wingdings" w:hAnsi="Wingdings" w:hint="default"/>
+        <w:sz w:val="20"/>
+      </w:rPr>
+    </w:lvl>
+    <w:lvl w:ilvl="3" w:tentative="1">
+      <w:start w:val="1"/>
+      <w:numFmt w:val="bullet"/>
+      <w:lvlText w:val=""/>
+      <w:lvlJc w:val="left"/>
+      <w:pPr>
+        <w:tabs>
+          <w:tab w:val="num" w:pos="2880"/>
+        </w:tabs>
+        <w:ind w:left="2880" w:hanging="360"/>
+      </w:pPr>
+      <w:rPr>
+        <w:rFonts w:ascii="Wingdings" w:hAnsi="Wingdings" w:hint="default"/>
+        <w:sz w:val="20"/>
+      </w:rPr>
+    </w:lvl>
+    <w:lvl w:ilvl="4" w:tentative="1">
+      <w:start w:val="1"/>
+      <w:numFmt w:val="bullet"/>
+      <w:lvlText w:val=""/>
+      <w:lvlJc w:val="left"/>
+      <w:pPr>
+        <w:tabs>
+          <w:tab w:val="num" w:pos="3600"/>
+        </w:tabs>
+        <w:ind w:left="3600" w:hanging="360"/>
+      </w:pPr>
+      <w:rPr>
+        <w:rFonts w:ascii="Wingdings" w:hAnsi="Wingdings" w:hint="default"/>
+        <w:sz w:val="20"/>
+      </w:rPr>
+    </w:lvl>
+    <w:lvl w:ilvl="5" w:tentative="1">
+      <w:start w:val="1"/>
+      <w:numFmt w:val="bullet"/>
+      <w:lvlText w:val=""/>
+      <w:lvlJc w:val="left"/>
+      <w:pPr>
+        <w:tabs>
+          <w:tab w:val="num" w:pos="4320"/>
+        </w:tabs>
+        <w:ind w:left="4320" w:hanging="360"/>
+      </w:pPr>
+      <w:rPr>
+        <w:rFonts w:ascii="Wingdings" w:hAnsi="Wingdings" w:hint="default"/>
+        <w:sz w:val="20"/>
+      </w:rPr>
+    </w:lvl>
+    <w:lvl w:ilvl="6" w:tentative="1">
+      <w:start w:val="1"/>
+      <w:numFmt w:val="bullet"/>
+      <w:lvlText w:val=""/>
+      <w:lvlJc w:val="left"/>
+      <w:pPr>
+        <w:tabs>
+          <w:tab w:val="num" w:pos="5040"/>
+        </w:tabs>
+        <w:ind w:left="5040" w:hanging="360"/>
+      </w:pPr>
+      <w:rPr>
+        <w:rFonts w:ascii="Wingdings" w:hAnsi="Wingdings" w:hint="default"/>
+        <w:sz w:val="20"/>
+      </w:rPr>
+    </w:lvl>
+    <w:lvl w:ilvl="7" w:tentative="1">
+      <w:start w:val="1"/>
+      <w:numFmt w:val="bullet"/>
+      <w:lvlText w:val=""/>
+      <w:lvlJc w:val="left"/>
+      <w:pPr>
+        <w:tabs>
+          <w:tab w:val="num" w:pos="5760"/>
+        </w:tabs>
+        <w:ind w:left="5760" w:hanging="360"/>
+      </w:pPr>
+      <w:rPr>
+        <w:rFonts w:ascii="Wingdings" w:hAnsi="Wingdings" w:hint="default"/>
+        <w:sz w:val="20"/>
+      </w:rPr>
+    </w:lvl>
+    <w:lvl w:ilvl="8" w:tentative="1">
+      <w:start w:val="1"/>
+      <w:numFmt w:val="bullet"/>
+      <w:lvlText w:val=""/>
+      <w:lvlJc w:val="left"/>
+      <w:pPr>
+        <w:tabs>
+          <w:tab w:val="num" w:pos="6480"/>
+        </w:tabs>
+        <w:ind w:left="6480" w:hanging="360"/>
+      </w:pPr>
+      <w:rPr>
+        <w:rFonts w:ascii="Wingdings" w:hAnsi="Wingdings" w:hint="default"/>
+        <w:sz w:val="20"/>
+      </w:rPr>
+    </w:lvl>
+  </w:abstractNum>
+  <w:abstractNum w:abstractNumId="27" w15:restartNumberingAfterBreak="0">
+    <w:nsid w:val="7B1A5A4B"/>
+    <w:multiLevelType w:val="hybridMultilevel"/>
+    <w:tmpl w:val="6CBCF4C0"/>
+    <w:lvl w:ilvl="0" w:tplc="4009000B">
+      <w:start w:val="1"/>
+      <w:numFmt w:val="bullet"/>
+      <w:lvlText w:val=""/>
+      <w:lvlJc w:val="left"/>
+      <w:pPr>
+        <w:ind w:left="720" w:hanging="360"/>
+      </w:pPr>
+      <w:rPr>
+        <w:rFonts w:ascii="Wingdings" w:hAnsi="Wingdings" w:hint="default"/>
+      </w:rPr>
+    </w:lvl>
+    <w:lvl w:ilvl="1" w:tplc="40090003" w:tentative="1">
+      <w:start w:val="1"/>
+      <w:numFmt w:val="bullet"/>
+      <w:lvlText w:val="o"/>
+      <w:lvlJc w:val="left"/>
+      <w:pPr>
+        <w:ind w:left="1440" w:hanging="360"/>
+      </w:pPr>
+      <w:rPr>
+        <w:rFonts w:ascii="Courier New" w:hAnsi="Courier New" w:cs="Courier New" w:hint="default"/>
+      </w:rPr>
+    </w:lvl>
+    <w:lvl w:ilvl="2" w:tplc="40090005" w:tentative="1">
+      <w:start w:val="1"/>
+      <w:numFmt w:val="bullet"/>
+      <w:lvlText w:val=""/>
+      <w:lvlJc w:val="left"/>
+      <w:pPr>
+        <w:ind w:left="2160" w:hanging="360"/>
+      </w:pPr>
+      <w:rPr>
+        <w:rFonts w:ascii="Wingdings" w:hAnsi="Wingdings" w:hint="default"/>
+      </w:rPr>
+    </w:lvl>
+    <w:lvl w:ilvl="3" w:tplc="40090001" w:tentative="1">
+      <w:start w:val="1"/>
+      <w:numFmt w:val="bullet"/>
+      <w:lvlText w:val=""/>
+      <w:lvlJc w:val="left"/>
+      <w:pPr>
+        <w:ind w:left="2880" w:hanging="360"/>
+      </w:pPr>
+      <w:rPr>
+        <w:rFonts w:ascii="Symbol" w:hAnsi="Symbol" w:hint="default"/>
+      </w:rPr>
+    </w:lvl>
+    <w:lvl w:ilvl="4" w:tplc="40090003" w:tentative="1">
+      <w:start w:val="1"/>
+      <w:numFmt w:val="bullet"/>
+      <w:lvlText w:val="o"/>
+      <w:lvlJc w:val="left"/>
+      <w:pPr>
+        <w:ind w:left="3600" w:hanging="360"/>
+      </w:pPr>
+      <w:rPr>
+        <w:rFonts w:ascii="Courier New" w:hAnsi="Courier New" w:cs="Courier New" w:hint="default"/>
+      </w:rPr>
+    </w:lvl>
+    <w:lvl w:ilvl="5" w:tplc="40090005" w:tentative="1">
+      <w:start w:val="1"/>
+      <w:numFmt w:val="bullet"/>
+      <w:lvlText w:val=""/>
+      <w:lvlJc w:val="left"/>
+      <w:pPr>
+        <w:ind w:left="4320" w:hanging="360"/>
+      </w:pPr>
+      <w:rPr>
+        <w:rFonts w:ascii="Wingdings" w:hAnsi="Wingdings" w:hint="default"/>
+      </w:rPr>
+    </w:lvl>
+    <w:lvl w:ilvl="6" w:tplc="40090001" w:tentative="1">
+      <w:start w:val="1"/>
+      <w:numFmt w:val="bullet"/>
+      <w:lvlText w:val=""/>
+      <w:lvlJc w:val="left"/>
+      <w:pPr>
+        <w:ind w:left="5040" w:hanging="360"/>
+      </w:pPr>
+      <w:rPr>
+        <w:rFonts w:ascii="Symbol" w:hAnsi="Symbol" w:hint="default"/>
+      </w:rPr>
+    </w:lvl>
+    <w:lvl w:ilvl="7" w:tplc="40090003" w:tentative="1">
+      <w:start w:val="1"/>
+      <w:numFmt w:val="bullet"/>
+      <w:lvlText w:val="o"/>
+      <w:lvlJc w:val="left"/>
+      <w:pPr>
+        <w:ind w:left="5760" w:hanging="360"/>
+      </w:pPr>
+      <w:rPr>
+        <w:rFonts w:ascii="Courier New" w:hAnsi="Courier New" w:cs="Courier New" w:hint="default"/>
+      </w:rPr>
+    </w:lvl>
+    <w:lvl w:ilvl="8" w:tplc="40090005" w:tentative="1">
+      <w:start w:val="1"/>
+      <w:numFmt w:val="bullet"/>
+      <w:lvlText w:val=""/>
+      <w:lvlJc w:val="left"/>
+      <w:pPr>
+        <w:ind w:left="6480" w:hanging="360"/>
+      </w:pPr>
+      <w:rPr>
+        <w:rFonts w:ascii="Wingdings" w:hAnsi="Wingdings" w:hint="default"/>
+      </w:rPr>
+    </w:lvl>
+  </w:abstractNum>
   <w:num w:numId="1" w16cid:durableId="960919086">
     <w:abstractNumId w:val="0"/>
   </w:num>
   <w:num w:numId="2" w16cid:durableId="813566123">
+    <w:abstractNumId w:val="15"/>
+  </w:num>
+  <w:num w:numId="3" w16cid:durableId="1262180496">
     <w:abstractNumId w:val="10"/>
   </w:num>
-  <w:num w:numId="3" w16cid:durableId="1262180496">
+  <w:num w:numId="4" w16cid:durableId="688263466">
+    <w:abstractNumId w:val="17"/>
+  </w:num>
+  <w:num w:numId="5" w16cid:durableId="1884556044">
+    <w:abstractNumId w:val="3"/>
+  </w:num>
+  <w:num w:numId="6" w16cid:durableId="533159014">
+    <w:abstractNumId w:val="25"/>
+  </w:num>
+  <w:num w:numId="7" w16cid:durableId="1753968544">
+    <w:abstractNumId w:val="24"/>
+  </w:num>
+  <w:num w:numId="8" w16cid:durableId="1581526744">
+    <w:abstractNumId w:val="4"/>
+  </w:num>
+  <w:num w:numId="9" w16cid:durableId="1544173491">
+    <w:abstractNumId w:val="23"/>
+  </w:num>
+  <w:num w:numId="10" w16cid:durableId="2140028400">
+    <w:abstractNumId w:val="20"/>
+  </w:num>
+  <w:num w:numId="11" w16cid:durableId="1060398957">
+    <w:abstractNumId w:val="13"/>
+  </w:num>
+  <w:num w:numId="12" w16cid:durableId="1392652758">
+    <w:abstractNumId w:val="2"/>
+  </w:num>
+  <w:num w:numId="13" w16cid:durableId="1749694595">
+    <w:abstractNumId w:val="8"/>
+  </w:num>
+  <w:num w:numId="14" w16cid:durableId="906644784">
+    <w:abstractNumId w:val="14"/>
+  </w:num>
+  <w:num w:numId="15" w16cid:durableId="1381320959">
+    <w:abstractNumId w:val="22"/>
+  </w:num>
+  <w:num w:numId="16" w16cid:durableId="518084073">
+    <w:abstractNumId w:val="6"/>
+  </w:num>
+  <w:num w:numId="17" w16cid:durableId="194580775">
+    <w:abstractNumId w:val="5"/>
+  </w:num>
+  <w:num w:numId="18" w16cid:durableId="1958877290">
+    <w:abstractNumId w:val="12"/>
+  </w:num>
+  <w:num w:numId="19" w16cid:durableId="1363630856">
+    <w:abstractNumId w:val="21"/>
+  </w:num>
+  <w:num w:numId="20" w16cid:durableId="1099371732">
+    <w:abstractNumId w:val="18"/>
+  </w:num>
+  <w:num w:numId="21" w16cid:durableId="259070941">
+    <w:abstractNumId w:val="19"/>
+  </w:num>
+  <w:num w:numId="22" w16cid:durableId="960306143">
     <w:abstractNumId w:val="7"/>
   </w:num>
-  <w:num w:numId="4" w16cid:durableId="688263466">
+  <w:num w:numId="23" w16cid:durableId="652831170">
+    <w:abstractNumId w:val="27"/>
+  </w:num>
+  <w:num w:numId="24" w16cid:durableId="771779771">
+    <w:abstractNumId w:val="16"/>
+  </w:num>
+  <w:num w:numId="25" w16cid:durableId="1464229805">
+    <w:abstractNumId w:val="9"/>
+  </w:num>
+  <w:num w:numId="26" w16cid:durableId="2108499687">
     <w:abstractNumId w:val="11"/>
   </w:num>
-  <w:num w:numId="5" w16cid:durableId="1884556044">
-    <w:abstractNumId w:val="2"/>
+  <w:num w:numId="27" w16cid:durableId="2056737643">
+    <w:abstractNumId w:val="26"/>
   </w:num>
-  <w:num w:numId="6" w16cid:durableId="533159014">
-    <w:abstractNumId w:val="16"/>
-  </w:num>
-  <w:num w:numId="7" w16cid:durableId="1753968544">
-    <w:abstractNumId w:val="15"/>
-  </w:num>
-  <w:num w:numId="8" w16cid:durableId="1581526744">
-    <w:abstractNumId w:val="3"/>
-  </w:num>
-  <w:num w:numId="9" w16cid:durableId="1544173491">
-    <w:abstractNumId w:val="14"/>
-  </w:num>
-  <w:num w:numId="10" w16cid:durableId="2140028400">
-    <w:abstractNumId w:val="12"/>
-  </w:num>
-  <w:num w:numId="11" w16cid:durableId="1060398957">
-    <w:abstractNumId w:val="8"/>
-  </w:num>
-  <w:num w:numId="12" w16cid:durableId="1392652758">
+  <w:num w:numId="28" w16cid:durableId="1272057096">
     <w:abstractNumId w:val="1"/>
-  </w:num>
-  <w:num w:numId="13" w16cid:durableId="1749694595">
-    <w:abstractNumId w:val="6"/>
-  </w:num>
-  <w:num w:numId="14" w16cid:durableId="906644784">
-    <w:abstractNumId w:val="9"/>
-  </w:num>
-  <w:num w:numId="15" w16cid:durableId="1381320959">
-    <w:abstractNumId w:val="13"/>
-  </w:num>
-  <w:num w:numId="16" w16cid:durableId="518084073">
-    <w:abstractNumId w:val="5"/>
-  </w:num>
-  <w:num w:numId="17" w16cid:durableId="194580775">
-    <w:abstractNumId w:val="4"/>
   </w:num>
 </w:numbering>
 </file>
@@ -25307,7 +29807,6 @@
   <w:style w:type="character" w:default="1" w:styleId="DefaultParagraphFont">
     <w:name w:val="Default Paragraph Font"/>
     <w:uiPriority w:val="1"/>
-    <w:semiHidden/>
     <w:unhideWhenUsed/>
   </w:style>
   <w:style w:type="table" w:default="1" w:styleId="TableNormal">
@@ -25621,6 +30120,50 @@
       <w:spacing w:val="5"/>
     </w:rPr>
   </w:style>
+  <w:style w:type="paragraph" w:styleId="Header">
+    <w:name w:val="header"/>
+    <w:basedOn w:val="Normal"/>
+    <w:link w:val="HeaderChar"/>
+    <w:uiPriority w:val="99"/>
+    <w:unhideWhenUsed/>
+    <w:rsid w:val="00847E6E"/>
+    <w:pPr>
+      <w:tabs>
+        <w:tab w:val="center" w:pos="4513"/>
+        <w:tab w:val="right" w:pos="9026"/>
+      </w:tabs>
+      <w:spacing w:after="0" w:line="240" w:lineRule="auto"/>
+    </w:pPr>
+  </w:style>
+  <w:style w:type="character" w:customStyle="1" w:styleId="HeaderChar">
+    <w:name w:val="Header Char"/>
+    <w:basedOn w:val="DefaultParagraphFont"/>
+    <w:link w:val="Header"/>
+    <w:uiPriority w:val="99"/>
+    <w:rsid w:val="00847E6E"/>
+  </w:style>
+  <w:style w:type="paragraph" w:styleId="Footer">
+    <w:name w:val="footer"/>
+    <w:basedOn w:val="Normal"/>
+    <w:link w:val="FooterChar"/>
+    <w:uiPriority w:val="99"/>
+    <w:unhideWhenUsed/>
+    <w:rsid w:val="00847E6E"/>
+    <w:pPr>
+      <w:tabs>
+        <w:tab w:val="center" w:pos="4513"/>
+        <w:tab w:val="right" w:pos="9026"/>
+      </w:tabs>
+      <w:spacing w:after="0" w:line="240" w:lineRule="auto"/>
+    </w:pPr>
+  </w:style>
+  <w:style w:type="character" w:customStyle="1" w:styleId="FooterChar">
+    <w:name w:val="Footer Char"/>
+    <w:basedOn w:val="DefaultParagraphFont"/>
+    <w:link w:val="Footer"/>
+    <w:uiPriority w:val="99"/>
+    <w:rsid w:val="00847E6E"/>
+  </w:style>
 </w:styles>
 </file>
 

</xml_diff>

<commit_message>
refactor: rename 'name' field to 'title' in listing model and update corresponding input placeholder
</commit_message>
<xml_diff>
--- a/steps follow.docx
+++ b/steps follow.docx
@@ -22271,23 +22271,7 @@
           <w:sz w:val="32"/>
           <w:szCs w:val="32"/>
         </w:rPr>
-        <w:t xml:space="preserve"> (store in state) (we use </w:t>
-      </w:r>
-      <w:proofErr w:type="spellStart"/>
-      <w:r>
-        <w:rPr>
-          <w:sz w:val="32"/>
-          <w:szCs w:val="32"/>
-        </w:rPr>
-        <w:t>onchange</w:t>
-      </w:r>
-      <w:proofErr w:type="spellEnd"/>
-      <w:r>
-        <w:rPr>
-          <w:sz w:val="32"/>
-          <w:szCs w:val="32"/>
-        </w:rPr>
-        <w:t>)</w:t>
+        <w:t xml:space="preserve"> (store in state)</w:t>
       </w:r>
     </w:p>
     <w:p>
@@ -25126,10 +25110,1955 @@
           <w:tab w:val="left" w:pos="5529"/>
         </w:tabs>
         <w:rPr>
-          <w:sz w:val="28"/>
-          <w:szCs w:val="28"/>
-        </w:rPr>
-      </w:pPr>
+          <w:b/>
+          <w:bCs/>
+          <w:sz w:val="28"/>
+          <w:szCs w:val="28"/>
+          <w:lang w:val="en-US"/>
+        </w:rPr>
+      </w:pPr>
+      <w:r>
+        <w:rPr>
+          <w:b/>
+          <w:bCs/>
+          <w:sz w:val="28"/>
+          <w:szCs w:val="28"/>
+          <w:lang w:val="en-US"/>
+        </w:rPr>
+        <w:t xml:space="preserve">1. </w:t>
+      </w:r>
+      <w:proofErr w:type="spellStart"/>
+      <w:r>
+        <w:rPr>
+          <w:b/>
+          <w:bCs/>
+          <w:sz w:val="28"/>
+          <w:szCs w:val="28"/>
+          <w:lang w:val="en-US"/>
+        </w:rPr>
+        <w:t>onChange</w:t>
+      </w:r>
+      <w:proofErr w:type="spellEnd"/>
+      <w:r>
+        <w:rPr>
+          <w:b/>
+          <w:bCs/>
+          <w:sz w:val="28"/>
+          <w:szCs w:val="28"/>
+          <w:lang w:val="en-US"/>
+        </w:rPr>
+        <w:t xml:space="preserve"> in Your Code</w:t>
+      </w:r>
+    </w:p>
+    <w:p>
+      <w:pPr>
+        <w:tabs>
+          <w:tab w:val="left" w:pos="5529"/>
+        </w:tabs>
+        <w:rPr>
+          <w:bCs/>
+          <w:i/>
+          <w:sz w:val="28"/>
+          <w:szCs w:val="28"/>
+          <w:lang w:val="en-US"/>
+        </w:rPr>
+      </w:pPr>
+      <w:r>
+        <w:rPr>
+          <w:bCs/>
+          <w:i/>
+          <w:sz w:val="28"/>
+          <w:szCs w:val="28"/>
+          <w:lang w:val="en-US"/>
+        </w:rPr>
+        <w:t>Where it appears:</w:t>
+      </w:r>
+    </w:p>
+    <w:p>
+      <w:pPr>
+        <w:tabs>
+          <w:tab w:val="left" w:pos="5529"/>
+        </w:tabs>
+        <w:rPr>
+          <w:sz w:val="28"/>
+          <w:szCs w:val="28"/>
+        </w:rPr>
+      </w:pPr>
+      <w:r>
+        <w:rPr>
+          <w:b/>
+          <w:sz w:val="28"/>
+          <w:szCs w:val="28"/>
+        </w:rPr>
+        <w:t>&lt;input</w:t>
+      </w:r>
+      <w:r>
+        <w:rPr>
+          <w:sz w:val="28"/>
+          <w:szCs w:val="28"/>
+        </w:rPr>
+        <w:t xml:space="preserve"> </w:t>
+      </w:r>
+      <w:r>
+        <w:rPr>
+          <w:sz w:val="28"/>
+          <w:szCs w:val="28"/>
+        </w:rPr>
+        <w:br/>
+        <w:t xml:space="preserve">  </w:t>
+      </w:r>
+      <w:proofErr w:type="spellStart"/>
+      <w:r>
+        <w:rPr>
+          <w:sz w:val="28"/>
+          <w:szCs w:val="28"/>
+        </w:rPr>
+        <w:t>onChange</w:t>
+      </w:r>
+      <w:proofErr w:type="spellEnd"/>
+      <w:r>
+        <w:rPr>
+          <w:sz w:val="28"/>
+          <w:szCs w:val="28"/>
+        </w:rPr>
+        <w:t xml:space="preserve">={(e) </w:t>
+      </w:r>
+      <w:r>
+        <w:rPr>
+          <w:b/>
+          <w:sz w:val="28"/>
+          <w:szCs w:val="28"/>
+        </w:rPr>
+        <w:t>=&gt;</w:t>
+      </w:r>
+      <w:r>
+        <w:rPr>
+          <w:sz w:val="28"/>
+          <w:szCs w:val="28"/>
+        </w:rPr>
+        <w:t xml:space="preserve"> </w:t>
+      </w:r>
+      <w:proofErr w:type="spellStart"/>
+      <w:r>
+        <w:rPr>
+          <w:sz w:val="28"/>
+          <w:szCs w:val="28"/>
+        </w:rPr>
+        <w:t>setFiles</w:t>
+      </w:r>
+      <w:proofErr w:type="spellEnd"/>
+      <w:r>
+        <w:rPr>
+          <w:sz w:val="28"/>
+          <w:szCs w:val="28"/>
+        </w:rPr>
+        <w:t>(</w:t>
+      </w:r>
+      <w:proofErr w:type="spellStart"/>
+      <w:proofErr w:type="gramStart"/>
+      <w:r>
+        <w:rPr>
+          <w:sz w:val="28"/>
+          <w:szCs w:val="28"/>
+        </w:rPr>
+        <w:t>e.target</w:t>
+      </w:r>
+      <w:proofErr w:type="gramEnd"/>
+      <w:r>
+        <w:rPr>
+          <w:sz w:val="28"/>
+          <w:szCs w:val="28"/>
+        </w:rPr>
+        <w:t>.files</w:t>
+      </w:r>
+      <w:proofErr w:type="spellEnd"/>
+      <w:proofErr w:type="gramStart"/>
+      <w:r>
+        <w:rPr>
+          <w:sz w:val="28"/>
+          <w:szCs w:val="28"/>
+        </w:rPr>
+        <w:t xml:space="preserve">)}  </w:t>
+      </w:r>
+      <w:r>
+        <w:rPr>
+          <w:i/>
+          <w:sz w:val="28"/>
+          <w:szCs w:val="28"/>
+        </w:rPr>
+        <w:t>/</w:t>
+      </w:r>
+      <w:proofErr w:type="gramEnd"/>
+      <w:r>
+        <w:rPr>
+          <w:i/>
+          <w:sz w:val="28"/>
+          <w:szCs w:val="28"/>
+        </w:rPr>
+        <w:t>/ Your code</w:t>
+      </w:r>
+      <w:r>
+        <w:rPr>
+          <w:sz w:val="28"/>
+          <w:szCs w:val="28"/>
+        </w:rPr>
+        <w:br/>
+        <w:t xml:space="preserve">  type="file" </w:t>
+      </w:r>
+      <w:r>
+        <w:rPr>
+          <w:sz w:val="28"/>
+          <w:szCs w:val="28"/>
+        </w:rPr>
+        <w:br/>
+      </w:r>
+      <w:r>
+        <w:rPr>
+          <w:b/>
+          <w:sz w:val="28"/>
+          <w:szCs w:val="28"/>
+        </w:rPr>
+        <w:t>/&gt;</w:t>
+      </w:r>
+    </w:p>
+    <w:p>
+      <w:pPr>
+        <w:tabs>
+          <w:tab w:val="left" w:pos="5529"/>
+        </w:tabs>
+        <w:rPr>
+          <w:bCs/>
+          <w:i/>
+          <w:sz w:val="28"/>
+          <w:szCs w:val="28"/>
+          <w:lang w:val="en-US"/>
+        </w:rPr>
+      </w:pPr>
+      <w:bookmarkStart w:id="0" w:name="where-it-appears"/>
+      <w:bookmarkEnd w:id="0"/>
+      <w:r>
+        <w:rPr>
+          <w:bCs/>
+          <w:i/>
+          <w:sz w:val="28"/>
+          <w:szCs w:val="28"/>
+          <w:lang w:val="en-US"/>
+        </w:rPr>
+        <w:t>Why (e) =&gt; is used:</w:t>
+      </w:r>
+    </w:p>
+    <w:p>
+      <w:pPr>
+        <w:numPr>
+          <w:ilvl w:val="0"/>
+          <w:numId w:val="29"/>
+        </w:numPr>
+        <w:tabs>
+          <w:tab w:val="left" w:pos="5529"/>
+        </w:tabs>
+        <w:rPr>
+          <w:sz w:val="28"/>
+          <w:szCs w:val="28"/>
+          <w:lang w:val="en-US"/>
+        </w:rPr>
+      </w:pPr>
+      <w:r>
+        <w:rPr>
+          <w:sz w:val="28"/>
+          <w:szCs w:val="28"/>
+          <w:lang w:val="en-US"/>
+        </w:rPr>
+        <w:t xml:space="preserve">You need the </w:t>
+      </w:r>
+      <w:r>
+        <w:rPr>
+          <w:b/>
+          <w:bCs/>
+          <w:sz w:val="28"/>
+          <w:szCs w:val="28"/>
+          <w:lang w:val="en-US"/>
+        </w:rPr>
+        <w:t>e (event)</w:t>
+      </w:r>
+      <w:r>
+        <w:rPr>
+          <w:sz w:val="28"/>
+          <w:szCs w:val="28"/>
+          <w:lang w:val="en-US"/>
+        </w:rPr>
+        <w:t xml:space="preserve"> object to access </w:t>
+      </w:r>
+      <w:proofErr w:type="spellStart"/>
+      <w:proofErr w:type="gramStart"/>
+      <w:r>
+        <w:rPr>
+          <w:sz w:val="28"/>
+          <w:szCs w:val="28"/>
+          <w:lang w:val="en-US"/>
+        </w:rPr>
+        <w:t>e.target</w:t>
+      </w:r>
+      <w:proofErr w:type="gramEnd"/>
+      <w:r>
+        <w:rPr>
+          <w:sz w:val="28"/>
+          <w:szCs w:val="28"/>
+          <w:lang w:val="en-US"/>
+        </w:rPr>
+        <w:t>.files</w:t>
+      </w:r>
+      <w:proofErr w:type="spellEnd"/>
+      <w:r>
+        <w:rPr>
+          <w:sz w:val="28"/>
+          <w:szCs w:val="28"/>
+          <w:lang w:val="en-US"/>
+        </w:rPr>
+        <w:t>.</w:t>
+      </w:r>
+      <w:r>
+        <w:rPr>
+          <w:sz w:val="28"/>
+          <w:szCs w:val="28"/>
+          <w:lang w:val="en-US"/>
+        </w:rPr>
+        <w:br/>
+      </w:r>
+    </w:p>
+    <w:p>
+      <w:pPr>
+        <w:numPr>
+          <w:ilvl w:val="0"/>
+          <w:numId w:val="29"/>
+        </w:numPr>
+        <w:tabs>
+          <w:tab w:val="left" w:pos="5529"/>
+        </w:tabs>
+        <w:rPr>
+          <w:sz w:val="28"/>
+          <w:szCs w:val="28"/>
+          <w:lang w:val="en-US"/>
+        </w:rPr>
+      </w:pPr>
+      <w:r>
+        <w:rPr>
+          <w:sz w:val="28"/>
+          <w:szCs w:val="28"/>
+          <w:lang w:val="en-US"/>
+        </w:rPr>
+        <w:t xml:space="preserve">If you wrote just </w:t>
+      </w:r>
+      <w:proofErr w:type="spellStart"/>
+      <w:r>
+        <w:rPr>
+          <w:sz w:val="28"/>
+          <w:szCs w:val="28"/>
+          <w:lang w:val="en-US"/>
+        </w:rPr>
+        <w:t>onChange</w:t>
+      </w:r>
+      <w:proofErr w:type="spellEnd"/>
+      <w:r>
+        <w:rPr>
+          <w:sz w:val="28"/>
+          <w:szCs w:val="28"/>
+          <w:lang w:val="en-US"/>
+        </w:rPr>
+        <w:t>={</w:t>
+      </w:r>
+      <w:proofErr w:type="spellStart"/>
+      <w:r>
+        <w:rPr>
+          <w:sz w:val="28"/>
+          <w:szCs w:val="28"/>
+          <w:lang w:val="en-US"/>
+        </w:rPr>
+        <w:t>setFiles</w:t>
+      </w:r>
+      <w:proofErr w:type="spellEnd"/>
+      <w:r>
+        <w:rPr>
+          <w:sz w:val="28"/>
+          <w:szCs w:val="28"/>
+          <w:lang w:val="en-US"/>
+        </w:rPr>
+        <w:t>}, it wouldn’t know how to get the files!</w:t>
+      </w:r>
+    </w:p>
+    <w:p>
+      <w:pPr>
+        <w:tabs>
+          <w:tab w:val="left" w:pos="5529"/>
+        </w:tabs>
+        <w:rPr>
+          <w:bCs/>
+          <w:i/>
+          <w:sz w:val="28"/>
+          <w:szCs w:val="28"/>
+          <w:lang w:val="en-US"/>
+        </w:rPr>
+      </w:pPr>
+      <w:bookmarkStart w:id="1" w:name="why-e-is-used"/>
+      <w:bookmarkEnd w:id="1"/>
+      <w:r>
+        <w:rPr>
+          <w:bCs/>
+          <w:i/>
+          <w:sz w:val="28"/>
+          <w:szCs w:val="28"/>
+          <w:lang w:val="en-US"/>
+        </w:rPr>
+        <w:t>Key Rule:</w:t>
+      </w:r>
+    </w:p>
+    <w:p>
+      <w:pPr>
+        <w:tabs>
+          <w:tab w:val="left" w:pos="5529"/>
+        </w:tabs>
+        <w:rPr>
+          <w:sz w:val="28"/>
+          <w:szCs w:val="28"/>
+          <w:lang w:val="en-US"/>
+        </w:rPr>
+      </w:pPr>
+      <w:r>
+        <w:rPr>
+          <w:rFonts w:ascii="Segoe UI Emoji" w:hAnsi="Segoe UI Emoji" w:cs="Segoe UI Emoji"/>
+          <w:sz w:val="28"/>
+          <w:szCs w:val="28"/>
+          <w:lang w:val="en-US"/>
+        </w:rPr>
+        <w:t>✅</w:t>
+      </w:r>
+      <w:r>
+        <w:rPr>
+          <w:sz w:val="28"/>
+          <w:szCs w:val="28"/>
+          <w:lang w:val="en-US"/>
+        </w:rPr>
+        <w:t xml:space="preserve"> </w:t>
+      </w:r>
+      <w:r>
+        <w:rPr>
+          <w:b/>
+          <w:bCs/>
+          <w:sz w:val="28"/>
+          <w:szCs w:val="28"/>
+          <w:lang w:val="en-US"/>
+        </w:rPr>
+        <w:t>Always use (e) =&gt; when you need data from the event (like files, input values, etc.).</w:t>
+      </w:r>
+    </w:p>
+    <w:p>
+      <w:pPr>
+        <w:tabs>
+          <w:tab w:val="left" w:pos="5529"/>
+        </w:tabs>
+        <w:rPr>
+          <w:sz w:val="28"/>
+          <w:szCs w:val="28"/>
+          <w:lang w:val="en-US"/>
+        </w:rPr>
+      </w:pPr>
+      <w:r>
+        <w:rPr>
+          <w:sz w:val="28"/>
+          <w:szCs w:val="28"/>
+          <w:lang w:val="en-US"/>
+        </w:rPr>
+        <w:lastRenderedPageBreak/>
+        <w:pict w14:anchorId="22A21928">
+          <v:rect id="_x0000_i1160" style="width:468pt;height:1.2pt" o:hralign="center" o:hrstd="t" o:hr="t" fillcolor="#a0a0a0" stroked="f"/>
+        </w:pict>
+      </w:r>
+    </w:p>
+    <w:p>
+      <w:pPr>
+        <w:tabs>
+          <w:tab w:val="left" w:pos="5529"/>
+        </w:tabs>
+        <w:rPr>
+          <w:b/>
+          <w:bCs/>
+          <w:sz w:val="28"/>
+          <w:szCs w:val="28"/>
+          <w:lang w:val="en-US"/>
+        </w:rPr>
+      </w:pPr>
+      <w:bookmarkStart w:id="2" w:name="key-rule"/>
+      <w:bookmarkStart w:id="3" w:name="onchange-in-your-code"/>
+      <w:bookmarkEnd w:id="2"/>
+      <w:bookmarkEnd w:id="3"/>
+      <w:r>
+        <w:rPr>
+          <w:b/>
+          <w:bCs/>
+          <w:sz w:val="28"/>
+          <w:szCs w:val="28"/>
+          <w:lang w:val="en-US"/>
+        </w:rPr>
+        <w:t xml:space="preserve">2. </w:t>
+      </w:r>
+      <w:proofErr w:type="spellStart"/>
+      <w:r>
+        <w:rPr>
+          <w:b/>
+          <w:bCs/>
+          <w:sz w:val="28"/>
+          <w:szCs w:val="28"/>
+          <w:lang w:val="en-US"/>
+        </w:rPr>
+        <w:t>onClick</w:t>
+      </w:r>
+      <w:proofErr w:type="spellEnd"/>
+      <w:r>
+        <w:rPr>
+          <w:b/>
+          <w:bCs/>
+          <w:sz w:val="28"/>
+          <w:szCs w:val="28"/>
+          <w:lang w:val="en-US"/>
+        </w:rPr>
+        <w:t xml:space="preserve"> in Your Code</w:t>
+      </w:r>
+    </w:p>
+    <w:p>
+      <w:pPr>
+        <w:tabs>
+          <w:tab w:val="left" w:pos="5529"/>
+        </w:tabs>
+        <w:rPr>
+          <w:bCs/>
+          <w:i/>
+          <w:sz w:val="28"/>
+          <w:szCs w:val="28"/>
+          <w:lang w:val="en-US"/>
+        </w:rPr>
+      </w:pPr>
+      <w:r>
+        <w:rPr>
+          <w:bCs/>
+          <w:i/>
+          <w:sz w:val="28"/>
+          <w:szCs w:val="28"/>
+          <w:lang w:val="en-US"/>
+        </w:rPr>
+        <w:t>Where it appears:</w:t>
+      </w:r>
+    </w:p>
+    <w:p>
+      <w:pPr>
+        <w:tabs>
+          <w:tab w:val="left" w:pos="5529"/>
+        </w:tabs>
+        <w:rPr>
+          <w:sz w:val="28"/>
+          <w:szCs w:val="28"/>
+        </w:rPr>
+      </w:pPr>
+      <w:r>
+        <w:rPr>
+          <w:b/>
+          <w:sz w:val="28"/>
+          <w:szCs w:val="28"/>
+        </w:rPr>
+        <w:t>&lt;button</w:t>
+      </w:r>
+      <w:r>
+        <w:rPr>
+          <w:sz w:val="28"/>
+          <w:szCs w:val="28"/>
+        </w:rPr>
+        <w:t xml:space="preserve"> </w:t>
+      </w:r>
+      <w:r>
+        <w:rPr>
+          <w:sz w:val="28"/>
+          <w:szCs w:val="28"/>
+        </w:rPr>
+        <w:br/>
+        <w:t xml:space="preserve">  </w:t>
+      </w:r>
+      <w:proofErr w:type="spellStart"/>
+      <w:r>
+        <w:rPr>
+          <w:sz w:val="28"/>
+          <w:szCs w:val="28"/>
+        </w:rPr>
+        <w:t>onClick</w:t>
+      </w:r>
+      <w:proofErr w:type="spellEnd"/>
+      <w:proofErr w:type="gramStart"/>
+      <w:r>
+        <w:rPr>
+          <w:sz w:val="28"/>
+          <w:szCs w:val="28"/>
+        </w:rPr>
+        <w:t>={</w:t>
+      </w:r>
+      <w:proofErr w:type="gramEnd"/>
+      <w:r>
+        <w:rPr>
+          <w:sz w:val="28"/>
+          <w:szCs w:val="28"/>
+        </w:rPr>
+        <w:t xml:space="preserve">() </w:t>
+      </w:r>
+      <w:r>
+        <w:rPr>
+          <w:b/>
+          <w:sz w:val="28"/>
+          <w:szCs w:val="28"/>
+        </w:rPr>
+        <w:t>=&gt;</w:t>
+      </w:r>
+      <w:r>
+        <w:rPr>
+          <w:sz w:val="28"/>
+          <w:szCs w:val="28"/>
+        </w:rPr>
+        <w:t xml:space="preserve"> </w:t>
+      </w:r>
+      <w:proofErr w:type="spellStart"/>
+      <w:r>
+        <w:rPr>
+          <w:sz w:val="28"/>
+          <w:szCs w:val="28"/>
+        </w:rPr>
+        <w:t>handleRemoveImg</w:t>
+      </w:r>
+      <w:proofErr w:type="spellEnd"/>
+      <w:r>
+        <w:rPr>
+          <w:sz w:val="28"/>
+          <w:szCs w:val="28"/>
+        </w:rPr>
+        <w:t>(index</w:t>
+      </w:r>
+      <w:proofErr w:type="gramStart"/>
+      <w:r>
+        <w:rPr>
+          <w:sz w:val="28"/>
+          <w:szCs w:val="28"/>
+        </w:rPr>
+        <w:t xml:space="preserve">)}  </w:t>
+      </w:r>
+      <w:r>
+        <w:rPr>
+          <w:i/>
+          <w:sz w:val="28"/>
+          <w:szCs w:val="28"/>
+        </w:rPr>
+        <w:t>/</w:t>
+      </w:r>
+      <w:proofErr w:type="gramEnd"/>
+      <w:r>
+        <w:rPr>
+          <w:i/>
+          <w:sz w:val="28"/>
+          <w:szCs w:val="28"/>
+        </w:rPr>
+        <w:t>/ Your code</w:t>
+      </w:r>
+      <w:r>
+        <w:rPr>
+          <w:sz w:val="28"/>
+          <w:szCs w:val="28"/>
+        </w:rPr>
+        <w:br/>
+      </w:r>
+      <w:r>
+        <w:rPr>
+          <w:b/>
+          <w:sz w:val="28"/>
+          <w:szCs w:val="28"/>
+        </w:rPr>
+        <w:t>&gt;</w:t>
+      </w:r>
+      <w:r>
+        <w:rPr>
+          <w:sz w:val="28"/>
+          <w:szCs w:val="28"/>
+        </w:rPr>
+        <w:br/>
+        <w:t xml:space="preserve">  Delete</w:t>
+      </w:r>
+      <w:r>
+        <w:rPr>
+          <w:sz w:val="28"/>
+          <w:szCs w:val="28"/>
+        </w:rPr>
+        <w:br/>
+      </w:r>
+      <w:r>
+        <w:rPr>
+          <w:b/>
+          <w:sz w:val="28"/>
+          <w:szCs w:val="28"/>
+        </w:rPr>
+        <w:t>&lt;/button&gt;</w:t>
+      </w:r>
+    </w:p>
+    <w:p>
+      <w:pPr>
+        <w:tabs>
+          <w:tab w:val="left" w:pos="5529"/>
+        </w:tabs>
+        <w:rPr>
+          <w:bCs/>
+          <w:i/>
+          <w:sz w:val="28"/>
+          <w:szCs w:val="28"/>
+          <w:lang w:val="en-US"/>
+        </w:rPr>
+      </w:pPr>
+      <w:bookmarkStart w:id="4" w:name="where-it-appears-1"/>
+      <w:bookmarkEnd w:id="4"/>
+      <w:r>
+        <w:rPr>
+          <w:bCs/>
+          <w:i/>
+          <w:sz w:val="28"/>
+          <w:szCs w:val="28"/>
+          <w:lang w:val="en-US"/>
+        </w:rPr>
+        <w:t>Why () =&gt; is used:</w:t>
+      </w:r>
+    </w:p>
+    <w:p>
+      <w:pPr>
+        <w:numPr>
+          <w:ilvl w:val="0"/>
+          <w:numId w:val="29"/>
+        </w:numPr>
+        <w:tabs>
+          <w:tab w:val="left" w:pos="5529"/>
+        </w:tabs>
+        <w:rPr>
+          <w:sz w:val="28"/>
+          <w:szCs w:val="28"/>
+          <w:lang w:val="en-US"/>
+        </w:rPr>
+      </w:pPr>
+      <w:r>
+        <w:rPr>
+          <w:sz w:val="28"/>
+          <w:szCs w:val="28"/>
+          <w:lang w:val="en-US"/>
+        </w:rPr>
+        <w:t>You need to pass the index of the image to delete.</w:t>
+      </w:r>
+      <w:r>
+        <w:rPr>
+          <w:sz w:val="28"/>
+          <w:szCs w:val="28"/>
+          <w:lang w:val="en-US"/>
+        </w:rPr>
+        <w:br/>
+      </w:r>
+    </w:p>
+    <w:p>
+      <w:pPr>
+        <w:numPr>
+          <w:ilvl w:val="0"/>
+          <w:numId w:val="29"/>
+        </w:numPr>
+        <w:tabs>
+          <w:tab w:val="left" w:pos="5529"/>
+        </w:tabs>
+        <w:rPr>
+          <w:sz w:val="28"/>
+          <w:szCs w:val="28"/>
+          <w:lang w:val="en-US"/>
+        </w:rPr>
+      </w:pPr>
+      <w:r>
+        <w:rPr>
+          <w:sz w:val="28"/>
+          <w:szCs w:val="28"/>
+          <w:lang w:val="en-US"/>
+        </w:rPr>
+        <w:t xml:space="preserve">If you wrote </w:t>
+      </w:r>
+      <w:proofErr w:type="spellStart"/>
+      <w:r>
+        <w:rPr>
+          <w:sz w:val="28"/>
+          <w:szCs w:val="28"/>
+          <w:lang w:val="en-US"/>
+        </w:rPr>
+        <w:t>onClick</w:t>
+      </w:r>
+      <w:proofErr w:type="spellEnd"/>
+      <w:r>
+        <w:rPr>
+          <w:sz w:val="28"/>
+          <w:szCs w:val="28"/>
+          <w:lang w:val="en-US"/>
+        </w:rPr>
+        <w:t>={</w:t>
+      </w:r>
+      <w:proofErr w:type="spellStart"/>
+      <w:r>
+        <w:rPr>
+          <w:sz w:val="28"/>
+          <w:szCs w:val="28"/>
+          <w:lang w:val="en-US"/>
+        </w:rPr>
+        <w:t>handleRemoveImg</w:t>
+      </w:r>
+      <w:proofErr w:type="spellEnd"/>
+      <w:r>
+        <w:rPr>
+          <w:sz w:val="28"/>
+          <w:szCs w:val="28"/>
+          <w:lang w:val="en-US"/>
+        </w:rPr>
+        <w:t>(index)}, it would:</w:t>
+      </w:r>
+    </w:p>
+    <w:p>
+      <w:pPr>
+        <w:numPr>
+          <w:ilvl w:val="1"/>
+          <w:numId w:val="29"/>
+        </w:numPr>
+        <w:tabs>
+          <w:tab w:val="left" w:pos="5529"/>
+        </w:tabs>
+        <w:rPr>
+          <w:sz w:val="28"/>
+          <w:szCs w:val="28"/>
+          <w:lang w:val="en-US"/>
+        </w:rPr>
+      </w:pPr>
+      <w:r>
+        <w:rPr>
+          <w:sz w:val="28"/>
+          <w:szCs w:val="28"/>
+          <w:lang w:val="en-US"/>
+        </w:rPr>
+        <w:t xml:space="preserve">Delete the image </w:t>
+      </w:r>
+      <w:r>
+        <w:rPr>
+          <w:b/>
+          <w:bCs/>
+          <w:sz w:val="28"/>
+          <w:szCs w:val="28"/>
+          <w:lang w:val="en-US"/>
+        </w:rPr>
+        <w:t>immediately on page load</w:t>
+      </w:r>
+      <w:r>
+        <w:rPr>
+          <w:sz w:val="28"/>
+          <w:szCs w:val="28"/>
+          <w:lang w:val="en-US"/>
+        </w:rPr>
+        <w:t xml:space="preserve"> (not on click)!</w:t>
+      </w:r>
+    </w:p>
+    <w:p>
+      <w:pPr>
+        <w:tabs>
+          <w:tab w:val="left" w:pos="5529"/>
+        </w:tabs>
+        <w:rPr>
+          <w:bCs/>
+          <w:i/>
+          <w:sz w:val="28"/>
+          <w:szCs w:val="28"/>
+          <w:lang w:val="en-US"/>
+        </w:rPr>
+      </w:pPr>
+      <w:bookmarkStart w:id="5" w:name="why-is-used"/>
+      <w:bookmarkEnd w:id="5"/>
+      <w:r>
+        <w:rPr>
+          <w:bCs/>
+          <w:i/>
+          <w:sz w:val="28"/>
+          <w:szCs w:val="28"/>
+          <w:lang w:val="en-US"/>
+        </w:rPr>
+        <w:t>Key Rule:</w:t>
+      </w:r>
+    </w:p>
+    <w:p>
+      <w:pPr>
+        <w:tabs>
+          <w:tab w:val="left" w:pos="5529"/>
+        </w:tabs>
+        <w:rPr>
+          <w:sz w:val="28"/>
+          <w:szCs w:val="28"/>
+          <w:lang w:val="en-US"/>
+        </w:rPr>
+      </w:pPr>
+      <w:r>
+        <w:rPr>
+          <w:rFonts w:ascii="Segoe UI Emoji" w:hAnsi="Segoe UI Emoji" w:cs="Segoe UI Emoji"/>
+          <w:sz w:val="28"/>
+          <w:szCs w:val="28"/>
+          <w:lang w:val="en-US"/>
+        </w:rPr>
+        <w:t>✅</w:t>
+      </w:r>
+      <w:r>
+        <w:rPr>
+          <w:sz w:val="28"/>
+          <w:szCs w:val="28"/>
+          <w:lang w:val="en-US"/>
+        </w:rPr>
+        <w:t xml:space="preserve"> </w:t>
+      </w:r>
+      <w:r>
+        <w:rPr>
+          <w:b/>
+          <w:bCs/>
+          <w:sz w:val="28"/>
+          <w:szCs w:val="28"/>
+          <w:lang w:val="en-US"/>
+        </w:rPr>
+        <w:t>Always use () =&gt; when passing arguments (like index, id, etc.).</w:t>
+      </w:r>
+    </w:p>
+    <w:p>
+      <w:pPr>
+        <w:tabs>
+          <w:tab w:val="left" w:pos="5529"/>
+        </w:tabs>
+        <w:rPr>
+          <w:sz w:val="28"/>
+          <w:szCs w:val="28"/>
+          <w:lang w:val="en-US"/>
+        </w:rPr>
+      </w:pPr>
+      <w:r>
+        <w:rPr>
+          <w:sz w:val="28"/>
+          <w:szCs w:val="28"/>
+          <w:lang w:val="en-US"/>
+        </w:rPr>
+        <w:pict w14:anchorId="3FABE1D5">
+          <v:rect id="_x0000_i1161" style="width:468pt;height:1.2pt" o:hralign="center" o:hrstd="t" o:hr="t" fillcolor="#a0a0a0" stroked="f"/>
+        </w:pict>
+      </w:r>
+    </w:p>
+    <w:p>
+      <w:pPr>
+        <w:tabs>
+          <w:tab w:val="left" w:pos="5529"/>
+        </w:tabs>
+        <w:rPr>
+          <w:b/>
+          <w:bCs/>
+          <w:sz w:val="28"/>
+          <w:szCs w:val="28"/>
+          <w:lang w:val="en-US"/>
+        </w:rPr>
+      </w:pPr>
+      <w:bookmarkStart w:id="6" w:name="key-rule-1"/>
+      <w:bookmarkStart w:id="7" w:name="onclick-in-your-code"/>
+      <w:bookmarkEnd w:id="6"/>
+      <w:bookmarkEnd w:id="7"/>
+      <w:r>
+        <w:rPr>
+          <w:b/>
+          <w:bCs/>
+          <w:sz w:val="28"/>
+          <w:szCs w:val="28"/>
+          <w:lang w:val="en-US"/>
+        </w:rPr>
+        <w:t>Summary for YOUR Project</w:t>
+      </w:r>
+    </w:p>
+    <w:tbl>
+      <w:tblPr>
+        <w:tblW w:w="5000" w:type="pct"/>
+        <w:tblLook w:val="0020" w:firstRow="1" w:lastRow="0" w:firstColumn="0" w:lastColumn="0" w:noHBand="0" w:noVBand="0"/>
+      </w:tblPr>
+      <w:tblGrid>
+        <w:gridCol w:w="1358"/>
+        <w:gridCol w:w="4382"/>
+        <w:gridCol w:w="3286"/>
+      </w:tblGrid>
+      <w:tr>
+        <w:trPr>
+          <w:tblHeader/>
+        </w:trPr>
+        <w:tc>
+          <w:tcPr>
+            <w:tcW w:w="0" w:type="auto"/>
+            <w:tcBorders>
+              <w:top w:val="nil"/>
+              <w:left w:val="nil"/>
+              <w:right w:val="nil"/>
+            </w:tcBorders>
+            <w:hideMark/>
+          </w:tcPr>
+          <w:p>
+            <w:pPr>
+              <w:tabs>
+                <w:tab w:val="left" w:pos="5529"/>
+              </w:tabs>
+              <w:rPr>
+                <w:sz w:val="28"/>
+                <w:szCs w:val="28"/>
+                <w:lang w:val="en-US"/>
+              </w:rPr>
+            </w:pPr>
+            <w:r>
+              <w:rPr>
+                <w:sz w:val="28"/>
+                <w:szCs w:val="28"/>
+                <w:lang w:val="en-US"/>
+              </w:rPr>
+              <w:t>Event</w:t>
+            </w:r>
+          </w:p>
+        </w:tc>
+        <w:tc>
+          <w:tcPr>
+            <w:tcW w:w="0" w:type="auto"/>
+            <w:tcBorders>
+              <w:top w:val="nil"/>
+              <w:left w:val="nil"/>
+              <w:right w:val="nil"/>
+            </w:tcBorders>
+            <w:hideMark/>
+          </w:tcPr>
+          <w:p>
+            <w:pPr>
+              <w:tabs>
+                <w:tab w:val="left" w:pos="5529"/>
+              </w:tabs>
+              <w:rPr>
+                <w:sz w:val="28"/>
+                <w:szCs w:val="28"/>
+                <w:lang w:val="en-US"/>
+              </w:rPr>
+            </w:pPr>
+            <w:r>
+              <w:rPr>
+                <w:sz w:val="28"/>
+                <w:szCs w:val="28"/>
+                <w:lang w:val="en-US"/>
+              </w:rPr>
+              <w:t>Your Code Example</w:t>
+            </w:r>
+          </w:p>
+        </w:tc>
+        <w:tc>
+          <w:tcPr>
+            <w:tcW w:w="0" w:type="auto"/>
+            <w:tcBorders>
+              <w:top w:val="nil"/>
+              <w:left w:val="nil"/>
+              <w:right w:val="nil"/>
+            </w:tcBorders>
+            <w:hideMark/>
+          </w:tcPr>
+          <w:p>
+            <w:pPr>
+              <w:tabs>
+                <w:tab w:val="left" w:pos="5529"/>
+              </w:tabs>
+              <w:rPr>
+                <w:sz w:val="28"/>
+                <w:szCs w:val="28"/>
+                <w:lang w:val="en-US"/>
+              </w:rPr>
+            </w:pPr>
+            <w:r>
+              <w:rPr>
+                <w:sz w:val="28"/>
+                <w:szCs w:val="28"/>
+                <w:lang w:val="en-US"/>
+              </w:rPr>
+              <w:t>When to Use () =&gt;</w:t>
+            </w:r>
+          </w:p>
+        </w:tc>
+      </w:tr>
+      <w:tr>
+        <w:tc>
+          <w:tcPr>
+            <w:tcW w:w="0" w:type="auto"/>
+            <w:hideMark/>
+          </w:tcPr>
+          <w:p>
+            <w:pPr>
+              <w:tabs>
+                <w:tab w:val="left" w:pos="5529"/>
+              </w:tabs>
+              <w:rPr>
+                <w:sz w:val="28"/>
+                <w:szCs w:val="28"/>
+                <w:lang w:val="en-US"/>
+              </w:rPr>
+            </w:pPr>
+            <w:proofErr w:type="spellStart"/>
+            <w:r>
+              <w:rPr>
+                <w:sz w:val="28"/>
+                <w:szCs w:val="28"/>
+                <w:lang w:val="en-US"/>
+              </w:rPr>
+              <w:t>onChange</w:t>
+            </w:r>
+            <w:proofErr w:type="spellEnd"/>
+          </w:p>
+        </w:tc>
+        <w:tc>
+          <w:tcPr>
+            <w:tcW w:w="0" w:type="auto"/>
+            <w:hideMark/>
+          </w:tcPr>
+          <w:p>
+            <w:pPr>
+              <w:tabs>
+                <w:tab w:val="left" w:pos="5529"/>
+              </w:tabs>
+              <w:rPr>
+                <w:sz w:val="28"/>
+                <w:szCs w:val="28"/>
+                <w:lang w:val="en-US"/>
+              </w:rPr>
+            </w:pPr>
+            <w:proofErr w:type="spellStart"/>
+            <w:r>
+              <w:rPr>
+                <w:sz w:val="28"/>
+                <w:szCs w:val="28"/>
+                <w:lang w:val="en-US"/>
+              </w:rPr>
+              <w:t>onChange</w:t>
+            </w:r>
+            <w:proofErr w:type="spellEnd"/>
+            <w:r>
+              <w:rPr>
+                <w:sz w:val="28"/>
+                <w:szCs w:val="28"/>
+                <w:lang w:val="en-US"/>
+              </w:rPr>
+              <w:t xml:space="preserve">={(e) =&gt; </w:t>
+            </w:r>
+            <w:proofErr w:type="spellStart"/>
+            <w:r>
+              <w:rPr>
+                <w:sz w:val="28"/>
+                <w:szCs w:val="28"/>
+                <w:lang w:val="en-US"/>
+              </w:rPr>
+              <w:t>setFiles</w:t>
+            </w:r>
+            <w:proofErr w:type="spellEnd"/>
+            <w:r>
+              <w:rPr>
+                <w:sz w:val="28"/>
+                <w:szCs w:val="28"/>
+                <w:lang w:val="en-US"/>
+              </w:rPr>
+              <w:t>(</w:t>
+            </w:r>
+            <w:proofErr w:type="spellStart"/>
+            <w:proofErr w:type="gramStart"/>
+            <w:r>
+              <w:rPr>
+                <w:sz w:val="28"/>
+                <w:szCs w:val="28"/>
+                <w:lang w:val="en-US"/>
+              </w:rPr>
+              <w:t>e.target</w:t>
+            </w:r>
+            <w:proofErr w:type="gramEnd"/>
+            <w:r>
+              <w:rPr>
+                <w:sz w:val="28"/>
+                <w:szCs w:val="28"/>
+                <w:lang w:val="en-US"/>
+              </w:rPr>
+              <w:t>.files</w:t>
+            </w:r>
+            <w:proofErr w:type="spellEnd"/>
+            <w:r>
+              <w:rPr>
+                <w:sz w:val="28"/>
+                <w:szCs w:val="28"/>
+                <w:lang w:val="en-US"/>
+              </w:rPr>
+              <w:t>)}</w:t>
+            </w:r>
+          </w:p>
+        </w:tc>
+        <w:tc>
+          <w:tcPr>
+            <w:tcW w:w="0" w:type="auto"/>
+            <w:hideMark/>
+          </w:tcPr>
+          <w:p>
+            <w:pPr>
+              <w:tabs>
+                <w:tab w:val="left" w:pos="5529"/>
+              </w:tabs>
+              <w:rPr>
+                <w:sz w:val="28"/>
+                <w:szCs w:val="28"/>
+                <w:lang w:val="en-US"/>
+              </w:rPr>
+            </w:pPr>
+            <w:r>
+              <w:rPr>
+                <w:sz w:val="28"/>
+                <w:szCs w:val="28"/>
+                <w:lang w:val="en-US"/>
+              </w:rPr>
+              <w:t>When you need e (event data).</w:t>
+            </w:r>
+          </w:p>
+        </w:tc>
+      </w:tr>
+      <w:tr>
+        <w:tc>
+          <w:tcPr>
+            <w:tcW w:w="0" w:type="auto"/>
+            <w:hideMark/>
+          </w:tcPr>
+          <w:p>
+            <w:pPr>
+              <w:tabs>
+                <w:tab w:val="left" w:pos="5529"/>
+              </w:tabs>
+              <w:rPr>
+                <w:sz w:val="28"/>
+                <w:szCs w:val="28"/>
+                <w:lang w:val="en-US"/>
+              </w:rPr>
+            </w:pPr>
+            <w:proofErr w:type="spellStart"/>
+            <w:r>
+              <w:rPr>
+                <w:sz w:val="28"/>
+                <w:szCs w:val="28"/>
+                <w:lang w:val="en-US"/>
+              </w:rPr>
+              <w:t>onClick</w:t>
+            </w:r>
+            <w:proofErr w:type="spellEnd"/>
+          </w:p>
+        </w:tc>
+        <w:tc>
+          <w:tcPr>
+            <w:tcW w:w="0" w:type="auto"/>
+            <w:hideMark/>
+          </w:tcPr>
+          <w:p>
+            <w:pPr>
+              <w:tabs>
+                <w:tab w:val="left" w:pos="5529"/>
+              </w:tabs>
+              <w:rPr>
+                <w:sz w:val="28"/>
+                <w:szCs w:val="28"/>
+                <w:lang w:val="en-US"/>
+              </w:rPr>
+            </w:pPr>
+            <w:proofErr w:type="spellStart"/>
+            <w:r>
+              <w:rPr>
+                <w:sz w:val="28"/>
+                <w:szCs w:val="28"/>
+                <w:lang w:val="en-US"/>
+              </w:rPr>
+              <w:t>onClick</w:t>
+            </w:r>
+            <w:proofErr w:type="spellEnd"/>
+            <w:proofErr w:type="gramStart"/>
+            <w:r>
+              <w:rPr>
+                <w:sz w:val="28"/>
+                <w:szCs w:val="28"/>
+                <w:lang w:val="en-US"/>
+              </w:rPr>
+              <w:t>={</w:t>
+            </w:r>
+            <w:proofErr w:type="gramEnd"/>
+            <w:r>
+              <w:rPr>
+                <w:sz w:val="28"/>
+                <w:szCs w:val="28"/>
+                <w:lang w:val="en-US"/>
+              </w:rPr>
+              <w:t xml:space="preserve">() =&gt; </w:t>
+            </w:r>
+            <w:proofErr w:type="spellStart"/>
+            <w:r>
+              <w:rPr>
+                <w:sz w:val="28"/>
+                <w:szCs w:val="28"/>
+                <w:lang w:val="en-US"/>
+              </w:rPr>
+              <w:t>handleRemoveImg</w:t>
+            </w:r>
+            <w:proofErr w:type="spellEnd"/>
+            <w:r>
+              <w:rPr>
+                <w:sz w:val="28"/>
+                <w:szCs w:val="28"/>
+                <w:lang w:val="en-US"/>
+              </w:rPr>
+              <w:t>(index)}</w:t>
+            </w:r>
+          </w:p>
+        </w:tc>
+        <w:tc>
+          <w:tcPr>
+            <w:tcW w:w="0" w:type="auto"/>
+            <w:hideMark/>
+          </w:tcPr>
+          <w:p>
+            <w:pPr>
+              <w:tabs>
+                <w:tab w:val="left" w:pos="5529"/>
+              </w:tabs>
+              <w:rPr>
+                <w:sz w:val="28"/>
+                <w:szCs w:val="28"/>
+                <w:lang w:val="en-US"/>
+              </w:rPr>
+            </w:pPr>
+            <w:r>
+              <w:rPr>
+                <w:sz w:val="28"/>
+                <w:szCs w:val="28"/>
+                <w:lang w:val="en-US"/>
+              </w:rPr>
+              <w:t>When passing arguments (index).</w:t>
+            </w:r>
+          </w:p>
+        </w:tc>
+      </w:tr>
+    </w:tbl>
+    <w:p>
+      <w:pPr>
+        <w:tabs>
+          <w:tab w:val="left" w:pos="5529"/>
+        </w:tabs>
+        <w:rPr>
+          <w:sz w:val="28"/>
+          <w:szCs w:val="28"/>
+          <w:lang w:val="en-US"/>
+        </w:rPr>
+      </w:pPr>
+      <w:r>
+        <w:rPr>
+          <w:sz w:val="28"/>
+          <w:szCs w:val="28"/>
+          <w:lang w:val="en-US"/>
+        </w:rPr>
+        <w:pict w14:anchorId="40037B1A">
+          <v:rect id="_x0000_i1162" style="width:468pt;height:1.2pt" o:hralign="center" o:hrstd="t" o:hr="t" fillcolor="#a0a0a0" stroked="f"/>
+        </w:pict>
+      </w:r>
+    </w:p>
+    <w:p>
+      <w:pPr>
+        <w:tabs>
+          <w:tab w:val="left" w:pos="5529"/>
+        </w:tabs>
+        <w:rPr>
+          <w:b/>
+          <w:bCs/>
+          <w:sz w:val="28"/>
+          <w:szCs w:val="28"/>
+          <w:lang w:val="en-US"/>
+        </w:rPr>
+      </w:pPr>
+      <w:bookmarkStart w:id="8" w:name="summary-for-your-project"/>
+      <w:bookmarkEnd w:id="8"/>
+      <w:r>
+        <w:rPr>
+          <w:b/>
+          <w:bCs/>
+          <w:sz w:val="28"/>
+          <w:szCs w:val="28"/>
+          <w:lang w:val="en-US"/>
+        </w:rPr>
+        <w:t>What Would Happen If You Did It Wrong?</w:t>
+      </w:r>
+    </w:p>
+    <w:p>
+      <w:pPr>
+        <w:tabs>
+          <w:tab w:val="left" w:pos="5529"/>
+        </w:tabs>
+        <w:rPr>
+          <w:bCs/>
+          <w:i/>
+          <w:sz w:val="28"/>
+          <w:szCs w:val="28"/>
+          <w:lang w:val="en-US"/>
+        </w:rPr>
+      </w:pPr>
+      <w:r>
+        <w:rPr>
+          <w:rFonts w:ascii="Segoe UI Emoji" w:hAnsi="Segoe UI Emoji" w:cs="Segoe UI Emoji"/>
+          <w:bCs/>
+          <w:i/>
+          <w:sz w:val="28"/>
+          <w:szCs w:val="28"/>
+          <w:lang w:val="en-US"/>
+        </w:rPr>
+        <w:t>❌</w:t>
+      </w:r>
+      <w:r>
+        <w:rPr>
+          <w:bCs/>
+          <w:i/>
+          <w:sz w:val="28"/>
+          <w:szCs w:val="28"/>
+          <w:lang w:val="en-US"/>
+        </w:rPr>
+        <w:t xml:space="preserve"> Broken </w:t>
+      </w:r>
+      <w:proofErr w:type="spellStart"/>
+      <w:r>
+        <w:rPr>
+          <w:bCs/>
+          <w:i/>
+          <w:sz w:val="28"/>
+          <w:szCs w:val="28"/>
+          <w:lang w:val="en-US"/>
+        </w:rPr>
+        <w:t>onChange</w:t>
+      </w:r>
+      <w:proofErr w:type="spellEnd"/>
+      <w:r>
+        <w:rPr>
+          <w:bCs/>
+          <w:i/>
+          <w:sz w:val="28"/>
+          <w:szCs w:val="28"/>
+          <w:lang w:val="en-US"/>
+        </w:rPr>
+        <w:t xml:space="preserve"> (No (e) =&gt;):</w:t>
+      </w:r>
+    </w:p>
+    <w:p>
+      <w:pPr>
+        <w:tabs>
+          <w:tab w:val="left" w:pos="5529"/>
+        </w:tabs>
+        <w:rPr>
+          <w:sz w:val="28"/>
+          <w:szCs w:val="28"/>
+        </w:rPr>
+      </w:pPr>
+      <w:r>
+        <w:rPr>
+          <w:b/>
+          <w:sz w:val="28"/>
+          <w:szCs w:val="28"/>
+        </w:rPr>
+        <w:t>&lt;input</w:t>
+      </w:r>
+      <w:r>
+        <w:rPr>
+          <w:sz w:val="28"/>
+          <w:szCs w:val="28"/>
+        </w:rPr>
+        <w:t xml:space="preserve"> </w:t>
+      </w:r>
+      <w:proofErr w:type="spellStart"/>
+      <w:r>
+        <w:rPr>
+          <w:sz w:val="28"/>
+          <w:szCs w:val="28"/>
+        </w:rPr>
+        <w:t>onChange</w:t>
+      </w:r>
+      <w:proofErr w:type="spellEnd"/>
+      <w:r>
+        <w:rPr>
+          <w:sz w:val="28"/>
+          <w:szCs w:val="28"/>
+        </w:rPr>
+        <w:t>={</w:t>
+      </w:r>
+      <w:proofErr w:type="spellStart"/>
+      <w:r>
+        <w:rPr>
+          <w:sz w:val="28"/>
+          <w:szCs w:val="28"/>
+        </w:rPr>
+        <w:t>setFiles</w:t>
+      </w:r>
+      <w:proofErr w:type="spellEnd"/>
+      <w:r>
+        <w:rPr>
+          <w:sz w:val="28"/>
+          <w:szCs w:val="28"/>
+        </w:rPr>
+        <w:t xml:space="preserve">} </w:t>
+      </w:r>
+      <w:r>
+        <w:rPr>
+          <w:b/>
+          <w:sz w:val="28"/>
+          <w:szCs w:val="28"/>
+        </w:rPr>
+        <w:t>/&gt;</w:t>
+      </w:r>
+      <w:r>
+        <w:rPr>
+          <w:sz w:val="28"/>
+          <w:szCs w:val="28"/>
+        </w:rPr>
+        <w:t xml:space="preserve">  </w:t>
+      </w:r>
+      <w:r>
+        <w:rPr>
+          <w:sz w:val="28"/>
+          <w:szCs w:val="28"/>
+        </w:rPr>
+        <w:br/>
+      </w:r>
+      <w:r>
+        <w:rPr>
+          <w:i/>
+          <w:sz w:val="28"/>
+          <w:szCs w:val="28"/>
+        </w:rPr>
+        <w:t xml:space="preserve">// </w:t>
+      </w:r>
+      <w:proofErr w:type="spellStart"/>
+      <w:r>
+        <w:rPr>
+          <w:i/>
+          <w:sz w:val="28"/>
+          <w:szCs w:val="28"/>
+        </w:rPr>
+        <w:t>setFiles</w:t>
+      </w:r>
+      <w:proofErr w:type="spellEnd"/>
+      <w:r>
+        <w:rPr>
+          <w:i/>
+          <w:sz w:val="28"/>
+          <w:szCs w:val="28"/>
+        </w:rPr>
+        <w:t xml:space="preserve"> gets called without the files! (Error)</w:t>
+      </w:r>
+    </w:p>
+    <w:p>
+      <w:pPr>
+        <w:tabs>
+          <w:tab w:val="left" w:pos="5529"/>
+        </w:tabs>
+        <w:rPr>
+          <w:bCs/>
+          <w:i/>
+          <w:sz w:val="28"/>
+          <w:szCs w:val="28"/>
+          <w:lang w:val="en-US"/>
+        </w:rPr>
+      </w:pPr>
+      <w:bookmarkStart w:id="9" w:name="broken-onchange-no-e"/>
+      <w:bookmarkEnd w:id="9"/>
+      <w:r>
+        <w:rPr>
+          <w:rFonts w:ascii="Segoe UI Emoji" w:hAnsi="Segoe UI Emoji" w:cs="Segoe UI Emoji"/>
+          <w:bCs/>
+          <w:i/>
+          <w:sz w:val="28"/>
+          <w:szCs w:val="28"/>
+          <w:lang w:val="en-US"/>
+        </w:rPr>
+        <w:t>❌</w:t>
+      </w:r>
+      <w:r>
+        <w:rPr>
+          <w:bCs/>
+          <w:i/>
+          <w:sz w:val="28"/>
+          <w:szCs w:val="28"/>
+          <w:lang w:val="en-US"/>
+        </w:rPr>
+        <w:t xml:space="preserve"> Broken </w:t>
+      </w:r>
+      <w:proofErr w:type="spellStart"/>
+      <w:r>
+        <w:rPr>
+          <w:bCs/>
+          <w:i/>
+          <w:sz w:val="28"/>
+          <w:szCs w:val="28"/>
+          <w:lang w:val="en-US"/>
+        </w:rPr>
+        <w:t>onClick</w:t>
+      </w:r>
+      <w:proofErr w:type="spellEnd"/>
+      <w:r>
+        <w:rPr>
+          <w:bCs/>
+          <w:i/>
+          <w:sz w:val="28"/>
+          <w:szCs w:val="28"/>
+          <w:lang w:val="en-US"/>
+        </w:rPr>
+        <w:t xml:space="preserve"> (No () =&gt;):</w:t>
+      </w:r>
+    </w:p>
+    <w:p>
+      <w:pPr>
+        <w:tabs>
+          <w:tab w:val="left" w:pos="5529"/>
+        </w:tabs>
+        <w:rPr>
+          <w:sz w:val="28"/>
+          <w:szCs w:val="28"/>
+        </w:rPr>
+      </w:pPr>
+      <w:r>
+        <w:rPr>
+          <w:b/>
+          <w:sz w:val="28"/>
+          <w:szCs w:val="28"/>
+        </w:rPr>
+        <w:lastRenderedPageBreak/>
+        <w:t>&lt;button</w:t>
+      </w:r>
+      <w:r>
+        <w:rPr>
+          <w:sz w:val="28"/>
+          <w:szCs w:val="28"/>
+        </w:rPr>
+        <w:t xml:space="preserve"> </w:t>
+      </w:r>
+      <w:proofErr w:type="spellStart"/>
+      <w:r>
+        <w:rPr>
+          <w:sz w:val="28"/>
+          <w:szCs w:val="28"/>
+        </w:rPr>
+        <w:t>onClick</w:t>
+      </w:r>
+      <w:proofErr w:type="spellEnd"/>
+      <w:r>
+        <w:rPr>
+          <w:sz w:val="28"/>
+          <w:szCs w:val="28"/>
+        </w:rPr>
+        <w:t>={</w:t>
+      </w:r>
+      <w:proofErr w:type="spellStart"/>
+      <w:r>
+        <w:rPr>
+          <w:sz w:val="28"/>
+          <w:szCs w:val="28"/>
+        </w:rPr>
+        <w:t>handleRemoveImg</w:t>
+      </w:r>
+      <w:proofErr w:type="spellEnd"/>
+      <w:r>
+        <w:rPr>
+          <w:sz w:val="28"/>
+          <w:szCs w:val="28"/>
+        </w:rPr>
+        <w:t xml:space="preserve">(index)} </w:t>
+      </w:r>
+      <w:r>
+        <w:rPr>
+          <w:b/>
+          <w:sz w:val="28"/>
+          <w:szCs w:val="28"/>
+        </w:rPr>
+        <w:t>/&gt;</w:t>
+      </w:r>
+      <w:r>
+        <w:rPr>
+          <w:sz w:val="28"/>
+          <w:szCs w:val="28"/>
+        </w:rPr>
+        <w:t xml:space="preserve">  </w:t>
+      </w:r>
+      <w:r>
+        <w:rPr>
+          <w:sz w:val="28"/>
+          <w:szCs w:val="28"/>
+        </w:rPr>
+        <w:br/>
+      </w:r>
+      <w:r>
+        <w:rPr>
+          <w:i/>
+          <w:sz w:val="28"/>
+          <w:szCs w:val="28"/>
+        </w:rPr>
+        <w:t>// Deletes all images on page load! (Disaster)</w:t>
+      </w:r>
+    </w:p>
+    <w:p>
+      <w:pPr>
+        <w:tabs>
+          <w:tab w:val="left" w:pos="5529"/>
+        </w:tabs>
+        <w:rPr>
+          <w:sz w:val="28"/>
+          <w:szCs w:val="28"/>
+          <w:lang w:val="en-US"/>
+        </w:rPr>
+      </w:pPr>
+      <w:r>
+        <w:rPr>
+          <w:sz w:val="28"/>
+          <w:szCs w:val="28"/>
+          <w:lang w:val="en-US"/>
+        </w:rPr>
+        <w:pict w14:anchorId="60965C4D">
+          <v:rect id="_x0000_i1163" style="width:468pt;height:1.2pt" o:hralign="center" o:hrstd="t" o:hr="t" fillcolor="#a0a0a0" stroked="f"/>
+        </w:pict>
+      </w:r>
+    </w:p>
+    <w:p>
+      <w:pPr>
+        <w:tabs>
+          <w:tab w:val="left" w:pos="5529"/>
+        </w:tabs>
+        <w:rPr>
+          <w:b/>
+          <w:bCs/>
+          <w:sz w:val="28"/>
+          <w:szCs w:val="28"/>
+          <w:lang w:val="en-US"/>
+        </w:rPr>
+      </w:pPr>
+      <w:bookmarkStart w:id="10" w:name="broken-onclick-no"/>
+      <w:bookmarkStart w:id="11" w:name="what-would-happen-if-you-did-it-wrong"/>
+      <w:bookmarkEnd w:id="10"/>
+      <w:bookmarkEnd w:id="11"/>
+      <w:r>
+        <w:rPr>
+          <w:b/>
+          <w:bCs/>
+          <w:sz w:val="28"/>
+          <w:szCs w:val="28"/>
+          <w:lang w:val="en-US"/>
+        </w:rPr>
+        <w:t>Final Answer for YOUR Code:</w:t>
+      </w:r>
+    </w:p>
+    <w:p>
+      <w:pPr>
+        <w:numPr>
+          <w:ilvl w:val="0"/>
+          <w:numId w:val="29"/>
+        </w:numPr>
+        <w:tabs>
+          <w:tab w:val="left" w:pos="5529"/>
+        </w:tabs>
+        <w:rPr>
+          <w:sz w:val="28"/>
+          <w:szCs w:val="28"/>
+          <w:lang w:val="en-US"/>
+        </w:rPr>
+      </w:pPr>
+      <w:proofErr w:type="spellStart"/>
+      <w:r>
+        <w:rPr>
+          <w:b/>
+          <w:bCs/>
+          <w:sz w:val="28"/>
+          <w:szCs w:val="28"/>
+          <w:lang w:val="en-US"/>
+        </w:rPr>
+        <w:t>onChange</w:t>
+      </w:r>
+      <w:proofErr w:type="spellEnd"/>
+      <w:r>
+        <w:rPr>
+          <w:b/>
+          <w:bCs/>
+          <w:sz w:val="28"/>
+          <w:szCs w:val="28"/>
+          <w:lang w:val="en-US"/>
+        </w:rPr>
+        <w:t>={(e) =&gt; {...}}</w:t>
+      </w:r>
+      <w:r>
+        <w:rPr>
+          <w:sz w:val="28"/>
+          <w:szCs w:val="28"/>
+          <w:lang w:val="en-US"/>
+        </w:rPr>
+        <w:t xml:space="preserve">: Because you need </w:t>
+      </w:r>
+      <w:proofErr w:type="spellStart"/>
+      <w:proofErr w:type="gramStart"/>
+      <w:r>
+        <w:rPr>
+          <w:sz w:val="28"/>
+          <w:szCs w:val="28"/>
+          <w:lang w:val="en-US"/>
+        </w:rPr>
+        <w:t>e.target</w:t>
+      </w:r>
+      <w:proofErr w:type="gramEnd"/>
+      <w:r>
+        <w:rPr>
+          <w:sz w:val="28"/>
+          <w:szCs w:val="28"/>
+          <w:lang w:val="en-US"/>
+        </w:rPr>
+        <w:t>.files</w:t>
+      </w:r>
+      <w:proofErr w:type="spellEnd"/>
+      <w:r>
+        <w:rPr>
+          <w:sz w:val="28"/>
+          <w:szCs w:val="28"/>
+          <w:lang w:val="en-US"/>
+        </w:rPr>
+        <w:t>.</w:t>
+      </w:r>
+      <w:r>
+        <w:rPr>
+          <w:sz w:val="28"/>
+          <w:szCs w:val="28"/>
+          <w:lang w:val="en-US"/>
+        </w:rPr>
+        <w:br/>
+      </w:r>
+    </w:p>
+    <w:p>
+      <w:pPr>
+        <w:numPr>
+          <w:ilvl w:val="0"/>
+          <w:numId w:val="29"/>
+        </w:numPr>
+        <w:tabs>
+          <w:tab w:val="left" w:pos="5529"/>
+        </w:tabs>
+        <w:rPr>
+          <w:sz w:val="28"/>
+          <w:szCs w:val="28"/>
+          <w:lang w:val="en-US"/>
+        </w:rPr>
+      </w:pPr>
+      <w:proofErr w:type="spellStart"/>
+      <w:r>
+        <w:rPr>
+          <w:b/>
+          <w:bCs/>
+          <w:sz w:val="28"/>
+          <w:szCs w:val="28"/>
+          <w:lang w:val="en-US"/>
+        </w:rPr>
+        <w:t>onClick</w:t>
+      </w:r>
+      <w:proofErr w:type="spellEnd"/>
+      <w:proofErr w:type="gramStart"/>
+      <w:r>
+        <w:rPr>
+          <w:b/>
+          <w:bCs/>
+          <w:sz w:val="28"/>
+          <w:szCs w:val="28"/>
+          <w:lang w:val="en-US"/>
+        </w:rPr>
+        <w:t>={</w:t>
+      </w:r>
+      <w:proofErr w:type="gramEnd"/>
+      <w:r>
+        <w:rPr>
+          <w:b/>
+          <w:bCs/>
+          <w:sz w:val="28"/>
+          <w:szCs w:val="28"/>
+          <w:lang w:val="en-US"/>
+        </w:rPr>
+        <w:t>() =&gt; {...}}</w:t>
+      </w:r>
+      <w:r>
+        <w:rPr>
+          <w:sz w:val="28"/>
+          <w:szCs w:val="28"/>
+          <w:lang w:val="en-US"/>
+        </w:rPr>
+        <w:t>: Because you need to pass index.</w:t>
+      </w:r>
+    </w:p>
+    <w:p>
+      <w:pPr>
+        <w:tabs>
+          <w:tab w:val="left" w:pos="5529"/>
+        </w:tabs>
+        <w:rPr>
+          <w:sz w:val="28"/>
+          <w:szCs w:val="28"/>
+          <w:lang w:val="en-US"/>
+        </w:rPr>
+      </w:pPr>
+      <w:r>
+        <w:rPr>
+          <w:sz w:val="28"/>
+          <w:szCs w:val="28"/>
+          <w:lang w:val="en-US"/>
+        </w:rPr>
+        <w:t xml:space="preserve">This is </w:t>
+      </w:r>
+      <w:r>
+        <w:rPr>
+          <w:b/>
+          <w:bCs/>
+          <w:sz w:val="28"/>
+          <w:szCs w:val="28"/>
+          <w:lang w:val="en-US"/>
+        </w:rPr>
+        <w:t>specific to your image upload component</w:t>
+      </w:r>
+      <w:r>
+        <w:rPr>
+          <w:sz w:val="28"/>
+          <w:szCs w:val="28"/>
+          <w:lang w:val="en-US"/>
+        </w:rPr>
+        <w:t xml:space="preserve">. No extra examples—just your code! </w:t>
+      </w:r>
+      <w:r>
+        <w:rPr>
+          <w:rFonts w:ascii="Segoe UI Emoji" w:hAnsi="Segoe UI Emoji" w:cs="Segoe UI Emoji"/>
+          <w:sz w:val="28"/>
+          <w:szCs w:val="28"/>
+          <w:lang w:val="en-US"/>
+        </w:rPr>
+        <w:t>🚀</w:t>
+      </w:r>
+    </w:p>
+    <w:p>
+      <w:pPr>
+        <w:tabs>
+          <w:tab w:val="left" w:pos="5529"/>
+        </w:tabs>
+        <w:rPr>
+          <w:sz w:val="28"/>
+          <w:szCs w:val="28"/>
+          <w:lang w:val="en-US"/>
+        </w:rPr>
+      </w:pPr>
+      <w:bookmarkStart w:id="12" w:name="final-answer-for-your-code"/>
+      <w:r>
+        <w:rPr>
+          <w:sz w:val="28"/>
+          <w:szCs w:val="28"/>
+          <w:lang w:val="en-US"/>
+        </w:rPr>
+        <w:t>Still unsure? Let me know which part feels tricky!</w:t>
+      </w:r>
+      <w:bookmarkEnd w:id="12"/>
     </w:p>
     <w:sectPr>
       <w:pgSz w:w="11906" w:h="16838"/>
@@ -25194,6 +27123,83 @@
 <file path=word/numbering.xml><?xml version="1.0" encoding="utf-8"?>
 <w:numbering xmlns:wpc="http://schemas.microsoft.com/office/word/2010/wordprocessingCanvas" xmlns:cx="http://schemas.microsoft.com/office/drawing/2014/chartex" xmlns:cx1="http://schemas.microsoft.com/office/drawing/2015/9/8/chartex" xmlns:cx2="http://schemas.microsoft.com/office/drawing/2015/10/21/chartex" xmlns:cx3="http://schemas.microsoft.com/office/drawing/2016/5/9/chartex" xmlns:cx4="http://schemas.microsoft.com/office/drawing/2016/5/10/chartex" xmlns:cx5="http://schemas.microsoft.com/office/drawing/2016/5/11/chartex" xmlns:cx6="http://schemas.microsoft.com/office/drawing/2016/5/12/chartex" xmlns:cx7="http://schemas.microsoft.com/office/drawing/2016/5/13/chartex" xmlns:cx8="http://schemas.microsoft.com/office/drawing/2016/5/14/chartex" xmlns:mc="http://schemas.openxmlformats.org/markup-compatibility/2006" xmlns:aink="http://schemas.microsoft.com/office/drawing/2016/ink" xmlns:am3d="http://schemas.microsoft.com/office/drawing/2017/model3d" xmlns:o="urn:schemas-microsoft-com:office:office" xmlns:oel="http://schemas.microsoft.com/office/2019/extlst" xmlns:r="http://schemas.openxmlformats.org/officeDocument/2006/relationships" xmlns:m="http://schemas.openxmlformats.org/officeDocument/2006/math" xmlns:v="urn:schemas-microsoft-com:vml" xmlns:wp14="http://schemas.microsoft.com/office/word/2010/wordprocessingDrawing" xmlns:wp="http://schemas.openxmlformats.org/drawingml/2006/wordprocessingDrawing" xmlns:w10="urn:schemas-microsoft-com:office:word" xmlns:w="http://schemas.openxmlformats.org/wordprocessingml/2006/main" xmlns:w14="http://schemas.microsoft.com/office/word/2010/wordml" xmlns:w15="http://schemas.microsoft.com/office/word/2012/wordml" xmlns:w16cex="http://schemas.microsoft.com/office/word/2018/wordml/cex" xmlns:w16cid="http://schemas.microsoft.com/office/word/2016/wordml/cid" xmlns:w16="http://schemas.microsoft.com/office/word/2018/wordml" xmlns:w16du="http://schemas.microsoft.com/office/word/2023/wordml/word16du" xmlns:w16sdtdh="http://schemas.microsoft.com/office/word/2020/wordml/sdtdatahash" xmlns:w16sdtfl="http://schemas.microsoft.com/office/word/2024/wordml/sdtformatlock" xmlns:w16se="http://schemas.microsoft.com/office/word/2015/wordml/symex" xmlns:wpg="http://schemas.microsoft.com/office/word/2010/wordprocessingGroup" xmlns:wpi="http://schemas.microsoft.com/office/word/2010/wordprocessingInk" xmlns:wne="http://schemas.microsoft.com/office/word/2006/wordml" xmlns:wps="http://schemas.microsoft.com/office/word/2010/wordprocessingShape" mc:Ignorable="w14 w15 w16se w16cid w16 w16cex w16sdtdh w16sdtfl w16du wp14">
   <w:abstractNum w:abstractNumId="0" w15:restartNumberingAfterBreak="0">
+    <w:nsid w:val="0000A991"/>
+    <w:multiLevelType w:val="multilevel"/>
+    <w:tmpl w:val="67BC19D0"/>
+    <w:lvl w:ilvl="0">
+      <w:numFmt w:val="bullet"/>
+      <w:lvlText w:val="•"/>
+      <w:lvlJc w:val="left"/>
+      <w:pPr>
+        <w:ind w:left="720" w:hanging="480"/>
+      </w:pPr>
+    </w:lvl>
+    <w:lvl w:ilvl="1">
+      <w:numFmt w:val="bullet"/>
+      <w:lvlText w:val="–"/>
+      <w:lvlJc w:val="left"/>
+      <w:pPr>
+        <w:ind w:left="1440" w:hanging="480"/>
+      </w:pPr>
+    </w:lvl>
+    <w:lvl w:ilvl="2">
+      <w:numFmt w:val="bullet"/>
+      <w:lvlText w:val="•"/>
+      <w:lvlJc w:val="left"/>
+      <w:pPr>
+        <w:ind w:left="2160" w:hanging="480"/>
+      </w:pPr>
+    </w:lvl>
+    <w:lvl w:ilvl="3">
+      <w:numFmt w:val="bullet"/>
+      <w:lvlText w:val="–"/>
+      <w:lvlJc w:val="left"/>
+      <w:pPr>
+        <w:ind w:left="2880" w:hanging="480"/>
+      </w:pPr>
+    </w:lvl>
+    <w:lvl w:ilvl="4">
+      <w:numFmt w:val="bullet"/>
+      <w:lvlText w:val="•"/>
+      <w:lvlJc w:val="left"/>
+      <w:pPr>
+        <w:ind w:left="3600" w:hanging="480"/>
+      </w:pPr>
+    </w:lvl>
+    <w:lvl w:ilvl="5">
+      <w:numFmt w:val="bullet"/>
+      <w:lvlText w:val="–"/>
+      <w:lvlJc w:val="left"/>
+      <w:pPr>
+        <w:ind w:left="4320" w:hanging="480"/>
+      </w:pPr>
+    </w:lvl>
+    <w:lvl w:ilvl="6">
+      <w:numFmt w:val="bullet"/>
+      <w:lvlText w:val="•"/>
+      <w:lvlJc w:val="left"/>
+      <w:pPr>
+        <w:ind w:left="5040" w:hanging="480"/>
+      </w:pPr>
+    </w:lvl>
+    <w:lvl w:ilvl="7">
+      <w:numFmt w:val="bullet"/>
+      <w:lvlText w:val="–"/>
+      <w:lvlJc w:val="left"/>
+      <w:pPr>
+        <w:ind w:left="5760" w:hanging="480"/>
+      </w:pPr>
+    </w:lvl>
+    <w:lvl w:ilvl="8">
+      <w:numFmt w:val="bullet"/>
+      <w:lvlText w:val="•"/>
+      <w:lvlJc w:val="left"/>
+      <w:pPr>
+        <w:ind w:left="6480" w:hanging="480"/>
+      </w:pPr>
+    </w:lvl>
+  </w:abstractNum>
+  <w:abstractNum w:abstractNumId="1" w15:restartNumberingAfterBreak="0">
     <w:nsid w:val="06D960AE"/>
     <w:multiLevelType w:val="multilevel"/>
     <w:tmpl w:val="8FE0EC9A"/>
@@ -25342,7 +27348,7 @@
       </w:rPr>
     </w:lvl>
   </w:abstractNum>
-  <w:abstractNum w:abstractNumId="1" w15:restartNumberingAfterBreak="0">
+  <w:abstractNum w:abstractNumId="2" w15:restartNumberingAfterBreak="0">
     <w:nsid w:val="0F474FA9"/>
     <w:multiLevelType w:val="multilevel"/>
     <w:tmpl w:val="BA168032"/>
@@ -25455,7 +27461,7 @@
       </w:pPr>
     </w:lvl>
   </w:abstractNum>
-  <w:abstractNum w:abstractNumId="2" w15:restartNumberingAfterBreak="0">
+  <w:abstractNum w:abstractNumId="3" w15:restartNumberingAfterBreak="0">
     <w:nsid w:val="0FBB35D8"/>
     <w:multiLevelType w:val="multilevel"/>
     <w:tmpl w:val="CB6680B8"/>
@@ -25604,7 +27610,7 @@
       </w:rPr>
     </w:lvl>
   </w:abstractNum>
-  <w:abstractNum w:abstractNumId="3" w15:restartNumberingAfterBreak="0">
+  <w:abstractNum w:abstractNumId="4" w15:restartNumberingAfterBreak="0">
     <w:nsid w:val="1926728F"/>
     <w:multiLevelType w:val="multilevel"/>
     <w:tmpl w:val="628867A0"/>
@@ -25753,7 +27759,7 @@
       </w:rPr>
     </w:lvl>
   </w:abstractNum>
-  <w:abstractNum w:abstractNumId="4" w15:restartNumberingAfterBreak="0">
+  <w:abstractNum w:abstractNumId="5" w15:restartNumberingAfterBreak="0">
     <w:nsid w:val="1F4B463A"/>
     <w:multiLevelType w:val="multilevel"/>
     <w:tmpl w:val="DEB2FE1A"/>
@@ -25902,7 +27908,7 @@
       </w:rPr>
     </w:lvl>
   </w:abstractNum>
-  <w:abstractNum w:abstractNumId="5" w15:restartNumberingAfterBreak="0">
+  <w:abstractNum w:abstractNumId="6" w15:restartNumberingAfterBreak="0">
     <w:nsid w:val="208549A1"/>
     <w:multiLevelType w:val="multilevel"/>
     <w:tmpl w:val="F4589BCA"/>
@@ -26015,7 +28021,7 @@
       </w:pPr>
     </w:lvl>
   </w:abstractNum>
-  <w:abstractNum w:abstractNumId="6" w15:restartNumberingAfterBreak="0">
+  <w:abstractNum w:abstractNumId="7" w15:restartNumberingAfterBreak="0">
     <w:nsid w:val="21CF4D55"/>
     <w:multiLevelType w:val="multilevel"/>
     <w:tmpl w:val="EEB2CA88"/>
@@ -26164,7 +28170,7 @@
       </w:rPr>
     </w:lvl>
   </w:abstractNum>
-  <w:abstractNum w:abstractNumId="7" w15:restartNumberingAfterBreak="0">
+  <w:abstractNum w:abstractNumId="8" w15:restartNumberingAfterBreak="0">
     <w:nsid w:val="2721642B"/>
     <w:multiLevelType w:val="multilevel"/>
     <w:tmpl w:val="0CCEB1DA"/>
@@ -26313,7 +28319,7 @@
       </w:rPr>
     </w:lvl>
   </w:abstractNum>
-  <w:abstractNum w:abstractNumId="8" w15:restartNumberingAfterBreak="0">
+  <w:abstractNum w:abstractNumId="9" w15:restartNumberingAfterBreak="0">
     <w:nsid w:val="29DD4EF0"/>
     <w:multiLevelType w:val="multilevel"/>
     <w:tmpl w:val="232A4EEA"/>
@@ -26462,7 +28468,7 @@
       </w:rPr>
     </w:lvl>
   </w:abstractNum>
-  <w:abstractNum w:abstractNumId="9" w15:restartNumberingAfterBreak="0">
+  <w:abstractNum w:abstractNumId="10" w15:restartNumberingAfterBreak="0">
     <w:nsid w:val="2D0F6220"/>
     <w:multiLevelType w:val="multilevel"/>
     <w:tmpl w:val="828A55FA"/>
@@ -26611,7 +28617,7 @@
       </w:rPr>
     </w:lvl>
   </w:abstractNum>
-  <w:abstractNum w:abstractNumId="10" w15:restartNumberingAfterBreak="0">
+  <w:abstractNum w:abstractNumId="11" w15:restartNumberingAfterBreak="0">
     <w:nsid w:val="37266749"/>
     <w:multiLevelType w:val="multilevel"/>
     <w:tmpl w:val="40464A8E"/>
@@ -26760,7 +28766,7 @@
       </w:rPr>
     </w:lvl>
   </w:abstractNum>
-  <w:abstractNum w:abstractNumId="11" w15:restartNumberingAfterBreak="0">
+  <w:abstractNum w:abstractNumId="12" w15:restartNumberingAfterBreak="0">
     <w:nsid w:val="37784821"/>
     <w:multiLevelType w:val="multilevel"/>
     <w:tmpl w:val="0EBA7C7A"/>
@@ -26909,7 +28915,7 @@
       </w:rPr>
     </w:lvl>
   </w:abstractNum>
-  <w:abstractNum w:abstractNumId="12" w15:restartNumberingAfterBreak="0">
+  <w:abstractNum w:abstractNumId="13" w15:restartNumberingAfterBreak="0">
     <w:nsid w:val="3DC72D9A"/>
     <w:multiLevelType w:val="hybridMultilevel"/>
     <w:tmpl w:val="3BE42A02"/>
@@ -27022,7 +29028,7 @@
       </w:rPr>
     </w:lvl>
   </w:abstractNum>
-  <w:abstractNum w:abstractNumId="13" w15:restartNumberingAfterBreak="0">
+  <w:abstractNum w:abstractNumId="14" w15:restartNumberingAfterBreak="0">
     <w:nsid w:val="3EF33C64"/>
     <w:multiLevelType w:val="multilevel"/>
     <w:tmpl w:val="0C046934"/>
@@ -27171,7 +29177,7 @@
       </w:rPr>
     </w:lvl>
   </w:abstractNum>
-  <w:abstractNum w:abstractNumId="14" w15:restartNumberingAfterBreak="0">
+  <w:abstractNum w:abstractNumId="15" w15:restartNumberingAfterBreak="0">
     <w:nsid w:val="424B783A"/>
     <w:multiLevelType w:val="multilevel"/>
     <w:tmpl w:val="243A3504"/>
@@ -27320,7 +29326,7 @@
       </w:rPr>
     </w:lvl>
   </w:abstractNum>
-  <w:abstractNum w:abstractNumId="15" w15:restartNumberingAfterBreak="0">
+  <w:abstractNum w:abstractNumId="16" w15:restartNumberingAfterBreak="0">
     <w:nsid w:val="483014CD"/>
     <w:multiLevelType w:val="multilevel"/>
     <w:tmpl w:val="6938EF14"/>
@@ -27433,7 +29439,7 @@
       </w:pPr>
     </w:lvl>
   </w:abstractNum>
-  <w:abstractNum w:abstractNumId="16" w15:restartNumberingAfterBreak="0">
+  <w:abstractNum w:abstractNumId="17" w15:restartNumberingAfterBreak="0">
     <w:nsid w:val="4CEB0CA4"/>
     <w:multiLevelType w:val="multilevel"/>
     <w:tmpl w:val="0EBA7C7A"/>
@@ -27582,7 +29588,7 @@
       </w:rPr>
     </w:lvl>
   </w:abstractNum>
-  <w:abstractNum w:abstractNumId="17" w15:restartNumberingAfterBreak="0">
+  <w:abstractNum w:abstractNumId="18" w15:restartNumberingAfterBreak="0">
     <w:nsid w:val="4EBC4CB1"/>
     <w:multiLevelType w:val="multilevel"/>
     <w:tmpl w:val="CB52C410"/>
@@ -27731,7 +29737,7 @@
       </w:rPr>
     </w:lvl>
   </w:abstractNum>
-  <w:abstractNum w:abstractNumId="18" w15:restartNumberingAfterBreak="0">
+  <w:abstractNum w:abstractNumId="19" w15:restartNumberingAfterBreak="0">
     <w:nsid w:val="4F5F30ED"/>
     <w:multiLevelType w:val="multilevel"/>
     <w:tmpl w:val="4B26852C"/>
@@ -27880,7 +29886,7 @@
       </w:rPr>
     </w:lvl>
   </w:abstractNum>
-  <w:abstractNum w:abstractNumId="19" w15:restartNumberingAfterBreak="0">
+  <w:abstractNum w:abstractNumId="20" w15:restartNumberingAfterBreak="0">
     <w:nsid w:val="55625288"/>
     <w:multiLevelType w:val="multilevel"/>
     <w:tmpl w:val="F87C2ED6"/>
@@ -28029,7 +30035,7 @@
       </w:rPr>
     </w:lvl>
   </w:abstractNum>
-  <w:abstractNum w:abstractNumId="20" w15:restartNumberingAfterBreak="0">
+  <w:abstractNum w:abstractNumId="21" w15:restartNumberingAfterBreak="0">
     <w:nsid w:val="609C7FA5"/>
     <w:multiLevelType w:val="multilevel"/>
     <w:tmpl w:val="6E0C4706"/>
@@ -28146,7 +30152,7 @@
       </w:pPr>
     </w:lvl>
   </w:abstractNum>
-  <w:abstractNum w:abstractNumId="21" w15:restartNumberingAfterBreak="0">
+  <w:abstractNum w:abstractNumId="22" w15:restartNumberingAfterBreak="0">
     <w:nsid w:val="614B446A"/>
     <w:multiLevelType w:val="hybridMultilevel"/>
     <w:tmpl w:val="092657A2"/>
@@ -28259,7 +30265,7 @@
       </w:rPr>
     </w:lvl>
   </w:abstractNum>
-  <w:abstractNum w:abstractNumId="22" w15:restartNumberingAfterBreak="0">
+  <w:abstractNum w:abstractNumId="23" w15:restartNumberingAfterBreak="0">
     <w:nsid w:val="617A53FD"/>
     <w:multiLevelType w:val="multilevel"/>
     <w:tmpl w:val="A6FA53B4"/>
@@ -28408,7 +30414,7 @@
       </w:rPr>
     </w:lvl>
   </w:abstractNum>
-  <w:abstractNum w:abstractNumId="23" w15:restartNumberingAfterBreak="0">
+  <w:abstractNum w:abstractNumId="24" w15:restartNumberingAfterBreak="0">
     <w:nsid w:val="61AB29F9"/>
     <w:multiLevelType w:val="multilevel"/>
     <w:tmpl w:val="FDEE2458"/>
@@ -28557,7 +30563,7 @@
       </w:rPr>
     </w:lvl>
   </w:abstractNum>
-  <w:abstractNum w:abstractNumId="24" w15:restartNumberingAfterBreak="0">
+  <w:abstractNum w:abstractNumId="25" w15:restartNumberingAfterBreak="0">
     <w:nsid w:val="74D01DAD"/>
     <w:multiLevelType w:val="multilevel"/>
     <w:tmpl w:val="3C10AFC6"/>
@@ -28706,7 +30712,7 @@
       </w:rPr>
     </w:lvl>
   </w:abstractNum>
-  <w:abstractNum w:abstractNumId="25" w15:restartNumberingAfterBreak="0">
+  <w:abstractNum w:abstractNumId="26" w15:restartNumberingAfterBreak="0">
     <w:nsid w:val="77B7721A"/>
     <w:multiLevelType w:val="multilevel"/>
     <w:tmpl w:val="4CEC5F52"/>
@@ -28855,7 +30861,7 @@
       </w:rPr>
     </w:lvl>
   </w:abstractNum>
-  <w:abstractNum w:abstractNumId="26" w15:restartNumberingAfterBreak="0">
+  <w:abstractNum w:abstractNumId="27" w15:restartNumberingAfterBreak="0">
     <w:nsid w:val="791B49D5"/>
     <w:multiLevelType w:val="multilevel"/>
     <w:tmpl w:val="0EBA7C7A"/>
@@ -29004,7 +31010,7 @@
       </w:rPr>
     </w:lvl>
   </w:abstractNum>
-  <w:abstractNum w:abstractNumId="27" w15:restartNumberingAfterBreak="0">
+  <w:abstractNum w:abstractNumId="28" w15:restartNumberingAfterBreak="0">
     <w:nsid w:val="7B1A5A4B"/>
     <w:multiLevelType w:val="hybridMultilevel"/>
     <w:tmpl w:val="6CBCF4C0"/>
@@ -29118,88 +31124,100 @@
     </w:lvl>
   </w:abstractNum>
   <w:num w:numId="1" w16cid:durableId="960919086">
-    <w:abstractNumId w:val="0"/>
+    <w:abstractNumId w:val="1"/>
   </w:num>
   <w:num w:numId="2" w16cid:durableId="813566123">
+    <w:abstractNumId w:val="16"/>
+  </w:num>
+  <w:num w:numId="3" w16cid:durableId="1262180496">
+    <w:abstractNumId w:val="11"/>
+  </w:num>
+  <w:num w:numId="4" w16cid:durableId="688263466">
+    <w:abstractNumId w:val="18"/>
+  </w:num>
+  <w:num w:numId="5" w16cid:durableId="1884556044">
+    <w:abstractNumId w:val="4"/>
+  </w:num>
+  <w:num w:numId="6" w16cid:durableId="533159014">
+    <w:abstractNumId w:val="26"/>
+  </w:num>
+  <w:num w:numId="7" w16cid:durableId="1753968544">
+    <w:abstractNumId w:val="25"/>
+  </w:num>
+  <w:num w:numId="8" w16cid:durableId="1581526744">
+    <w:abstractNumId w:val="5"/>
+  </w:num>
+  <w:num w:numId="9" w16cid:durableId="1544173491">
+    <w:abstractNumId w:val="24"/>
+  </w:num>
+  <w:num w:numId="10" w16cid:durableId="2140028400">
+    <w:abstractNumId w:val="21"/>
+  </w:num>
+  <w:num w:numId="11" w16cid:durableId="1060398957">
+    <w:abstractNumId w:val="14"/>
+  </w:num>
+  <w:num w:numId="12" w16cid:durableId="1392652758">
+    <w:abstractNumId w:val="3"/>
+  </w:num>
+  <w:num w:numId="13" w16cid:durableId="1749694595">
+    <w:abstractNumId w:val="9"/>
+  </w:num>
+  <w:num w:numId="14" w16cid:durableId="906644784">
     <w:abstractNumId w:val="15"/>
   </w:num>
-  <w:num w:numId="3" w16cid:durableId="1262180496">
+  <w:num w:numId="15" w16cid:durableId="1381320959">
+    <w:abstractNumId w:val="23"/>
+  </w:num>
+  <w:num w:numId="16" w16cid:durableId="518084073">
+    <w:abstractNumId w:val="7"/>
+  </w:num>
+  <w:num w:numId="17" w16cid:durableId="194580775">
+    <w:abstractNumId w:val="6"/>
+  </w:num>
+  <w:num w:numId="18" w16cid:durableId="1958877290">
+    <w:abstractNumId w:val="13"/>
+  </w:num>
+  <w:num w:numId="19" w16cid:durableId="1363630856">
+    <w:abstractNumId w:val="22"/>
+  </w:num>
+  <w:num w:numId="20" w16cid:durableId="1099371732">
+    <w:abstractNumId w:val="19"/>
+  </w:num>
+  <w:num w:numId="21" w16cid:durableId="259070941">
+    <w:abstractNumId w:val="20"/>
+  </w:num>
+  <w:num w:numId="22" w16cid:durableId="960306143">
+    <w:abstractNumId w:val="8"/>
+  </w:num>
+  <w:num w:numId="23" w16cid:durableId="652831170">
+    <w:abstractNumId w:val="28"/>
+  </w:num>
+  <w:num w:numId="24" w16cid:durableId="771779771">
+    <w:abstractNumId w:val="17"/>
+  </w:num>
+  <w:num w:numId="25" w16cid:durableId="1464229805">
     <w:abstractNumId w:val="10"/>
   </w:num>
-  <w:num w:numId="4" w16cid:durableId="688263466">
-    <w:abstractNumId w:val="17"/>
+  <w:num w:numId="26" w16cid:durableId="2108499687">
+    <w:abstractNumId w:val="12"/>
   </w:num>
-  <w:num w:numId="5" w16cid:durableId="1884556044">
-    <w:abstractNumId w:val="3"/>
+  <w:num w:numId="27" w16cid:durableId="2056737643">
+    <w:abstractNumId w:val="27"/>
   </w:num>
-  <w:num w:numId="6" w16cid:durableId="533159014">
-    <w:abstractNumId w:val="25"/>
-  </w:num>
-  <w:num w:numId="7" w16cid:durableId="1753968544">
-    <w:abstractNumId w:val="24"/>
-  </w:num>
-  <w:num w:numId="8" w16cid:durableId="1581526744">
-    <w:abstractNumId w:val="4"/>
-  </w:num>
-  <w:num w:numId="9" w16cid:durableId="1544173491">
-    <w:abstractNumId w:val="23"/>
-  </w:num>
-  <w:num w:numId="10" w16cid:durableId="2140028400">
-    <w:abstractNumId w:val="20"/>
-  </w:num>
-  <w:num w:numId="11" w16cid:durableId="1060398957">
-    <w:abstractNumId w:val="13"/>
-  </w:num>
-  <w:num w:numId="12" w16cid:durableId="1392652758">
+  <w:num w:numId="28" w16cid:durableId="1272057096">
     <w:abstractNumId w:val="2"/>
   </w:num>
-  <w:num w:numId="13" w16cid:durableId="1749694595">
-    <w:abstractNumId w:val="8"/>
-  </w:num>
-  <w:num w:numId="14" w16cid:durableId="906644784">
-    <w:abstractNumId w:val="14"/>
-  </w:num>
-  <w:num w:numId="15" w16cid:durableId="1381320959">
-    <w:abstractNumId w:val="22"/>
-  </w:num>
-  <w:num w:numId="16" w16cid:durableId="518084073">
-    <w:abstractNumId w:val="6"/>
-  </w:num>
-  <w:num w:numId="17" w16cid:durableId="194580775">
-    <w:abstractNumId w:val="5"/>
-  </w:num>
-  <w:num w:numId="18" w16cid:durableId="1958877290">
-    <w:abstractNumId w:val="12"/>
-  </w:num>
-  <w:num w:numId="19" w16cid:durableId="1363630856">
-    <w:abstractNumId w:val="21"/>
-  </w:num>
-  <w:num w:numId="20" w16cid:durableId="1099371732">
-    <w:abstractNumId w:val="18"/>
-  </w:num>
-  <w:num w:numId="21" w16cid:durableId="259070941">
-    <w:abstractNumId w:val="19"/>
-  </w:num>
-  <w:num w:numId="22" w16cid:durableId="960306143">
-    <w:abstractNumId w:val="7"/>
-  </w:num>
-  <w:num w:numId="23" w16cid:durableId="652831170">
-    <w:abstractNumId w:val="27"/>
-  </w:num>
-  <w:num w:numId="24" w16cid:durableId="771779771">
-    <w:abstractNumId w:val="16"/>
-  </w:num>
-  <w:num w:numId="25" w16cid:durableId="1464229805">
-    <w:abstractNumId w:val="9"/>
-  </w:num>
-  <w:num w:numId="26" w16cid:durableId="2108499687">
-    <w:abstractNumId w:val="11"/>
-  </w:num>
-  <w:num w:numId="27" w16cid:durableId="2056737643">
-    <w:abstractNumId w:val="26"/>
-  </w:num>
-  <w:num w:numId="28" w16cid:durableId="1272057096">
-    <w:abstractNumId w:val="1"/>
+  <w:num w:numId="29" w16cid:durableId="148517527">
+    <w:abstractNumId w:val="0"/>
+    <w:lvlOverride w:ilvl="0"/>
+    <w:lvlOverride w:ilvl="1"/>
+    <w:lvlOverride w:ilvl="2"/>
+    <w:lvlOverride w:ilvl="3"/>
+    <w:lvlOverride w:ilvl="4"/>
+    <w:lvlOverride w:ilvl="5"/>
+    <w:lvlOverride w:ilvl="6"/>
+    <w:lvlOverride w:ilvl="7"/>
+    <w:lvlOverride w:ilvl="8"/>
   </w:num>
 </w:numbering>
 </file>

</xml_diff>